<commit_message>
Added 2 declarations (my project is original and belongs to the faculty).
</commit_message>
<xml_diff>
--- a/Documentation/Licenta.docx
+++ b/Documentation/Licenta.docx
@@ -296,7 +296,7 @@
           <w:szCs w:val="24"/>
           <w:lang w:val="ro-RO"/>
         </w:rPr>
-        <w:t>Voaideș Alexandru</w:t>
+        <w:t>Alexandru Voaideș</w:t>
       </w:r>
     </w:p>
     <w:p>
@@ -607,224 +607,3545 @@
           <w:szCs w:val="32"/>
           <w:lang w:val="ro-RO"/>
         </w:rPr>
-        <w:t>Inteligență Artificială – Asistent V</w:t>
-      </w:r>
+        <w:t>Inteligență Artificială – Asistent Virtual</w:t>
+      </w:r>
+    </w:p>
+    <w:p>
+      <w:pPr>
+        <w:jc w:val="center"/>
+        <w:rPr>
+          <w:rFonts w:ascii="Times New Roman" w:hAnsi="Times New Roman" w:cs="Times New Roman"/>
+          <w:b/>
+          <w:sz w:val="32"/>
+          <w:szCs w:val="32"/>
+          <w:lang w:val="ro-RO"/>
+        </w:rPr>
+      </w:pPr>
+    </w:p>
+    <w:p>
+      <w:pPr>
+        <w:jc w:val="center"/>
+        <w:rPr>
+          <w:rFonts w:ascii="Times New Roman" w:hAnsi="Times New Roman" w:cs="Times New Roman"/>
+          <w:b/>
+          <w:sz w:val="32"/>
+          <w:szCs w:val="32"/>
+          <w:lang w:val="ro-RO"/>
+        </w:rPr>
+      </w:pPr>
+    </w:p>
+    <w:p>
+      <w:pPr>
+        <w:jc w:val="center"/>
+        <w:rPr>
+          <w:rFonts w:ascii="Times New Roman" w:hAnsi="Times New Roman" w:cs="Times New Roman"/>
+          <w:b/>
+          <w:sz w:val="24"/>
+          <w:szCs w:val="24"/>
+          <w:lang w:val="ro-RO"/>
+        </w:rPr>
+      </w:pPr>
+    </w:p>
+    <w:p>
+      <w:pPr>
+        <w:jc w:val="center"/>
+        <w:rPr>
+          <w:rFonts w:ascii="Times New Roman" w:hAnsi="Times New Roman" w:cs="Times New Roman"/>
+          <w:b/>
+          <w:sz w:val="24"/>
+          <w:szCs w:val="24"/>
+          <w:lang w:val="ro-RO"/>
+        </w:rPr>
+      </w:pPr>
+      <w:r>
+        <w:rPr>
+          <w:rFonts w:ascii="Times New Roman" w:hAnsi="Times New Roman" w:cs="Times New Roman"/>
+          <w:b/>
+          <w:sz w:val="24"/>
+          <w:szCs w:val="24"/>
+          <w:lang w:val="ro-RO"/>
+        </w:rPr>
+        <w:t>Alexandru Voaideș</w:t>
+      </w:r>
+    </w:p>
+    <w:p>
+      <w:pPr>
+        <w:jc w:val="center"/>
+        <w:rPr>
+          <w:rFonts w:ascii="Times New Roman" w:hAnsi="Times New Roman" w:cs="Times New Roman"/>
+          <w:b/>
+          <w:sz w:val="24"/>
+          <w:szCs w:val="24"/>
+          <w:lang w:val="ro-RO"/>
+        </w:rPr>
+      </w:pPr>
+    </w:p>
+    <w:p>
+      <w:pPr>
+        <w:jc w:val="center"/>
+        <w:rPr>
+          <w:rFonts w:ascii="Times New Roman" w:hAnsi="Times New Roman" w:cs="Times New Roman"/>
+          <w:b/>
+          <w:sz w:val="24"/>
+          <w:szCs w:val="24"/>
+          <w:lang w:val="ro-RO"/>
+        </w:rPr>
+      </w:pPr>
+    </w:p>
+    <w:p>
+      <w:pPr>
+        <w:jc w:val="center"/>
+        <w:rPr>
+          <w:rFonts w:ascii="Times New Roman" w:hAnsi="Times New Roman" w:cs="Times New Roman"/>
+          <w:b/>
+          <w:sz w:val="24"/>
+          <w:szCs w:val="24"/>
+          <w:lang w:val="ro-RO"/>
+        </w:rPr>
+      </w:pPr>
+    </w:p>
+    <w:p>
+      <w:pPr>
+        <w:jc w:val="center"/>
+        <w:rPr>
+          <w:rFonts w:ascii="Times New Roman" w:hAnsi="Times New Roman" w:cs="Times New Roman"/>
+          <w:sz w:val="24"/>
+          <w:szCs w:val="24"/>
+          <w:lang w:val="ro-RO"/>
+        </w:rPr>
+      </w:pPr>
+      <w:r>
+        <w:rPr>
+          <w:rFonts w:ascii="Times New Roman" w:hAnsi="Times New Roman" w:cs="Times New Roman"/>
+          <w:b/>
+          <w:sz w:val="24"/>
+          <w:szCs w:val="24"/>
+          <w:lang w:val="ro-RO"/>
+        </w:rPr>
+        <w:t xml:space="preserve">Sesiunea: </w:t>
+      </w:r>
+      <w:r>
+        <w:rPr>
+          <w:rFonts w:ascii="Times New Roman" w:hAnsi="Times New Roman" w:cs="Times New Roman"/>
+          <w:i/>
+          <w:sz w:val="24"/>
+          <w:szCs w:val="24"/>
+          <w:lang w:val="ro-RO"/>
+        </w:rPr>
+        <w:t>iulie, 2018</w:t>
+      </w:r>
+    </w:p>
+    <w:p>
+      <w:pPr>
+        <w:jc w:val="center"/>
+        <w:rPr>
+          <w:rFonts w:ascii="Times New Roman" w:hAnsi="Times New Roman" w:cs="Times New Roman"/>
+          <w:sz w:val="24"/>
+          <w:szCs w:val="24"/>
+          <w:lang w:val="ro-RO"/>
+        </w:rPr>
+      </w:pPr>
+    </w:p>
+    <w:p>
+      <w:pPr>
+        <w:jc w:val="center"/>
+        <w:rPr>
+          <w:rFonts w:ascii="Times New Roman" w:hAnsi="Times New Roman" w:cs="Times New Roman"/>
+          <w:sz w:val="24"/>
+          <w:szCs w:val="24"/>
+          <w:lang w:val="ro-RO"/>
+        </w:rPr>
+      </w:pPr>
+    </w:p>
+    <w:p>
+      <w:pPr>
+        <w:jc w:val="center"/>
+        <w:rPr>
+          <w:rFonts w:ascii="Times New Roman" w:hAnsi="Times New Roman" w:cs="Times New Roman"/>
+          <w:sz w:val="24"/>
+          <w:szCs w:val="24"/>
+          <w:lang w:val="ro-RO"/>
+        </w:rPr>
+      </w:pPr>
+    </w:p>
+    <w:p>
+      <w:pPr>
+        <w:jc w:val="center"/>
+        <w:rPr>
+          <w:rFonts w:ascii="Times New Roman" w:hAnsi="Times New Roman" w:cs="Times New Roman"/>
+          <w:sz w:val="24"/>
+          <w:szCs w:val="24"/>
+          <w:lang w:val="ro-RO"/>
+        </w:rPr>
+      </w:pPr>
+      <w:r>
+        <w:rPr>
+          <w:rFonts w:ascii="Times New Roman" w:hAnsi="Times New Roman" w:cs="Times New Roman"/>
+          <w:sz w:val="24"/>
+          <w:szCs w:val="24"/>
+          <w:lang w:val="ro-RO"/>
+        </w:rPr>
+        <w:t>Coordonator științific</w:t>
+      </w:r>
+    </w:p>
+    <w:p>
+      <w:pPr>
+        <w:jc w:val="center"/>
+        <w:rPr>
+          <w:rFonts w:ascii="Times New Roman" w:hAnsi="Times New Roman" w:cs="Times New Roman"/>
+          <w:b/>
+          <w:sz w:val="24"/>
+          <w:szCs w:val="24"/>
+          <w:lang w:val="ro-RO"/>
+        </w:rPr>
+      </w:pPr>
+      <w:r>
+        <w:rPr>
+          <w:rFonts w:ascii="Times New Roman" w:hAnsi="Times New Roman" w:cs="Times New Roman"/>
+          <w:b/>
+          <w:sz w:val="24"/>
+          <w:szCs w:val="24"/>
+          <w:lang w:val="ro-RO"/>
+        </w:rPr>
+        <w:t>Colaborator Florin Olariu</w:t>
+      </w:r>
+    </w:p>
+    <w:p>
+      <w:pPr>
+        <w:rPr>
+          <w:rFonts w:ascii="Times New Roman" w:hAnsi="Times New Roman" w:cs="Times New Roman"/>
+          <w:b/>
+          <w:sz w:val="24"/>
+          <w:szCs w:val="24"/>
+          <w:lang w:val="ro-RO"/>
+        </w:rPr>
+      </w:pPr>
+      <w:r>
+        <w:rPr>
+          <w:rFonts w:ascii="Times New Roman" w:hAnsi="Times New Roman" w:cs="Times New Roman"/>
+          <w:b/>
+          <w:sz w:val="24"/>
+          <w:szCs w:val="24"/>
+          <w:lang w:val="ro-RO"/>
+        </w:rPr>
+        <w:br w:type="page"/>
+      </w:r>
+    </w:p>
+    <w:p>
+      <w:pPr>
+        <w:pStyle w:val="Default"/>
+        <w:rPr>
+          <w:sz w:val="23"/>
+          <w:szCs w:val="23"/>
+        </w:rPr>
+        <w:sectPr>
+          <w:pgSz w:w="11906" w:h="16838" w:code="9"/>
+          <w:pgMar w:top="1134" w:right="1440" w:bottom="1134" w:left="1440" w:header="720" w:footer="720" w:gutter="0"/>
+          <w:cols w:space="720"/>
+          <w:docGrid w:linePitch="360"/>
+        </w:sectPr>
+      </w:pPr>
+    </w:p>
+    <w:p>
+      <w:pPr>
+        <w:pStyle w:val="Default"/>
+        <w:spacing w:line="360" w:lineRule="auto"/>
+        <w:jc w:val="both"/>
+        <w:rPr>
+          <w:rFonts w:ascii="Times New Roman" w:hAnsi="Times New Roman" w:cs="Times New Roman"/>
+        </w:rPr>
+      </w:pPr>
+    </w:p>
+    <w:p>
+      <w:pPr>
+        <w:pStyle w:val="Default"/>
+        <w:spacing w:line="360" w:lineRule="auto"/>
+        <w:jc w:val="both"/>
+        <w:rPr>
+          <w:rFonts w:ascii="Times New Roman" w:hAnsi="Times New Roman" w:cs="Times New Roman"/>
+        </w:rPr>
+      </w:pPr>
+    </w:p>
+    <w:p>
+      <w:pPr>
+        <w:pStyle w:val="Default"/>
+        <w:spacing w:line="360" w:lineRule="auto"/>
+        <w:jc w:val="both"/>
+        <w:rPr>
+          <w:rFonts w:ascii="Times New Roman" w:hAnsi="Times New Roman" w:cs="Times New Roman"/>
+        </w:rPr>
+      </w:pPr>
+      <w:proofErr w:type="spellStart"/>
+      <w:r>
+        <w:rPr>
+          <w:rFonts w:ascii="Times New Roman" w:hAnsi="Times New Roman" w:cs="Times New Roman"/>
+        </w:rPr>
+        <w:t>Prin</w:t>
+      </w:r>
+      <w:proofErr w:type="spellEnd"/>
+      <w:r>
+        <w:rPr>
+          <w:rFonts w:ascii="Times New Roman" w:hAnsi="Times New Roman" w:cs="Times New Roman"/>
+        </w:rPr>
+        <w:t xml:space="preserve"> </w:t>
+      </w:r>
+      <w:proofErr w:type="spellStart"/>
+      <w:r>
+        <w:rPr>
+          <w:rFonts w:ascii="Times New Roman" w:hAnsi="Times New Roman" w:cs="Times New Roman"/>
+        </w:rPr>
+        <w:t>prezenta</w:t>
+      </w:r>
+      <w:proofErr w:type="spellEnd"/>
+      <w:r>
+        <w:rPr>
+          <w:rFonts w:ascii="Times New Roman" w:hAnsi="Times New Roman" w:cs="Times New Roman"/>
+        </w:rPr>
+        <w:t xml:space="preserve"> </w:t>
+      </w:r>
+      <w:proofErr w:type="spellStart"/>
+      <w:r>
+        <w:rPr>
+          <w:rFonts w:ascii="Times New Roman" w:hAnsi="Times New Roman" w:cs="Times New Roman"/>
+        </w:rPr>
+        <w:t>declar</w:t>
+      </w:r>
+      <w:proofErr w:type="spellEnd"/>
+      <w:r>
+        <w:rPr>
+          <w:rFonts w:ascii="Times New Roman" w:hAnsi="Times New Roman" w:cs="Times New Roman"/>
+        </w:rPr>
+        <w:t xml:space="preserve"> </w:t>
+      </w:r>
+      <w:proofErr w:type="spellStart"/>
+      <w:r>
+        <w:rPr>
+          <w:rFonts w:ascii="Times New Roman" w:hAnsi="Times New Roman" w:cs="Times New Roman"/>
+        </w:rPr>
+        <w:t>că</w:t>
+      </w:r>
+      <w:proofErr w:type="spellEnd"/>
+      <w:r>
+        <w:rPr>
+          <w:rFonts w:ascii="Times New Roman" w:hAnsi="Times New Roman" w:cs="Times New Roman"/>
+        </w:rPr>
+        <w:t xml:space="preserve"> </w:t>
+      </w:r>
+      <w:proofErr w:type="spellStart"/>
+      <w:r>
+        <w:rPr>
+          <w:rFonts w:ascii="Times New Roman" w:hAnsi="Times New Roman" w:cs="Times New Roman"/>
+        </w:rPr>
+        <w:t>Lucrarea</w:t>
+      </w:r>
+      <w:proofErr w:type="spellEnd"/>
+      <w:r>
+        <w:rPr>
+          <w:rFonts w:ascii="Times New Roman" w:hAnsi="Times New Roman" w:cs="Times New Roman"/>
+        </w:rPr>
+        <w:t xml:space="preserve"> de </w:t>
+      </w:r>
+      <w:proofErr w:type="spellStart"/>
+      <w:r>
+        <w:rPr>
+          <w:rFonts w:ascii="Times New Roman" w:hAnsi="Times New Roman" w:cs="Times New Roman"/>
+        </w:rPr>
+        <w:t>licenţă</w:t>
+      </w:r>
+      <w:proofErr w:type="spellEnd"/>
+      <w:r>
+        <w:rPr>
+          <w:rFonts w:ascii="Times New Roman" w:hAnsi="Times New Roman" w:cs="Times New Roman"/>
+        </w:rPr>
+        <w:t xml:space="preserve"> cu </w:t>
+      </w:r>
+      <w:proofErr w:type="spellStart"/>
+      <w:r>
+        <w:rPr>
+          <w:rFonts w:ascii="Times New Roman" w:hAnsi="Times New Roman" w:cs="Times New Roman"/>
+        </w:rPr>
+        <w:t>titlul</w:t>
+      </w:r>
+      <w:proofErr w:type="spellEnd"/>
+      <w:r>
+        <w:rPr>
+          <w:rFonts w:ascii="Times New Roman" w:hAnsi="Times New Roman" w:cs="Times New Roman"/>
+        </w:rPr>
+        <w:t xml:space="preserve"> „</w:t>
+      </w:r>
+      <w:proofErr w:type="spellStart"/>
+      <w:r>
+        <w:rPr>
+          <w:rFonts w:ascii="Times New Roman" w:hAnsi="Times New Roman" w:cs="Times New Roman"/>
+          <w:i/>
+          <w:iCs/>
+        </w:rPr>
+        <w:t>Inteligență</w:t>
+      </w:r>
+      <w:proofErr w:type="spellEnd"/>
+      <w:r>
+        <w:rPr>
+          <w:rFonts w:ascii="Times New Roman" w:hAnsi="Times New Roman" w:cs="Times New Roman"/>
+          <w:i/>
+          <w:iCs/>
+        </w:rPr>
+        <w:t xml:space="preserve"> </w:t>
+      </w:r>
+      <w:proofErr w:type="spellStart"/>
+      <w:r>
+        <w:rPr>
+          <w:rFonts w:ascii="Times New Roman" w:hAnsi="Times New Roman" w:cs="Times New Roman"/>
+          <w:i/>
+          <w:iCs/>
+        </w:rPr>
+        <w:t>Artificială</w:t>
+      </w:r>
+      <w:proofErr w:type="spellEnd"/>
+      <w:r>
+        <w:rPr>
+          <w:rFonts w:ascii="Times New Roman" w:hAnsi="Times New Roman" w:cs="Times New Roman"/>
+          <w:i/>
+          <w:iCs/>
+        </w:rPr>
+        <w:t xml:space="preserve"> – </w:t>
+      </w:r>
+      <w:proofErr w:type="spellStart"/>
+      <w:r>
+        <w:rPr>
+          <w:rFonts w:ascii="Times New Roman" w:hAnsi="Times New Roman" w:cs="Times New Roman"/>
+          <w:i/>
+          <w:iCs/>
+        </w:rPr>
+        <w:t>Asistent</w:t>
+      </w:r>
+      <w:proofErr w:type="spellEnd"/>
+      <w:r>
+        <w:rPr>
+          <w:rFonts w:ascii="Times New Roman" w:hAnsi="Times New Roman" w:cs="Times New Roman"/>
+          <w:i/>
+          <w:iCs/>
+        </w:rPr>
+        <w:t xml:space="preserve"> Virtual</w:t>
+      </w:r>
+      <w:r>
+        <w:rPr>
+          <w:rFonts w:ascii="Times New Roman" w:hAnsi="Times New Roman" w:cs="Times New Roman"/>
+        </w:rPr>
+        <w:t xml:space="preserve">” </w:t>
+      </w:r>
+      <w:proofErr w:type="spellStart"/>
+      <w:r>
+        <w:rPr>
+          <w:rFonts w:ascii="Times New Roman" w:hAnsi="Times New Roman" w:cs="Times New Roman"/>
+        </w:rPr>
+        <w:t>este</w:t>
+      </w:r>
+      <w:proofErr w:type="spellEnd"/>
+      <w:r>
+        <w:rPr>
+          <w:rFonts w:ascii="Times New Roman" w:hAnsi="Times New Roman" w:cs="Times New Roman"/>
+        </w:rPr>
+        <w:t xml:space="preserve"> </w:t>
+      </w:r>
+      <w:proofErr w:type="spellStart"/>
+      <w:r>
+        <w:rPr>
+          <w:rFonts w:ascii="Times New Roman" w:hAnsi="Times New Roman" w:cs="Times New Roman"/>
+        </w:rPr>
+        <w:t>scrisă</w:t>
+      </w:r>
+      <w:proofErr w:type="spellEnd"/>
+      <w:r>
+        <w:rPr>
+          <w:rFonts w:ascii="Times New Roman" w:hAnsi="Times New Roman" w:cs="Times New Roman"/>
+        </w:rPr>
+        <w:t xml:space="preserve"> de mine </w:t>
+      </w:r>
+      <w:proofErr w:type="spellStart"/>
+      <w:r>
+        <w:rPr>
+          <w:rFonts w:ascii="Times New Roman" w:hAnsi="Times New Roman" w:cs="Times New Roman"/>
+        </w:rPr>
+        <w:t>şi</w:t>
+      </w:r>
+      <w:proofErr w:type="spellEnd"/>
+      <w:r>
+        <w:rPr>
+          <w:rFonts w:ascii="Times New Roman" w:hAnsi="Times New Roman" w:cs="Times New Roman"/>
+        </w:rPr>
+        <w:t xml:space="preserve"> nu a </w:t>
+      </w:r>
+      <w:proofErr w:type="spellStart"/>
+      <w:r>
+        <w:rPr>
+          <w:rFonts w:ascii="Times New Roman" w:hAnsi="Times New Roman" w:cs="Times New Roman"/>
+        </w:rPr>
+        <w:t>mai</w:t>
+      </w:r>
+      <w:proofErr w:type="spellEnd"/>
+      <w:r>
+        <w:rPr>
+          <w:rFonts w:ascii="Times New Roman" w:hAnsi="Times New Roman" w:cs="Times New Roman"/>
+        </w:rPr>
+        <w:t xml:space="preserve"> </w:t>
+      </w:r>
+      <w:proofErr w:type="spellStart"/>
+      <w:r>
+        <w:rPr>
+          <w:rFonts w:ascii="Times New Roman" w:hAnsi="Times New Roman" w:cs="Times New Roman"/>
+        </w:rPr>
+        <w:t>fost</w:t>
+      </w:r>
+      <w:proofErr w:type="spellEnd"/>
+      <w:r>
+        <w:rPr>
+          <w:rFonts w:ascii="Times New Roman" w:hAnsi="Times New Roman" w:cs="Times New Roman"/>
+        </w:rPr>
+        <w:t xml:space="preserve"> </w:t>
+      </w:r>
+      <w:proofErr w:type="spellStart"/>
+      <w:r>
+        <w:rPr>
+          <w:rFonts w:ascii="Times New Roman" w:hAnsi="Times New Roman" w:cs="Times New Roman"/>
+        </w:rPr>
+        <w:t>prezentată</w:t>
+      </w:r>
+      <w:proofErr w:type="spellEnd"/>
+      <w:r>
+        <w:rPr>
+          <w:rFonts w:ascii="Times New Roman" w:hAnsi="Times New Roman" w:cs="Times New Roman"/>
+        </w:rPr>
+        <w:t xml:space="preserve"> </w:t>
+      </w:r>
+      <w:proofErr w:type="spellStart"/>
+      <w:r>
+        <w:rPr>
+          <w:rFonts w:ascii="Times New Roman" w:hAnsi="Times New Roman" w:cs="Times New Roman"/>
+        </w:rPr>
+        <w:t>niciodată</w:t>
+      </w:r>
+      <w:proofErr w:type="spellEnd"/>
+      <w:r>
+        <w:rPr>
+          <w:rFonts w:ascii="Times New Roman" w:hAnsi="Times New Roman" w:cs="Times New Roman"/>
+        </w:rPr>
+        <w:t xml:space="preserve"> la o </w:t>
+      </w:r>
+      <w:proofErr w:type="spellStart"/>
+      <w:r>
+        <w:rPr>
+          <w:rFonts w:ascii="Times New Roman" w:hAnsi="Times New Roman" w:cs="Times New Roman"/>
+        </w:rPr>
+        <w:t>altă</w:t>
+      </w:r>
+      <w:proofErr w:type="spellEnd"/>
+      <w:r>
+        <w:rPr>
+          <w:rFonts w:ascii="Times New Roman" w:hAnsi="Times New Roman" w:cs="Times New Roman"/>
+        </w:rPr>
+        <w:t xml:space="preserve"> </w:t>
+      </w:r>
+      <w:proofErr w:type="spellStart"/>
+      <w:r>
+        <w:rPr>
+          <w:rFonts w:ascii="Times New Roman" w:hAnsi="Times New Roman" w:cs="Times New Roman"/>
+        </w:rPr>
+        <w:t>facultate</w:t>
+      </w:r>
+      <w:proofErr w:type="spellEnd"/>
+      <w:r>
+        <w:rPr>
+          <w:rFonts w:ascii="Times New Roman" w:hAnsi="Times New Roman" w:cs="Times New Roman"/>
+        </w:rPr>
+        <w:t xml:space="preserve"> </w:t>
+      </w:r>
+      <w:proofErr w:type="spellStart"/>
+      <w:r>
+        <w:rPr>
+          <w:rFonts w:ascii="Times New Roman" w:hAnsi="Times New Roman" w:cs="Times New Roman"/>
+        </w:rPr>
+        <w:t>sau</w:t>
+      </w:r>
+      <w:proofErr w:type="spellEnd"/>
+      <w:r>
+        <w:rPr>
+          <w:rFonts w:ascii="Times New Roman" w:hAnsi="Times New Roman" w:cs="Times New Roman"/>
+        </w:rPr>
+        <w:t xml:space="preserve"> </w:t>
+      </w:r>
+      <w:proofErr w:type="spellStart"/>
+      <w:r>
+        <w:rPr>
+          <w:rFonts w:ascii="Times New Roman" w:hAnsi="Times New Roman" w:cs="Times New Roman"/>
+        </w:rPr>
+        <w:t>instituţie</w:t>
+      </w:r>
+      <w:proofErr w:type="spellEnd"/>
+      <w:r>
+        <w:rPr>
+          <w:rFonts w:ascii="Times New Roman" w:hAnsi="Times New Roman" w:cs="Times New Roman"/>
+        </w:rPr>
+        <w:t xml:space="preserve"> de </w:t>
+      </w:r>
+      <w:proofErr w:type="spellStart"/>
+      <w:r>
+        <w:rPr>
+          <w:rFonts w:ascii="Times New Roman" w:hAnsi="Times New Roman" w:cs="Times New Roman"/>
+        </w:rPr>
+        <w:t>învăţământ</w:t>
+      </w:r>
+      <w:proofErr w:type="spellEnd"/>
+      <w:r>
+        <w:rPr>
+          <w:rFonts w:ascii="Times New Roman" w:hAnsi="Times New Roman" w:cs="Times New Roman"/>
+        </w:rPr>
+        <w:t xml:space="preserve"> superior din </w:t>
+      </w:r>
+      <w:proofErr w:type="spellStart"/>
+      <w:r>
+        <w:rPr>
+          <w:rFonts w:ascii="Times New Roman" w:hAnsi="Times New Roman" w:cs="Times New Roman"/>
+        </w:rPr>
+        <w:t>ţară</w:t>
+      </w:r>
+      <w:proofErr w:type="spellEnd"/>
+      <w:r>
+        <w:rPr>
+          <w:rFonts w:ascii="Times New Roman" w:hAnsi="Times New Roman" w:cs="Times New Roman"/>
+        </w:rPr>
+        <w:t xml:space="preserve"> </w:t>
+      </w:r>
+      <w:proofErr w:type="spellStart"/>
+      <w:r>
+        <w:rPr>
+          <w:rFonts w:ascii="Times New Roman" w:hAnsi="Times New Roman" w:cs="Times New Roman"/>
+        </w:rPr>
+        <w:t>sau</w:t>
+      </w:r>
+      <w:proofErr w:type="spellEnd"/>
+      <w:r>
+        <w:rPr>
+          <w:rFonts w:ascii="Times New Roman" w:hAnsi="Times New Roman" w:cs="Times New Roman"/>
+        </w:rPr>
+        <w:t xml:space="preserve"> din </w:t>
+      </w:r>
+      <w:proofErr w:type="spellStart"/>
+      <w:r>
+        <w:rPr>
+          <w:rFonts w:ascii="Times New Roman" w:hAnsi="Times New Roman" w:cs="Times New Roman"/>
+        </w:rPr>
+        <w:t>străinătate</w:t>
+      </w:r>
+      <w:proofErr w:type="spellEnd"/>
+      <w:r>
+        <w:rPr>
+          <w:rFonts w:ascii="Times New Roman" w:hAnsi="Times New Roman" w:cs="Times New Roman"/>
+        </w:rPr>
+        <w:t xml:space="preserve">. De </w:t>
+      </w:r>
+      <w:proofErr w:type="spellStart"/>
+      <w:r>
+        <w:rPr>
+          <w:rFonts w:ascii="Times New Roman" w:hAnsi="Times New Roman" w:cs="Times New Roman"/>
+        </w:rPr>
+        <w:t>asemenea</w:t>
+      </w:r>
+      <w:proofErr w:type="spellEnd"/>
+      <w:r>
+        <w:rPr>
+          <w:rFonts w:ascii="Times New Roman" w:hAnsi="Times New Roman" w:cs="Times New Roman"/>
+        </w:rPr>
+        <w:t xml:space="preserve">, </w:t>
+      </w:r>
+      <w:proofErr w:type="spellStart"/>
+      <w:r>
+        <w:rPr>
+          <w:rFonts w:ascii="Times New Roman" w:hAnsi="Times New Roman" w:cs="Times New Roman"/>
+        </w:rPr>
+        <w:t>declar</w:t>
+      </w:r>
+      <w:proofErr w:type="spellEnd"/>
+      <w:r>
+        <w:rPr>
+          <w:rFonts w:ascii="Times New Roman" w:hAnsi="Times New Roman" w:cs="Times New Roman"/>
+        </w:rPr>
+        <w:t xml:space="preserve"> </w:t>
+      </w:r>
+      <w:proofErr w:type="spellStart"/>
+      <w:r>
+        <w:rPr>
+          <w:rFonts w:ascii="Times New Roman" w:hAnsi="Times New Roman" w:cs="Times New Roman"/>
+        </w:rPr>
+        <w:t>că</w:t>
+      </w:r>
+      <w:proofErr w:type="spellEnd"/>
+      <w:r>
+        <w:rPr>
+          <w:rFonts w:ascii="Times New Roman" w:hAnsi="Times New Roman" w:cs="Times New Roman"/>
+        </w:rPr>
+        <w:t xml:space="preserve"> </w:t>
+      </w:r>
+      <w:proofErr w:type="spellStart"/>
+      <w:r>
+        <w:rPr>
+          <w:rFonts w:ascii="Times New Roman" w:hAnsi="Times New Roman" w:cs="Times New Roman"/>
+        </w:rPr>
+        <w:t>toate</w:t>
+      </w:r>
+      <w:proofErr w:type="spellEnd"/>
+      <w:r>
+        <w:rPr>
+          <w:rFonts w:ascii="Times New Roman" w:hAnsi="Times New Roman" w:cs="Times New Roman"/>
+        </w:rPr>
+        <w:t xml:space="preserve"> </w:t>
+      </w:r>
+      <w:proofErr w:type="spellStart"/>
+      <w:r>
+        <w:rPr>
+          <w:rFonts w:ascii="Times New Roman" w:hAnsi="Times New Roman" w:cs="Times New Roman"/>
+        </w:rPr>
+        <w:t>sursele</w:t>
+      </w:r>
+      <w:proofErr w:type="spellEnd"/>
+      <w:r>
+        <w:rPr>
+          <w:rFonts w:ascii="Times New Roman" w:hAnsi="Times New Roman" w:cs="Times New Roman"/>
+        </w:rPr>
+        <w:t xml:space="preserve"> </w:t>
+      </w:r>
+      <w:proofErr w:type="spellStart"/>
+      <w:r>
+        <w:rPr>
+          <w:rFonts w:ascii="Times New Roman" w:hAnsi="Times New Roman" w:cs="Times New Roman"/>
+        </w:rPr>
+        <w:t>utilizate</w:t>
+      </w:r>
+      <w:proofErr w:type="spellEnd"/>
+      <w:r>
+        <w:rPr>
+          <w:rFonts w:ascii="Times New Roman" w:hAnsi="Times New Roman" w:cs="Times New Roman"/>
+        </w:rPr>
+        <w:t xml:space="preserve">, </w:t>
+      </w:r>
+      <w:proofErr w:type="spellStart"/>
+      <w:r>
+        <w:rPr>
+          <w:rFonts w:ascii="Times New Roman" w:hAnsi="Times New Roman" w:cs="Times New Roman"/>
+        </w:rPr>
+        <w:t>inclusiv</w:t>
+      </w:r>
+      <w:proofErr w:type="spellEnd"/>
+      <w:r>
+        <w:rPr>
+          <w:rFonts w:ascii="Times New Roman" w:hAnsi="Times New Roman" w:cs="Times New Roman"/>
+        </w:rPr>
+        <w:t xml:space="preserve"> </w:t>
+      </w:r>
+      <w:proofErr w:type="spellStart"/>
+      <w:r>
+        <w:rPr>
+          <w:rFonts w:ascii="Times New Roman" w:hAnsi="Times New Roman" w:cs="Times New Roman"/>
+        </w:rPr>
+        <w:t>cele</w:t>
+      </w:r>
+      <w:proofErr w:type="spellEnd"/>
+      <w:r>
+        <w:rPr>
+          <w:rFonts w:ascii="Times New Roman" w:hAnsi="Times New Roman" w:cs="Times New Roman"/>
+        </w:rPr>
+        <w:t xml:space="preserve"> </w:t>
+      </w:r>
+      <w:proofErr w:type="spellStart"/>
+      <w:r>
+        <w:rPr>
+          <w:rFonts w:ascii="Times New Roman" w:hAnsi="Times New Roman" w:cs="Times New Roman"/>
+        </w:rPr>
+        <w:t>preluate</w:t>
+      </w:r>
+      <w:proofErr w:type="spellEnd"/>
+      <w:r>
+        <w:rPr>
+          <w:rFonts w:ascii="Times New Roman" w:hAnsi="Times New Roman" w:cs="Times New Roman"/>
+        </w:rPr>
+        <w:t xml:space="preserve"> de </w:t>
+      </w:r>
+      <w:proofErr w:type="spellStart"/>
+      <w:r>
+        <w:rPr>
+          <w:rFonts w:ascii="Times New Roman" w:hAnsi="Times New Roman" w:cs="Times New Roman"/>
+        </w:rPr>
+        <w:t>pe</w:t>
+      </w:r>
+      <w:proofErr w:type="spellEnd"/>
+      <w:r>
+        <w:rPr>
+          <w:rFonts w:ascii="Times New Roman" w:hAnsi="Times New Roman" w:cs="Times New Roman"/>
+        </w:rPr>
+        <w:t xml:space="preserve"> Internet, </w:t>
+      </w:r>
+      <w:proofErr w:type="spellStart"/>
+      <w:r>
+        <w:rPr>
+          <w:rFonts w:ascii="Times New Roman" w:hAnsi="Times New Roman" w:cs="Times New Roman"/>
+        </w:rPr>
+        <w:t>sunt</w:t>
+      </w:r>
+      <w:proofErr w:type="spellEnd"/>
+      <w:r>
+        <w:rPr>
+          <w:rFonts w:ascii="Times New Roman" w:hAnsi="Times New Roman" w:cs="Times New Roman"/>
+        </w:rPr>
+        <w:t xml:space="preserve"> indicate </w:t>
+      </w:r>
+      <w:proofErr w:type="spellStart"/>
+      <w:r>
+        <w:rPr>
+          <w:rFonts w:ascii="Times New Roman" w:hAnsi="Times New Roman" w:cs="Times New Roman"/>
+        </w:rPr>
+        <w:t>în</w:t>
+      </w:r>
+      <w:proofErr w:type="spellEnd"/>
+      <w:r>
+        <w:rPr>
+          <w:rFonts w:ascii="Times New Roman" w:hAnsi="Times New Roman" w:cs="Times New Roman"/>
+        </w:rPr>
+        <w:t xml:space="preserve"> </w:t>
+      </w:r>
+      <w:proofErr w:type="spellStart"/>
+      <w:r>
+        <w:rPr>
+          <w:rFonts w:ascii="Times New Roman" w:hAnsi="Times New Roman" w:cs="Times New Roman"/>
+        </w:rPr>
+        <w:t>lucrare</w:t>
+      </w:r>
+      <w:proofErr w:type="spellEnd"/>
+      <w:r>
+        <w:rPr>
+          <w:rFonts w:ascii="Times New Roman" w:hAnsi="Times New Roman" w:cs="Times New Roman"/>
+        </w:rPr>
+        <w:t xml:space="preserve">, cu </w:t>
+      </w:r>
+      <w:proofErr w:type="spellStart"/>
+      <w:r>
+        <w:rPr>
+          <w:rFonts w:ascii="Times New Roman" w:hAnsi="Times New Roman" w:cs="Times New Roman"/>
+        </w:rPr>
+        <w:t>respectarea</w:t>
+      </w:r>
+      <w:proofErr w:type="spellEnd"/>
+      <w:r>
+        <w:rPr>
+          <w:rFonts w:ascii="Times New Roman" w:hAnsi="Times New Roman" w:cs="Times New Roman"/>
+        </w:rPr>
+        <w:t xml:space="preserve"> </w:t>
+      </w:r>
+      <w:proofErr w:type="spellStart"/>
+      <w:r>
+        <w:rPr>
+          <w:rFonts w:ascii="Times New Roman" w:hAnsi="Times New Roman" w:cs="Times New Roman"/>
+        </w:rPr>
+        <w:t>regu</w:t>
+      </w:r>
+      <w:r>
+        <w:rPr>
+          <w:rFonts w:ascii="Times New Roman" w:hAnsi="Times New Roman" w:cs="Times New Roman"/>
+        </w:rPr>
+        <w:t>lilor</w:t>
+      </w:r>
+      <w:proofErr w:type="spellEnd"/>
+      <w:r>
+        <w:rPr>
+          <w:rFonts w:ascii="Times New Roman" w:hAnsi="Times New Roman" w:cs="Times New Roman"/>
+        </w:rPr>
+        <w:t xml:space="preserve"> de </w:t>
+      </w:r>
+      <w:proofErr w:type="spellStart"/>
+      <w:r>
+        <w:rPr>
+          <w:rFonts w:ascii="Times New Roman" w:hAnsi="Times New Roman" w:cs="Times New Roman"/>
+        </w:rPr>
+        <w:t>evitare</w:t>
+      </w:r>
+      <w:proofErr w:type="spellEnd"/>
+      <w:r>
+        <w:rPr>
+          <w:rFonts w:ascii="Times New Roman" w:hAnsi="Times New Roman" w:cs="Times New Roman"/>
+        </w:rPr>
+        <w:t xml:space="preserve"> a </w:t>
+      </w:r>
+      <w:proofErr w:type="spellStart"/>
+      <w:r>
+        <w:rPr>
+          <w:rFonts w:ascii="Times New Roman" w:hAnsi="Times New Roman" w:cs="Times New Roman"/>
+        </w:rPr>
+        <w:t>plagiatului</w:t>
+      </w:r>
+      <w:proofErr w:type="spellEnd"/>
+      <w:r>
+        <w:rPr>
+          <w:rFonts w:ascii="Times New Roman" w:hAnsi="Times New Roman" w:cs="Times New Roman"/>
+        </w:rPr>
+        <w:t>:</w:t>
+      </w:r>
+    </w:p>
+    <w:p>
+      <w:pPr>
+        <w:pStyle w:val="Default"/>
+        <w:spacing w:line="360" w:lineRule="auto"/>
+        <w:rPr>
+          <w:rFonts w:ascii="Times New Roman" w:hAnsi="Times New Roman" w:cs="Times New Roman"/>
+        </w:rPr>
+      </w:pPr>
+    </w:p>
+    <w:p>
+      <w:pPr>
+        <w:pStyle w:val="Default"/>
+        <w:spacing w:after="170" w:line="360" w:lineRule="auto"/>
+        <w:ind w:left="720"/>
+        <w:jc w:val="both"/>
+        <w:rPr>
+          <w:rFonts w:ascii="Times New Roman" w:hAnsi="Times New Roman" w:cs="Times New Roman"/>
+        </w:rPr>
+      </w:pPr>
+      <w:r>
+        <w:rPr>
+          <w:rFonts w:ascii="Times New Roman" w:hAnsi="Times New Roman" w:cs="Times New Roman"/>
+        </w:rPr>
+        <w:t xml:space="preserve">- </w:t>
+      </w:r>
+      <w:proofErr w:type="spellStart"/>
+      <w:r>
+        <w:rPr>
+          <w:rFonts w:ascii="Times New Roman" w:hAnsi="Times New Roman" w:cs="Times New Roman"/>
+        </w:rPr>
+        <w:t>toate</w:t>
+      </w:r>
+      <w:proofErr w:type="spellEnd"/>
+      <w:r>
+        <w:rPr>
+          <w:rFonts w:ascii="Times New Roman" w:hAnsi="Times New Roman" w:cs="Times New Roman"/>
+        </w:rPr>
+        <w:t xml:space="preserve"> </w:t>
+      </w:r>
+      <w:proofErr w:type="spellStart"/>
+      <w:r>
+        <w:rPr>
+          <w:rFonts w:ascii="Times New Roman" w:hAnsi="Times New Roman" w:cs="Times New Roman"/>
+        </w:rPr>
+        <w:t>fragmentele</w:t>
+      </w:r>
+      <w:proofErr w:type="spellEnd"/>
+      <w:r>
+        <w:rPr>
+          <w:rFonts w:ascii="Times New Roman" w:hAnsi="Times New Roman" w:cs="Times New Roman"/>
+        </w:rPr>
+        <w:t xml:space="preserve"> de text </w:t>
+      </w:r>
+      <w:proofErr w:type="spellStart"/>
+      <w:r>
+        <w:rPr>
+          <w:rFonts w:ascii="Times New Roman" w:hAnsi="Times New Roman" w:cs="Times New Roman"/>
+        </w:rPr>
+        <w:t>reproduse</w:t>
+      </w:r>
+      <w:proofErr w:type="spellEnd"/>
+      <w:r>
+        <w:rPr>
+          <w:rFonts w:ascii="Times New Roman" w:hAnsi="Times New Roman" w:cs="Times New Roman"/>
+        </w:rPr>
+        <w:t xml:space="preserve"> exact, </w:t>
+      </w:r>
+      <w:proofErr w:type="spellStart"/>
+      <w:r>
+        <w:rPr>
+          <w:rFonts w:ascii="Times New Roman" w:hAnsi="Times New Roman" w:cs="Times New Roman"/>
+        </w:rPr>
+        <w:t>chiar</w:t>
+      </w:r>
+      <w:proofErr w:type="spellEnd"/>
+      <w:r>
+        <w:rPr>
+          <w:rFonts w:ascii="Times New Roman" w:hAnsi="Times New Roman" w:cs="Times New Roman"/>
+        </w:rPr>
+        <w:t xml:space="preserve"> </w:t>
+      </w:r>
+      <w:proofErr w:type="spellStart"/>
+      <w:r>
+        <w:rPr>
+          <w:rFonts w:ascii="Times New Roman" w:hAnsi="Times New Roman" w:cs="Times New Roman"/>
+        </w:rPr>
+        <w:t>şi</w:t>
+      </w:r>
+      <w:proofErr w:type="spellEnd"/>
+      <w:r>
+        <w:rPr>
+          <w:rFonts w:ascii="Times New Roman" w:hAnsi="Times New Roman" w:cs="Times New Roman"/>
+        </w:rPr>
+        <w:t xml:space="preserve"> </w:t>
+      </w:r>
+      <w:proofErr w:type="spellStart"/>
+      <w:r>
+        <w:rPr>
+          <w:rFonts w:ascii="Times New Roman" w:hAnsi="Times New Roman" w:cs="Times New Roman"/>
+        </w:rPr>
+        <w:t>în</w:t>
+      </w:r>
+      <w:proofErr w:type="spellEnd"/>
+      <w:r>
+        <w:rPr>
+          <w:rFonts w:ascii="Times New Roman" w:hAnsi="Times New Roman" w:cs="Times New Roman"/>
+        </w:rPr>
+        <w:t xml:space="preserve"> </w:t>
+      </w:r>
+      <w:proofErr w:type="spellStart"/>
+      <w:r>
+        <w:rPr>
+          <w:rFonts w:ascii="Times New Roman" w:hAnsi="Times New Roman" w:cs="Times New Roman"/>
+        </w:rPr>
+        <w:t>traducere</w:t>
+      </w:r>
+      <w:proofErr w:type="spellEnd"/>
+      <w:r>
+        <w:rPr>
+          <w:rFonts w:ascii="Times New Roman" w:hAnsi="Times New Roman" w:cs="Times New Roman"/>
+        </w:rPr>
+        <w:t xml:space="preserve"> </w:t>
+      </w:r>
+      <w:proofErr w:type="spellStart"/>
+      <w:r>
+        <w:rPr>
+          <w:rFonts w:ascii="Times New Roman" w:hAnsi="Times New Roman" w:cs="Times New Roman"/>
+        </w:rPr>
+        <w:t>proprie</w:t>
+      </w:r>
+      <w:proofErr w:type="spellEnd"/>
+      <w:r>
+        <w:rPr>
+          <w:rFonts w:ascii="Times New Roman" w:hAnsi="Times New Roman" w:cs="Times New Roman"/>
+        </w:rPr>
+        <w:t xml:space="preserve"> din </w:t>
+      </w:r>
+      <w:proofErr w:type="spellStart"/>
+      <w:r>
+        <w:rPr>
+          <w:rFonts w:ascii="Times New Roman" w:hAnsi="Times New Roman" w:cs="Times New Roman"/>
+        </w:rPr>
+        <w:t>altă</w:t>
+      </w:r>
+      <w:proofErr w:type="spellEnd"/>
+      <w:r>
+        <w:rPr>
+          <w:rFonts w:ascii="Times New Roman" w:hAnsi="Times New Roman" w:cs="Times New Roman"/>
+        </w:rPr>
+        <w:t xml:space="preserve"> </w:t>
+      </w:r>
+      <w:proofErr w:type="spellStart"/>
+      <w:r>
+        <w:rPr>
+          <w:rFonts w:ascii="Times New Roman" w:hAnsi="Times New Roman" w:cs="Times New Roman"/>
+        </w:rPr>
+        <w:t>limbă</w:t>
+      </w:r>
+      <w:proofErr w:type="spellEnd"/>
+      <w:r>
+        <w:rPr>
+          <w:rFonts w:ascii="Times New Roman" w:hAnsi="Times New Roman" w:cs="Times New Roman"/>
+        </w:rPr>
+        <w:t xml:space="preserve">, </w:t>
+      </w:r>
+      <w:proofErr w:type="spellStart"/>
+      <w:r>
+        <w:rPr>
+          <w:rFonts w:ascii="Times New Roman" w:hAnsi="Times New Roman" w:cs="Times New Roman"/>
+        </w:rPr>
+        <w:t>sunt</w:t>
+      </w:r>
+      <w:proofErr w:type="spellEnd"/>
+      <w:r>
+        <w:rPr>
+          <w:rFonts w:ascii="Times New Roman" w:hAnsi="Times New Roman" w:cs="Times New Roman"/>
+        </w:rPr>
+        <w:t xml:space="preserve"> </w:t>
+      </w:r>
+      <w:proofErr w:type="spellStart"/>
+      <w:r>
+        <w:rPr>
+          <w:rFonts w:ascii="Times New Roman" w:hAnsi="Times New Roman" w:cs="Times New Roman"/>
+        </w:rPr>
+        <w:t>scrise</w:t>
+      </w:r>
+      <w:proofErr w:type="spellEnd"/>
+      <w:r>
+        <w:rPr>
+          <w:rFonts w:ascii="Times New Roman" w:hAnsi="Times New Roman" w:cs="Times New Roman"/>
+        </w:rPr>
+        <w:t xml:space="preserve"> </w:t>
+      </w:r>
+      <w:proofErr w:type="spellStart"/>
+      <w:r>
+        <w:rPr>
+          <w:rFonts w:ascii="Times New Roman" w:hAnsi="Times New Roman" w:cs="Times New Roman"/>
+        </w:rPr>
+        <w:t>între</w:t>
+      </w:r>
+      <w:proofErr w:type="spellEnd"/>
+      <w:r>
+        <w:rPr>
+          <w:rFonts w:ascii="Times New Roman" w:hAnsi="Times New Roman" w:cs="Times New Roman"/>
+        </w:rPr>
+        <w:t xml:space="preserve"> </w:t>
+      </w:r>
+      <w:proofErr w:type="spellStart"/>
+      <w:r>
+        <w:rPr>
+          <w:rFonts w:ascii="Times New Roman" w:hAnsi="Times New Roman" w:cs="Times New Roman"/>
+        </w:rPr>
+        <w:t>ghilimele</w:t>
+      </w:r>
+      <w:proofErr w:type="spellEnd"/>
+      <w:r>
+        <w:rPr>
+          <w:rFonts w:ascii="Times New Roman" w:hAnsi="Times New Roman" w:cs="Times New Roman"/>
+        </w:rPr>
+        <w:t xml:space="preserve"> </w:t>
+      </w:r>
+      <w:proofErr w:type="spellStart"/>
+      <w:r>
+        <w:rPr>
+          <w:rFonts w:ascii="Times New Roman" w:hAnsi="Times New Roman" w:cs="Times New Roman"/>
+        </w:rPr>
+        <w:t>şi</w:t>
+      </w:r>
+      <w:proofErr w:type="spellEnd"/>
+      <w:r>
+        <w:rPr>
+          <w:rFonts w:ascii="Times New Roman" w:hAnsi="Times New Roman" w:cs="Times New Roman"/>
+        </w:rPr>
+        <w:t xml:space="preserve"> </w:t>
+      </w:r>
+      <w:proofErr w:type="spellStart"/>
+      <w:r>
+        <w:rPr>
+          <w:rFonts w:ascii="Times New Roman" w:hAnsi="Times New Roman" w:cs="Times New Roman"/>
+        </w:rPr>
+        <w:t>deţin</w:t>
+      </w:r>
+      <w:proofErr w:type="spellEnd"/>
+      <w:r>
+        <w:rPr>
+          <w:rFonts w:ascii="Times New Roman" w:hAnsi="Times New Roman" w:cs="Times New Roman"/>
+        </w:rPr>
+        <w:t xml:space="preserve"> </w:t>
+      </w:r>
+      <w:proofErr w:type="spellStart"/>
+      <w:r>
+        <w:rPr>
+          <w:rFonts w:ascii="Times New Roman" w:hAnsi="Times New Roman" w:cs="Times New Roman"/>
+        </w:rPr>
+        <w:t>referinţa</w:t>
+      </w:r>
+      <w:proofErr w:type="spellEnd"/>
+      <w:r>
+        <w:rPr>
+          <w:rFonts w:ascii="Times New Roman" w:hAnsi="Times New Roman" w:cs="Times New Roman"/>
+        </w:rPr>
+        <w:t xml:space="preserve"> </w:t>
+      </w:r>
+      <w:proofErr w:type="spellStart"/>
+      <w:r>
+        <w:rPr>
+          <w:rFonts w:ascii="Times New Roman" w:hAnsi="Times New Roman" w:cs="Times New Roman"/>
+        </w:rPr>
+        <w:t>precisă</w:t>
+      </w:r>
+      <w:proofErr w:type="spellEnd"/>
+      <w:r>
+        <w:rPr>
+          <w:rFonts w:ascii="Times New Roman" w:hAnsi="Times New Roman" w:cs="Times New Roman"/>
+        </w:rPr>
+        <w:t xml:space="preserve"> a </w:t>
+      </w:r>
+      <w:proofErr w:type="spellStart"/>
+      <w:r>
+        <w:rPr>
+          <w:rFonts w:ascii="Times New Roman" w:hAnsi="Times New Roman" w:cs="Times New Roman"/>
+        </w:rPr>
+        <w:t>sursei</w:t>
+      </w:r>
+      <w:proofErr w:type="spellEnd"/>
+      <w:r>
+        <w:rPr>
+          <w:rFonts w:ascii="Times New Roman" w:hAnsi="Times New Roman" w:cs="Times New Roman"/>
+        </w:rPr>
+        <w:t xml:space="preserve">; </w:t>
+      </w:r>
+    </w:p>
+    <w:p>
+      <w:pPr>
+        <w:pStyle w:val="Default"/>
+        <w:spacing w:after="170" w:line="360" w:lineRule="auto"/>
+        <w:ind w:left="720"/>
+        <w:jc w:val="both"/>
+        <w:rPr>
+          <w:rFonts w:ascii="Times New Roman" w:hAnsi="Times New Roman" w:cs="Times New Roman"/>
+        </w:rPr>
+      </w:pPr>
+      <w:r>
+        <w:rPr>
+          <w:rFonts w:ascii="Times New Roman" w:hAnsi="Times New Roman" w:cs="Times New Roman"/>
+        </w:rPr>
+        <w:t xml:space="preserve">- </w:t>
+      </w:r>
+      <w:proofErr w:type="spellStart"/>
+      <w:r>
+        <w:rPr>
+          <w:rFonts w:ascii="Times New Roman" w:hAnsi="Times New Roman" w:cs="Times New Roman"/>
+        </w:rPr>
+        <w:t>reformularea</w:t>
+      </w:r>
+      <w:proofErr w:type="spellEnd"/>
+      <w:r>
+        <w:rPr>
+          <w:rFonts w:ascii="Times New Roman" w:hAnsi="Times New Roman" w:cs="Times New Roman"/>
+        </w:rPr>
+        <w:t xml:space="preserve"> </w:t>
+      </w:r>
+      <w:proofErr w:type="spellStart"/>
+      <w:r>
+        <w:rPr>
+          <w:rFonts w:ascii="Times New Roman" w:hAnsi="Times New Roman" w:cs="Times New Roman"/>
+        </w:rPr>
+        <w:t>în</w:t>
+      </w:r>
+      <w:proofErr w:type="spellEnd"/>
+      <w:r>
+        <w:rPr>
+          <w:rFonts w:ascii="Times New Roman" w:hAnsi="Times New Roman" w:cs="Times New Roman"/>
+        </w:rPr>
+        <w:t xml:space="preserve"> </w:t>
+      </w:r>
+      <w:proofErr w:type="spellStart"/>
+      <w:r>
+        <w:rPr>
+          <w:rFonts w:ascii="Times New Roman" w:hAnsi="Times New Roman" w:cs="Times New Roman"/>
+        </w:rPr>
+        <w:t>cuvinte</w:t>
+      </w:r>
+      <w:proofErr w:type="spellEnd"/>
+      <w:r>
+        <w:rPr>
+          <w:rFonts w:ascii="Times New Roman" w:hAnsi="Times New Roman" w:cs="Times New Roman"/>
+        </w:rPr>
+        <w:t xml:space="preserve"> </w:t>
+      </w:r>
+      <w:proofErr w:type="spellStart"/>
+      <w:r>
+        <w:rPr>
+          <w:rFonts w:ascii="Times New Roman" w:hAnsi="Times New Roman" w:cs="Times New Roman"/>
+        </w:rPr>
+        <w:t>proprii</w:t>
+      </w:r>
+      <w:proofErr w:type="spellEnd"/>
+      <w:r>
+        <w:rPr>
+          <w:rFonts w:ascii="Times New Roman" w:hAnsi="Times New Roman" w:cs="Times New Roman"/>
+        </w:rPr>
+        <w:t xml:space="preserve"> a </w:t>
+      </w:r>
+      <w:proofErr w:type="spellStart"/>
+      <w:r>
+        <w:rPr>
+          <w:rFonts w:ascii="Times New Roman" w:hAnsi="Times New Roman" w:cs="Times New Roman"/>
+        </w:rPr>
+        <w:t>textelor</w:t>
+      </w:r>
+      <w:proofErr w:type="spellEnd"/>
+      <w:r>
+        <w:rPr>
+          <w:rFonts w:ascii="Times New Roman" w:hAnsi="Times New Roman" w:cs="Times New Roman"/>
+        </w:rPr>
+        <w:t xml:space="preserve"> </w:t>
+      </w:r>
+      <w:proofErr w:type="spellStart"/>
+      <w:r>
+        <w:rPr>
+          <w:rFonts w:ascii="Times New Roman" w:hAnsi="Times New Roman" w:cs="Times New Roman"/>
+        </w:rPr>
+        <w:t>scrise</w:t>
+      </w:r>
+      <w:proofErr w:type="spellEnd"/>
+      <w:r>
+        <w:rPr>
+          <w:rFonts w:ascii="Times New Roman" w:hAnsi="Times New Roman" w:cs="Times New Roman"/>
+        </w:rPr>
+        <w:t xml:space="preserve"> de </w:t>
+      </w:r>
+      <w:proofErr w:type="spellStart"/>
+      <w:r>
+        <w:rPr>
+          <w:rFonts w:ascii="Times New Roman" w:hAnsi="Times New Roman" w:cs="Times New Roman"/>
+        </w:rPr>
+        <w:t>către</w:t>
+      </w:r>
+      <w:proofErr w:type="spellEnd"/>
+      <w:r>
+        <w:rPr>
+          <w:rFonts w:ascii="Times New Roman" w:hAnsi="Times New Roman" w:cs="Times New Roman"/>
+        </w:rPr>
+        <w:t xml:space="preserve"> </w:t>
+      </w:r>
+      <w:proofErr w:type="spellStart"/>
+      <w:r>
+        <w:rPr>
+          <w:rFonts w:ascii="Times New Roman" w:hAnsi="Times New Roman" w:cs="Times New Roman"/>
+        </w:rPr>
+        <w:t>alţi</w:t>
+      </w:r>
+      <w:proofErr w:type="spellEnd"/>
+      <w:r>
+        <w:rPr>
+          <w:rFonts w:ascii="Times New Roman" w:hAnsi="Times New Roman" w:cs="Times New Roman"/>
+        </w:rPr>
+        <w:t xml:space="preserve"> </w:t>
+      </w:r>
+      <w:proofErr w:type="spellStart"/>
+      <w:r>
+        <w:rPr>
+          <w:rFonts w:ascii="Times New Roman" w:hAnsi="Times New Roman" w:cs="Times New Roman"/>
+        </w:rPr>
+        <w:t>autori</w:t>
+      </w:r>
+      <w:proofErr w:type="spellEnd"/>
+      <w:r>
+        <w:rPr>
+          <w:rFonts w:ascii="Times New Roman" w:hAnsi="Times New Roman" w:cs="Times New Roman"/>
+        </w:rPr>
+        <w:t xml:space="preserve"> </w:t>
+      </w:r>
+      <w:proofErr w:type="spellStart"/>
+      <w:r>
+        <w:rPr>
+          <w:rFonts w:ascii="Times New Roman" w:hAnsi="Times New Roman" w:cs="Times New Roman"/>
+        </w:rPr>
+        <w:t>deţine</w:t>
+      </w:r>
+      <w:proofErr w:type="spellEnd"/>
+      <w:r>
+        <w:rPr>
+          <w:rFonts w:ascii="Times New Roman" w:hAnsi="Times New Roman" w:cs="Times New Roman"/>
+        </w:rPr>
+        <w:t xml:space="preserve"> </w:t>
+      </w:r>
+      <w:proofErr w:type="spellStart"/>
+      <w:r>
+        <w:rPr>
+          <w:rFonts w:ascii="Times New Roman" w:hAnsi="Times New Roman" w:cs="Times New Roman"/>
+        </w:rPr>
+        <w:t>referinţa</w:t>
+      </w:r>
+      <w:proofErr w:type="spellEnd"/>
+      <w:r>
+        <w:rPr>
+          <w:rFonts w:ascii="Times New Roman" w:hAnsi="Times New Roman" w:cs="Times New Roman"/>
+        </w:rPr>
+        <w:t xml:space="preserve"> </w:t>
+      </w:r>
+      <w:proofErr w:type="spellStart"/>
+      <w:r>
+        <w:rPr>
+          <w:rFonts w:ascii="Times New Roman" w:hAnsi="Times New Roman" w:cs="Times New Roman"/>
+        </w:rPr>
+        <w:t>precisă</w:t>
+      </w:r>
+      <w:proofErr w:type="spellEnd"/>
+      <w:r>
+        <w:rPr>
+          <w:rFonts w:ascii="Times New Roman" w:hAnsi="Times New Roman" w:cs="Times New Roman"/>
+        </w:rPr>
+        <w:t xml:space="preserve">; </w:t>
+      </w:r>
+    </w:p>
+    <w:p>
+      <w:pPr>
+        <w:pStyle w:val="Default"/>
+        <w:spacing w:after="170" w:line="360" w:lineRule="auto"/>
+        <w:ind w:left="720"/>
+        <w:jc w:val="both"/>
+        <w:rPr>
+          <w:rFonts w:ascii="Times New Roman" w:hAnsi="Times New Roman" w:cs="Times New Roman"/>
+        </w:rPr>
+      </w:pPr>
+      <w:r>
+        <w:rPr>
+          <w:rFonts w:ascii="Times New Roman" w:hAnsi="Times New Roman" w:cs="Times New Roman"/>
+        </w:rPr>
+        <w:t xml:space="preserve">- </w:t>
+      </w:r>
+      <w:proofErr w:type="spellStart"/>
+      <w:r>
+        <w:rPr>
+          <w:rFonts w:ascii="Times New Roman" w:hAnsi="Times New Roman" w:cs="Times New Roman"/>
+        </w:rPr>
+        <w:t>codul</w:t>
+      </w:r>
+      <w:proofErr w:type="spellEnd"/>
+      <w:r>
+        <w:rPr>
+          <w:rFonts w:ascii="Times New Roman" w:hAnsi="Times New Roman" w:cs="Times New Roman"/>
+        </w:rPr>
+        <w:t xml:space="preserve"> </w:t>
+      </w:r>
+      <w:proofErr w:type="spellStart"/>
+      <w:r>
+        <w:rPr>
+          <w:rFonts w:ascii="Times New Roman" w:hAnsi="Times New Roman" w:cs="Times New Roman"/>
+        </w:rPr>
+        <w:t>sursă</w:t>
+      </w:r>
+      <w:proofErr w:type="spellEnd"/>
+      <w:r>
+        <w:rPr>
+          <w:rFonts w:ascii="Times New Roman" w:hAnsi="Times New Roman" w:cs="Times New Roman"/>
+        </w:rPr>
+        <w:t xml:space="preserve">, </w:t>
+      </w:r>
+      <w:proofErr w:type="spellStart"/>
+      <w:r>
+        <w:rPr>
+          <w:rFonts w:ascii="Times New Roman" w:hAnsi="Times New Roman" w:cs="Times New Roman"/>
+        </w:rPr>
+        <w:t>imaginile</w:t>
+      </w:r>
+      <w:proofErr w:type="spellEnd"/>
+      <w:r>
+        <w:rPr>
+          <w:rFonts w:ascii="Times New Roman" w:hAnsi="Times New Roman" w:cs="Times New Roman"/>
+        </w:rPr>
+        <w:t xml:space="preserve"> etc. </w:t>
+      </w:r>
+      <w:proofErr w:type="spellStart"/>
+      <w:r>
+        <w:rPr>
+          <w:rFonts w:ascii="Times New Roman" w:hAnsi="Times New Roman" w:cs="Times New Roman"/>
+        </w:rPr>
+        <w:t>preluate</w:t>
+      </w:r>
+      <w:proofErr w:type="spellEnd"/>
+      <w:r>
+        <w:rPr>
+          <w:rFonts w:ascii="Times New Roman" w:hAnsi="Times New Roman" w:cs="Times New Roman"/>
+        </w:rPr>
+        <w:t xml:space="preserve"> din </w:t>
+      </w:r>
+      <w:proofErr w:type="spellStart"/>
+      <w:r>
+        <w:rPr>
+          <w:rFonts w:ascii="Times New Roman" w:hAnsi="Times New Roman" w:cs="Times New Roman"/>
+        </w:rPr>
+        <w:t>proiecte</w:t>
+      </w:r>
+      <w:proofErr w:type="spellEnd"/>
+      <w:r>
+        <w:rPr>
+          <w:rFonts w:ascii="Times New Roman" w:hAnsi="Times New Roman" w:cs="Times New Roman"/>
+        </w:rPr>
+        <w:t xml:space="preserve"> </w:t>
+      </w:r>
+      <w:r>
+        <w:rPr>
+          <w:rFonts w:ascii="Times New Roman" w:hAnsi="Times New Roman" w:cs="Times New Roman"/>
+          <w:i/>
+          <w:iCs/>
+        </w:rPr>
+        <w:t>open</w:t>
+      </w:r>
+      <w:r>
+        <w:rPr>
+          <w:rFonts w:ascii="Times New Roman" w:hAnsi="Times New Roman" w:cs="Times New Roman"/>
+        </w:rPr>
+        <w:t>-</w:t>
+      </w:r>
+      <w:r>
+        <w:rPr>
+          <w:rFonts w:ascii="Times New Roman" w:hAnsi="Times New Roman" w:cs="Times New Roman"/>
+          <w:i/>
+          <w:iCs/>
+        </w:rPr>
+        <w:t xml:space="preserve">source </w:t>
+      </w:r>
+      <w:proofErr w:type="spellStart"/>
+      <w:r>
+        <w:rPr>
+          <w:rFonts w:ascii="Times New Roman" w:hAnsi="Times New Roman" w:cs="Times New Roman"/>
+        </w:rPr>
+        <w:t>sau</w:t>
+      </w:r>
+      <w:proofErr w:type="spellEnd"/>
+      <w:r>
+        <w:rPr>
+          <w:rFonts w:ascii="Times New Roman" w:hAnsi="Times New Roman" w:cs="Times New Roman"/>
+        </w:rPr>
+        <w:t xml:space="preserve"> </w:t>
+      </w:r>
+      <w:proofErr w:type="spellStart"/>
+      <w:r>
+        <w:rPr>
+          <w:rFonts w:ascii="Times New Roman" w:hAnsi="Times New Roman" w:cs="Times New Roman"/>
+        </w:rPr>
+        <w:t>alte</w:t>
+      </w:r>
+      <w:proofErr w:type="spellEnd"/>
+      <w:r>
+        <w:rPr>
+          <w:rFonts w:ascii="Times New Roman" w:hAnsi="Times New Roman" w:cs="Times New Roman"/>
+        </w:rPr>
+        <w:t xml:space="preserve"> </w:t>
+      </w:r>
+      <w:proofErr w:type="spellStart"/>
+      <w:r>
+        <w:rPr>
+          <w:rFonts w:ascii="Times New Roman" w:hAnsi="Times New Roman" w:cs="Times New Roman"/>
+        </w:rPr>
+        <w:t>surse</w:t>
+      </w:r>
+      <w:proofErr w:type="spellEnd"/>
+      <w:r>
+        <w:rPr>
+          <w:rFonts w:ascii="Times New Roman" w:hAnsi="Times New Roman" w:cs="Times New Roman"/>
+        </w:rPr>
+        <w:t xml:space="preserve"> </w:t>
+      </w:r>
+      <w:proofErr w:type="spellStart"/>
+      <w:r>
+        <w:rPr>
+          <w:rFonts w:ascii="Times New Roman" w:hAnsi="Times New Roman" w:cs="Times New Roman"/>
+        </w:rPr>
+        <w:t>sunt</w:t>
+      </w:r>
+      <w:proofErr w:type="spellEnd"/>
+      <w:r>
+        <w:rPr>
+          <w:rFonts w:ascii="Times New Roman" w:hAnsi="Times New Roman" w:cs="Times New Roman"/>
+        </w:rPr>
+        <w:t xml:space="preserve"> </w:t>
+      </w:r>
+      <w:proofErr w:type="spellStart"/>
+      <w:r>
+        <w:rPr>
+          <w:rFonts w:ascii="Times New Roman" w:hAnsi="Times New Roman" w:cs="Times New Roman"/>
+        </w:rPr>
+        <w:t>utilizate</w:t>
+      </w:r>
+      <w:proofErr w:type="spellEnd"/>
+      <w:r>
+        <w:rPr>
+          <w:rFonts w:ascii="Times New Roman" w:hAnsi="Times New Roman" w:cs="Times New Roman"/>
+        </w:rPr>
+        <w:t xml:space="preserve"> cu </w:t>
+      </w:r>
+      <w:proofErr w:type="spellStart"/>
+      <w:r>
+        <w:rPr>
+          <w:rFonts w:ascii="Times New Roman" w:hAnsi="Times New Roman" w:cs="Times New Roman"/>
+        </w:rPr>
+        <w:t>respectarea</w:t>
+      </w:r>
+      <w:proofErr w:type="spellEnd"/>
+      <w:r>
+        <w:rPr>
+          <w:rFonts w:ascii="Times New Roman" w:hAnsi="Times New Roman" w:cs="Times New Roman"/>
+        </w:rPr>
+        <w:t xml:space="preserve"> </w:t>
+      </w:r>
+      <w:proofErr w:type="spellStart"/>
+      <w:r>
+        <w:rPr>
+          <w:rFonts w:ascii="Times New Roman" w:hAnsi="Times New Roman" w:cs="Times New Roman"/>
+        </w:rPr>
+        <w:t>drepturilor</w:t>
+      </w:r>
+      <w:proofErr w:type="spellEnd"/>
+      <w:r>
+        <w:rPr>
+          <w:rFonts w:ascii="Times New Roman" w:hAnsi="Times New Roman" w:cs="Times New Roman"/>
+        </w:rPr>
+        <w:t xml:space="preserve"> de </w:t>
+      </w:r>
+      <w:proofErr w:type="spellStart"/>
+      <w:r>
+        <w:rPr>
+          <w:rFonts w:ascii="Times New Roman" w:hAnsi="Times New Roman" w:cs="Times New Roman"/>
+        </w:rPr>
+        <w:t>autor</w:t>
+      </w:r>
+      <w:proofErr w:type="spellEnd"/>
+      <w:r>
+        <w:rPr>
+          <w:rFonts w:ascii="Times New Roman" w:hAnsi="Times New Roman" w:cs="Times New Roman"/>
+        </w:rPr>
+        <w:t xml:space="preserve"> </w:t>
+      </w:r>
+      <w:proofErr w:type="spellStart"/>
+      <w:r>
+        <w:rPr>
+          <w:rFonts w:ascii="Times New Roman" w:hAnsi="Times New Roman" w:cs="Times New Roman"/>
+        </w:rPr>
+        <w:t>şi</w:t>
+      </w:r>
+      <w:proofErr w:type="spellEnd"/>
+      <w:r>
+        <w:rPr>
+          <w:rFonts w:ascii="Times New Roman" w:hAnsi="Times New Roman" w:cs="Times New Roman"/>
+        </w:rPr>
+        <w:t xml:space="preserve"> </w:t>
+      </w:r>
+      <w:proofErr w:type="spellStart"/>
+      <w:r>
+        <w:rPr>
+          <w:rFonts w:ascii="Times New Roman" w:hAnsi="Times New Roman" w:cs="Times New Roman"/>
+        </w:rPr>
+        <w:t>deţin</w:t>
+      </w:r>
+      <w:proofErr w:type="spellEnd"/>
+      <w:r>
+        <w:rPr>
+          <w:rFonts w:ascii="Times New Roman" w:hAnsi="Times New Roman" w:cs="Times New Roman"/>
+        </w:rPr>
+        <w:t xml:space="preserve"> </w:t>
+      </w:r>
+      <w:proofErr w:type="spellStart"/>
+      <w:r>
+        <w:rPr>
+          <w:rFonts w:ascii="Times New Roman" w:hAnsi="Times New Roman" w:cs="Times New Roman"/>
+        </w:rPr>
+        <w:t>referinţe</w:t>
+      </w:r>
+      <w:proofErr w:type="spellEnd"/>
+      <w:r>
+        <w:rPr>
+          <w:rFonts w:ascii="Times New Roman" w:hAnsi="Times New Roman" w:cs="Times New Roman"/>
+        </w:rPr>
+        <w:t xml:space="preserve"> precise; </w:t>
+      </w:r>
+    </w:p>
+    <w:p>
+      <w:pPr>
+        <w:pStyle w:val="Default"/>
+        <w:spacing w:line="360" w:lineRule="auto"/>
+        <w:ind w:firstLine="720"/>
+        <w:jc w:val="both"/>
+        <w:rPr>
+          <w:rFonts w:ascii="Times New Roman" w:hAnsi="Times New Roman" w:cs="Times New Roman"/>
+        </w:rPr>
+      </w:pPr>
+      <w:r>
+        <w:rPr>
+          <w:rFonts w:ascii="Times New Roman" w:hAnsi="Times New Roman" w:cs="Times New Roman"/>
+        </w:rPr>
+        <w:t xml:space="preserve">- </w:t>
+      </w:r>
+      <w:proofErr w:type="spellStart"/>
+      <w:r>
+        <w:rPr>
+          <w:rFonts w:ascii="Times New Roman" w:hAnsi="Times New Roman" w:cs="Times New Roman"/>
+        </w:rPr>
+        <w:t>rezumarea</w:t>
+      </w:r>
+      <w:proofErr w:type="spellEnd"/>
+      <w:r>
+        <w:rPr>
+          <w:rFonts w:ascii="Times New Roman" w:hAnsi="Times New Roman" w:cs="Times New Roman"/>
+        </w:rPr>
+        <w:t xml:space="preserve"> </w:t>
+      </w:r>
+      <w:proofErr w:type="spellStart"/>
+      <w:r>
+        <w:rPr>
+          <w:rFonts w:ascii="Times New Roman" w:hAnsi="Times New Roman" w:cs="Times New Roman"/>
+        </w:rPr>
+        <w:t>ideilor</w:t>
+      </w:r>
+      <w:proofErr w:type="spellEnd"/>
+      <w:r>
+        <w:rPr>
+          <w:rFonts w:ascii="Times New Roman" w:hAnsi="Times New Roman" w:cs="Times New Roman"/>
+        </w:rPr>
+        <w:t xml:space="preserve"> </w:t>
+      </w:r>
+      <w:proofErr w:type="spellStart"/>
+      <w:r>
+        <w:rPr>
+          <w:rFonts w:ascii="Times New Roman" w:hAnsi="Times New Roman" w:cs="Times New Roman"/>
+        </w:rPr>
+        <w:t>altor</w:t>
+      </w:r>
+      <w:proofErr w:type="spellEnd"/>
+      <w:r>
+        <w:rPr>
+          <w:rFonts w:ascii="Times New Roman" w:hAnsi="Times New Roman" w:cs="Times New Roman"/>
+        </w:rPr>
+        <w:t xml:space="preserve"> </w:t>
+      </w:r>
+      <w:proofErr w:type="spellStart"/>
+      <w:r>
+        <w:rPr>
+          <w:rFonts w:ascii="Times New Roman" w:hAnsi="Times New Roman" w:cs="Times New Roman"/>
+        </w:rPr>
+        <w:t>autori</w:t>
+      </w:r>
+      <w:proofErr w:type="spellEnd"/>
+      <w:r>
+        <w:rPr>
+          <w:rFonts w:ascii="Times New Roman" w:hAnsi="Times New Roman" w:cs="Times New Roman"/>
+        </w:rPr>
+        <w:t xml:space="preserve"> </w:t>
+      </w:r>
+      <w:proofErr w:type="spellStart"/>
+      <w:r>
+        <w:rPr>
+          <w:rFonts w:ascii="Times New Roman" w:hAnsi="Times New Roman" w:cs="Times New Roman"/>
+        </w:rPr>
+        <w:t>precizează</w:t>
+      </w:r>
+      <w:proofErr w:type="spellEnd"/>
+      <w:r>
+        <w:rPr>
+          <w:rFonts w:ascii="Times New Roman" w:hAnsi="Times New Roman" w:cs="Times New Roman"/>
+        </w:rPr>
+        <w:t xml:space="preserve"> </w:t>
+      </w:r>
+      <w:proofErr w:type="spellStart"/>
+      <w:r>
+        <w:rPr>
+          <w:rFonts w:ascii="Times New Roman" w:hAnsi="Times New Roman" w:cs="Times New Roman"/>
+        </w:rPr>
+        <w:t>referi</w:t>
+      </w:r>
+      <w:r>
+        <w:rPr>
+          <w:rFonts w:ascii="Times New Roman" w:hAnsi="Times New Roman" w:cs="Times New Roman"/>
+        </w:rPr>
+        <w:t>nţa</w:t>
+      </w:r>
+      <w:proofErr w:type="spellEnd"/>
+      <w:r>
+        <w:rPr>
+          <w:rFonts w:ascii="Times New Roman" w:hAnsi="Times New Roman" w:cs="Times New Roman"/>
+        </w:rPr>
+        <w:t xml:space="preserve"> </w:t>
+      </w:r>
+      <w:proofErr w:type="spellStart"/>
+      <w:r>
+        <w:rPr>
+          <w:rFonts w:ascii="Times New Roman" w:hAnsi="Times New Roman" w:cs="Times New Roman"/>
+        </w:rPr>
+        <w:t>precisă</w:t>
+      </w:r>
+      <w:proofErr w:type="spellEnd"/>
+      <w:r>
+        <w:rPr>
+          <w:rFonts w:ascii="Times New Roman" w:hAnsi="Times New Roman" w:cs="Times New Roman"/>
+        </w:rPr>
+        <w:t xml:space="preserve"> la </w:t>
+      </w:r>
+      <w:proofErr w:type="spellStart"/>
+      <w:r>
+        <w:rPr>
+          <w:rFonts w:ascii="Times New Roman" w:hAnsi="Times New Roman" w:cs="Times New Roman"/>
+        </w:rPr>
+        <w:t>textul</w:t>
+      </w:r>
+      <w:proofErr w:type="spellEnd"/>
+      <w:r>
+        <w:rPr>
+          <w:rFonts w:ascii="Times New Roman" w:hAnsi="Times New Roman" w:cs="Times New Roman"/>
+        </w:rPr>
+        <w:t xml:space="preserve"> original.</w:t>
+      </w:r>
+    </w:p>
+    <w:p>
+      <w:pPr>
+        <w:spacing w:line="360" w:lineRule="auto"/>
+        <w:jc w:val="both"/>
+        <w:rPr>
+          <w:rFonts w:ascii="Times New Roman" w:hAnsi="Times New Roman" w:cs="Times New Roman"/>
+          <w:sz w:val="24"/>
+          <w:szCs w:val="24"/>
+          <w:lang w:val="ro-RO"/>
+        </w:rPr>
+      </w:pPr>
+    </w:p>
+    <w:p>
+      <w:pPr>
+        <w:spacing w:line="360" w:lineRule="auto"/>
+        <w:jc w:val="both"/>
+        <w:rPr>
+          <w:rFonts w:ascii="Times New Roman" w:hAnsi="Times New Roman" w:cs="Times New Roman"/>
+          <w:sz w:val="24"/>
+          <w:szCs w:val="24"/>
+          <w:lang w:val="ro-RO"/>
+        </w:rPr>
+      </w:pPr>
+    </w:p>
+    <w:p>
+      <w:pPr>
+        <w:spacing w:line="360" w:lineRule="auto"/>
+        <w:jc w:val="both"/>
+        <w:rPr>
+          <w:rFonts w:ascii="Times New Roman" w:hAnsi="Times New Roman" w:cs="Times New Roman"/>
+          <w:sz w:val="24"/>
+          <w:szCs w:val="24"/>
+          <w:lang w:val="ro-RO"/>
+        </w:rPr>
+      </w:pPr>
+    </w:p>
+    <w:p>
+      <w:pPr>
+        <w:spacing w:line="360" w:lineRule="auto"/>
+        <w:jc w:val="both"/>
+        <w:rPr>
+          <w:rFonts w:ascii="Times New Roman" w:hAnsi="Times New Roman" w:cs="Times New Roman"/>
+          <w:sz w:val="24"/>
+          <w:szCs w:val="24"/>
+          <w:lang w:val="ro-RO"/>
+        </w:rPr>
+      </w:pPr>
+      <w:r>
+        <w:rPr>
+          <w:rFonts w:ascii="Times New Roman" w:hAnsi="Times New Roman" w:cs="Times New Roman"/>
+          <w:sz w:val="24"/>
+          <w:szCs w:val="24"/>
+          <w:lang w:val="ro-RO"/>
+        </w:rPr>
+        <w:t xml:space="preserve">Iași, </w:t>
+      </w:r>
+      <w:r>
+        <w:rPr>
+          <w:rFonts w:ascii="Times New Roman" w:hAnsi="Times New Roman" w:cs="Times New Roman"/>
+          <w:i/>
+          <w:sz w:val="24"/>
+          <w:szCs w:val="24"/>
+          <w:lang w:val="ro-RO"/>
+        </w:rPr>
+        <w:t>3 iulie 2018</w:t>
+      </w:r>
+    </w:p>
+    <w:p>
+      <w:pPr>
+        <w:spacing w:line="360" w:lineRule="auto"/>
+        <w:jc w:val="both"/>
+        <w:rPr>
+          <w:rFonts w:ascii="Times New Roman" w:hAnsi="Times New Roman" w:cs="Times New Roman"/>
+          <w:sz w:val="24"/>
+          <w:szCs w:val="24"/>
+          <w:lang w:val="ro-RO"/>
+        </w:rPr>
+      </w:pPr>
+    </w:p>
+    <w:p>
+      <w:pPr>
+        <w:spacing w:line="360" w:lineRule="auto"/>
+        <w:jc w:val="both"/>
+        <w:rPr>
+          <w:rFonts w:ascii="Times New Roman" w:hAnsi="Times New Roman" w:cs="Times New Roman"/>
+          <w:sz w:val="24"/>
+          <w:szCs w:val="24"/>
+          <w:lang w:val="ro-RO"/>
+        </w:rPr>
+      </w:pPr>
+    </w:p>
+    <w:p>
+      <w:pPr>
+        <w:spacing w:line="360" w:lineRule="auto"/>
+        <w:jc w:val="both"/>
+        <w:rPr>
+          <w:rFonts w:ascii="Times New Roman" w:hAnsi="Times New Roman" w:cs="Times New Roman"/>
+          <w:sz w:val="24"/>
+          <w:szCs w:val="24"/>
+          <w:lang w:val="ro-RO"/>
+        </w:rPr>
+      </w:pPr>
+    </w:p>
+    <w:p>
+      <w:pPr>
+        <w:spacing w:line="360" w:lineRule="auto"/>
+        <w:jc w:val="right"/>
+        <w:rPr>
+          <w:rFonts w:ascii="Times New Roman" w:hAnsi="Times New Roman" w:cs="Times New Roman"/>
+          <w:i/>
+          <w:sz w:val="24"/>
+          <w:szCs w:val="24"/>
+          <w:lang w:val="ro-RO"/>
+        </w:rPr>
+      </w:pPr>
+      <w:r>
+        <w:rPr>
+          <w:rFonts w:ascii="Times New Roman" w:hAnsi="Times New Roman" w:cs="Times New Roman"/>
+          <w:sz w:val="24"/>
+          <w:szCs w:val="24"/>
+          <w:lang w:val="ro-RO"/>
+        </w:rPr>
+        <w:t xml:space="preserve">Absolvent </w:t>
+      </w:r>
+      <w:r>
+        <w:rPr>
+          <w:rFonts w:ascii="Times New Roman" w:hAnsi="Times New Roman" w:cs="Times New Roman"/>
+          <w:i/>
+          <w:sz w:val="24"/>
+          <w:szCs w:val="24"/>
+          <w:lang w:val="ro-RO"/>
+        </w:rPr>
+        <w:t>Alexandru Voaideș</w:t>
+      </w:r>
+    </w:p>
+    <w:p>
+      <w:pPr>
+        <w:spacing w:line="360" w:lineRule="auto"/>
+        <w:jc w:val="right"/>
+        <w:rPr>
+          <w:rFonts w:ascii="Times New Roman" w:hAnsi="Times New Roman" w:cs="Times New Roman"/>
+          <w:i/>
+          <w:sz w:val="24"/>
+          <w:szCs w:val="24"/>
+          <w:lang w:val="ro-RO"/>
+        </w:rPr>
+      </w:pPr>
+      <w:r>
+        <w:rPr>
+          <w:rFonts w:ascii="Times New Roman" w:hAnsi="Times New Roman" w:cs="Times New Roman"/>
+          <w:i/>
+          <w:sz w:val="24"/>
+          <w:szCs w:val="24"/>
+          <w:lang w:val="ro-RO"/>
+        </w:rPr>
+        <w:t>________________________</w:t>
+      </w:r>
+    </w:p>
+    <w:p>
+      <w:pPr>
+        <w:spacing w:line="360" w:lineRule="auto"/>
+        <w:jc w:val="right"/>
+        <w:rPr>
+          <w:rFonts w:ascii="Times New Roman" w:hAnsi="Times New Roman" w:cs="Times New Roman"/>
+          <w:sz w:val="24"/>
+          <w:szCs w:val="24"/>
+          <w:lang w:val="ro-RO"/>
+        </w:rPr>
+      </w:pPr>
+      <w:r>
+        <w:rPr>
+          <w:rFonts w:ascii="Times New Roman" w:hAnsi="Times New Roman" w:cs="Times New Roman"/>
+          <w:sz w:val="24"/>
+          <w:szCs w:val="24"/>
+          <w:lang w:val="ro-RO"/>
+        </w:rPr>
+        <w:t>(semnătura în original)</w:t>
+      </w:r>
+      <w:r>
+        <w:rPr>
+          <w:rFonts w:ascii="Times New Roman" w:hAnsi="Times New Roman" w:cs="Times New Roman"/>
+          <w:sz w:val="24"/>
+          <w:szCs w:val="24"/>
+          <w:lang w:val="ro-RO"/>
+        </w:rPr>
+        <w:tab/>
+      </w:r>
+    </w:p>
+    <w:p>
+      <w:pPr>
+        <w:rPr>
+          <w:rFonts w:ascii="Times New Roman" w:hAnsi="Times New Roman" w:cs="Times New Roman"/>
+          <w:sz w:val="24"/>
+          <w:szCs w:val="24"/>
+          <w:lang w:val="ro-RO"/>
+        </w:rPr>
+      </w:pPr>
+      <w:r>
+        <w:rPr>
+          <w:rFonts w:ascii="Times New Roman" w:hAnsi="Times New Roman" w:cs="Times New Roman"/>
+          <w:sz w:val="24"/>
+          <w:szCs w:val="24"/>
+          <w:lang w:val="ro-RO"/>
+        </w:rPr>
+        <w:br w:type="page"/>
+      </w:r>
+    </w:p>
+    <w:p>
+      <w:pPr>
+        <w:autoSpaceDE w:val="0"/>
+        <w:autoSpaceDN w:val="0"/>
+        <w:adjustRightInd w:val="0"/>
+        <w:spacing w:after="0" w:line="360" w:lineRule="auto"/>
+        <w:rPr>
+          <w:rFonts w:ascii="Times New Roman" w:hAnsi="Times New Roman" w:cs="Times New Roman"/>
+          <w:color w:val="000000"/>
+          <w:sz w:val="24"/>
+          <w:szCs w:val="24"/>
+        </w:rPr>
+      </w:pPr>
+    </w:p>
+    <w:p>
+      <w:pPr>
+        <w:autoSpaceDE w:val="0"/>
+        <w:autoSpaceDN w:val="0"/>
+        <w:adjustRightInd w:val="0"/>
+        <w:spacing w:after="0" w:line="360" w:lineRule="auto"/>
+        <w:rPr>
+          <w:rFonts w:ascii="Times New Roman" w:hAnsi="Times New Roman" w:cs="Times New Roman"/>
+          <w:color w:val="000000"/>
+          <w:sz w:val="24"/>
+          <w:szCs w:val="24"/>
+        </w:rPr>
+      </w:pPr>
+    </w:p>
+    <w:p>
+      <w:pPr>
+        <w:autoSpaceDE w:val="0"/>
+        <w:autoSpaceDN w:val="0"/>
+        <w:adjustRightInd w:val="0"/>
+        <w:spacing w:after="0" w:line="360" w:lineRule="auto"/>
+        <w:rPr>
+          <w:rFonts w:ascii="Times New Roman" w:hAnsi="Times New Roman" w:cs="Times New Roman"/>
+          <w:color w:val="000000"/>
+          <w:sz w:val="24"/>
+          <w:szCs w:val="24"/>
+        </w:rPr>
+      </w:pPr>
+      <w:proofErr w:type="spellStart"/>
+      <w:r>
+        <w:rPr>
+          <w:rFonts w:ascii="Times New Roman" w:hAnsi="Times New Roman" w:cs="Times New Roman"/>
+          <w:color w:val="000000"/>
+          <w:sz w:val="24"/>
+          <w:szCs w:val="24"/>
+        </w:rPr>
+        <w:t>Prin</w:t>
+      </w:r>
+      <w:proofErr w:type="spellEnd"/>
+      <w:r>
+        <w:rPr>
+          <w:rFonts w:ascii="Times New Roman" w:hAnsi="Times New Roman" w:cs="Times New Roman"/>
+          <w:color w:val="000000"/>
+          <w:sz w:val="24"/>
+          <w:szCs w:val="24"/>
+        </w:rPr>
+        <w:t xml:space="preserve"> </w:t>
+      </w:r>
+      <w:proofErr w:type="spellStart"/>
+      <w:r>
+        <w:rPr>
+          <w:rFonts w:ascii="Times New Roman" w:hAnsi="Times New Roman" w:cs="Times New Roman"/>
+          <w:color w:val="000000"/>
+          <w:sz w:val="24"/>
+          <w:szCs w:val="24"/>
+        </w:rPr>
+        <w:t>prezenta</w:t>
+      </w:r>
+      <w:proofErr w:type="spellEnd"/>
+      <w:r>
+        <w:rPr>
+          <w:rFonts w:ascii="Times New Roman" w:hAnsi="Times New Roman" w:cs="Times New Roman"/>
+          <w:color w:val="000000"/>
+          <w:sz w:val="24"/>
+          <w:szCs w:val="24"/>
+        </w:rPr>
+        <w:t xml:space="preserve"> </w:t>
+      </w:r>
+      <w:proofErr w:type="spellStart"/>
+      <w:r>
+        <w:rPr>
+          <w:rFonts w:ascii="Times New Roman" w:hAnsi="Times New Roman" w:cs="Times New Roman"/>
+          <w:color w:val="000000"/>
+          <w:sz w:val="24"/>
+          <w:szCs w:val="24"/>
+        </w:rPr>
+        <w:t>declar</w:t>
+      </w:r>
+      <w:proofErr w:type="spellEnd"/>
+      <w:r>
+        <w:rPr>
+          <w:rFonts w:ascii="Times New Roman" w:hAnsi="Times New Roman" w:cs="Times New Roman"/>
+          <w:color w:val="000000"/>
+          <w:sz w:val="24"/>
+          <w:szCs w:val="24"/>
+        </w:rPr>
+        <w:t xml:space="preserve"> </w:t>
+      </w:r>
+      <w:proofErr w:type="spellStart"/>
+      <w:r>
+        <w:rPr>
+          <w:rFonts w:ascii="Times New Roman" w:hAnsi="Times New Roman" w:cs="Times New Roman"/>
+          <w:color w:val="000000"/>
+          <w:sz w:val="24"/>
+          <w:szCs w:val="24"/>
+        </w:rPr>
+        <w:t>că</w:t>
+      </w:r>
+      <w:proofErr w:type="spellEnd"/>
+      <w:r>
+        <w:rPr>
+          <w:rFonts w:ascii="Times New Roman" w:hAnsi="Times New Roman" w:cs="Times New Roman"/>
+          <w:color w:val="000000"/>
+          <w:sz w:val="24"/>
+          <w:szCs w:val="24"/>
+        </w:rPr>
+        <w:t xml:space="preserve"> </w:t>
+      </w:r>
+      <w:proofErr w:type="spellStart"/>
+      <w:r>
+        <w:rPr>
+          <w:rFonts w:ascii="Times New Roman" w:hAnsi="Times New Roman" w:cs="Times New Roman"/>
+          <w:color w:val="000000"/>
+          <w:sz w:val="24"/>
+          <w:szCs w:val="24"/>
+        </w:rPr>
+        <w:t>sunt</w:t>
+      </w:r>
+      <w:proofErr w:type="spellEnd"/>
+      <w:r>
+        <w:rPr>
+          <w:rFonts w:ascii="Times New Roman" w:hAnsi="Times New Roman" w:cs="Times New Roman"/>
+          <w:color w:val="000000"/>
+          <w:sz w:val="24"/>
+          <w:szCs w:val="24"/>
+        </w:rPr>
+        <w:t xml:space="preserve"> de </w:t>
+      </w:r>
+      <w:proofErr w:type="spellStart"/>
+      <w:r>
+        <w:rPr>
+          <w:rFonts w:ascii="Times New Roman" w:hAnsi="Times New Roman" w:cs="Times New Roman"/>
+          <w:color w:val="000000"/>
+          <w:sz w:val="24"/>
+          <w:szCs w:val="24"/>
+        </w:rPr>
+        <w:t>acord</w:t>
+      </w:r>
+      <w:proofErr w:type="spellEnd"/>
+      <w:r>
+        <w:rPr>
+          <w:rFonts w:ascii="Times New Roman" w:hAnsi="Times New Roman" w:cs="Times New Roman"/>
+          <w:color w:val="000000"/>
+          <w:sz w:val="24"/>
+          <w:szCs w:val="24"/>
+        </w:rPr>
+        <w:t xml:space="preserve"> ca </w:t>
+      </w:r>
+      <w:proofErr w:type="spellStart"/>
+      <w:r>
+        <w:rPr>
+          <w:rFonts w:ascii="Times New Roman" w:hAnsi="Times New Roman" w:cs="Times New Roman"/>
+          <w:color w:val="000000"/>
+          <w:sz w:val="24"/>
+          <w:szCs w:val="24"/>
+        </w:rPr>
+        <w:t>Lucrarea</w:t>
+      </w:r>
+      <w:proofErr w:type="spellEnd"/>
+      <w:r>
+        <w:rPr>
+          <w:rFonts w:ascii="Times New Roman" w:hAnsi="Times New Roman" w:cs="Times New Roman"/>
+          <w:color w:val="000000"/>
+          <w:sz w:val="24"/>
+          <w:szCs w:val="24"/>
+        </w:rPr>
+        <w:t xml:space="preserve"> de </w:t>
+      </w:r>
+      <w:proofErr w:type="spellStart"/>
+      <w:r>
+        <w:rPr>
+          <w:rFonts w:ascii="Times New Roman" w:hAnsi="Times New Roman" w:cs="Times New Roman"/>
+          <w:color w:val="000000"/>
+          <w:sz w:val="24"/>
+          <w:szCs w:val="24"/>
+        </w:rPr>
+        <w:t>licență</w:t>
+      </w:r>
+      <w:proofErr w:type="spellEnd"/>
+      <w:r>
+        <w:rPr>
+          <w:rFonts w:ascii="Times New Roman" w:hAnsi="Times New Roman" w:cs="Times New Roman"/>
+          <w:color w:val="000000"/>
+          <w:sz w:val="24"/>
+          <w:szCs w:val="24"/>
+        </w:rPr>
+        <w:t xml:space="preserve"> cu </w:t>
+      </w:r>
+      <w:proofErr w:type="spellStart"/>
+      <w:r>
+        <w:rPr>
+          <w:rFonts w:ascii="Times New Roman" w:hAnsi="Times New Roman" w:cs="Times New Roman"/>
+          <w:color w:val="000000"/>
+          <w:sz w:val="24"/>
+          <w:szCs w:val="24"/>
+        </w:rPr>
+        <w:t>titlul</w:t>
+      </w:r>
+      <w:proofErr w:type="spellEnd"/>
+      <w:r>
+        <w:rPr>
+          <w:rFonts w:ascii="Times New Roman" w:hAnsi="Times New Roman" w:cs="Times New Roman"/>
+          <w:color w:val="000000"/>
+          <w:sz w:val="24"/>
+          <w:szCs w:val="24"/>
+        </w:rPr>
+        <w:t xml:space="preserve"> „</w:t>
+      </w:r>
+      <w:proofErr w:type="spellStart"/>
+      <w:r>
+        <w:rPr>
+          <w:rFonts w:ascii="Times New Roman" w:hAnsi="Times New Roman" w:cs="Times New Roman"/>
+          <w:i/>
+          <w:iCs/>
+          <w:color w:val="000000"/>
+          <w:sz w:val="24"/>
+          <w:szCs w:val="24"/>
+        </w:rPr>
+        <w:t>Inteligență</w:t>
+      </w:r>
+      <w:proofErr w:type="spellEnd"/>
+      <w:r>
+        <w:rPr>
+          <w:rFonts w:ascii="Times New Roman" w:hAnsi="Times New Roman" w:cs="Times New Roman"/>
+          <w:i/>
+          <w:iCs/>
+          <w:color w:val="000000"/>
+          <w:sz w:val="24"/>
+          <w:szCs w:val="24"/>
+        </w:rPr>
+        <w:t xml:space="preserve"> </w:t>
+      </w:r>
+      <w:proofErr w:type="spellStart"/>
+      <w:r>
+        <w:rPr>
+          <w:rFonts w:ascii="Times New Roman" w:hAnsi="Times New Roman" w:cs="Times New Roman"/>
+          <w:i/>
+          <w:iCs/>
+          <w:color w:val="000000"/>
+          <w:sz w:val="24"/>
+          <w:szCs w:val="24"/>
+        </w:rPr>
+        <w:t>Artificială</w:t>
+      </w:r>
+      <w:proofErr w:type="spellEnd"/>
+      <w:r>
+        <w:rPr>
+          <w:rFonts w:ascii="Times New Roman" w:hAnsi="Times New Roman" w:cs="Times New Roman"/>
+          <w:i/>
+          <w:iCs/>
+          <w:color w:val="000000"/>
+          <w:sz w:val="24"/>
+          <w:szCs w:val="24"/>
+        </w:rPr>
+        <w:t xml:space="preserve"> – </w:t>
+      </w:r>
+      <w:proofErr w:type="spellStart"/>
+      <w:r>
+        <w:rPr>
+          <w:rFonts w:ascii="Times New Roman" w:hAnsi="Times New Roman" w:cs="Times New Roman"/>
+          <w:i/>
+          <w:iCs/>
+          <w:color w:val="000000"/>
+          <w:sz w:val="24"/>
+          <w:szCs w:val="24"/>
+        </w:rPr>
+        <w:t>Asistent</w:t>
+      </w:r>
+      <w:proofErr w:type="spellEnd"/>
+      <w:r>
+        <w:rPr>
+          <w:rFonts w:ascii="Times New Roman" w:hAnsi="Times New Roman" w:cs="Times New Roman"/>
+          <w:i/>
+          <w:iCs/>
+          <w:color w:val="000000"/>
+          <w:sz w:val="24"/>
+          <w:szCs w:val="24"/>
+        </w:rPr>
+        <w:t xml:space="preserve"> Virtual</w:t>
+      </w:r>
+      <w:r>
+        <w:rPr>
+          <w:rFonts w:ascii="Times New Roman" w:hAnsi="Times New Roman" w:cs="Times New Roman"/>
+          <w:color w:val="000000"/>
+          <w:sz w:val="24"/>
+          <w:szCs w:val="24"/>
+        </w:rPr>
+        <w:t xml:space="preserve">”, </w:t>
+      </w:r>
+      <w:proofErr w:type="spellStart"/>
+      <w:r>
+        <w:rPr>
+          <w:rFonts w:ascii="Times New Roman" w:hAnsi="Times New Roman" w:cs="Times New Roman"/>
+          <w:color w:val="000000"/>
+          <w:sz w:val="24"/>
+          <w:szCs w:val="24"/>
+        </w:rPr>
+        <w:t>codul</w:t>
+      </w:r>
+      <w:proofErr w:type="spellEnd"/>
+      <w:r>
+        <w:rPr>
+          <w:rFonts w:ascii="Times New Roman" w:hAnsi="Times New Roman" w:cs="Times New Roman"/>
+          <w:color w:val="000000"/>
+          <w:sz w:val="24"/>
+          <w:szCs w:val="24"/>
+        </w:rPr>
+        <w:t xml:space="preserve"> </w:t>
+      </w:r>
+      <w:proofErr w:type="spellStart"/>
+      <w:r>
+        <w:rPr>
+          <w:rFonts w:ascii="Times New Roman" w:hAnsi="Times New Roman" w:cs="Times New Roman"/>
+          <w:color w:val="000000"/>
+          <w:sz w:val="24"/>
+          <w:szCs w:val="24"/>
+        </w:rPr>
+        <w:t>sursă</w:t>
+      </w:r>
+      <w:proofErr w:type="spellEnd"/>
+      <w:r>
+        <w:rPr>
+          <w:rFonts w:ascii="Times New Roman" w:hAnsi="Times New Roman" w:cs="Times New Roman"/>
+          <w:color w:val="000000"/>
+          <w:sz w:val="24"/>
+          <w:szCs w:val="24"/>
+        </w:rPr>
+        <w:t xml:space="preserve"> al </w:t>
+      </w:r>
+      <w:proofErr w:type="spellStart"/>
+      <w:r>
+        <w:rPr>
+          <w:rFonts w:ascii="Times New Roman" w:hAnsi="Times New Roman" w:cs="Times New Roman"/>
+          <w:color w:val="000000"/>
+          <w:sz w:val="24"/>
+          <w:szCs w:val="24"/>
+        </w:rPr>
+        <w:t>programelor</w:t>
+      </w:r>
+      <w:proofErr w:type="spellEnd"/>
+      <w:r>
+        <w:rPr>
+          <w:rFonts w:ascii="Times New Roman" w:hAnsi="Times New Roman" w:cs="Times New Roman"/>
+          <w:color w:val="000000"/>
+          <w:sz w:val="24"/>
+          <w:szCs w:val="24"/>
+        </w:rPr>
+        <w:t xml:space="preserve"> </w:t>
+      </w:r>
+      <w:proofErr w:type="spellStart"/>
+      <w:r>
+        <w:rPr>
+          <w:rFonts w:ascii="Times New Roman" w:hAnsi="Times New Roman" w:cs="Times New Roman"/>
+          <w:color w:val="000000"/>
+          <w:sz w:val="24"/>
+          <w:szCs w:val="24"/>
+        </w:rPr>
+        <w:t>şi</w:t>
+      </w:r>
+      <w:proofErr w:type="spellEnd"/>
+      <w:r>
+        <w:rPr>
+          <w:rFonts w:ascii="Times New Roman" w:hAnsi="Times New Roman" w:cs="Times New Roman"/>
+          <w:color w:val="000000"/>
+          <w:sz w:val="24"/>
+          <w:szCs w:val="24"/>
+        </w:rPr>
+        <w:t xml:space="preserve"> </w:t>
+      </w:r>
+      <w:proofErr w:type="spellStart"/>
+      <w:r>
+        <w:rPr>
+          <w:rFonts w:ascii="Times New Roman" w:hAnsi="Times New Roman" w:cs="Times New Roman"/>
+          <w:color w:val="000000"/>
+          <w:sz w:val="24"/>
+          <w:szCs w:val="24"/>
+        </w:rPr>
+        <w:t>celelalte</w:t>
+      </w:r>
+      <w:proofErr w:type="spellEnd"/>
+      <w:r>
+        <w:rPr>
+          <w:rFonts w:ascii="Times New Roman" w:hAnsi="Times New Roman" w:cs="Times New Roman"/>
+          <w:color w:val="000000"/>
+          <w:sz w:val="24"/>
+          <w:szCs w:val="24"/>
+        </w:rPr>
+        <w:t xml:space="preserve"> </w:t>
+      </w:r>
+      <w:proofErr w:type="spellStart"/>
+      <w:r>
+        <w:rPr>
+          <w:rFonts w:ascii="Times New Roman" w:hAnsi="Times New Roman" w:cs="Times New Roman"/>
+          <w:color w:val="000000"/>
+          <w:sz w:val="24"/>
+          <w:szCs w:val="24"/>
+        </w:rPr>
+        <w:t>conţinuturi</w:t>
+      </w:r>
+      <w:proofErr w:type="spellEnd"/>
+      <w:r>
+        <w:rPr>
+          <w:rFonts w:ascii="Times New Roman" w:hAnsi="Times New Roman" w:cs="Times New Roman"/>
+          <w:color w:val="000000"/>
+          <w:sz w:val="24"/>
+          <w:szCs w:val="24"/>
+        </w:rPr>
+        <w:t xml:space="preserve"> (</w:t>
+      </w:r>
+      <w:proofErr w:type="spellStart"/>
+      <w:r>
+        <w:rPr>
+          <w:rFonts w:ascii="Times New Roman" w:hAnsi="Times New Roman" w:cs="Times New Roman"/>
+          <w:color w:val="000000"/>
+          <w:sz w:val="24"/>
+          <w:szCs w:val="24"/>
+        </w:rPr>
+        <w:t>grafice</w:t>
+      </w:r>
+      <w:proofErr w:type="spellEnd"/>
+      <w:r>
+        <w:rPr>
+          <w:rFonts w:ascii="Times New Roman" w:hAnsi="Times New Roman" w:cs="Times New Roman"/>
+          <w:color w:val="000000"/>
+          <w:sz w:val="24"/>
+          <w:szCs w:val="24"/>
+        </w:rPr>
+        <w:t xml:space="preserve">, multimedia, date de test etc.) care </w:t>
+      </w:r>
+      <w:proofErr w:type="spellStart"/>
+      <w:r>
+        <w:rPr>
+          <w:rFonts w:ascii="Times New Roman" w:hAnsi="Times New Roman" w:cs="Times New Roman"/>
+          <w:color w:val="000000"/>
+          <w:sz w:val="24"/>
+          <w:szCs w:val="24"/>
+        </w:rPr>
+        <w:t>însoţesc</w:t>
+      </w:r>
+      <w:proofErr w:type="spellEnd"/>
+      <w:r>
+        <w:rPr>
+          <w:rFonts w:ascii="Times New Roman" w:hAnsi="Times New Roman" w:cs="Times New Roman"/>
+          <w:color w:val="000000"/>
+          <w:sz w:val="24"/>
+          <w:szCs w:val="24"/>
+        </w:rPr>
+        <w:t xml:space="preserve"> </w:t>
+      </w:r>
+      <w:proofErr w:type="spellStart"/>
+      <w:r>
+        <w:rPr>
+          <w:rFonts w:ascii="Times New Roman" w:hAnsi="Times New Roman" w:cs="Times New Roman"/>
+          <w:color w:val="000000"/>
+          <w:sz w:val="24"/>
+          <w:szCs w:val="24"/>
+        </w:rPr>
+        <w:t>această</w:t>
+      </w:r>
+      <w:proofErr w:type="spellEnd"/>
+      <w:r>
+        <w:rPr>
+          <w:rFonts w:ascii="Times New Roman" w:hAnsi="Times New Roman" w:cs="Times New Roman"/>
+          <w:color w:val="000000"/>
+          <w:sz w:val="24"/>
+          <w:szCs w:val="24"/>
+        </w:rPr>
+        <w:t xml:space="preserve"> </w:t>
+      </w:r>
+      <w:proofErr w:type="spellStart"/>
+      <w:r>
+        <w:rPr>
+          <w:rFonts w:ascii="Times New Roman" w:hAnsi="Times New Roman" w:cs="Times New Roman"/>
+          <w:color w:val="000000"/>
+          <w:sz w:val="24"/>
+          <w:szCs w:val="24"/>
+        </w:rPr>
+        <w:t>lucrare</w:t>
+      </w:r>
+      <w:proofErr w:type="spellEnd"/>
+      <w:r>
+        <w:rPr>
+          <w:rFonts w:ascii="Times New Roman" w:hAnsi="Times New Roman" w:cs="Times New Roman"/>
+          <w:color w:val="000000"/>
+          <w:sz w:val="24"/>
+          <w:szCs w:val="24"/>
+        </w:rPr>
+        <w:t xml:space="preserve"> </w:t>
+      </w:r>
+      <w:proofErr w:type="spellStart"/>
+      <w:r>
+        <w:rPr>
+          <w:rFonts w:ascii="Times New Roman" w:hAnsi="Times New Roman" w:cs="Times New Roman"/>
+          <w:color w:val="000000"/>
+          <w:sz w:val="24"/>
+          <w:szCs w:val="24"/>
+        </w:rPr>
+        <w:t>să</w:t>
+      </w:r>
+      <w:proofErr w:type="spellEnd"/>
+      <w:r>
+        <w:rPr>
+          <w:rFonts w:ascii="Times New Roman" w:hAnsi="Times New Roman" w:cs="Times New Roman"/>
+          <w:color w:val="000000"/>
+          <w:sz w:val="24"/>
+          <w:szCs w:val="24"/>
+        </w:rPr>
+        <w:t xml:space="preserve"> fie </w:t>
+      </w:r>
+      <w:proofErr w:type="spellStart"/>
+      <w:r>
+        <w:rPr>
+          <w:rFonts w:ascii="Times New Roman" w:hAnsi="Times New Roman" w:cs="Times New Roman"/>
+          <w:color w:val="000000"/>
+          <w:sz w:val="24"/>
+          <w:szCs w:val="24"/>
+        </w:rPr>
+        <w:t>utilizate</w:t>
+      </w:r>
+      <w:proofErr w:type="spellEnd"/>
+      <w:r>
+        <w:rPr>
+          <w:rFonts w:ascii="Times New Roman" w:hAnsi="Times New Roman" w:cs="Times New Roman"/>
+          <w:color w:val="000000"/>
+          <w:sz w:val="24"/>
+          <w:szCs w:val="24"/>
+        </w:rPr>
+        <w:t xml:space="preserve"> </w:t>
+      </w:r>
+      <w:proofErr w:type="spellStart"/>
+      <w:r>
+        <w:rPr>
+          <w:rFonts w:ascii="Times New Roman" w:hAnsi="Times New Roman" w:cs="Times New Roman"/>
+          <w:color w:val="000000"/>
+          <w:sz w:val="24"/>
+          <w:szCs w:val="24"/>
+        </w:rPr>
+        <w:t>în</w:t>
+      </w:r>
+      <w:proofErr w:type="spellEnd"/>
+      <w:r>
+        <w:rPr>
+          <w:rFonts w:ascii="Times New Roman" w:hAnsi="Times New Roman" w:cs="Times New Roman"/>
+          <w:color w:val="000000"/>
+          <w:sz w:val="24"/>
+          <w:szCs w:val="24"/>
+        </w:rPr>
+        <w:t xml:space="preserve"> </w:t>
+      </w:r>
+      <w:proofErr w:type="spellStart"/>
+      <w:r>
+        <w:rPr>
+          <w:rFonts w:ascii="Times New Roman" w:hAnsi="Times New Roman" w:cs="Times New Roman"/>
+          <w:color w:val="000000"/>
+          <w:sz w:val="24"/>
+          <w:szCs w:val="24"/>
+        </w:rPr>
+        <w:t>cadrul</w:t>
+      </w:r>
+      <w:proofErr w:type="spellEnd"/>
+      <w:r>
+        <w:rPr>
+          <w:rFonts w:ascii="Times New Roman" w:hAnsi="Times New Roman" w:cs="Times New Roman"/>
+          <w:color w:val="000000"/>
+          <w:sz w:val="24"/>
+          <w:szCs w:val="24"/>
+        </w:rPr>
+        <w:t xml:space="preserve"> </w:t>
+      </w:r>
+      <w:proofErr w:type="spellStart"/>
+      <w:r>
+        <w:rPr>
+          <w:rFonts w:ascii="Times New Roman" w:hAnsi="Times New Roman" w:cs="Times New Roman"/>
+          <w:color w:val="000000"/>
+          <w:sz w:val="24"/>
+          <w:szCs w:val="24"/>
+        </w:rPr>
+        <w:t>Facultăţii</w:t>
+      </w:r>
+      <w:proofErr w:type="spellEnd"/>
+      <w:r>
+        <w:rPr>
+          <w:rFonts w:ascii="Times New Roman" w:hAnsi="Times New Roman" w:cs="Times New Roman"/>
+          <w:color w:val="000000"/>
+          <w:sz w:val="24"/>
+          <w:szCs w:val="24"/>
+        </w:rPr>
+        <w:t xml:space="preserve"> de </w:t>
+      </w:r>
+      <w:proofErr w:type="spellStart"/>
+      <w:r>
+        <w:rPr>
+          <w:rFonts w:ascii="Times New Roman" w:hAnsi="Times New Roman" w:cs="Times New Roman"/>
+          <w:color w:val="000000"/>
+          <w:sz w:val="24"/>
+          <w:szCs w:val="24"/>
+        </w:rPr>
+        <w:t>Informatică</w:t>
+      </w:r>
+      <w:proofErr w:type="spellEnd"/>
+      <w:r>
+        <w:rPr>
+          <w:rFonts w:ascii="Times New Roman" w:hAnsi="Times New Roman" w:cs="Times New Roman"/>
+          <w:color w:val="000000"/>
+          <w:sz w:val="24"/>
+          <w:szCs w:val="24"/>
+        </w:rPr>
+        <w:t xml:space="preserve">. </w:t>
+      </w:r>
+    </w:p>
+    <w:p>
+      <w:pPr>
+        <w:spacing w:line="360" w:lineRule="auto"/>
+        <w:jc w:val="both"/>
+        <w:rPr>
+          <w:rFonts w:ascii="Times New Roman" w:hAnsi="Times New Roman" w:cs="Times New Roman"/>
+          <w:color w:val="000000"/>
+          <w:sz w:val="24"/>
+          <w:szCs w:val="24"/>
+        </w:rPr>
+      </w:pPr>
+      <w:r>
+        <w:rPr>
+          <w:rFonts w:ascii="Times New Roman" w:hAnsi="Times New Roman" w:cs="Times New Roman"/>
+          <w:color w:val="000000"/>
+          <w:sz w:val="24"/>
+          <w:szCs w:val="24"/>
+        </w:rPr>
+        <w:t xml:space="preserve">De </w:t>
+      </w:r>
+      <w:proofErr w:type="spellStart"/>
+      <w:r>
+        <w:rPr>
+          <w:rFonts w:ascii="Times New Roman" w:hAnsi="Times New Roman" w:cs="Times New Roman"/>
+          <w:color w:val="000000"/>
+          <w:sz w:val="24"/>
+          <w:szCs w:val="24"/>
+        </w:rPr>
+        <w:t>asemenea</w:t>
+      </w:r>
+      <w:proofErr w:type="spellEnd"/>
+      <w:r>
+        <w:rPr>
+          <w:rFonts w:ascii="Times New Roman" w:hAnsi="Times New Roman" w:cs="Times New Roman"/>
+          <w:color w:val="000000"/>
+          <w:sz w:val="24"/>
+          <w:szCs w:val="24"/>
+        </w:rPr>
+        <w:t xml:space="preserve">, </w:t>
+      </w:r>
+      <w:proofErr w:type="spellStart"/>
+      <w:r>
+        <w:rPr>
+          <w:rFonts w:ascii="Times New Roman" w:hAnsi="Times New Roman" w:cs="Times New Roman"/>
+          <w:color w:val="000000"/>
+          <w:sz w:val="24"/>
+          <w:szCs w:val="24"/>
+        </w:rPr>
+        <w:t>sunt</w:t>
+      </w:r>
+      <w:proofErr w:type="spellEnd"/>
+      <w:r>
+        <w:rPr>
+          <w:rFonts w:ascii="Times New Roman" w:hAnsi="Times New Roman" w:cs="Times New Roman"/>
+          <w:color w:val="000000"/>
+          <w:sz w:val="24"/>
+          <w:szCs w:val="24"/>
+        </w:rPr>
+        <w:t xml:space="preserve"> de </w:t>
+      </w:r>
+      <w:proofErr w:type="spellStart"/>
+      <w:r>
+        <w:rPr>
+          <w:rFonts w:ascii="Times New Roman" w:hAnsi="Times New Roman" w:cs="Times New Roman"/>
+          <w:color w:val="000000"/>
+          <w:sz w:val="24"/>
+          <w:szCs w:val="24"/>
+        </w:rPr>
+        <w:t>acord</w:t>
+      </w:r>
+      <w:proofErr w:type="spellEnd"/>
+      <w:r>
+        <w:rPr>
+          <w:rFonts w:ascii="Times New Roman" w:hAnsi="Times New Roman" w:cs="Times New Roman"/>
+          <w:color w:val="000000"/>
+          <w:sz w:val="24"/>
+          <w:szCs w:val="24"/>
+        </w:rPr>
+        <w:t xml:space="preserve"> ca </w:t>
+      </w:r>
+      <w:proofErr w:type="spellStart"/>
+      <w:r>
+        <w:rPr>
+          <w:rFonts w:ascii="Times New Roman" w:hAnsi="Times New Roman" w:cs="Times New Roman"/>
+          <w:color w:val="000000"/>
+          <w:sz w:val="24"/>
+          <w:szCs w:val="24"/>
+        </w:rPr>
+        <w:t>Facultatea</w:t>
+      </w:r>
+      <w:proofErr w:type="spellEnd"/>
+      <w:r>
+        <w:rPr>
+          <w:rFonts w:ascii="Times New Roman" w:hAnsi="Times New Roman" w:cs="Times New Roman"/>
+          <w:color w:val="000000"/>
+          <w:sz w:val="24"/>
+          <w:szCs w:val="24"/>
+        </w:rPr>
+        <w:t xml:space="preserve"> de </w:t>
+      </w:r>
+      <w:proofErr w:type="spellStart"/>
+      <w:r>
+        <w:rPr>
+          <w:rFonts w:ascii="Times New Roman" w:hAnsi="Times New Roman" w:cs="Times New Roman"/>
+          <w:color w:val="000000"/>
+          <w:sz w:val="24"/>
+          <w:szCs w:val="24"/>
+        </w:rPr>
+        <w:t>Informatică</w:t>
+      </w:r>
+      <w:proofErr w:type="spellEnd"/>
+      <w:r>
+        <w:rPr>
+          <w:rFonts w:ascii="Times New Roman" w:hAnsi="Times New Roman" w:cs="Times New Roman"/>
+          <w:color w:val="000000"/>
+          <w:sz w:val="24"/>
+          <w:szCs w:val="24"/>
+        </w:rPr>
+        <w:t xml:space="preserve"> de la </w:t>
+      </w:r>
+      <w:proofErr w:type="spellStart"/>
+      <w:r>
+        <w:rPr>
+          <w:rFonts w:ascii="Times New Roman" w:hAnsi="Times New Roman" w:cs="Times New Roman"/>
+          <w:color w:val="000000"/>
+          <w:sz w:val="24"/>
+          <w:szCs w:val="24"/>
+        </w:rPr>
+        <w:t>Universitatea</w:t>
+      </w:r>
+      <w:proofErr w:type="spellEnd"/>
+      <w:r>
+        <w:rPr>
+          <w:rFonts w:ascii="Times New Roman" w:hAnsi="Times New Roman" w:cs="Times New Roman"/>
+          <w:color w:val="000000"/>
+          <w:sz w:val="24"/>
+          <w:szCs w:val="24"/>
+        </w:rPr>
+        <w:t xml:space="preserve"> „</w:t>
+      </w:r>
+      <w:proofErr w:type="spellStart"/>
+      <w:r>
+        <w:rPr>
+          <w:rFonts w:ascii="Times New Roman" w:hAnsi="Times New Roman" w:cs="Times New Roman"/>
+          <w:color w:val="000000"/>
+          <w:sz w:val="24"/>
+          <w:szCs w:val="24"/>
+        </w:rPr>
+        <w:t>Alexandru</w:t>
+      </w:r>
+      <w:proofErr w:type="spellEnd"/>
+      <w:r>
+        <w:rPr>
+          <w:rFonts w:ascii="Times New Roman" w:hAnsi="Times New Roman" w:cs="Times New Roman"/>
+          <w:color w:val="000000"/>
+          <w:sz w:val="24"/>
+          <w:szCs w:val="24"/>
+        </w:rPr>
+        <w:t xml:space="preserve"> </w:t>
+      </w:r>
+      <w:proofErr w:type="spellStart"/>
+      <w:r>
+        <w:rPr>
+          <w:rFonts w:ascii="Times New Roman" w:hAnsi="Times New Roman" w:cs="Times New Roman"/>
+          <w:color w:val="000000"/>
+          <w:sz w:val="24"/>
+          <w:szCs w:val="24"/>
+        </w:rPr>
+        <w:t>Ioan</w:t>
+      </w:r>
+      <w:proofErr w:type="spellEnd"/>
+      <w:r>
+        <w:rPr>
+          <w:rFonts w:ascii="Times New Roman" w:hAnsi="Times New Roman" w:cs="Times New Roman"/>
+          <w:color w:val="000000"/>
+          <w:sz w:val="24"/>
+          <w:szCs w:val="24"/>
+        </w:rPr>
+        <w:t xml:space="preserve"> </w:t>
+      </w:r>
+      <w:proofErr w:type="spellStart"/>
+      <w:r>
+        <w:rPr>
+          <w:rFonts w:ascii="Times New Roman" w:hAnsi="Times New Roman" w:cs="Times New Roman"/>
+          <w:color w:val="000000"/>
+          <w:sz w:val="24"/>
+          <w:szCs w:val="24"/>
+        </w:rPr>
+        <w:t>Cuza</w:t>
+      </w:r>
+      <w:proofErr w:type="spellEnd"/>
+      <w:r>
+        <w:rPr>
+          <w:rFonts w:ascii="Times New Roman" w:hAnsi="Times New Roman" w:cs="Times New Roman"/>
+          <w:color w:val="000000"/>
+          <w:sz w:val="24"/>
+          <w:szCs w:val="24"/>
+        </w:rPr>
+        <w:t xml:space="preserve">” din </w:t>
+      </w:r>
+      <w:proofErr w:type="spellStart"/>
+      <w:r>
+        <w:rPr>
+          <w:rFonts w:ascii="Times New Roman" w:hAnsi="Times New Roman" w:cs="Times New Roman"/>
+          <w:color w:val="000000"/>
+          <w:sz w:val="24"/>
+          <w:szCs w:val="24"/>
+        </w:rPr>
+        <w:t>Iași</w:t>
+      </w:r>
+      <w:proofErr w:type="spellEnd"/>
+      <w:r>
+        <w:rPr>
+          <w:rFonts w:ascii="Times New Roman" w:hAnsi="Times New Roman" w:cs="Times New Roman"/>
+          <w:color w:val="000000"/>
+          <w:sz w:val="24"/>
+          <w:szCs w:val="24"/>
+        </w:rPr>
+        <w:t xml:space="preserve">, </w:t>
+      </w:r>
+      <w:proofErr w:type="spellStart"/>
+      <w:r>
+        <w:rPr>
+          <w:rFonts w:ascii="Times New Roman" w:hAnsi="Times New Roman" w:cs="Times New Roman"/>
+          <w:color w:val="000000"/>
+          <w:sz w:val="24"/>
+          <w:szCs w:val="24"/>
+        </w:rPr>
+        <w:t>să</w:t>
+      </w:r>
+      <w:proofErr w:type="spellEnd"/>
+      <w:r>
+        <w:rPr>
+          <w:rFonts w:ascii="Times New Roman" w:hAnsi="Times New Roman" w:cs="Times New Roman"/>
+          <w:color w:val="000000"/>
+          <w:sz w:val="24"/>
+          <w:szCs w:val="24"/>
+        </w:rPr>
+        <w:t xml:space="preserve"> </w:t>
+      </w:r>
+      <w:proofErr w:type="spellStart"/>
+      <w:r>
+        <w:rPr>
+          <w:rFonts w:ascii="Times New Roman" w:hAnsi="Times New Roman" w:cs="Times New Roman"/>
+          <w:color w:val="000000"/>
+          <w:sz w:val="24"/>
+          <w:szCs w:val="24"/>
+        </w:rPr>
+        <w:t>utilizeze</w:t>
+      </w:r>
+      <w:proofErr w:type="spellEnd"/>
+      <w:r>
+        <w:rPr>
+          <w:rFonts w:ascii="Times New Roman" w:hAnsi="Times New Roman" w:cs="Times New Roman"/>
+          <w:color w:val="000000"/>
+          <w:sz w:val="24"/>
+          <w:szCs w:val="24"/>
+        </w:rPr>
+        <w:t xml:space="preserve">, </w:t>
+      </w:r>
+      <w:proofErr w:type="spellStart"/>
+      <w:r>
+        <w:rPr>
+          <w:rFonts w:ascii="Times New Roman" w:hAnsi="Times New Roman" w:cs="Times New Roman"/>
+          <w:color w:val="000000"/>
+          <w:sz w:val="24"/>
+          <w:szCs w:val="24"/>
+        </w:rPr>
+        <w:t>modifice</w:t>
+      </w:r>
+      <w:proofErr w:type="spellEnd"/>
+      <w:r>
+        <w:rPr>
+          <w:rFonts w:ascii="Times New Roman" w:hAnsi="Times New Roman" w:cs="Times New Roman"/>
+          <w:color w:val="000000"/>
+          <w:sz w:val="24"/>
+          <w:szCs w:val="24"/>
+        </w:rPr>
+        <w:t xml:space="preserve">, </w:t>
+      </w:r>
+      <w:proofErr w:type="spellStart"/>
+      <w:r>
+        <w:rPr>
+          <w:rFonts w:ascii="Times New Roman" w:hAnsi="Times New Roman" w:cs="Times New Roman"/>
+          <w:color w:val="000000"/>
+          <w:sz w:val="24"/>
+          <w:szCs w:val="24"/>
+        </w:rPr>
+        <w:t>reproducă</w:t>
+      </w:r>
+      <w:proofErr w:type="spellEnd"/>
+      <w:r>
+        <w:rPr>
+          <w:rFonts w:ascii="Times New Roman" w:hAnsi="Times New Roman" w:cs="Times New Roman"/>
+          <w:color w:val="000000"/>
+          <w:sz w:val="24"/>
+          <w:szCs w:val="24"/>
+        </w:rPr>
+        <w:t xml:space="preserve"> </w:t>
+      </w:r>
+      <w:proofErr w:type="spellStart"/>
+      <w:r>
+        <w:rPr>
+          <w:rFonts w:ascii="Times New Roman" w:hAnsi="Times New Roman" w:cs="Times New Roman"/>
+          <w:color w:val="000000"/>
+          <w:sz w:val="24"/>
+          <w:szCs w:val="24"/>
+        </w:rPr>
+        <w:t>şi</w:t>
+      </w:r>
+      <w:proofErr w:type="spellEnd"/>
+      <w:r>
+        <w:rPr>
+          <w:rFonts w:ascii="Times New Roman" w:hAnsi="Times New Roman" w:cs="Times New Roman"/>
+          <w:color w:val="000000"/>
+          <w:sz w:val="24"/>
+          <w:szCs w:val="24"/>
+        </w:rPr>
+        <w:t xml:space="preserve"> </w:t>
+      </w:r>
+      <w:proofErr w:type="spellStart"/>
+      <w:r>
+        <w:rPr>
+          <w:rFonts w:ascii="Times New Roman" w:hAnsi="Times New Roman" w:cs="Times New Roman"/>
+          <w:color w:val="000000"/>
+          <w:sz w:val="24"/>
+          <w:szCs w:val="24"/>
+        </w:rPr>
+        <w:t>să</w:t>
+      </w:r>
+      <w:proofErr w:type="spellEnd"/>
+      <w:r>
+        <w:rPr>
+          <w:rFonts w:ascii="Times New Roman" w:hAnsi="Times New Roman" w:cs="Times New Roman"/>
+          <w:color w:val="000000"/>
+          <w:sz w:val="24"/>
+          <w:szCs w:val="24"/>
+        </w:rPr>
+        <w:t xml:space="preserve"> </w:t>
+      </w:r>
+      <w:proofErr w:type="spellStart"/>
+      <w:r>
+        <w:rPr>
+          <w:rFonts w:ascii="Times New Roman" w:hAnsi="Times New Roman" w:cs="Times New Roman"/>
+          <w:color w:val="000000"/>
+          <w:sz w:val="24"/>
+          <w:szCs w:val="24"/>
+        </w:rPr>
+        <w:t>distribuie</w:t>
+      </w:r>
+      <w:proofErr w:type="spellEnd"/>
+      <w:r>
+        <w:rPr>
+          <w:rFonts w:ascii="Times New Roman" w:hAnsi="Times New Roman" w:cs="Times New Roman"/>
+          <w:color w:val="000000"/>
+          <w:sz w:val="24"/>
+          <w:szCs w:val="24"/>
+        </w:rPr>
+        <w:t xml:space="preserve"> </w:t>
+      </w:r>
+      <w:proofErr w:type="spellStart"/>
+      <w:r>
+        <w:rPr>
+          <w:rFonts w:ascii="Times New Roman" w:hAnsi="Times New Roman" w:cs="Times New Roman"/>
+          <w:color w:val="000000"/>
+          <w:sz w:val="24"/>
+          <w:szCs w:val="24"/>
+        </w:rPr>
+        <w:t>în</w:t>
+      </w:r>
+      <w:proofErr w:type="spellEnd"/>
+      <w:r>
+        <w:rPr>
+          <w:rFonts w:ascii="Times New Roman" w:hAnsi="Times New Roman" w:cs="Times New Roman"/>
+          <w:color w:val="000000"/>
+          <w:sz w:val="24"/>
+          <w:szCs w:val="24"/>
+        </w:rPr>
+        <w:t xml:space="preserve"> </w:t>
+      </w:r>
+      <w:proofErr w:type="spellStart"/>
+      <w:r>
+        <w:rPr>
+          <w:rFonts w:ascii="Times New Roman" w:hAnsi="Times New Roman" w:cs="Times New Roman"/>
+          <w:color w:val="000000"/>
+          <w:sz w:val="24"/>
+          <w:szCs w:val="24"/>
+        </w:rPr>
+        <w:t>scopuri</w:t>
+      </w:r>
+      <w:proofErr w:type="spellEnd"/>
+      <w:r>
+        <w:rPr>
+          <w:rFonts w:ascii="Times New Roman" w:hAnsi="Times New Roman" w:cs="Times New Roman"/>
+          <w:color w:val="000000"/>
+          <w:sz w:val="24"/>
+          <w:szCs w:val="24"/>
+        </w:rPr>
+        <w:t xml:space="preserve"> </w:t>
+      </w:r>
+      <w:proofErr w:type="spellStart"/>
+      <w:r>
+        <w:rPr>
+          <w:rFonts w:ascii="Times New Roman" w:hAnsi="Times New Roman" w:cs="Times New Roman"/>
+          <w:color w:val="000000"/>
+          <w:sz w:val="24"/>
+          <w:szCs w:val="24"/>
+        </w:rPr>
+        <w:t>necomerciale</w:t>
+      </w:r>
+      <w:proofErr w:type="spellEnd"/>
+      <w:r>
+        <w:rPr>
+          <w:rFonts w:ascii="Times New Roman" w:hAnsi="Times New Roman" w:cs="Times New Roman"/>
+          <w:color w:val="000000"/>
+          <w:sz w:val="24"/>
+          <w:szCs w:val="24"/>
+        </w:rPr>
+        <w:t xml:space="preserve"> </w:t>
+      </w:r>
+      <w:proofErr w:type="spellStart"/>
+      <w:r>
+        <w:rPr>
+          <w:rFonts w:ascii="Times New Roman" w:hAnsi="Times New Roman" w:cs="Times New Roman"/>
+          <w:color w:val="000000"/>
+          <w:sz w:val="24"/>
+          <w:szCs w:val="24"/>
+        </w:rPr>
+        <w:t>programele</w:t>
+      </w:r>
+      <w:proofErr w:type="spellEnd"/>
+      <w:r>
+        <w:rPr>
+          <w:rFonts w:ascii="Times New Roman" w:hAnsi="Times New Roman" w:cs="Times New Roman"/>
+          <w:color w:val="000000"/>
+          <w:sz w:val="24"/>
+          <w:szCs w:val="24"/>
+        </w:rPr>
+        <w:t xml:space="preserve">-calculator, format </w:t>
+      </w:r>
+      <w:proofErr w:type="spellStart"/>
+      <w:r>
+        <w:rPr>
+          <w:rFonts w:ascii="Times New Roman" w:hAnsi="Times New Roman" w:cs="Times New Roman"/>
+          <w:color w:val="000000"/>
+          <w:sz w:val="24"/>
+          <w:szCs w:val="24"/>
+        </w:rPr>
+        <w:t>executabil</w:t>
+      </w:r>
+      <w:proofErr w:type="spellEnd"/>
+      <w:r>
+        <w:rPr>
+          <w:rFonts w:ascii="Times New Roman" w:hAnsi="Times New Roman" w:cs="Times New Roman"/>
+          <w:color w:val="000000"/>
+          <w:sz w:val="24"/>
+          <w:szCs w:val="24"/>
+        </w:rPr>
+        <w:t xml:space="preserve"> </w:t>
+      </w:r>
+      <w:proofErr w:type="spellStart"/>
+      <w:r>
+        <w:rPr>
+          <w:rFonts w:ascii="Times New Roman" w:hAnsi="Times New Roman" w:cs="Times New Roman"/>
+          <w:color w:val="000000"/>
+          <w:sz w:val="24"/>
+          <w:szCs w:val="24"/>
+        </w:rPr>
+        <w:t>şi</w:t>
+      </w:r>
+      <w:proofErr w:type="spellEnd"/>
+      <w:r>
+        <w:rPr>
+          <w:rFonts w:ascii="Times New Roman" w:hAnsi="Times New Roman" w:cs="Times New Roman"/>
+          <w:color w:val="000000"/>
+          <w:sz w:val="24"/>
+          <w:szCs w:val="24"/>
+        </w:rPr>
+        <w:t xml:space="preserve"> </w:t>
+      </w:r>
+      <w:proofErr w:type="spellStart"/>
+      <w:r>
+        <w:rPr>
+          <w:rFonts w:ascii="Times New Roman" w:hAnsi="Times New Roman" w:cs="Times New Roman"/>
+          <w:color w:val="000000"/>
+          <w:sz w:val="24"/>
+          <w:szCs w:val="24"/>
+        </w:rPr>
+        <w:t>sursă</w:t>
+      </w:r>
+      <w:proofErr w:type="spellEnd"/>
+      <w:r>
+        <w:rPr>
+          <w:rFonts w:ascii="Times New Roman" w:hAnsi="Times New Roman" w:cs="Times New Roman"/>
+          <w:color w:val="000000"/>
+          <w:sz w:val="24"/>
+          <w:szCs w:val="24"/>
+        </w:rPr>
+        <w:t xml:space="preserve">, </w:t>
+      </w:r>
+      <w:proofErr w:type="spellStart"/>
+      <w:r>
+        <w:rPr>
+          <w:rFonts w:ascii="Times New Roman" w:hAnsi="Times New Roman" w:cs="Times New Roman"/>
+          <w:color w:val="000000"/>
+          <w:sz w:val="24"/>
+          <w:szCs w:val="24"/>
+        </w:rPr>
+        <w:t>realizate</w:t>
+      </w:r>
+      <w:proofErr w:type="spellEnd"/>
+      <w:r>
+        <w:rPr>
+          <w:rFonts w:ascii="Times New Roman" w:hAnsi="Times New Roman" w:cs="Times New Roman"/>
+          <w:color w:val="000000"/>
+          <w:sz w:val="24"/>
+          <w:szCs w:val="24"/>
+        </w:rPr>
+        <w:t xml:space="preserve"> de mine </w:t>
+      </w:r>
+      <w:proofErr w:type="spellStart"/>
+      <w:r>
+        <w:rPr>
+          <w:rFonts w:ascii="Times New Roman" w:hAnsi="Times New Roman" w:cs="Times New Roman"/>
+          <w:color w:val="000000"/>
+          <w:sz w:val="24"/>
+          <w:szCs w:val="24"/>
+        </w:rPr>
+        <w:t>în</w:t>
+      </w:r>
+      <w:proofErr w:type="spellEnd"/>
+      <w:r>
+        <w:rPr>
+          <w:rFonts w:ascii="Times New Roman" w:hAnsi="Times New Roman" w:cs="Times New Roman"/>
+          <w:color w:val="000000"/>
+          <w:sz w:val="24"/>
+          <w:szCs w:val="24"/>
+        </w:rPr>
+        <w:t xml:space="preserve"> </w:t>
+      </w:r>
+      <w:proofErr w:type="spellStart"/>
+      <w:r>
+        <w:rPr>
+          <w:rFonts w:ascii="Times New Roman" w:hAnsi="Times New Roman" w:cs="Times New Roman"/>
+          <w:color w:val="000000"/>
+          <w:sz w:val="24"/>
+          <w:szCs w:val="24"/>
+        </w:rPr>
+        <w:t>cadrul</w:t>
+      </w:r>
+      <w:proofErr w:type="spellEnd"/>
+      <w:r>
+        <w:rPr>
+          <w:rFonts w:ascii="Times New Roman" w:hAnsi="Times New Roman" w:cs="Times New Roman"/>
+          <w:color w:val="000000"/>
+          <w:sz w:val="24"/>
+          <w:szCs w:val="24"/>
+        </w:rPr>
+        <w:t xml:space="preserve"> </w:t>
+      </w:r>
+      <w:proofErr w:type="spellStart"/>
+      <w:r>
+        <w:rPr>
+          <w:rFonts w:ascii="Times New Roman" w:hAnsi="Times New Roman" w:cs="Times New Roman"/>
+          <w:color w:val="000000"/>
+          <w:sz w:val="24"/>
+          <w:szCs w:val="24"/>
+        </w:rPr>
+        <w:t>prezentei</w:t>
+      </w:r>
+      <w:proofErr w:type="spellEnd"/>
+      <w:r>
+        <w:rPr>
+          <w:rFonts w:ascii="Times New Roman" w:hAnsi="Times New Roman" w:cs="Times New Roman"/>
+          <w:color w:val="000000"/>
+          <w:sz w:val="24"/>
+          <w:szCs w:val="24"/>
+        </w:rPr>
+        <w:t xml:space="preserve"> </w:t>
+      </w:r>
+      <w:proofErr w:type="spellStart"/>
+      <w:r>
+        <w:rPr>
+          <w:rFonts w:ascii="Times New Roman" w:hAnsi="Times New Roman" w:cs="Times New Roman"/>
+          <w:color w:val="000000"/>
+          <w:sz w:val="24"/>
+          <w:szCs w:val="24"/>
+        </w:rPr>
+        <w:t>lucrări</w:t>
+      </w:r>
+      <w:proofErr w:type="spellEnd"/>
+      <w:r>
+        <w:rPr>
+          <w:rFonts w:ascii="Times New Roman" w:hAnsi="Times New Roman" w:cs="Times New Roman"/>
+          <w:color w:val="000000"/>
+          <w:sz w:val="24"/>
+          <w:szCs w:val="24"/>
+        </w:rPr>
+        <w:t xml:space="preserve"> de </w:t>
+      </w:r>
+      <w:proofErr w:type="spellStart"/>
+      <w:r>
+        <w:rPr>
+          <w:rFonts w:ascii="Times New Roman" w:hAnsi="Times New Roman" w:cs="Times New Roman"/>
+          <w:color w:val="000000"/>
+          <w:sz w:val="24"/>
+          <w:szCs w:val="24"/>
+        </w:rPr>
+        <w:t>licenţă</w:t>
+      </w:r>
+      <w:proofErr w:type="spellEnd"/>
+      <w:r>
+        <w:rPr>
+          <w:rFonts w:ascii="Times New Roman" w:hAnsi="Times New Roman" w:cs="Times New Roman"/>
+          <w:color w:val="000000"/>
+          <w:sz w:val="24"/>
+          <w:szCs w:val="24"/>
+        </w:rPr>
+        <w:t>.</w:t>
+      </w:r>
+    </w:p>
+    <w:p>
+      <w:pPr>
+        <w:spacing w:line="360" w:lineRule="auto"/>
+        <w:jc w:val="both"/>
+        <w:rPr>
+          <w:rFonts w:ascii="Times New Roman" w:hAnsi="Times New Roman" w:cs="Times New Roman"/>
+          <w:color w:val="000000"/>
+          <w:sz w:val="24"/>
+          <w:szCs w:val="24"/>
+        </w:rPr>
+      </w:pPr>
+    </w:p>
+    <w:p>
+      <w:pPr>
+        <w:spacing w:line="360" w:lineRule="auto"/>
+        <w:jc w:val="both"/>
+        <w:rPr>
+          <w:rFonts w:ascii="Times New Roman" w:hAnsi="Times New Roman" w:cs="Times New Roman"/>
+          <w:color w:val="000000"/>
+          <w:sz w:val="24"/>
+          <w:szCs w:val="24"/>
+        </w:rPr>
+      </w:pPr>
+    </w:p>
+    <w:p>
+      <w:pPr>
+        <w:spacing w:line="360" w:lineRule="auto"/>
+        <w:jc w:val="both"/>
+        <w:rPr>
+          <w:rFonts w:ascii="Times New Roman" w:hAnsi="Times New Roman" w:cs="Times New Roman"/>
+          <w:color w:val="000000"/>
+          <w:sz w:val="24"/>
+          <w:szCs w:val="24"/>
+        </w:rPr>
+      </w:pPr>
+    </w:p>
+    <w:p>
+      <w:pPr>
+        <w:spacing w:line="360" w:lineRule="auto"/>
+        <w:jc w:val="both"/>
+        <w:rPr>
+          <w:rFonts w:ascii="Times New Roman" w:hAnsi="Times New Roman" w:cs="Times New Roman"/>
+          <w:i/>
+          <w:color w:val="000000"/>
+          <w:sz w:val="24"/>
+          <w:szCs w:val="24"/>
+        </w:rPr>
+      </w:pPr>
+      <w:proofErr w:type="spellStart"/>
+      <w:r>
+        <w:rPr>
+          <w:rFonts w:ascii="Times New Roman" w:hAnsi="Times New Roman" w:cs="Times New Roman"/>
+          <w:color w:val="000000"/>
+          <w:sz w:val="24"/>
+          <w:szCs w:val="24"/>
+        </w:rPr>
+        <w:t>Iași</w:t>
+      </w:r>
+      <w:proofErr w:type="spellEnd"/>
+      <w:r>
+        <w:rPr>
+          <w:rFonts w:ascii="Times New Roman" w:hAnsi="Times New Roman" w:cs="Times New Roman"/>
+          <w:color w:val="000000"/>
+          <w:sz w:val="24"/>
+          <w:szCs w:val="24"/>
+        </w:rPr>
+        <w:t xml:space="preserve">, </w:t>
+      </w:r>
+      <w:r>
+        <w:rPr>
+          <w:rFonts w:ascii="Times New Roman" w:hAnsi="Times New Roman" w:cs="Times New Roman"/>
+          <w:i/>
+          <w:color w:val="000000"/>
+          <w:sz w:val="24"/>
+          <w:szCs w:val="24"/>
+        </w:rPr>
+        <w:t xml:space="preserve">3 </w:t>
+      </w:r>
+      <w:proofErr w:type="spellStart"/>
+      <w:r>
+        <w:rPr>
+          <w:rFonts w:ascii="Times New Roman" w:hAnsi="Times New Roman" w:cs="Times New Roman"/>
+          <w:i/>
+          <w:color w:val="000000"/>
+          <w:sz w:val="24"/>
+          <w:szCs w:val="24"/>
+        </w:rPr>
+        <w:t>iulie</w:t>
+      </w:r>
+      <w:proofErr w:type="spellEnd"/>
+      <w:r>
+        <w:rPr>
+          <w:rFonts w:ascii="Times New Roman" w:hAnsi="Times New Roman" w:cs="Times New Roman"/>
+          <w:i/>
+          <w:color w:val="000000"/>
+          <w:sz w:val="24"/>
+          <w:szCs w:val="24"/>
+        </w:rPr>
+        <w:t xml:space="preserve"> 2018</w:t>
+      </w:r>
+    </w:p>
+    <w:p>
+      <w:pPr>
+        <w:spacing w:line="360" w:lineRule="auto"/>
+        <w:jc w:val="both"/>
+        <w:rPr>
+          <w:rFonts w:ascii="Times New Roman" w:hAnsi="Times New Roman" w:cs="Times New Roman"/>
+          <w:color w:val="000000"/>
+          <w:sz w:val="24"/>
+          <w:szCs w:val="24"/>
+        </w:rPr>
+      </w:pPr>
+    </w:p>
+    <w:p>
+      <w:pPr>
+        <w:spacing w:line="360" w:lineRule="auto"/>
+        <w:jc w:val="both"/>
+        <w:rPr>
+          <w:rFonts w:ascii="Times New Roman" w:hAnsi="Times New Roman" w:cs="Times New Roman"/>
+          <w:color w:val="000000"/>
+          <w:sz w:val="24"/>
+          <w:szCs w:val="24"/>
+        </w:rPr>
+      </w:pPr>
+    </w:p>
+    <w:p>
+      <w:pPr>
+        <w:spacing w:line="360" w:lineRule="auto"/>
+        <w:jc w:val="both"/>
+        <w:rPr>
+          <w:rFonts w:ascii="Times New Roman" w:hAnsi="Times New Roman" w:cs="Times New Roman"/>
+          <w:color w:val="000000"/>
+          <w:sz w:val="24"/>
+          <w:szCs w:val="24"/>
+        </w:rPr>
+      </w:pPr>
+    </w:p>
+    <w:p>
+      <w:pPr>
+        <w:spacing w:line="360" w:lineRule="auto"/>
+        <w:jc w:val="right"/>
+        <w:rPr>
+          <w:rFonts w:ascii="Times New Roman" w:hAnsi="Times New Roman" w:cs="Times New Roman"/>
+          <w:color w:val="000000"/>
+          <w:sz w:val="24"/>
+          <w:szCs w:val="24"/>
+        </w:rPr>
+      </w:pPr>
+      <w:r>
+        <w:rPr>
+          <w:rFonts w:ascii="Times New Roman" w:hAnsi="Times New Roman" w:cs="Times New Roman"/>
+          <w:color w:val="000000"/>
+          <w:sz w:val="24"/>
+          <w:szCs w:val="24"/>
+        </w:rPr>
+        <w:t xml:space="preserve">Absolvent </w:t>
+      </w:r>
+      <w:proofErr w:type="spellStart"/>
+      <w:r>
+        <w:rPr>
+          <w:rFonts w:ascii="Times New Roman" w:hAnsi="Times New Roman" w:cs="Times New Roman"/>
+          <w:i/>
+          <w:color w:val="000000"/>
+          <w:sz w:val="24"/>
+          <w:szCs w:val="24"/>
+        </w:rPr>
+        <w:t>Alexandru</w:t>
+      </w:r>
+      <w:proofErr w:type="spellEnd"/>
+      <w:r>
+        <w:rPr>
+          <w:rFonts w:ascii="Times New Roman" w:hAnsi="Times New Roman" w:cs="Times New Roman"/>
+          <w:i/>
+          <w:color w:val="000000"/>
+          <w:sz w:val="24"/>
+          <w:szCs w:val="24"/>
+        </w:rPr>
+        <w:t xml:space="preserve"> </w:t>
+      </w:r>
+      <w:proofErr w:type="spellStart"/>
+      <w:r>
+        <w:rPr>
+          <w:rFonts w:ascii="Times New Roman" w:hAnsi="Times New Roman" w:cs="Times New Roman"/>
+          <w:i/>
+          <w:color w:val="000000"/>
+          <w:sz w:val="24"/>
+          <w:szCs w:val="24"/>
+        </w:rPr>
+        <w:t>Voaideș</w:t>
+      </w:r>
+      <w:proofErr w:type="spellEnd"/>
+    </w:p>
+    <w:p>
+      <w:pPr>
+        <w:spacing w:line="360" w:lineRule="auto"/>
+        <w:jc w:val="right"/>
+        <w:rPr>
+          <w:rFonts w:ascii="Times New Roman" w:hAnsi="Times New Roman" w:cs="Times New Roman"/>
+          <w:color w:val="000000"/>
+          <w:sz w:val="24"/>
+          <w:szCs w:val="24"/>
+        </w:rPr>
+      </w:pPr>
+      <w:r>
+        <w:rPr>
+          <w:rFonts w:ascii="Times New Roman" w:hAnsi="Times New Roman" w:cs="Times New Roman"/>
+          <w:color w:val="000000"/>
+          <w:sz w:val="24"/>
+          <w:szCs w:val="24"/>
+        </w:rPr>
+        <w:t>________________________</w:t>
+      </w:r>
+    </w:p>
+    <w:p>
+      <w:pPr>
+        <w:spacing w:line="360" w:lineRule="auto"/>
+        <w:jc w:val="right"/>
+        <w:rPr>
+          <w:rFonts w:ascii="Times New Roman" w:hAnsi="Times New Roman" w:cs="Times New Roman"/>
+          <w:color w:val="000000"/>
+          <w:sz w:val="24"/>
+          <w:szCs w:val="24"/>
+        </w:rPr>
+      </w:pPr>
+      <w:r>
+        <w:rPr>
+          <w:rFonts w:ascii="Times New Roman" w:hAnsi="Times New Roman" w:cs="Times New Roman"/>
+          <w:color w:val="000000"/>
+          <w:sz w:val="24"/>
+          <w:szCs w:val="24"/>
+        </w:rPr>
+        <w:t>(</w:t>
+      </w:r>
+      <w:proofErr w:type="spellStart"/>
+      <w:r>
+        <w:rPr>
+          <w:rFonts w:ascii="Times New Roman" w:hAnsi="Times New Roman" w:cs="Times New Roman"/>
+          <w:color w:val="000000"/>
+          <w:sz w:val="24"/>
+          <w:szCs w:val="24"/>
+        </w:rPr>
+        <w:t>semnătura</w:t>
+      </w:r>
+      <w:proofErr w:type="spellEnd"/>
+      <w:r>
+        <w:rPr>
+          <w:rFonts w:ascii="Times New Roman" w:hAnsi="Times New Roman" w:cs="Times New Roman"/>
+          <w:color w:val="000000"/>
+          <w:sz w:val="24"/>
+          <w:szCs w:val="24"/>
+        </w:rPr>
+        <w:t xml:space="preserve"> </w:t>
+      </w:r>
+      <w:proofErr w:type="spellStart"/>
+      <w:r>
+        <w:rPr>
+          <w:rFonts w:ascii="Times New Roman" w:hAnsi="Times New Roman" w:cs="Times New Roman"/>
+          <w:color w:val="000000"/>
+          <w:sz w:val="24"/>
+          <w:szCs w:val="24"/>
+        </w:rPr>
+        <w:t>în</w:t>
+      </w:r>
+      <w:proofErr w:type="spellEnd"/>
+      <w:r>
+        <w:rPr>
+          <w:rFonts w:ascii="Times New Roman" w:hAnsi="Times New Roman" w:cs="Times New Roman"/>
+          <w:color w:val="000000"/>
+          <w:sz w:val="24"/>
+          <w:szCs w:val="24"/>
+        </w:rPr>
+        <w:t xml:space="preserve"> original)</w:t>
+      </w:r>
+    </w:p>
+    <w:p>
+      <w:pPr>
+        <w:rPr>
+          <w:rFonts w:ascii="Times New Roman" w:hAnsi="Times New Roman" w:cs="Times New Roman"/>
+          <w:color w:val="000000"/>
+          <w:sz w:val="24"/>
+          <w:szCs w:val="24"/>
+        </w:rPr>
+      </w:pPr>
+      <w:r>
+        <w:rPr>
+          <w:rFonts w:ascii="Times New Roman" w:hAnsi="Times New Roman" w:cs="Times New Roman"/>
+          <w:color w:val="000000"/>
+          <w:sz w:val="24"/>
+          <w:szCs w:val="24"/>
+        </w:rPr>
+        <w:br w:type="page"/>
+      </w:r>
+    </w:p>
+    <w:p>
+      <w:pPr>
+        <w:spacing w:line="360" w:lineRule="auto"/>
+        <w:jc w:val="both"/>
+        <w:rPr>
+          <w:rFonts w:ascii="Times New Roman" w:hAnsi="Times New Roman" w:cs="Times New Roman"/>
+          <w:color w:val="000000"/>
+          <w:sz w:val="24"/>
+          <w:szCs w:val="24"/>
+        </w:rPr>
+      </w:pPr>
       <w:bookmarkStart w:id="0" w:name="_GoBack"/>
       <w:bookmarkEnd w:id="0"/>
       <w:r>
         <w:rPr>
           <w:rFonts w:ascii="Times New Roman" w:hAnsi="Times New Roman" w:cs="Times New Roman"/>
-          <w:b/>
-          <w:sz w:val="32"/>
-          <w:szCs w:val="32"/>
-          <w:lang w:val="ro-RO"/>
-        </w:rPr>
-        <w:t>irtual</w:t>
-      </w:r>
-    </w:p>
-    <w:p>
-      <w:pPr>
-        <w:jc w:val="center"/>
-        <w:rPr>
-          <w:rFonts w:ascii="Times New Roman" w:hAnsi="Times New Roman" w:cs="Times New Roman"/>
-          <w:b/>
-          <w:sz w:val="32"/>
-          <w:szCs w:val="32"/>
-          <w:lang w:val="ro-RO"/>
-        </w:rPr>
-      </w:pPr>
-    </w:p>
-    <w:p>
-      <w:pPr>
-        <w:jc w:val="center"/>
-        <w:rPr>
-          <w:rFonts w:ascii="Times New Roman" w:hAnsi="Times New Roman" w:cs="Times New Roman"/>
-          <w:b/>
-          <w:sz w:val="32"/>
-          <w:szCs w:val="32"/>
-          <w:lang w:val="ro-RO"/>
-        </w:rPr>
-      </w:pPr>
-    </w:p>
-    <w:p>
-      <w:pPr>
-        <w:jc w:val="center"/>
-        <w:rPr>
-          <w:rFonts w:ascii="Times New Roman" w:hAnsi="Times New Roman" w:cs="Times New Roman"/>
-          <w:b/>
-          <w:sz w:val="24"/>
-          <w:szCs w:val="24"/>
-          <w:lang w:val="ro-RO"/>
-        </w:rPr>
-      </w:pPr>
-    </w:p>
-    <w:p>
-      <w:pPr>
-        <w:jc w:val="center"/>
-        <w:rPr>
-          <w:rFonts w:ascii="Times New Roman" w:hAnsi="Times New Roman" w:cs="Times New Roman"/>
-          <w:b/>
-          <w:sz w:val="24"/>
-          <w:szCs w:val="24"/>
-          <w:lang w:val="ro-RO"/>
-        </w:rPr>
-      </w:pPr>
-      <w:r>
-        <w:rPr>
-          <w:rFonts w:ascii="Times New Roman" w:hAnsi="Times New Roman" w:cs="Times New Roman"/>
-          <w:b/>
-          <w:sz w:val="24"/>
-          <w:szCs w:val="24"/>
-          <w:lang w:val="ro-RO"/>
-        </w:rPr>
-        <w:t>Voaideș Alexandru</w:t>
-      </w:r>
-    </w:p>
-    <w:p>
-      <w:pPr>
-        <w:jc w:val="center"/>
-        <w:rPr>
-          <w:rFonts w:ascii="Times New Roman" w:hAnsi="Times New Roman" w:cs="Times New Roman"/>
-          <w:b/>
-          <w:sz w:val="24"/>
-          <w:szCs w:val="24"/>
-          <w:lang w:val="ro-RO"/>
-        </w:rPr>
-      </w:pPr>
-    </w:p>
-    <w:p>
-      <w:pPr>
-        <w:jc w:val="center"/>
-        <w:rPr>
-          <w:rFonts w:ascii="Times New Roman" w:hAnsi="Times New Roman" w:cs="Times New Roman"/>
-          <w:b/>
-          <w:sz w:val="24"/>
-          <w:szCs w:val="24"/>
-          <w:lang w:val="ro-RO"/>
-        </w:rPr>
-      </w:pPr>
-    </w:p>
-    <w:p>
-      <w:pPr>
-        <w:jc w:val="center"/>
-        <w:rPr>
-          <w:rFonts w:ascii="Times New Roman" w:hAnsi="Times New Roman" w:cs="Times New Roman"/>
-          <w:b/>
-          <w:sz w:val="24"/>
-          <w:szCs w:val="24"/>
-          <w:lang w:val="ro-RO"/>
-        </w:rPr>
-      </w:pPr>
-    </w:p>
-    <w:p>
-      <w:pPr>
-        <w:jc w:val="center"/>
-        <w:rPr>
-          <w:rFonts w:ascii="Times New Roman" w:hAnsi="Times New Roman" w:cs="Times New Roman"/>
-          <w:sz w:val="24"/>
-          <w:szCs w:val="24"/>
-          <w:lang w:val="ro-RO"/>
-        </w:rPr>
-      </w:pPr>
-      <w:r>
-        <w:rPr>
-          <w:rFonts w:ascii="Times New Roman" w:hAnsi="Times New Roman" w:cs="Times New Roman"/>
-          <w:b/>
-          <w:sz w:val="24"/>
-          <w:szCs w:val="24"/>
-          <w:lang w:val="ro-RO"/>
-        </w:rPr>
-        <w:t xml:space="preserve">Sesiunea: </w:t>
-      </w:r>
-      <w:r>
-        <w:rPr>
-          <w:rFonts w:ascii="Times New Roman" w:hAnsi="Times New Roman" w:cs="Times New Roman"/>
-          <w:i/>
-          <w:sz w:val="24"/>
-          <w:szCs w:val="24"/>
-          <w:lang w:val="ro-RO"/>
-        </w:rPr>
-        <w:t>iulie, 2018</w:t>
-      </w:r>
-    </w:p>
-    <w:p>
-      <w:pPr>
-        <w:jc w:val="center"/>
-        <w:rPr>
-          <w:rFonts w:ascii="Times New Roman" w:hAnsi="Times New Roman" w:cs="Times New Roman"/>
-          <w:sz w:val="24"/>
-          <w:szCs w:val="24"/>
-          <w:lang w:val="ro-RO"/>
-        </w:rPr>
-      </w:pPr>
-    </w:p>
-    <w:p>
-      <w:pPr>
-        <w:jc w:val="center"/>
-        <w:rPr>
-          <w:rFonts w:ascii="Times New Roman" w:hAnsi="Times New Roman" w:cs="Times New Roman"/>
-          <w:sz w:val="24"/>
-          <w:szCs w:val="24"/>
-          <w:lang w:val="ro-RO"/>
-        </w:rPr>
-      </w:pPr>
-    </w:p>
-    <w:p>
-      <w:pPr>
-        <w:jc w:val="center"/>
-        <w:rPr>
-          <w:rFonts w:ascii="Times New Roman" w:hAnsi="Times New Roman" w:cs="Times New Roman"/>
-          <w:sz w:val="24"/>
-          <w:szCs w:val="24"/>
-          <w:lang w:val="ro-RO"/>
-        </w:rPr>
-      </w:pPr>
-    </w:p>
-    <w:p>
-      <w:pPr>
-        <w:jc w:val="center"/>
-        <w:rPr>
-          <w:rFonts w:ascii="Times New Roman" w:hAnsi="Times New Roman" w:cs="Times New Roman"/>
-          <w:sz w:val="24"/>
-          <w:szCs w:val="24"/>
-          <w:lang w:val="ro-RO"/>
-        </w:rPr>
-      </w:pPr>
-      <w:r>
-        <w:rPr>
-          <w:rFonts w:ascii="Times New Roman" w:hAnsi="Times New Roman" w:cs="Times New Roman"/>
-          <w:sz w:val="24"/>
-          <w:szCs w:val="24"/>
-          <w:lang w:val="ro-RO"/>
-        </w:rPr>
-        <w:t>Coordonator științific</w:t>
-      </w:r>
-    </w:p>
-    <w:p>
-      <w:pPr>
-        <w:jc w:val="center"/>
-        <w:rPr>
-          <w:rFonts w:ascii="Times New Roman" w:hAnsi="Times New Roman" w:cs="Times New Roman"/>
-          <w:b/>
-          <w:sz w:val="24"/>
-          <w:szCs w:val="24"/>
-          <w:lang w:val="ro-RO"/>
-        </w:rPr>
-      </w:pPr>
-      <w:r>
-        <w:rPr>
-          <w:rFonts w:ascii="Times New Roman" w:hAnsi="Times New Roman" w:cs="Times New Roman"/>
-          <w:b/>
-          <w:sz w:val="24"/>
-          <w:szCs w:val="24"/>
-          <w:lang w:val="ro-RO"/>
-        </w:rPr>
-        <w:t>Colaborator Florin Olariu</w:t>
-      </w:r>
+          <w:color w:val="000000"/>
+          <w:sz w:val="24"/>
+          <w:szCs w:val="24"/>
+        </w:rPr>
+        <w:lastRenderedPageBreak/>
+        <w:tab/>
+      </w:r>
+    </w:p>
+    <w:p>
+      <w:pPr>
+        <w:spacing w:line="360" w:lineRule="auto"/>
+        <w:jc w:val="both"/>
+        <w:rPr>
+          <w:rFonts w:ascii="Times New Roman" w:hAnsi="Times New Roman" w:cs="Times New Roman"/>
+          <w:sz w:val="24"/>
+          <w:szCs w:val="24"/>
+          <w:lang w:val="ro-RO"/>
+        </w:rPr>
+      </w:pPr>
     </w:p>
     <w:sectPr>
       <w:pgSz w:w="11906" w:h="16838" w:code="9"/>
-      <w:pgMar w:top="1134" w:right="1440" w:bottom="1134" w:left="1440" w:header="720" w:footer="720" w:gutter="0"/>
+      <w:pgMar w:top="1134" w:right="1134" w:bottom="1134" w:left="1701" w:header="720" w:footer="720" w:gutter="0"/>
       <w:cols w:space="720"/>
       <w:docGrid w:linePitch="360"/>
     </w:sectPr>
@@ -1257,6 +4578,22 @@
     <w:semiHidden/>
     <w:unhideWhenUsed/>
   </w:style>
+  <w:style w:type="paragraph" w:customStyle="1" w:styleId="Default">
+    <w:name w:val="Default"/>
+    <w:rsid w:val="00254990"/>
+    <w:pPr>
+      <w:autoSpaceDE w:val="0"/>
+      <w:autoSpaceDN w:val="0"/>
+      <w:adjustRightInd w:val="0"/>
+      <w:spacing w:after="0" w:line="240" w:lineRule="auto"/>
+    </w:pPr>
+    <w:rPr>
+      <w:rFonts w:ascii="Cambria" w:hAnsi="Cambria" w:cs="Cambria"/>
+      <w:color w:val="000000"/>
+      <w:sz w:val="24"/>
+      <w:szCs w:val="24"/>
+    </w:rPr>
+  </w:style>
 </w:styles>
 </file>
 
@@ -1550,7 +4887,7 @@
 </file>
 
 <file path=customXml/itemProps1.xml><?xml version="1.0" encoding="utf-8"?>
-<ds:datastoreItem xmlns:ds="http://schemas.openxmlformats.org/officeDocument/2006/customXml" ds:itemID="{43CB727D-0B09-4359-A0C7-79D74AA4AD1D}">
+<ds:datastoreItem xmlns:ds="http://schemas.openxmlformats.org/officeDocument/2006/customXml" ds:itemID="{63A6E5BC-65D0-48F5-9D2B-24CD7BF00BC8}">
   <ds:schemaRefs>
     <ds:schemaRef ds:uri="http://schemas.openxmlformats.org/officeDocument/2006/bibliography"/>
   </ds:schemaRefs>

</xml_diff>

<commit_message>
Added more info in Introducere.
</commit_message>
<xml_diff>
--- a/Documentation/Licenta.docx
+++ b/Documentation/Licenta.docx
@@ -6,32 +6,28 @@
       <w:pPr>
         <w:jc w:val="center"/>
         <w:rPr>
-          <w:rFonts w:ascii="Times New Roman" w:hAnsi="Times New Roman" w:cs="Times New Roman"/>
-          <w:sz w:val="24"/>
-          <w:szCs w:val="24"/>
-          <w:lang w:val="ro-RO"/>
-        </w:rPr>
-      </w:pPr>
-      <w:r>
-        <w:rPr>
-          <w:rFonts w:ascii="Times New Roman" w:hAnsi="Times New Roman" w:cs="Times New Roman"/>
-          <w:sz w:val="24"/>
+          <w:rFonts w:cs="Times New Roman"/>
+          <w:szCs w:val="24"/>
+          <w:lang w:val="ro-RO"/>
+        </w:rPr>
+      </w:pPr>
+      <w:r>
+        <w:rPr>
+          <w:rFonts w:cs="Times New Roman"/>
           <w:szCs w:val="24"/>
         </w:rPr>
         <w:t>UNIVERSITATEA “ALEXANDRU IOAN CUZA”</w:t>
       </w:r>
       <w:r>
         <w:rPr>
-          <w:rFonts w:ascii="Times New Roman" w:hAnsi="Times New Roman" w:cs="Times New Roman"/>
-          <w:sz w:val="24"/>
+          <w:rFonts w:cs="Times New Roman"/>
           <w:szCs w:val="24"/>
         </w:rPr>
         <w:t xml:space="preserve"> DIN </w:t>
       </w:r>
       <w:r>
         <w:rPr>
-          <w:rFonts w:ascii="Times New Roman" w:hAnsi="Times New Roman" w:cs="Times New Roman"/>
-          <w:sz w:val="24"/>
+          <w:rFonts w:cs="Times New Roman"/>
           <w:szCs w:val="24"/>
           <w:lang w:val="ro-RO"/>
         </w:rPr>
@@ -42,18 +38,16 @@
       <w:pPr>
         <w:jc w:val="center"/>
         <w:rPr>
-          <w:rFonts w:ascii="Times New Roman" w:hAnsi="Times New Roman" w:cs="Times New Roman"/>
+          <w:rFonts w:cs="Times New Roman"/>
           <w:b/>
-          <w:sz w:val="24"/>
-          <w:szCs w:val="24"/>
-          <w:lang w:val="ro-RO"/>
-        </w:rPr>
-      </w:pPr>
-      <w:r>
-        <w:rPr>
-          <w:rFonts w:ascii="Times New Roman" w:hAnsi="Times New Roman" w:cs="Times New Roman"/>
+          <w:szCs w:val="24"/>
+          <w:lang w:val="ro-RO"/>
+        </w:rPr>
+      </w:pPr>
+      <w:r>
+        <w:rPr>
+          <w:rFonts w:cs="Times New Roman"/>
           <w:b/>
-          <w:sz w:val="24"/>
           <w:szCs w:val="24"/>
           <w:lang w:val="ro-RO"/>
         </w:rPr>
@@ -64,9 +58,8 @@
       <w:pPr>
         <w:jc w:val="center"/>
         <w:rPr>
-          <w:rFonts w:ascii="Times New Roman" w:hAnsi="Times New Roman" w:cs="Times New Roman"/>
+          <w:rFonts w:cs="Times New Roman"/>
           <w:b/>
-          <w:sz w:val="24"/>
           <w:szCs w:val="24"/>
           <w:lang w:val="ro-RO"/>
         </w:rPr>
@@ -76,9 +69,8 @@
       <w:pPr>
         <w:jc w:val="center"/>
         <w:rPr>
-          <w:rFonts w:ascii="Times New Roman" w:hAnsi="Times New Roman" w:cs="Times New Roman"/>
+          <w:rFonts w:cs="Times New Roman"/>
           <w:b/>
-          <w:sz w:val="24"/>
           <w:szCs w:val="24"/>
           <w:lang w:val="ro-RO"/>
         </w:rPr>
@@ -88,19 +80,17 @@
       <w:pPr>
         <w:jc w:val="center"/>
         <w:rPr>
-          <w:rFonts w:ascii="Times New Roman" w:hAnsi="Times New Roman" w:cs="Times New Roman"/>
+          <w:rFonts w:cs="Times New Roman"/>
           <w:b/>
-          <w:sz w:val="24"/>
-          <w:szCs w:val="24"/>
-          <w:lang w:val="ro-RO"/>
-        </w:rPr>
-      </w:pPr>
-      <w:r>
-        <w:rPr>
-          <w:rFonts w:ascii="Times New Roman" w:hAnsi="Times New Roman" w:cs="Times New Roman"/>
+          <w:szCs w:val="24"/>
+          <w:lang w:val="ro-RO"/>
+        </w:rPr>
+      </w:pPr>
+      <w:r>
+        <w:rPr>
+          <w:rFonts w:cs="Times New Roman"/>
           <w:b/>
           <w:noProof/>
-          <w:sz w:val="24"/>
           <w:szCs w:val="24"/>
           <w:lang w:val="ro-RO"/>
         </w:rPr>
@@ -120,7 +110,7 @@
                     <pic:cNvPicPr/>
                   </pic:nvPicPr>
                   <pic:blipFill>
-                    <a:blip r:embed="rId5">
+                    <a:blip r:embed="rId7">
                       <a:extLst>
                         <a:ext uri="{28A0092B-C50C-407E-A947-70E740481C1C}">
                           <a14:useLocalDpi xmlns:a14="http://schemas.microsoft.com/office/drawing/2010/main" val="0"/>
@@ -151,9 +141,8 @@
       <w:pPr>
         <w:jc w:val="center"/>
         <w:rPr>
-          <w:rFonts w:ascii="Times New Roman" w:hAnsi="Times New Roman" w:cs="Times New Roman"/>
+          <w:rFonts w:cs="Times New Roman"/>
           <w:b/>
-          <w:sz w:val="24"/>
           <w:szCs w:val="24"/>
           <w:lang w:val="ro-RO"/>
         </w:rPr>
@@ -163,16 +152,14 @@
       <w:pPr>
         <w:jc w:val="center"/>
         <w:rPr>
-          <w:rFonts w:ascii="Times New Roman" w:hAnsi="Times New Roman" w:cs="Times New Roman"/>
-          <w:sz w:val="24"/>
-          <w:szCs w:val="24"/>
-          <w:lang w:val="ro-RO"/>
-        </w:rPr>
-      </w:pPr>
-      <w:r>
-        <w:rPr>
-          <w:rFonts w:ascii="Times New Roman" w:hAnsi="Times New Roman" w:cs="Times New Roman"/>
-          <w:sz w:val="24"/>
+          <w:rFonts w:cs="Times New Roman"/>
+          <w:szCs w:val="24"/>
+          <w:lang w:val="ro-RO"/>
+        </w:rPr>
+      </w:pPr>
+      <w:r>
+        <w:rPr>
+          <w:rFonts w:cs="Times New Roman"/>
           <w:szCs w:val="24"/>
           <w:lang w:val="ro-RO"/>
         </w:rPr>
@@ -183,8 +170,7 @@
       <w:pPr>
         <w:jc w:val="center"/>
         <w:rPr>
-          <w:rFonts w:ascii="Times New Roman" w:hAnsi="Times New Roman" w:cs="Times New Roman"/>
-          <w:sz w:val="24"/>
+          <w:rFonts w:cs="Times New Roman"/>
           <w:szCs w:val="24"/>
           <w:lang w:val="ro-RO"/>
         </w:rPr>
@@ -194,8 +180,7 @@
       <w:pPr>
         <w:jc w:val="center"/>
         <w:rPr>
-          <w:rFonts w:ascii="Times New Roman" w:hAnsi="Times New Roman" w:cs="Times New Roman"/>
-          <w:sz w:val="24"/>
+          <w:rFonts w:cs="Times New Roman"/>
           <w:szCs w:val="24"/>
           <w:lang w:val="ro-RO"/>
         </w:rPr>
@@ -205,18 +190,16 @@
       <w:pPr>
         <w:jc w:val="center"/>
         <w:rPr>
-          <w:rFonts w:ascii="Times New Roman" w:hAnsi="Times New Roman" w:cs="Times New Roman"/>
+          <w:rFonts w:cs="Times New Roman"/>
           <w:b/>
-          <w:sz w:val="24"/>
-          <w:szCs w:val="24"/>
-          <w:lang w:val="ro-RO"/>
-        </w:rPr>
-      </w:pPr>
-      <w:r>
-        <w:rPr>
-          <w:rFonts w:ascii="Times New Roman" w:hAnsi="Times New Roman" w:cs="Times New Roman"/>
+          <w:szCs w:val="24"/>
+          <w:lang w:val="ro-RO"/>
+        </w:rPr>
+      </w:pPr>
+      <w:r>
+        <w:rPr>
+          <w:rFonts w:cs="Times New Roman"/>
           <w:b/>
-          <w:sz w:val="24"/>
           <w:szCs w:val="24"/>
           <w:lang w:val="ro-RO"/>
         </w:rPr>
@@ -227,9 +210,8 @@
       <w:pPr>
         <w:jc w:val="center"/>
         <w:rPr>
-          <w:rFonts w:ascii="Times New Roman" w:hAnsi="Times New Roman" w:cs="Times New Roman"/>
+          <w:rFonts w:cs="Times New Roman"/>
           <w:b/>
-          <w:sz w:val="24"/>
           <w:szCs w:val="24"/>
         </w:rPr>
       </w:pPr>
@@ -238,9 +220,8 @@
       <w:pPr>
         <w:jc w:val="center"/>
         <w:rPr>
-          <w:rFonts w:ascii="Times New Roman" w:hAnsi="Times New Roman" w:cs="Times New Roman"/>
+          <w:rFonts w:cs="Times New Roman"/>
           <w:b/>
-          <w:sz w:val="24"/>
           <w:szCs w:val="24"/>
           <w:lang w:val="ro-RO"/>
         </w:rPr>
@@ -250,16 +231,14 @@
       <w:pPr>
         <w:jc w:val="center"/>
         <w:rPr>
-          <w:rFonts w:ascii="Times New Roman" w:hAnsi="Times New Roman" w:cs="Times New Roman"/>
-          <w:sz w:val="24"/>
-          <w:szCs w:val="24"/>
-          <w:lang w:val="ro-RO"/>
-        </w:rPr>
-      </w:pPr>
-      <w:r>
-        <w:rPr>
-          <w:rFonts w:ascii="Times New Roman" w:hAnsi="Times New Roman" w:cs="Times New Roman"/>
-          <w:sz w:val="24"/>
+          <w:rFonts w:cs="Times New Roman"/>
+          <w:szCs w:val="24"/>
+          <w:lang w:val="ro-RO"/>
+        </w:rPr>
+      </w:pPr>
+      <w:r>
+        <w:rPr>
+          <w:rFonts w:cs="Times New Roman"/>
           <w:szCs w:val="24"/>
           <w:lang w:val="ro-RO"/>
         </w:rPr>
@@ -270,8 +249,7 @@
       <w:pPr>
         <w:jc w:val="center"/>
         <w:rPr>
-          <w:rFonts w:ascii="Times New Roman" w:hAnsi="Times New Roman" w:cs="Times New Roman"/>
-          <w:sz w:val="24"/>
+          <w:rFonts w:cs="Times New Roman"/>
           <w:szCs w:val="24"/>
           <w:lang w:val="ro-RO"/>
         </w:rPr>
@@ -281,18 +259,16 @@
       <w:pPr>
         <w:jc w:val="center"/>
         <w:rPr>
-          <w:rFonts w:ascii="Times New Roman" w:hAnsi="Times New Roman" w:cs="Times New Roman"/>
+          <w:rFonts w:cs="Times New Roman"/>
           <w:b/>
-          <w:sz w:val="24"/>
-          <w:szCs w:val="24"/>
-          <w:lang w:val="ro-RO"/>
-        </w:rPr>
-      </w:pPr>
-      <w:r>
-        <w:rPr>
-          <w:rFonts w:ascii="Times New Roman" w:hAnsi="Times New Roman" w:cs="Times New Roman"/>
+          <w:szCs w:val="24"/>
+          <w:lang w:val="ro-RO"/>
+        </w:rPr>
+      </w:pPr>
+      <w:r>
+        <w:rPr>
+          <w:rFonts w:cs="Times New Roman"/>
           <w:b/>
-          <w:sz w:val="24"/>
           <w:szCs w:val="24"/>
           <w:lang w:val="ro-RO"/>
         </w:rPr>
@@ -303,9 +279,8 @@
       <w:pPr>
         <w:jc w:val="center"/>
         <w:rPr>
-          <w:rFonts w:ascii="Times New Roman" w:hAnsi="Times New Roman" w:cs="Times New Roman"/>
+          <w:rFonts w:cs="Times New Roman"/>
           <w:b/>
-          <w:sz w:val="24"/>
           <w:szCs w:val="24"/>
           <w:lang w:val="ro-RO"/>
         </w:rPr>
@@ -315,9 +290,8 @@
       <w:pPr>
         <w:jc w:val="center"/>
         <w:rPr>
-          <w:rFonts w:ascii="Times New Roman" w:hAnsi="Times New Roman" w:cs="Times New Roman"/>
+          <w:rFonts w:cs="Times New Roman"/>
           <w:b/>
-          <w:sz w:val="24"/>
           <w:szCs w:val="24"/>
           <w:lang w:val="ro-RO"/>
         </w:rPr>
@@ -327,9 +301,8 @@
       <w:pPr>
         <w:jc w:val="center"/>
         <w:rPr>
-          <w:rFonts w:ascii="Times New Roman" w:hAnsi="Times New Roman" w:cs="Times New Roman"/>
+          <w:rFonts w:cs="Times New Roman"/>
           <w:b/>
-          <w:sz w:val="24"/>
           <w:szCs w:val="24"/>
           <w:lang w:val="ro-RO"/>
         </w:rPr>
@@ -339,17 +312,15 @@
       <w:pPr>
         <w:jc w:val="center"/>
         <w:rPr>
-          <w:rFonts w:ascii="Times New Roman" w:hAnsi="Times New Roman" w:cs="Times New Roman"/>
-          <w:sz w:val="24"/>
-          <w:szCs w:val="24"/>
-          <w:lang w:val="ro-RO"/>
-        </w:rPr>
-      </w:pPr>
-      <w:r>
-        <w:rPr>
-          <w:rFonts w:ascii="Times New Roman" w:hAnsi="Times New Roman" w:cs="Times New Roman"/>
+          <w:rFonts w:cs="Times New Roman"/>
+          <w:szCs w:val="24"/>
+          <w:lang w:val="ro-RO"/>
+        </w:rPr>
+      </w:pPr>
+      <w:r>
+        <w:rPr>
+          <w:rFonts w:cs="Times New Roman"/>
           <w:b/>
-          <w:sz w:val="24"/>
           <w:szCs w:val="24"/>
           <w:lang w:val="ro-RO"/>
         </w:rPr>
@@ -357,9 +328,8 @@
       </w:r>
       <w:r>
         <w:rPr>
-          <w:rFonts w:ascii="Times New Roman" w:hAnsi="Times New Roman" w:cs="Times New Roman"/>
+          <w:rFonts w:cs="Times New Roman"/>
           <w:i/>
-          <w:sz w:val="24"/>
           <w:szCs w:val="24"/>
           <w:lang w:val="ro-RO"/>
         </w:rPr>
@@ -370,8 +340,7 @@
       <w:pPr>
         <w:jc w:val="center"/>
         <w:rPr>
-          <w:rFonts w:ascii="Times New Roman" w:hAnsi="Times New Roman" w:cs="Times New Roman"/>
-          <w:sz w:val="24"/>
+          <w:rFonts w:cs="Times New Roman"/>
           <w:szCs w:val="24"/>
           <w:lang w:val="ro-RO"/>
         </w:rPr>
@@ -381,18 +350,16 @@
       <w:pPr>
         <w:jc w:val="center"/>
         <w:rPr>
-          <w:rFonts w:ascii="Times New Roman" w:hAnsi="Times New Roman" w:cs="Times New Roman"/>
+          <w:rFonts w:cs="Times New Roman"/>
           <w:b/>
-          <w:sz w:val="24"/>
-          <w:szCs w:val="24"/>
-          <w:lang w:val="ro-RO"/>
-        </w:rPr>
-      </w:pPr>
-      <w:r>
-        <w:rPr>
-          <w:rFonts w:ascii="Times New Roman" w:hAnsi="Times New Roman" w:cs="Times New Roman"/>
+          <w:szCs w:val="24"/>
+          <w:lang w:val="ro-RO"/>
+        </w:rPr>
+      </w:pPr>
+      <w:r>
+        <w:rPr>
+          <w:rFonts w:cs="Times New Roman"/>
           <w:b/>
-          <w:sz w:val="24"/>
           <w:szCs w:val="24"/>
           <w:lang w:val="ro-RO"/>
         </w:rPr>
@@ -403,18 +370,16 @@
       <w:pPr>
         <w:jc w:val="center"/>
         <w:rPr>
-          <w:rFonts w:ascii="Times New Roman" w:hAnsi="Times New Roman" w:cs="Times New Roman"/>
+          <w:rFonts w:cs="Times New Roman"/>
           <w:b/>
-          <w:sz w:val="24"/>
-          <w:szCs w:val="24"/>
-          <w:lang w:val="ro-RO"/>
-        </w:rPr>
-      </w:pPr>
-      <w:r>
-        <w:rPr>
-          <w:rFonts w:ascii="Times New Roman" w:hAnsi="Times New Roman" w:cs="Times New Roman"/>
+          <w:szCs w:val="24"/>
+          <w:lang w:val="ro-RO"/>
+        </w:rPr>
+      </w:pPr>
+      <w:r>
+        <w:rPr>
+          <w:rFonts w:cs="Times New Roman"/>
           <w:b/>
-          <w:sz w:val="24"/>
           <w:szCs w:val="24"/>
           <w:lang w:val="ro-RO"/>
         </w:rPr>
@@ -424,18 +389,16 @@
     <w:p>
       <w:pPr>
         <w:rPr>
-          <w:rFonts w:ascii="Times New Roman" w:hAnsi="Times New Roman" w:cs="Times New Roman"/>
+          <w:rFonts w:cs="Times New Roman"/>
           <w:b/>
-          <w:sz w:val="24"/>
-          <w:szCs w:val="24"/>
-          <w:lang w:val="ro-RO"/>
-        </w:rPr>
-      </w:pPr>
-      <w:r>
-        <w:rPr>
-          <w:rFonts w:ascii="Times New Roman" w:hAnsi="Times New Roman" w:cs="Times New Roman"/>
+          <w:szCs w:val="24"/>
+          <w:lang w:val="ro-RO"/>
+        </w:rPr>
+      </w:pPr>
+      <w:r>
+        <w:rPr>
+          <w:rFonts w:cs="Times New Roman"/>
           <w:b/>
-          <w:sz w:val="24"/>
           <w:szCs w:val="24"/>
           <w:lang w:val="ro-RO"/>
         </w:rPr>
@@ -445,11 +408,369 @@
     <w:p>
       <w:pPr>
         <w:rPr>
-          <w:rFonts w:ascii="Times New Roman" w:hAnsi="Times New Roman" w:cs="Times New Roman"/>
+          <w:rFonts w:cs="Times New Roman"/>
           <w:b/>
-          <w:sz w:val="24"/>
-          <w:szCs w:val="24"/>
-          <w:lang w:val="ro-RO"/>
+          <w:szCs w:val="24"/>
+          <w:lang w:val="ro-RO"/>
+        </w:rPr>
+        <w:sectPr>
+          <w:pgSz w:w="11906" w:h="16838" w:code="9"/>
+          <w:pgMar w:top="1134" w:right="1440" w:bottom="1134" w:left="1440" w:header="720" w:footer="720" w:gutter="0"/>
+          <w:pgNumType w:start="1"/>
+          <w:cols w:space="720"/>
+          <w:docGrid w:linePitch="360"/>
+        </w:sectPr>
+      </w:pPr>
+    </w:p>
+    <w:p>
+      <w:pPr>
+        <w:jc w:val="center"/>
+        <w:rPr>
+          <w:rFonts w:cs="Times New Roman"/>
+          <w:b/>
+          <w:szCs w:val="24"/>
+          <w:lang w:val="ro-RO"/>
+        </w:rPr>
+      </w:pPr>
+      <w:r>
+        <w:rPr>
+          <w:rFonts w:cs="Times New Roman"/>
+          <w:b/>
+          <w:szCs w:val="24"/>
+          <w:lang w:val="ro-RO"/>
+        </w:rPr>
+        <w:lastRenderedPageBreak/>
+        <w:t>UNIVERSITATEA ”ALEXANDRU IOAN CUZA” DIN IAȘI</w:t>
+      </w:r>
+    </w:p>
+    <w:p>
+      <w:pPr>
+        <w:jc w:val="center"/>
+        <w:rPr>
+          <w:rFonts w:cs="Times New Roman"/>
+          <w:b/>
+          <w:szCs w:val="24"/>
+          <w:lang w:val="ro-RO"/>
+        </w:rPr>
+      </w:pPr>
+      <w:r>
+        <w:rPr>
+          <w:rFonts w:cs="Times New Roman"/>
+          <w:b/>
+          <w:szCs w:val="24"/>
+          <w:lang w:val="ro-RO"/>
+        </w:rPr>
+        <w:t>FACULTATEA DE INFORMATICĂ</w:t>
+      </w:r>
+    </w:p>
+    <w:p>
+      <w:pPr>
+        <w:jc w:val="center"/>
+        <w:rPr>
+          <w:rFonts w:cs="Times New Roman"/>
+          <w:b/>
+          <w:szCs w:val="24"/>
+          <w:lang w:val="ro-RO"/>
+        </w:rPr>
+      </w:pPr>
+    </w:p>
+    <w:p>
+      <w:pPr>
+        <w:jc w:val="center"/>
+        <w:rPr>
+          <w:rFonts w:cs="Times New Roman"/>
+          <w:b/>
+          <w:szCs w:val="24"/>
+          <w:lang w:val="ro-RO"/>
+        </w:rPr>
+      </w:pPr>
+    </w:p>
+    <w:p>
+      <w:pPr>
+        <w:jc w:val="center"/>
+        <w:rPr>
+          <w:rFonts w:cs="Times New Roman"/>
+          <w:b/>
+          <w:szCs w:val="24"/>
+          <w:lang w:val="ro-RO"/>
+        </w:rPr>
+      </w:pPr>
+    </w:p>
+    <w:p>
+      <w:pPr>
+        <w:jc w:val="center"/>
+        <w:rPr>
+          <w:rFonts w:cs="Times New Roman"/>
+          <w:b/>
+          <w:szCs w:val="24"/>
+          <w:lang w:val="ro-RO"/>
+        </w:rPr>
+      </w:pPr>
+    </w:p>
+    <w:p>
+      <w:pPr>
+        <w:jc w:val="center"/>
+        <w:rPr>
+          <w:rFonts w:cs="Times New Roman"/>
+          <w:b/>
+          <w:szCs w:val="24"/>
+          <w:lang w:val="ro-RO"/>
+        </w:rPr>
+      </w:pPr>
+    </w:p>
+    <w:p>
+      <w:pPr>
+        <w:jc w:val="center"/>
+        <w:rPr>
+          <w:rFonts w:cs="Times New Roman"/>
+          <w:b/>
+          <w:szCs w:val="24"/>
+          <w:lang w:val="ro-RO"/>
+        </w:rPr>
+      </w:pPr>
+    </w:p>
+    <w:p>
+      <w:pPr>
+        <w:jc w:val="center"/>
+        <w:rPr>
+          <w:rFonts w:cs="Times New Roman"/>
+          <w:b/>
+          <w:szCs w:val="24"/>
+          <w:lang w:val="ro-RO"/>
+        </w:rPr>
+      </w:pPr>
+    </w:p>
+    <w:p>
+      <w:pPr>
+        <w:jc w:val="center"/>
+        <w:rPr>
+          <w:rFonts w:cs="Times New Roman"/>
+          <w:b/>
+          <w:sz w:val="32"/>
+          <w:szCs w:val="32"/>
+          <w:lang w:val="ro-RO"/>
+        </w:rPr>
+      </w:pPr>
+      <w:r>
+        <w:rPr>
+          <w:rFonts w:cs="Times New Roman"/>
+          <w:b/>
+          <w:sz w:val="32"/>
+          <w:szCs w:val="32"/>
+          <w:lang w:val="ro-RO"/>
+        </w:rPr>
+        <w:t>Inteligență Artificială – Asistent Virtual</w:t>
+      </w:r>
+    </w:p>
+    <w:p>
+      <w:pPr>
+        <w:jc w:val="center"/>
+        <w:rPr>
+          <w:rFonts w:cs="Times New Roman"/>
+          <w:b/>
+          <w:sz w:val="32"/>
+          <w:szCs w:val="32"/>
+          <w:lang w:val="ro-RO"/>
+        </w:rPr>
+      </w:pPr>
+    </w:p>
+    <w:p>
+      <w:pPr>
+        <w:jc w:val="center"/>
+        <w:rPr>
+          <w:rFonts w:cs="Times New Roman"/>
+          <w:b/>
+          <w:sz w:val="32"/>
+          <w:szCs w:val="32"/>
+          <w:lang w:val="ro-RO"/>
+        </w:rPr>
+      </w:pPr>
+    </w:p>
+    <w:p>
+      <w:pPr>
+        <w:jc w:val="center"/>
+        <w:rPr>
+          <w:rFonts w:cs="Times New Roman"/>
+          <w:b/>
+          <w:szCs w:val="24"/>
+          <w:lang w:val="ro-RO"/>
+        </w:rPr>
+      </w:pPr>
+    </w:p>
+    <w:p>
+      <w:pPr>
+        <w:jc w:val="center"/>
+        <w:rPr>
+          <w:rFonts w:cs="Times New Roman"/>
+          <w:b/>
+          <w:szCs w:val="24"/>
+          <w:lang w:val="ro-RO"/>
+        </w:rPr>
+      </w:pPr>
+      <w:r>
+        <w:rPr>
+          <w:rFonts w:cs="Times New Roman"/>
+          <w:b/>
+          <w:szCs w:val="24"/>
+          <w:lang w:val="ro-RO"/>
+        </w:rPr>
+        <w:t>Alexandru Voaideș</w:t>
+      </w:r>
+    </w:p>
+    <w:p>
+      <w:pPr>
+        <w:jc w:val="center"/>
+        <w:rPr>
+          <w:rFonts w:cs="Times New Roman"/>
+          <w:b/>
+          <w:szCs w:val="24"/>
+          <w:lang w:val="ro-RO"/>
+        </w:rPr>
+      </w:pPr>
+    </w:p>
+    <w:p>
+      <w:pPr>
+        <w:jc w:val="center"/>
+        <w:rPr>
+          <w:rFonts w:cs="Times New Roman"/>
+          <w:b/>
+          <w:szCs w:val="24"/>
+          <w:lang w:val="ro-RO"/>
+        </w:rPr>
+      </w:pPr>
+    </w:p>
+    <w:p>
+      <w:pPr>
+        <w:jc w:val="center"/>
+        <w:rPr>
+          <w:rFonts w:cs="Times New Roman"/>
+          <w:b/>
+          <w:szCs w:val="24"/>
+          <w:lang w:val="ro-RO"/>
+        </w:rPr>
+      </w:pPr>
+    </w:p>
+    <w:p>
+      <w:pPr>
+        <w:jc w:val="center"/>
+        <w:rPr>
+          <w:rFonts w:cs="Times New Roman"/>
+          <w:szCs w:val="24"/>
+          <w:lang w:val="ro-RO"/>
+        </w:rPr>
+      </w:pPr>
+      <w:r>
+        <w:rPr>
+          <w:rFonts w:cs="Times New Roman"/>
+          <w:b/>
+          <w:szCs w:val="24"/>
+          <w:lang w:val="ro-RO"/>
+        </w:rPr>
+        <w:t xml:space="preserve">Sesiunea: </w:t>
+      </w:r>
+      <w:r>
+        <w:rPr>
+          <w:rFonts w:cs="Times New Roman"/>
+          <w:i/>
+          <w:szCs w:val="24"/>
+          <w:lang w:val="ro-RO"/>
+        </w:rPr>
+        <w:t>iulie, 2018</w:t>
+      </w:r>
+    </w:p>
+    <w:p>
+      <w:pPr>
+        <w:jc w:val="center"/>
+        <w:rPr>
+          <w:rFonts w:cs="Times New Roman"/>
+          <w:szCs w:val="24"/>
+          <w:lang w:val="ro-RO"/>
+        </w:rPr>
+      </w:pPr>
+    </w:p>
+    <w:p>
+      <w:pPr>
+        <w:jc w:val="center"/>
+        <w:rPr>
+          <w:rFonts w:cs="Times New Roman"/>
+          <w:szCs w:val="24"/>
+          <w:lang w:val="ro-RO"/>
+        </w:rPr>
+      </w:pPr>
+    </w:p>
+    <w:p>
+      <w:pPr>
+        <w:jc w:val="center"/>
+        <w:rPr>
+          <w:rFonts w:cs="Times New Roman"/>
+          <w:szCs w:val="24"/>
+          <w:lang w:val="ro-RO"/>
+        </w:rPr>
+      </w:pPr>
+    </w:p>
+    <w:p>
+      <w:pPr>
+        <w:jc w:val="center"/>
+        <w:rPr>
+          <w:rFonts w:cs="Times New Roman"/>
+          <w:szCs w:val="24"/>
+          <w:lang w:val="ro-RO"/>
+        </w:rPr>
+      </w:pPr>
+      <w:r>
+        <w:rPr>
+          <w:rFonts w:cs="Times New Roman"/>
+          <w:szCs w:val="24"/>
+          <w:lang w:val="ro-RO"/>
+        </w:rPr>
+        <w:t>Coordonator științific</w:t>
+      </w:r>
+    </w:p>
+    <w:p>
+      <w:pPr>
+        <w:jc w:val="center"/>
+        <w:rPr>
+          <w:rFonts w:cs="Times New Roman"/>
+          <w:b/>
+          <w:szCs w:val="24"/>
+          <w:lang w:val="ro-RO"/>
+        </w:rPr>
+      </w:pPr>
+      <w:r>
+        <w:rPr>
+          <w:rFonts w:cs="Times New Roman"/>
+          <w:b/>
+          <w:szCs w:val="24"/>
+          <w:lang w:val="ro-RO"/>
+        </w:rPr>
+        <w:t>Colaborator Florin Olariu</w:t>
+      </w:r>
+    </w:p>
+    <w:p>
+      <w:pPr>
+        <w:rPr>
+          <w:rFonts w:cs="Times New Roman"/>
+          <w:b/>
+          <w:szCs w:val="24"/>
+          <w:lang w:val="ro-RO"/>
+        </w:rPr>
+      </w:pPr>
+      <w:r>
+        <w:rPr>
+          <w:rFonts w:cs="Times New Roman"/>
+          <w:b/>
+          <w:szCs w:val="24"/>
+          <w:lang w:val="ro-RO"/>
+        </w:rPr>
+        <w:br w:type="page"/>
+      </w:r>
+    </w:p>
+    <w:p>
+      <w:pPr>
+        <w:pStyle w:val="Default"/>
+        <w:rPr>
+          <w:sz w:val="23"/>
+          <w:szCs w:val="23"/>
         </w:rPr>
         <w:sectPr>
           <w:pgSz w:w="11906" w:h="16838" w:code="9"/>
@@ -461,393 +782,6 @@
     </w:p>
     <w:p>
       <w:pPr>
-        <w:jc w:val="center"/>
-        <w:rPr>
-          <w:rFonts w:ascii="Times New Roman" w:hAnsi="Times New Roman" w:cs="Times New Roman"/>
-          <w:b/>
-          <w:sz w:val="24"/>
-          <w:szCs w:val="24"/>
-          <w:lang w:val="ro-RO"/>
-        </w:rPr>
-      </w:pPr>
-      <w:r>
-        <w:rPr>
-          <w:rFonts w:ascii="Times New Roman" w:hAnsi="Times New Roman" w:cs="Times New Roman"/>
-          <w:b/>
-          <w:sz w:val="24"/>
-          <w:szCs w:val="24"/>
-          <w:lang w:val="ro-RO"/>
-        </w:rPr>
-        <w:lastRenderedPageBreak/>
-        <w:t>UNIVERSITATEA ”ALEXANDRU IOAN CUZA” DIN IAȘI</w:t>
-      </w:r>
-    </w:p>
-    <w:p>
-      <w:pPr>
-        <w:jc w:val="center"/>
-        <w:rPr>
-          <w:rFonts w:ascii="Times New Roman" w:hAnsi="Times New Roman" w:cs="Times New Roman"/>
-          <w:b/>
-          <w:sz w:val="24"/>
-          <w:szCs w:val="24"/>
-          <w:lang w:val="ro-RO"/>
-        </w:rPr>
-      </w:pPr>
-      <w:r>
-        <w:rPr>
-          <w:rFonts w:ascii="Times New Roman" w:hAnsi="Times New Roman" w:cs="Times New Roman"/>
-          <w:b/>
-          <w:sz w:val="24"/>
-          <w:szCs w:val="24"/>
-          <w:lang w:val="ro-RO"/>
-        </w:rPr>
-        <w:t>FACULTATEA DE INFORMATICĂ</w:t>
-      </w:r>
-    </w:p>
-    <w:p>
-      <w:pPr>
-        <w:jc w:val="center"/>
-        <w:rPr>
-          <w:rFonts w:ascii="Times New Roman" w:hAnsi="Times New Roman" w:cs="Times New Roman"/>
-          <w:b/>
-          <w:sz w:val="24"/>
-          <w:szCs w:val="24"/>
-          <w:lang w:val="ro-RO"/>
-        </w:rPr>
-      </w:pPr>
-    </w:p>
-    <w:p>
-      <w:pPr>
-        <w:jc w:val="center"/>
-        <w:rPr>
-          <w:rFonts w:ascii="Times New Roman" w:hAnsi="Times New Roman" w:cs="Times New Roman"/>
-          <w:b/>
-          <w:sz w:val="24"/>
-          <w:szCs w:val="24"/>
-          <w:lang w:val="ro-RO"/>
-        </w:rPr>
-      </w:pPr>
-    </w:p>
-    <w:p>
-      <w:pPr>
-        <w:jc w:val="center"/>
-        <w:rPr>
-          <w:rFonts w:ascii="Times New Roman" w:hAnsi="Times New Roman" w:cs="Times New Roman"/>
-          <w:b/>
-          <w:sz w:val="24"/>
-          <w:szCs w:val="24"/>
-          <w:lang w:val="ro-RO"/>
-        </w:rPr>
-      </w:pPr>
-    </w:p>
-    <w:p>
-      <w:pPr>
-        <w:jc w:val="center"/>
-        <w:rPr>
-          <w:rFonts w:ascii="Times New Roman" w:hAnsi="Times New Roman" w:cs="Times New Roman"/>
-          <w:b/>
-          <w:sz w:val="24"/>
-          <w:szCs w:val="24"/>
-          <w:lang w:val="ro-RO"/>
-        </w:rPr>
-      </w:pPr>
-    </w:p>
-    <w:p>
-      <w:pPr>
-        <w:jc w:val="center"/>
-        <w:rPr>
-          <w:rFonts w:ascii="Times New Roman" w:hAnsi="Times New Roman" w:cs="Times New Roman"/>
-          <w:b/>
-          <w:sz w:val="24"/>
-          <w:szCs w:val="24"/>
-          <w:lang w:val="ro-RO"/>
-        </w:rPr>
-      </w:pPr>
-    </w:p>
-    <w:p>
-      <w:pPr>
-        <w:jc w:val="center"/>
-        <w:rPr>
-          <w:rFonts w:ascii="Times New Roman" w:hAnsi="Times New Roman" w:cs="Times New Roman"/>
-          <w:b/>
-          <w:sz w:val="24"/>
-          <w:szCs w:val="24"/>
-          <w:lang w:val="ro-RO"/>
-        </w:rPr>
-      </w:pPr>
-    </w:p>
-    <w:p>
-      <w:pPr>
-        <w:jc w:val="center"/>
-        <w:rPr>
-          <w:rFonts w:ascii="Times New Roman" w:hAnsi="Times New Roman" w:cs="Times New Roman"/>
-          <w:b/>
-          <w:sz w:val="24"/>
-          <w:szCs w:val="24"/>
-          <w:lang w:val="ro-RO"/>
-        </w:rPr>
-      </w:pPr>
-    </w:p>
-    <w:p>
-      <w:pPr>
-        <w:jc w:val="center"/>
-        <w:rPr>
-          <w:rFonts w:ascii="Times New Roman" w:hAnsi="Times New Roman" w:cs="Times New Roman"/>
-          <w:b/>
-          <w:sz w:val="32"/>
-          <w:szCs w:val="32"/>
-          <w:lang w:val="ro-RO"/>
-        </w:rPr>
-      </w:pPr>
-      <w:r>
-        <w:rPr>
-          <w:rFonts w:ascii="Times New Roman" w:hAnsi="Times New Roman" w:cs="Times New Roman"/>
-          <w:b/>
-          <w:sz w:val="32"/>
-          <w:szCs w:val="32"/>
-          <w:lang w:val="ro-RO"/>
-        </w:rPr>
-        <w:t>Inteligență Artificială – Asistent Virtual</w:t>
-      </w:r>
-    </w:p>
-    <w:p>
-      <w:pPr>
-        <w:jc w:val="center"/>
-        <w:rPr>
-          <w:rFonts w:ascii="Times New Roman" w:hAnsi="Times New Roman" w:cs="Times New Roman"/>
-          <w:b/>
-          <w:sz w:val="32"/>
-          <w:szCs w:val="32"/>
-          <w:lang w:val="ro-RO"/>
-        </w:rPr>
-      </w:pPr>
-    </w:p>
-    <w:p>
-      <w:pPr>
-        <w:jc w:val="center"/>
-        <w:rPr>
-          <w:rFonts w:ascii="Times New Roman" w:hAnsi="Times New Roman" w:cs="Times New Roman"/>
-          <w:b/>
-          <w:sz w:val="32"/>
-          <w:szCs w:val="32"/>
-          <w:lang w:val="ro-RO"/>
-        </w:rPr>
-      </w:pPr>
-    </w:p>
-    <w:p>
-      <w:pPr>
-        <w:jc w:val="center"/>
-        <w:rPr>
-          <w:rFonts w:ascii="Times New Roman" w:hAnsi="Times New Roman" w:cs="Times New Roman"/>
-          <w:b/>
-          <w:sz w:val="24"/>
-          <w:szCs w:val="24"/>
-          <w:lang w:val="ro-RO"/>
-        </w:rPr>
-      </w:pPr>
-    </w:p>
-    <w:p>
-      <w:pPr>
-        <w:jc w:val="center"/>
-        <w:rPr>
-          <w:rFonts w:ascii="Times New Roman" w:hAnsi="Times New Roman" w:cs="Times New Roman"/>
-          <w:b/>
-          <w:sz w:val="24"/>
-          <w:szCs w:val="24"/>
-          <w:lang w:val="ro-RO"/>
-        </w:rPr>
-      </w:pPr>
-      <w:r>
-        <w:rPr>
-          <w:rFonts w:ascii="Times New Roman" w:hAnsi="Times New Roman" w:cs="Times New Roman"/>
-          <w:b/>
-          <w:sz w:val="24"/>
-          <w:szCs w:val="24"/>
-          <w:lang w:val="ro-RO"/>
-        </w:rPr>
-        <w:t>Alexandru Voaideș</w:t>
-      </w:r>
-    </w:p>
-    <w:p>
-      <w:pPr>
-        <w:jc w:val="center"/>
-        <w:rPr>
-          <w:rFonts w:ascii="Times New Roman" w:hAnsi="Times New Roman" w:cs="Times New Roman"/>
-          <w:b/>
-          <w:sz w:val="24"/>
-          <w:szCs w:val="24"/>
-          <w:lang w:val="ro-RO"/>
-        </w:rPr>
-      </w:pPr>
-    </w:p>
-    <w:p>
-      <w:pPr>
-        <w:jc w:val="center"/>
-        <w:rPr>
-          <w:rFonts w:ascii="Times New Roman" w:hAnsi="Times New Roman" w:cs="Times New Roman"/>
-          <w:b/>
-          <w:sz w:val="24"/>
-          <w:szCs w:val="24"/>
-          <w:lang w:val="ro-RO"/>
-        </w:rPr>
-      </w:pPr>
-    </w:p>
-    <w:p>
-      <w:pPr>
-        <w:jc w:val="center"/>
-        <w:rPr>
-          <w:rFonts w:ascii="Times New Roman" w:hAnsi="Times New Roman" w:cs="Times New Roman"/>
-          <w:b/>
-          <w:sz w:val="24"/>
-          <w:szCs w:val="24"/>
-          <w:lang w:val="ro-RO"/>
-        </w:rPr>
-      </w:pPr>
-    </w:p>
-    <w:p>
-      <w:pPr>
-        <w:jc w:val="center"/>
-        <w:rPr>
-          <w:rFonts w:ascii="Times New Roman" w:hAnsi="Times New Roman" w:cs="Times New Roman"/>
-          <w:sz w:val="24"/>
-          <w:szCs w:val="24"/>
-          <w:lang w:val="ro-RO"/>
-        </w:rPr>
-      </w:pPr>
-      <w:r>
-        <w:rPr>
-          <w:rFonts w:ascii="Times New Roman" w:hAnsi="Times New Roman" w:cs="Times New Roman"/>
-          <w:b/>
-          <w:sz w:val="24"/>
-          <w:szCs w:val="24"/>
-          <w:lang w:val="ro-RO"/>
-        </w:rPr>
-        <w:t xml:space="preserve">Sesiunea: </w:t>
-      </w:r>
-      <w:r>
-        <w:rPr>
-          <w:rFonts w:ascii="Times New Roman" w:hAnsi="Times New Roman" w:cs="Times New Roman"/>
-          <w:i/>
-          <w:sz w:val="24"/>
-          <w:szCs w:val="24"/>
-          <w:lang w:val="ro-RO"/>
-        </w:rPr>
-        <w:t>iulie, 2018</w:t>
-      </w:r>
-    </w:p>
-    <w:p>
-      <w:pPr>
-        <w:jc w:val="center"/>
-        <w:rPr>
-          <w:rFonts w:ascii="Times New Roman" w:hAnsi="Times New Roman" w:cs="Times New Roman"/>
-          <w:sz w:val="24"/>
-          <w:szCs w:val="24"/>
-          <w:lang w:val="ro-RO"/>
-        </w:rPr>
-      </w:pPr>
-    </w:p>
-    <w:p>
-      <w:pPr>
-        <w:jc w:val="center"/>
-        <w:rPr>
-          <w:rFonts w:ascii="Times New Roman" w:hAnsi="Times New Roman" w:cs="Times New Roman"/>
-          <w:sz w:val="24"/>
-          <w:szCs w:val="24"/>
-          <w:lang w:val="ro-RO"/>
-        </w:rPr>
-      </w:pPr>
-    </w:p>
-    <w:p>
-      <w:pPr>
-        <w:jc w:val="center"/>
-        <w:rPr>
-          <w:rFonts w:ascii="Times New Roman" w:hAnsi="Times New Roman" w:cs="Times New Roman"/>
-          <w:sz w:val="24"/>
-          <w:szCs w:val="24"/>
-          <w:lang w:val="ro-RO"/>
-        </w:rPr>
-      </w:pPr>
-    </w:p>
-    <w:p>
-      <w:pPr>
-        <w:jc w:val="center"/>
-        <w:rPr>
-          <w:rFonts w:ascii="Times New Roman" w:hAnsi="Times New Roman" w:cs="Times New Roman"/>
-          <w:sz w:val="24"/>
-          <w:szCs w:val="24"/>
-          <w:lang w:val="ro-RO"/>
-        </w:rPr>
-      </w:pPr>
-      <w:r>
-        <w:rPr>
-          <w:rFonts w:ascii="Times New Roman" w:hAnsi="Times New Roman" w:cs="Times New Roman"/>
-          <w:sz w:val="24"/>
-          <w:szCs w:val="24"/>
-          <w:lang w:val="ro-RO"/>
-        </w:rPr>
-        <w:t>Coordonator științific</w:t>
-      </w:r>
-    </w:p>
-    <w:p>
-      <w:pPr>
-        <w:jc w:val="center"/>
-        <w:rPr>
-          <w:rFonts w:ascii="Times New Roman" w:hAnsi="Times New Roman" w:cs="Times New Roman"/>
-          <w:b/>
-          <w:sz w:val="24"/>
-          <w:szCs w:val="24"/>
-          <w:lang w:val="ro-RO"/>
-        </w:rPr>
-      </w:pPr>
-      <w:r>
-        <w:rPr>
-          <w:rFonts w:ascii="Times New Roman" w:hAnsi="Times New Roman" w:cs="Times New Roman"/>
-          <w:b/>
-          <w:sz w:val="24"/>
-          <w:szCs w:val="24"/>
-          <w:lang w:val="ro-RO"/>
-        </w:rPr>
-        <w:t>Colaborator Florin Olariu</w:t>
-      </w:r>
-    </w:p>
-    <w:p>
-      <w:pPr>
-        <w:rPr>
-          <w:rFonts w:ascii="Times New Roman" w:hAnsi="Times New Roman" w:cs="Times New Roman"/>
-          <w:b/>
-          <w:sz w:val="24"/>
-          <w:szCs w:val="24"/>
-          <w:lang w:val="ro-RO"/>
-        </w:rPr>
-      </w:pPr>
-      <w:r>
-        <w:rPr>
-          <w:rFonts w:ascii="Times New Roman" w:hAnsi="Times New Roman" w:cs="Times New Roman"/>
-          <w:b/>
-          <w:sz w:val="24"/>
-          <w:szCs w:val="24"/>
-          <w:lang w:val="ro-RO"/>
-        </w:rPr>
-        <w:br w:type="page"/>
-      </w:r>
-    </w:p>
-    <w:p>
-      <w:pPr>
-        <w:pStyle w:val="Default"/>
-        <w:rPr>
-          <w:sz w:val="23"/>
-          <w:szCs w:val="23"/>
-        </w:rPr>
-        <w:sectPr>
-          <w:pgSz w:w="11906" w:h="16838" w:code="9"/>
-          <w:pgMar w:top="1134" w:right="1440" w:bottom="1134" w:left="1440" w:header="720" w:footer="720" w:gutter="0"/>
-          <w:cols w:space="720"/>
-          <w:docGrid w:linePitch="360"/>
-        </w:sectPr>
-      </w:pPr>
-    </w:p>
-    <w:p>
-      <w:pPr>
         <w:pStyle w:val="Default"/>
         <w:spacing w:line="360" w:lineRule="auto"/>
         <w:jc w:val="both"/>
@@ -2368,8 +2302,7 @@
         <w:spacing w:line="360" w:lineRule="auto"/>
         <w:jc w:val="both"/>
         <w:rPr>
-          <w:rFonts w:ascii="Times New Roman" w:hAnsi="Times New Roman" w:cs="Times New Roman"/>
-          <w:sz w:val="24"/>
+          <w:rFonts w:cs="Times New Roman"/>
           <w:szCs w:val="24"/>
           <w:lang w:val="ro-RO"/>
         </w:rPr>
@@ -2380,8 +2313,7 @@
         <w:spacing w:line="360" w:lineRule="auto"/>
         <w:jc w:val="both"/>
         <w:rPr>
-          <w:rFonts w:ascii="Times New Roman" w:hAnsi="Times New Roman" w:cs="Times New Roman"/>
-          <w:sz w:val="24"/>
+          <w:rFonts w:cs="Times New Roman"/>
           <w:szCs w:val="24"/>
           <w:lang w:val="ro-RO"/>
         </w:rPr>
@@ -2392,8 +2324,7 @@
         <w:spacing w:line="360" w:lineRule="auto"/>
         <w:jc w:val="both"/>
         <w:rPr>
-          <w:rFonts w:ascii="Times New Roman" w:hAnsi="Times New Roman" w:cs="Times New Roman"/>
-          <w:sz w:val="24"/>
+          <w:rFonts w:cs="Times New Roman"/>
           <w:szCs w:val="24"/>
           <w:lang w:val="ro-RO"/>
         </w:rPr>
@@ -2404,16 +2335,14 @@
         <w:spacing w:line="360" w:lineRule="auto"/>
         <w:jc w:val="both"/>
         <w:rPr>
-          <w:rFonts w:ascii="Times New Roman" w:hAnsi="Times New Roman" w:cs="Times New Roman"/>
-          <w:sz w:val="24"/>
-          <w:szCs w:val="24"/>
-          <w:lang w:val="ro-RO"/>
-        </w:rPr>
-      </w:pPr>
-      <w:r>
-        <w:rPr>
-          <w:rFonts w:ascii="Times New Roman" w:hAnsi="Times New Roman" w:cs="Times New Roman"/>
-          <w:sz w:val="24"/>
+          <w:rFonts w:cs="Times New Roman"/>
+          <w:szCs w:val="24"/>
+          <w:lang w:val="ro-RO"/>
+        </w:rPr>
+      </w:pPr>
+      <w:r>
+        <w:rPr>
+          <w:rFonts w:cs="Times New Roman"/>
           <w:szCs w:val="24"/>
           <w:lang w:val="ro-RO"/>
         </w:rPr>
@@ -2421,9 +2350,8 @@
       </w:r>
       <w:r>
         <w:rPr>
-          <w:rFonts w:ascii="Times New Roman" w:hAnsi="Times New Roman" w:cs="Times New Roman"/>
+          <w:rFonts w:cs="Times New Roman"/>
           <w:i/>
-          <w:sz w:val="24"/>
           <w:szCs w:val="24"/>
           <w:lang w:val="ro-RO"/>
         </w:rPr>
@@ -2435,8 +2363,7 @@
         <w:spacing w:line="360" w:lineRule="auto"/>
         <w:jc w:val="both"/>
         <w:rPr>
-          <w:rFonts w:ascii="Times New Roman" w:hAnsi="Times New Roman" w:cs="Times New Roman"/>
-          <w:sz w:val="24"/>
+          <w:rFonts w:cs="Times New Roman"/>
           <w:szCs w:val="24"/>
           <w:lang w:val="ro-RO"/>
         </w:rPr>
@@ -2447,8 +2374,7 @@
         <w:spacing w:line="360" w:lineRule="auto"/>
         <w:jc w:val="both"/>
         <w:rPr>
-          <w:rFonts w:ascii="Times New Roman" w:hAnsi="Times New Roman" w:cs="Times New Roman"/>
-          <w:sz w:val="24"/>
+          <w:rFonts w:cs="Times New Roman"/>
           <w:szCs w:val="24"/>
           <w:lang w:val="ro-RO"/>
         </w:rPr>
@@ -2459,8 +2385,7 @@
         <w:spacing w:line="360" w:lineRule="auto"/>
         <w:jc w:val="both"/>
         <w:rPr>
-          <w:rFonts w:ascii="Times New Roman" w:hAnsi="Times New Roman" w:cs="Times New Roman"/>
-          <w:sz w:val="24"/>
+          <w:rFonts w:cs="Times New Roman"/>
           <w:szCs w:val="24"/>
           <w:lang w:val="ro-RO"/>
         </w:rPr>
@@ -2471,17 +2396,15 @@
         <w:spacing w:line="360" w:lineRule="auto"/>
         <w:jc w:val="right"/>
         <w:rPr>
-          <w:rFonts w:ascii="Times New Roman" w:hAnsi="Times New Roman" w:cs="Times New Roman"/>
+          <w:rFonts w:cs="Times New Roman"/>
           <w:i/>
-          <w:sz w:val="24"/>
-          <w:szCs w:val="24"/>
-          <w:lang w:val="ro-RO"/>
-        </w:rPr>
-      </w:pPr>
-      <w:r>
-        <w:rPr>
-          <w:rFonts w:ascii="Times New Roman" w:hAnsi="Times New Roman" w:cs="Times New Roman"/>
-          <w:sz w:val="24"/>
+          <w:szCs w:val="24"/>
+          <w:lang w:val="ro-RO"/>
+        </w:rPr>
+      </w:pPr>
+      <w:r>
+        <w:rPr>
+          <w:rFonts w:cs="Times New Roman"/>
           <w:szCs w:val="24"/>
           <w:lang w:val="ro-RO"/>
         </w:rPr>
@@ -2489,9 +2412,8 @@
       </w:r>
       <w:r>
         <w:rPr>
-          <w:rFonts w:ascii="Times New Roman" w:hAnsi="Times New Roman" w:cs="Times New Roman"/>
+          <w:rFonts w:cs="Times New Roman"/>
           <w:i/>
-          <w:sz w:val="24"/>
           <w:szCs w:val="24"/>
           <w:lang w:val="ro-RO"/>
         </w:rPr>
@@ -2503,18 +2425,16 @@
         <w:spacing w:line="360" w:lineRule="auto"/>
         <w:jc w:val="right"/>
         <w:rPr>
-          <w:rFonts w:ascii="Times New Roman" w:hAnsi="Times New Roman" w:cs="Times New Roman"/>
+          <w:rFonts w:cs="Times New Roman"/>
           <w:i/>
-          <w:sz w:val="24"/>
-          <w:szCs w:val="24"/>
-          <w:lang w:val="ro-RO"/>
-        </w:rPr>
-      </w:pPr>
-      <w:r>
-        <w:rPr>
-          <w:rFonts w:ascii="Times New Roman" w:hAnsi="Times New Roman" w:cs="Times New Roman"/>
+          <w:szCs w:val="24"/>
+          <w:lang w:val="ro-RO"/>
+        </w:rPr>
+      </w:pPr>
+      <w:r>
+        <w:rPr>
+          <w:rFonts w:cs="Times New Roman"/>
           <w:i/>
-          <w:sz w:val="24"/>
           <w:szCs w:val="24"/>
           <w:lang w:val="ro-RO"/>
         </w:rPr>
@@ -2526,16 +2446,14 @@
         <w:spacing w:line="360" w:lineRule="auto"/>
         <w:jc w:val="right"/>
         <w:rPr>
-          <w:rFonts w:ascii="Times New Roman" w:hAnsi="Times New Roman" w:cs="Times New Roman"/>
-          <w:sz w:val="24"/>
-          <w:szCs w:val="24"/>
-          <w:lang w:val="ro-RO"/>
-        </w:rPr>
-      </w:pPr>
-      <w:r>
-        <w:rPr>
-          <w:rFonts w:ascii="Times New Roman" w:hAnsi="Times New Roman" w:cs="Times New Roman"/>
-          <w:sz w:val="24"/>
+          <w:rFonts w:cs="Times New Roman"/>
+          <w:szCs w:val="24"/>
+          <w:lang w:val="ro-RO"/>
+        </w:rPr>
+      </w:pPr>
+      <w:r>
+        <w:rPr>
+          <w:rFonts w:cs="Times New Roman"/>
           <w:szCs w:val="24"/>
           <w:lang w:val="ro-RO"/>
         </w:rPr>
@@ -2543,8 +2461,7 @@
       </w:r>
       <w:r>
         <w:rPr>
-          <w:rFonts w:ascii="Times New Roman" w:hAnsi="Times New Roman" w:cs="Times New Roman"/>
-          <w:sz w:val="24"/>
+          <w:rFonts w:cs="Times New Roman"/>
           <w:szCs w:val="24"/>
           <w:lang w:val="ro-RO"/>
         </w:rPr>
@@ -2554,16 +2471,14 @@
     <w:p>
       <w:pPr>
         <w:rPr>
-          <w:rFonts w:ascii="Times New Roman" w:hAnsi="Times New Roman" w:cs="Times New Roman"/>
-          <w:sz w:val="24"/>
-          <w:szCs w:val="24"/>
-          <w:lang w:val="ro-RO"/>
-        </w:rPr>
-      </w:pPr>
-      <w:r>
-        <w:rPr>
-          <w:rFonts w:ascii="Times New Roman" w:hAnsi="Times New Roman" w:cs="Times New Roman"/>
-          <w:sz w:val="24"/>
+          <w:rFonts w:cs="Times New Roman"/>
+          <w:szCs w:val="24"/>
+          <w:lang w:val="ro-RO"/>
+        </w:rPr>
+      </w:pPr>
+      <w:r>
+        <w:rPr>
+          <w:rFonts w:cs="Times New Roman"/>
           <w:szCs w:val="24"/>
           <w:lang w:val="ro-RO"/>
         </w:rPr>
@@ -2577,9 +2492,8 @@
         <w:adjustRightInd w:val="0"/>
         <w:spacing w:after="0" w:line="360" w:lineRule="auto"/>
         <w:rPr>
-          <w:rFonts w:ascii="Times New Roman" w:hAnsi="Times New Roman" w:cs="Times New Roman"/>
-          <w:color w:val="000000"/>
-          <w:sz w:val="24"/>
+          <w:rFonts w:cs="Times New Roman"/>
+          <w:color w:val="000000"/>
           <w:szCs w:val="24"/>
         </w:rPr>
       </w:pPr>
@@ -2591,9 +2505,8 @@
         <w:adjustRightInd w:val="0"/>
         <w:spacing w:after="0" w:line="360" w:lineRule="auto"/>
         <w:rPr>
-          <w:rFonts w:ascii="Times New Roman" w:hAnsi="Times New Roman" w:cs="Times New Roman"/>
-          <w:color w:val="000000"/>
-          <w:sz w:val="24"/>
+          <w:rFonts w:cs="Times New Roman"/>
+          <w:color w:val="000000"/>
           <w:szCs w:val="24"/>
         </w:rPr>
       </w:pPr>
@@ -2605,18 +2518,16 @@
         <w:adjustRightInd w:val="0"/>
         <w:spacing w:after="0" w:line="360" w:lineRule="auto"/>
         <w:rPr>
-          <w:rFonts w:ascii="Times New Roman" w:hAnsi="Times New Roman" w:cs="Times New Roman"/>
-          <w:color w:val="000000"/>
-          <w:sz w:val="24"/>
-          <w:szCs w:val="24"/>
-        </w:rPr>
-      </w:pPr>
-      <w:proofErr w:type="spellStart"/>
-      <w:r>
-        <w:rPr>
-          <w:rFonts w:ascii="Times New Roman" w:hAnsi="Times New Roman" w:cs="Times New Roman"/>
-          <w:color w:val="000000"/>
-          <w:sz w:val="24"/>
+          <w:rFonts w:cs="Times New Roman"/>
+          <w:color w:val="000000"/>
+          <w:szCs w:val="24"/>
+        </w:rPr>
+      </w:pPr>
+      <w:proofErr w:type="spellStart"/>
+      <w:r>
+        <w:rPr>
+          <w:rFonts w:cs="Times New Roman"/>
+          <w:color w:val="000000"/>
           <w:szCs w:val="24"/>
         </w:rPr>
         <w:t>Prin</w:t>
@@ -2624,19 +2535,17 @@
       <w:proofErr w:type="spellEnd"/>
       <w:r>
         <w:rPr>
-          <w:rFonts w:ascii="Times New Roman" w:hAnsi="Times New Roman" w:cs="Times New Roman"/>
-          <w:color w:val="000000"/>
-          <w:sz w:val="24"/>
-          <w:szCs w:val="24"/>
-        </w:rPr>
-        <w:t xml:space="preserve"> </w:t>
-      </w:r>
-      <w:proofErr w:type="spellStart"/>
-      <w:r>
-        <w:rPr>
-          <w:rFonts w:ascii="Times New Roman" w:hAnsi="Times New Roman" w:cs="Times New Roman"/>
-          <w:color w:val="000000"/>
-          <w:sz w:val="24"/>
+          <w:rFonts w:cs="Times New Roman"/>
+          <w:color w:val="000000"/>
+          <w:szCs w:val="24"/>
+        </w:rPr>
+        <w:t xml:space="preserve"> </w:t>
+      </w:r>
+      <w:proofErr w:type="spellStart"/>
+      <w:r>
+        <w:rPr>
+          <w:rFonts w:cs="Times New Roman"/>
+          <w:color w:val="000000"/>
           <w:szCs w:val="24"/>
         </w:rPr>
         <w:t>prezenta</w:t>
@@ -2644,19 +2553,17 @@
       <w:proofErr w:type="spellEnd"/>
       <w:r>
         <w:rPr>
-          <w:rFonts w:ascii="Times New Roman" w:hAnsi="Times New Roman" w:cs="Times New Roman"/>
-          <w:color w:val="000000"/>
-          <w:sz w:val="24"/>
-          <w:szCs w:val="24"/>
-        </w:rPr>
-        <w:t xml:space="preserve"> </w:t>
-      </w:r>
-      <w:proofErr w:type="spellStart"/>
-      <w:r>
-        <w:rPr>
-          <w:rFonts w:ascii="Times New Roman" w:hAnsi="Times New Roman" w:cs="Times New Roman"/>
-          <w:color w:val="000000"/>
-          <w:sz w:val="24"/>
+          <w:rFonts w:cs="Times New Roman"/>
+          <w:color w:val="000000"/>
+          <w:szCs w:val="24"/>
+        </w:rPr>
+        <w:t xml:space="preserve"> </w:t>
+      </w:r>
+      <w:proofErr w:type="spellStart"/>
+      <w:r>
+        <w:rPr>
+          <w:rFonts w:cs="Times New Roman"/>
+          <w:color w:val="000000"/>
           <w:szCs w:val="24"/>
         </w:rPr>
         <w:t>declar</w:t>
@@ -2664,19 +2571,17 @@
       <w:proofErr w:type="spellEnd"/>
       <w:r>
         <w:rPr>
-          <w:rFonts w:ascii="Times New Roman" w:hAnsi="Times New Roman" w:cs="Times New Roman"/>
-          <w:color w:val="000000"/>
-          <w:sz w:val="24"/>
-          <w:szCs w:val="24"/>
-        </w:rPr>
-        <w:t xml:space="preserve"> </w:t>
-      </w:r>
-      <w:proofErr w:type="spellStart"/>
-      <w:r>
-        <w:rPr>
-          <w:rFonts w:ascii="Times New Roman" w:hAnsi="Times New Roman" w:cs="Times New Roman"/>
-          <w:color w:val="000000"/>
-          <w:sz w:val="24"/>
+          <w:rFonts w:cs="Times New Roman"/>
+          <w:color w:val="000000"/>
+          <w:szCs w:val="24"/>
+        </w:rPr>
+        <w:t xml:space="preserve"> </w:t>
+      </w:r>
+      <w:proofErr w:type="spellStart"/>
+      <w:r>
+        <w:rPr>
+          <w:rFonts w:cs="Times New Roman"/>
+          <w:color w:val="000000"/>
           <w:szCs w:val="24"/>
         </w:rPr>
         <w:t>că</w:t>
@@ -2684,19 +2589,17 @@
       <w:proofErr w:type="spellEnd"/>
       <w:r>
         <w:rPr>
-          <w:rFonts w:ascii="Times New Roman" w:hAnsi="Times New Roman" w:cs="Times New Roman"/>
-          <w:color w:val="000000"/>
-          <w:sz w:val="24"/>
-          <w:szCs w:val="24"/>
-        </w:rPr>
-        <w:t xml:space="preserve"> </w:t>
-      </w:r>
-      <w:proofErr w:type="spellStart"/>
-      <w:r>
-        <w:rPr>
-          <w:rFonts w:ascii="Times New Roman" w:hAnsi="Times New Roman" w:cs="Times New Roman"/>
-          <w:color w:val="000000"/>
-          <w:sz w:val="24"/>
+          <w:rFonts w:cs="Times New Roman"/>
+          <w:color w:val="000000"/>
+          <w:szCs w:val="24"/>
+        </w:rPr>
+        <w:t xml:space="preserve"> </w:t>
+      </w:r>
+      <w:proofErr w:type="spellStart"/>
+      <w:r>
+        <w:rPr>
+          <w:rFonts w:cs="Times New Roman"/>
+          <w:color w:val="000000"/>
           <w:szCs w:val="24"/>
         </w:rPr>
         <w:t>sunt</w:t>
@@ -2704,9 +2607,8 @@
       <w:proofErr w:type="spellEnd"/>
       <w:r>
         <w:rPr>
-          <w:rFonts w:ascii="Times New Roman" w:hAnsi="Times New Roman" w:cs="Times New Roman"/>
-          <w:color w:val="000000"/>
-          <w:sz w:val="24"/>
+          <w:rFonts w:cs="Times New Roman"/>
+          <w:color w:val="000000"/>
           <w:szCs w:val="24"/>
         </w:rPr>
         <w:t xml:space="preserve"> de </w:t>
@@ -2714,9 +2616,8 @@
       <w:proofErr w:type="spellStart"/>
       <w:r>
         <w:rPr>
-          <w:rFonts w:ascii="Times New Roman" w:hAnsi="Times New Roman" w:cs="Times New Roman"/>
-          <w:color w:val="000000"/>
-          <w:sz w:val="24"/>
+          <w:rFonts w:cs="Times New Roman"/>
+          <w:color w:val="000000"/>
           <w:szCs w:val="24"/>
         </w:rPr>
         <w:t>acord</w:t>
@@ -2724,9 +2625,8 @@
       <w:proofErr w:type="spellEnd"/>
       <w:r>
         <w:rPr>
-          <w:rFonts w:ascii="Times New Roman" w:hAnsi="Times New Roman" w:cs="Times New Roman"/>
-          <w:color w:val="000000"/>
-          <w:sz w:val="24"/>
+          <w:rFonts w:cs="Times New Roman"/>
+          <w:color w:val="000000"/>
           <w:szCs w:val="24"/>
         </w:rPr>
         <w:t xml:space="preserve"> ca </w:t>
@@ -2734,9 +2634,8 @@
       <w:proofErr w:type="spellStart"/>
       <w:r>
         <w:rPr>
-          <w:rFonts w:ascii="Times New Roman" w:hAnsi="Times New Roman" w:cs="Times New Roman"/>
-          <w:color w:val="000000"/>
-          <w:sz w:val="24"/>
+          <w:rFonts w:cs="Times New Roman"/>
+          <w:color w:val="000000"/>
           <w:szCs w:val="24"/>
         </w:rPr>
         <w:t>Lucrarea</w:t>
@@ -2744,9 +2643,8 @@
       <w:proofErr w:type="spellEnd"/>
       <w:r>
         <w:rPr>
-          <w:rFonts w:ascii="Times New Roman" w:hAnsi="Times New Roman" w:cs="Times New Roman"/>
-          <w:color w:val="000000"/>
-          <w:sz w:val="24"/>
+          <w:rFonts w:cs="Times New Roman"/>
+          <w:color w:val="000000"/>
           <w:szCs w:val="24"/>
         </w:rPr>
         <w:t xml:space="preserve"> de </w:t>
@@ -2754,9 +2652,8 @@
       <w:proofErr w:type="spellStart"/>
       <w:r>
         <w:rPr>
-          <w:rFonts w:ascii="Times New Roman" w:hAnsi="Times New Roman" w:cs="Times New Roman"/>
-          <w:color w:val="000000"/>
-          <w:sz w:val="24"/>
+          <w:rFonts w:cs="Times New Roman"/>
+          <w:color w:val="000000"/>
           <w:szCs w:val="24"/>
         </w:rPr>
         <w:t>licență</w:t>
@@ -2764,9 +2661,8 @@
       <w:proofErr w:type="spellEnd"/>
       <w:r>
         <w:rPr>
-          <w:rFonts w:ascii="Times New Roman" w:hAnsi="Times New Roman" w:cs="Times New Roman"/>
-          <w:color w:val="000000"/>
-          <w:sz w:val="24"/>
+          <w:rFonts w:cs="Times New Roman"/>
+          <w:color w:val="000000"/>
           <w:szCs w:val="24"/>
         </w:rPr>
         <w:t xml:space="preserve"> cu </w:t>
@@ -2774,9 +2670,8 @@
       <w:proofErr w:type="spellStart"/>
       <w:r>
         <w:rPr>
-          <w:rFonts w:ascii="Times New Roman" w:hAnsi="Times New Roman" w:cs="Times New Roman"/>
-          <w:color w:val="000000"/>
-          <w:sz w:val="24"/>
+          <w:rFonts w:cs="Times New Roman"/>
+          <w:color w:val="000000"/>
           <w:szCs w:val="24"/>
         </w:rPr>
         <w:t>titlul</w:t>
@@ -2784,9 +2679,8 @@
       <w:proofErr w:type="spellEnd"/>
       <w:r>
         <w:rPr>
-          <w:rFonts w:ascii="Times New Roman" w:hAnsi="Times New Roman" w:cs="Times New Roman"/>
-          <w:color w:val="000000"/>
-          <w:sz w:val="24"/>
+          <w:rFonts w:cs="Times New Roman"/>
+          <w:color w:val="000000"/>
           <w:szCs w:val="24"/>
         </w:rPr>
         <w:t xml:space="preserve"> „</w:t>
@@ -2794,11 +2688,10 @@
       <w:proofErr w:type="spellStart"/>
       <w:r>
         <w:rPr>
-          <w:rFonts w:ascii="Times New Roman" w:hAnsi="Times New Roman" w:cs="Times New Roman"/>
+          <w:rFonts w:cs="Times New Roman"/>
           <w:i/>
           <w:iCs/>
           <w:color w:val="000000"/>
-          <w:sz w:val="24"/>
           <w:szCs w:val="24"/>
         </w:rPr>
         <w:t>Inteligență</w:t>
@@ -2806,23 +2699,21 @@
       <w:proofErr w:type="spellEnd"/>
       <w:r>
         <w:rPr>
-          <w:rFonts w:ascii="Times New Roman" w:hAnsi="Times New Roman" w:cs="Times New Roman"/>
+          <w:rFonts w:cs="Times New Roman"/>
           <w:i/>
           <w:iCs/>
           <w:color w:val="000000"/>
-          <w:sz w:val="24"/>
-          <w:szCs w:val="24"/>
-        </w:rPr>
-        <w:t xml:space="preserve"> </w:t>
-      </w:r>
-      <w:proofErr w:type="spellStart"/>
-      <w:r>
-        <w:rPr>
-          <w:rFonts w:ascii="Times New Roman" w:hAnsi="Times New Roman" w:cs="Times New Roman"/>
+          <w:szCs w:val="24"/>
+        </w:rPr>
+        <w:t xml:space="preserve"> </w:t>
+      </w:r>
+      <w:proofErr w:type="spellStart"/>
+      <w:r>
+        <w:rPr>
+          <w:rFonts w:cs="Times New Roman"/>
           <w:i/>
           <w:iCs/>
           <w:color w:val="000000"/>
-          <w:sz w:val="24"/>
           <w:szCs w:val="24"/>
         </w:rPr>
         <w:t>Artificială</w:t>
@@ -2830,11 +2721,10 @@
       <w:proofErr w:type="spellEnd"/>
       <w:r>
         <w:rPr>
-          <w:rFonts w:ascii="Times New Roman" w:hAnsi="Times New Roman" w:cs="Times New Roman"/>
+          <w:rFonts w:cs="Times New Roman"/>
           <w:i/>
           <w:iCs/>
           <w:color w:val="000000"/>
-          <w:sz w:val="24"/>
           <w:szCs w:val="24"/>
         </w:rPr>
         <w:t xml:space="preserve"> – </w:t>
@@ -2842,11 +2732,10 @@
       <w:proofErr w:type="spellStart"/>
       <w:r>
         <w:rPr>
-          <w:rFonts w:ascii="Times New Roman" w:hAnsi="Times New Roman" w:cs="Times New Roman"/>
+          <w:rFonts w:cs="Times New Roman"/>
           <w:i/>
           <w:iCs/>
           <w:color w:val="000000"/>
-          <w:sz w:val="24"/>
           <w:szCs w:val="24"/>
         </w:rPr>
         <w:t>Asistent</w:t>
@@ -2854,20 +2743,18 @@
       <w:proofErr w:type="spellEnd"/>
       <w:r>
         <w:rPr>
-          <w:rFonts w:ascii="Times New Roman" w:hAnsi="Times New Roman" w:cs="Times New Roman"/>
+          <w:rFonts w:cs="Times New Roman"/>
           <w:i/>
           <w:iCs/>
           <w:color w:val="000000"/>
-          <w:sz w:val="24"/>
           <w:szCs w:val="24"/>
         </w:rPr>
         <w:t xml:space="preserve"> Virtual</w:t>
       </w:r>
       <w:r>
         <w:rPr>
-          <w:rFonts w:ascii="Times New Roman" w:hAnsi="Times New Roman" w:cs="Times New Roman"/>
-          <w:color w:val="000000"/>
-          <w:sz w:val="24"/>
+          <w:rFonts w:cs="Times New Roman"/>
+          <w:color w:val="000000"/>
           <w:szCs w:val="24"/>
         </w:rPr>
         <w:t xml:space="preserve">”, </w:t>
@@ -2875,9 +2762,8 @@
       <w:proofErr w:type="spellStart"/>
       <w:r>
         <w:rPr>
-          <w:rFonts w:ascii="Times New Roman" w:hAnsi="Times New Roman" w:cs="Times New Roman"/>
-          <w:color w:val="000000"/>
-          <w:sz w:val="24"/>
+          <w:rFonts w:cs="Times New Roman"/>
+          <w:color w:val="000000"/>
           <w:szCs w:val="24"/>
         </w:rPr>
         <w:t>codul</w:t>
@@ -2885,19 +2771,17 @@
       <w:proofErr w:type="spellEnd"/>
       <w:r>
         <w:rPr>
-          <w:rFonts w:ascii="Times New Roman" w:hAnsi="Times New Roman" w:cs="Times New Roman"/>
-          <w:color w:val="000000"/>
-          <w:sz w:val="24"/>
-          <w:szCs w:val="24"/>
-        </w:rPr>
-        <w:t xml:space="preserve"> </w:t>
-      </w:r>
-      <w:proofErr w:type="spellStart"/>
-      <w:r>
-        <w:rPr>
-          <w:rFonts w:ascii="Times New Roman" w:hAnsi="Times New Roman" w:cs="Times New Roman"/>
-          <w:color w:val="000000"/>
-          <w:sz w:val="24"/>
+          <w:rFonts w:cs="Times New Roman"/>
+          <w:color w:val="000000"/>
+          <w:szCs w:val="24"/>
+        </w:rPr>
+        <w:t xml:space="preserve"> </w:t>
+      </w:r>
+      <w:proofErr w:type="spellStart"/>
+      <w:r>
+        <w:rPr>
+          <w:rFonts w:cs="Times New Roman"/>
+          <w:color w:val="000000"/>
           <w:szCs w:val="24"/>
         </w:rPr>
         <w:t>sursă</w:t>
@@ -2905,9 +2789,8 @@
       <w:proofErr w:type="spellEnd"/>
       <w:r>
         <w:rPr>
-          <w:rFonts w:ascii="Times New Roman" w:hAnsi="Times New Roman" w:cs="Times New Roman"/>
-          <w:color w:val="000000"/>
-          <w:sz w:val="24"/>
+          <w:rFonts w:cs="Times New Roman"/>
+          <w:color w:val="000000"/>
           <w:szCs w:val="24"/>
         </w:rPr>
         <w:t xml:space="preserve"> al </w:t>
@@ -2915,9 +2798,8 @@
       <w:proofErr w:type="spellStart"/>
       <w:r>
         <w:rPr>
-          <w:rFonts w:ascii="Times New Roman" w:hAnsi="Times New Roman" w:cs="Times New Roman"/>
-          <w:color w:val="000000"/>
-          <w:sz w:val="24"/>
+          <w:rFonts w:cs="Times New Roman"/>
+          <w:color w:val="000000"/>
           <w:szCs w:val="24"/>
         </w:rPr>
         <w:t>programelor</w:t>
@@ -2925,19 +2807,17 @@
       <w:proofErr w:type="spellEnd"/>
       <w:r>
         <w:rPr>
-          <w:rFonts w:ascii="Times New Roman" w:hAnsi="Times New Roman" w:cs="Times New Roman"/>
-          <w:color w:val="000000"/>
-          <w:sz w:val="24"/>
-          <w:szCs w:val="24"/>
-        </w:rPr>
-        <w:t xml:space="preserve"> </w:t>
-      </w:r>
-      <w:proofErr w:type="spellStart"/>
-      <w:r>
-        <w:rPr>
-          <w:rFonts w:ascii="Times New Roman" w:hAnsi="Times New Roman" w:cs="Times New Roman"/>
-          <w:color w:val="000000"/>
-          <w:sz w:val="24"/>
+          <w:rFonts w:cs="Times New Roman"/>
+          <w:color w:val="000000"/>
+          <w:szCs w:val="24"/>
+        </w:rPr>
+        <w:t xml:space="preserve"> </w:t>
+      </w:r>
+      <w:proofErr w:type="spellStart"/>
+      <w:r>
+        <w:rPr>
+          <w:rFonts w:cs="Times New Roman"/>
+          <w:color w:val="000000"/>
           <w:szCs w:val="24"/>
         </w:rPr>
         <w:t>şi</w:t>
@@ -2945,19 +2825,17 @@
       <w:proofErr w:type="spellEnd"/>
       <w:r>
         <w:rPr>
-          <w:rFonts w:ascii="Times New Roman" w:hAnsi="Times New Roman" w:cs="Times New Roman"/>
-          <w:color w:val="000000"/>
-          <w:sz w:val="24"/>
-          <w:szCs w:val="24"/>
-        </w:rPr>
-        <w:t xml:space="preserve"> </w:t>
-      </w:r>
-      <w:proofErr w:type="spellStart"/>
-      <w:r>
-        <w:rPr>
-          <w:rFonts w:ascii="Times New Roman" w:hAnsi="Times New Roman" w:cs="Times New Roman"/>
-          <w:color w:val="000000"/>
-          <w:sz w:val="24"/>
+          <w:rFonts w:cs="Times New Roman"/>
+          <w:color w:val="000000"/>
+          <w:szCs w:val="24"/>
+        </w:rPr>
+        <w:t xml:space="preserve"> </w:t>
+      </w:r>
+      <w:proofErr w:type="spellStart"/>
+      <w:r>
+        <w:rPr>
+          <w:rFonts w:cs="Times New Roman"/>
+          <w:color w:val="000000"/>
           <w:szCs w:val="24"/>
         </w:rPr>
         <w:t>celelalte</w:t>
@@ -2965,19 +2843,17 @@
       <w:proofErr w:type="spellEnd"/>
       <w:r>
         <w:rPr>
-          <w:rFonts w:ascii="Times New Roman" w:hAnsi="Times New Roman" w:cs="Times New Roman"/>
-          <w:color w:val="000000"/>
-          <w:sz w:val="24"/>
-          <w:szCs w:val="24"/>
-        </w:rPr>
-        <w:t xml:space="preserve"> </w:t>
-      </w:r>
-      <w:proofErr w:type="spellStart"/>
-      <w:r>
-        <w:rPr>
-          <w:rFonts w:ascii="Times New Roman" w:hAnsi="Times New Roman" w:cs="Times New Roman"/>
-          <w:color w:val="000000"/>
-          <w:sz w:val="24"/>
+          <w:rFonts w:cs="Times New Roman"/>
+          <w:color w:val="000000"/>
+          <w:szCs w:val="24"/>
+        </w:rPr>
+        <w:t xml:space="preserve"> </w:t>
+      </w:r>
+      <w:proofErr w:type="spellStart"/>
+      <w:r>
+        <w:rPr>
+          <w:rFonts w:cs="Times New Roman"/>
+          <w:color w:val="000000"/>
           <w:szCs w:val="24"/>
         </w:rPr>
         <w:t>conţinuturi</w:t>
@@ -2985,9 +2861,8 @@
       <w:proofErr w:type="spellEnd"/>
       <w:r>
         <w:rPr>
-          <w:rFonts w:ascii="Times New Roman" w:hAnsi="Times New Roman" w:cs="Times New Roman"/>
-          <w:color w:val="000000"/>
-          <w:sz w:val="24"/>
+          <w:rFonts w:cs="Times New Roman"/>
+          <w:color w:val="000000"/>
           <w:szCs w:val="24"/>
         </w:rPr>
         <w:t xml:space="preserve"> (</w:t>
@@ -2995,9 +2870,8 @@
       <w:proofErr w:type="spellStart"/>
       <w:r>
         <w:rPr>
-          <w:rFonts w:ascii="Times New Roman" w:hAnsi="Times New Roman" w:cs="Times New Roman"/>
-          <w:color w:val="000000"/>
-          <w:sz w:val="24"/>
+          <w:rFonts w:cs="Times New Roman"/>
+          <w:color w:val="000000"/>
           <w:szCs w:val="24"/>
         </w:rPr>
         <w:t>grafice</w:t>
@@ -3005,9 +2879,8 @@
       <w:proofErr w:type="spellEnd"/>
       <w:r>
         <w:rPr>
-          <w:rFonts w:ascii="Times New Roman" w:hAnsi="Times New Roman" w:cs="Times New Roman"/>
-          <w:color w:val="000000"/>
-          <w:sz w:val="24"/>
+          <w:rFonts w:cs="Times New Roman"/>
+          <w:color w:val="000000"/>
           <w:szCs w:val="24"/>
         </w:rPr>
         <w:t xml:space="preserve">, multimedia, date de test etc.) care </w:t>
@@ -3015,9 +2888,8 @@
       <w:proofErr w:type="spellStart"/>
       <w:r>
         <w:rPr>
-          <w:rFonts w:ascii="Times New Roman" w:hAnsi="Times New Roman" w:cs="Times New Roman"/>
-          <w:color w:val="000000"/>
-          <w:sz w:val="24"/>
+          <w:rFonts w:cs="Times New Roman"/>
+          <w:color w:val="000000"/>
           <w:szCs w:val="24"/>
         </w:rPr>
         <w:t>însoţesc</w:t>
@@ -3025,19 +2897,17 @@
       <w:proofErr w:type="spellEnd"/>
       <w:r>
         <w:rPr>
-          <w:rFonts w:ascii="Times New Roman" w:hAnsi="Times New Roman" w:cs="Times New Roman"/>
-          <w:color w:val="000000"/>
-          <w:sz w:val="24"/>
-          <w:szCs w:val="24"/>
-        </w:rPr>
-        <w:t xml:space="preserve"> </w:t>
-      </w:r>
-      <w:proofErr w:type="spellStart"/>
-      <w:r>
-        <w:rPr>
-          <w:rFonts w:ascii="Times New Roman" w:hAnsi="Times New Roman" w:cs="Times New Roman"/>
-          <w:color w:val="000000"/>
-          <w:sz w:val="24"/>
+          <w:rFonts w:cs="Times New Roman"/>
+          <w:color w:val="000000"/>
+          <w:szCs w:val="24"/>
+        </w:rPr>
+        <w:t xml:space="preserve"> </w:t>
+      </w:r>
+      <w:proofErr w:type="spellStart"/>
+      <w:r>
+        <w:rPr>
+          <w:rFonts w:cs="Times New Roman"/>
+          <w:color w:val="000000"/>
           <w:szCs w:val="24"/>
         </w:rPr>
         <w:t>această</w:t>
@@ -3045,19 +2915,17 @@
       <w:proofErr w:type="spellEnd"/>
       <w:r>
         <w:rPr>
-          <w:rFonts w:ascii="Times New Roman" w:hAnsi="Times New Roman" w:cs="Times New Roman"/>
-          <w:color w:val="000000"/>
-          <w:sz w:val="24"/>
-          <w:szCs w:val="24"/>
-        </w:rPr>
-        <w:t xml:space="preserve"> </w:t>
-      </w:r>
-      <w:proofErr w:type="spellStart"/>
-      <w:r>
-        <w:rPr>
-          <w:rFonts w:ascii="Times New Roman" w:hAnsi="Times New Roman" w:cs="Times New Roman"/>
-          <w:color w:val="000000"/>
-          <w:sz w:val="24"/>
+          <w:rFonts w:cs="Times New Roman"/>
+          <w:color w:val="000000"/>
+          <w:szCs w:val="24"/>
+        </w:rPr>
+        <w:t xml:space="preserve"> </w:t>
+      </w:r>
+      <w:proofErr w:type="spellStart"/>
+      <w:r>
+        <w:rPr>
+          <w:rFonts w:cs="Times New Roman"/>
+          <w:color w:val="000000"/>
           <w:szCs w:val="24"/>
         </w:rPr>
         <w:t>lucrare</w:t>
@@ -3065,19 +2933,17 @@
       <w:proofErr w:type="spellEnd"/>
       <w:r>
         <w:rPr>
-          <w:rFonts w:ascii="Times New Roman" w:hAnsi="Times New Roman" w:cs="Times New Roman"/>
-          <w:color w:val="000000"/>
-          <w:sz w:val="24"/>
-          <w:szCs w:val="24"/>
-        </w:rPr>
-        <w:t xml:space="preserve"> </w:t>
-      </w:r>
-      <w:proofErr w:type="spellStart"/>
-      <w:r>
-        <w:rPr>
-          <w:rFonts w:ascii="Times New Roman" w:hAnsi="Times New Roman" w:cs="Times New Roman"/>
-          <w:color w:val="000000"/>
-          <w:sz w:val="24"/>
+          <w:rFonts w:cs="Times New Roman"/>
+          <w:color w:val="000000"/>
+          <w:szCs w:val="24"/>
+        </w:rPr>
+        <w:t xml:space="preserve"> </w:t>
+      </w:r>
+      <w:proofErr w:type="spellStart"/>
+      <w:r>
+        <w:rPr>
+          <w:rFonts w:cs="Times New Roman"/>
+          <w:color w:val="000000"/>
           <w:szCs w:val="24"/>
         </w:rPr>
         <w:t>să</w:t>
@@ -3085,9 +2951,8 @@
       <w:proofErr w:type="spellEnd"/>
       <w:r>
         <w:rPr>
-          <w:rFonts w:ascii="Times New Roman" w:hAnsi="Times New Roman" w:cs="Times New Roman"/>
-          <w:color w:val="000000"/>
-          <w:sz w:val="24"/>
+          <w:rFonts w:cs="Times New Roman"/>
+          <w:color w:val="000000"/>
           <w:szCs w:val="24"/>
         </w:rPr>
         <w:t xml:space="preserve"> fie </w:t>
@@ -3095,9 +2960,8 @@
       <w:proofErr w:type="spellStart"/>
       <w:r>
         <w:rPr>
-          <w:rFonts w:ascii="Times New Roman" w:hAnsi="Times New Roman" w:cs="Times New Roman"/>
-          <w:color w:val="000000"/>
-          <w:sz w:val="24"/>
+          <w:rFonts w:cs="Times New Roman"/>
+          <w:color w:val="000000"/>
           <w:szCs w:val="24"/>
         </w:rPr>
         <w:t>utilizate</w:t>
@@ -3105,19 +2969,17 @@
       <w:proofErr w:type="spellEnd"/>
       <w:r>
         <w:rPr>
-          <w:rFonts w:ascii="Times New Roman" w:hAnsi="Times New Roman" w:cs="Times New Roman"/>
-          <w:color w:val="000000"/>
-          <w:sz w:val="24"/>
-          <w:szCs w:val="24"/>
-        </w:rPr>
-        <w:t xml:space="preserve"> </w:t>
-      </w:r>
-      <w:proofErr w:type="spellStart"/>
-      <w:r>
-        <w:rPr>
-          <w:rFonts w:ascii="Times New Roman" w:hAnsi="Times New Roman" w:cs="Times New Roman"/>
-          <w:color w:val="000000"/>
-          <w:sz w:val="24"/>
+          <w:rFonts w:cs="Times New Roman"/>
+          <w:color w:val="000000"/>
+          <w:szCs w:val="24"/>
+        </w:rPr>
+        <w:t xml:space="preserve"> </w:t>
+      </w:r>
+      <w:proofErr w:type="spellStart"/>
+      <w:r>
+        <w:rPr>
+          <w:rFonts w:cs="Times New Roman"/>
+          <w:color w:val="000000"/>
           <w:szCs w:val="24"/>
         </w:rPr>
         <w:t>în</w:t>
@@ -3125,19 +2987,17 @@
       <w:proofErr w:type="spellEnd"/>
       <w:r>
         <w:rPr>
-          <w:rFonts w:ascii="Times New Roman" w:hAnsi="Times New Roman" w:cs="Times New Roman"/>
-          <w:color w:val="000000"/>
-          <w:sz w:val="24"/>
-          <w:szCs w:val="24"/>
-        </w:rPr>
-        <w:t xml:space="preserve"> </w:t>
-      </w:r>
-      <w:proofErr w:type="spellStart"/>
-      <w:r>
-        <w:rPr>
-          <w:rFonts w:ascii="Times New Roman" w:hAnsi="Times New Roman" w:cs="Times New Roman"/>
-          <w:color w:val="000000"/>
-          <w:sz w:val="24"/>
+          <w:rFonts w:cs="Times New Roman"/>
+          <w:color w:val="000000"/>
+          <w:szCs w:val="24"/>
+        </w:rPr>
+        <w:t xml:space="preserve"> </w:t>
+      </w:r>
+      <w:proofErr w:type="spellStart"/>
+      <w:r>
+        <w:rPr>
+          <w:rFonts w:cs="Times New Roman"/>
+          <w:color w:val="000000"/>
           <w:szCs w:val="24"/>
         </w:rPr>
         <w:t>cadrul</w:t>
@@ -3145,19 +3005,17 @@
       <w:proofErr w:type="spellEnd"/>
       <w:r>
         <w:rPr>
-          <w:rFonts w:ascii="Times New Roman" w:hAnsi="Times New Roman" w:cs="Times New Roman"/>
-          <w:color w:val="000000"/>
-          <w:sz w:val="24"/>
-          <w:szCs w:val="24"/>
-        </w:rPr>
-        <w:t xml:space="preserve"> </w:t>
-      </w:r>
-      <w:proofErr w:type="spellStart"/>
-      <w:r>
-        <w:rPr>
-          <w:rFonts w:ascii="Times New Roman" w:hAnsi="Times New Roman" w:cs="Times New Roman"/>
-          <w:color w:val="000000"/>
-          <w:sz w:val="24"/>
+          <w:rFonts w:cs="Times New Roman"/>
+          <w:color w:val="000000"/>
+          <w:szCs w:val="24"/>
+        </w:rPr>
+        <w:t xml:space="preserve"> </w:t>
+      </w:r>
+      <w:proofErr w:type="spellStart"/>
+      <w:r>
+        <w:rPr>
+          <w:rFonts w:cs="Times New Roman"/>
+          <w:color w:val="000000"/>
           <w:szCs w:val="24"/>
         </w:rPr>
         <w:t>Facultăţii</w:t>
@@ -3165,9 +3023,8 @@
       <w:proofErr w:type="spellEnd"/>
       <w:r>
         <w:rPr>
-          <w:rFonts w:ascii="Times New Roman" w:hAnsi="Times New Roman" w:cs="Times New Roman"/>
-          <w:color w:val="000000"/>
-          <w:sz w:val="24"/>
+          <w:rFonts w:cs="Times New Roman"/>
+          <w:color w:val="000000"/>
           <w:szCs w:val="24"/>
         </w:rPr>
         <w:t xml:space="preserve"> de </w:t>
@@ -3175,9 +3032,8 @@
       <w:proofErr w:type="spellStart"/>
       <w:r>
         <w:rPr>
-          <w:rFonts w:ascii="Times New Roman" w:hAnsi="Times New Roman" w:cs="Times New Roman"/>
-          <w:color w:val="000000"/>
-          <w:sz w:val="24"/>
+          <w:rFonts w:cs="Times New Roman"/>
+          <w:color w:val="000000"/>
           <w:szCs w:val="24"/>
         </w:rPr>
         <w:t>Informatică</w:t>
@@ -3185,9 +3041,8 @@
       <w:proofErr w:type="spellEnd"/>
       <w:r>
         <w:rPr>
-          <w:rFonts w:ascii="Times New Roman" w:hAnsi="Times New Roman" w:cs="Times New Roman"/>
-          <w:color w:val="000000"/>
-          <w:sz w:val="24"/>
+          <w:rFonts w:cs="Times New Roman"/>
+          <w:color w:val="000000"/>
           <w:szCs w:val="24"/>
         </w:rPr>
         <w:t xml:space="preserve">. </w:t>
@@ -3198,17 +3053,15 @@
         <w:spacing w:line="360" w:lineRule="auto"/>
         <w:jc w:val="both"/>
         <w:rPr>
-          <w:rFonts w:ascii="Times New Roman" w:hAnsi="Times New Roman" w:cs="Times New Roman"/>
-          <w:color w:val="000000"/>
-          <w:sz w:val="24"/>
-          <w:szCs w:val="24"/>
-        </w:rPr>
-      </w:pPr>
-      <w:r>
-        <w:rPr>
-          <w:rFonts w:ascii="Times New Roman" w:hAnsi="Times New Roman" w:cs="Times New Roman"/>
-          <w:color w:val="000000"/>
-          <w:sz w:val="24"/>
+          <w:rFonts w:cs="Times New Roman"/>
+          <w:color w:val="000000"/>
+          <w:szCs w:val="24"/>
+        </w:rPr>
+      </w:pPr>
+      <w:r>
+        <w:rPr>
+          <w:rFonts w:cs="Times New Roman"/>
+          <w:color w:val="000000"/>
           <w:szCs w:val="24"/>
         </w:rPr>
         <w:t xml:space="preserve">De </w:t>
@@ -3216,9 +3069,8 @@
       <w:proofErr w:type="spellStart"/>
       <w:r>
         <w:rPr>
-          <w:rFonts w:ascii="Times New Roman" w:hAnsi="Times New Roman" w:cs="Times New Roman"/>
-          <w:color w:val="000000"/>
-          <w:sz w:val="24"/>
+          <w:rFonts w:cs="Times New Roman"/>
+          <w:color w:val="000000"/>
           <w:szCs w:val="24"/>
         </w:rPr>
         <w:t>asemenea</w:t>
@@ -3226,9 +3078,8 @@
       <w:proofErr w:type="spellEnd"/>
       <w:r>
         <w:rPr>
-          <w:rFonts w:ascii="Times New Roman" w:hAnsi="Times New Roman" w:cs="Times New Roman"/>
-          <w:color w:val="000000"/>
-          <w:sz w:val="24"/>
+          <w:rFonts w:cs="Times New Roman"/>
+          <w:color w:val="000000"/>
           <w:szCs w:val="24"/>
         </w:rPr>
         <w:t xml:space="preserve">, </w:t>
@@ -3236,9 +3087,8 @@
       <w:proofErr w:type="spellStart"/>
       <w:r>
         <w:rPr>
-          <w:rFonts w:ascii="Times New Roman" w:hAnsi="Times New Roman" w:cs="Times New Roman"/>
-          <w:color w:val="000000"/>
-          <w:sz w:val="24"/>
+          <w:rFonts w:cs="Times New Roman"/>
+          <w:color w:val="000000"/>
           <w:szCs w:val="24"/>
         </w:rPr>
         <w:t>sunt</w:t>
@@ -3246,9 +3096,8 @@
       <w:proofErr w:type="spellEnd"/>
       <w:r>
         <w:rPr>
-          <w:rFonts w:ascii="Times New Roman" w:hAnsi="Times New Roman" w:cs="Times New Roman"/>
-          <w:color w:val="000000"/>
-          <w:sz w:val="24"/>
+          <w:rFonts w:cs="Times New Roman"/>
+          <w:color w:val="000000"/>
           <w:szCs w:val="24"/>
         </w:rPr>
         <w:t xml:space="preserve"> de </w:t>
@@ -3256,9 +3105,8 @@
       <w:proofErr w:type="spellStart"/>
       <w:r>
         <w:rPr>
-          <w:rFonts w:ascii="Times New Roman" w:hAnsi="Times New Roman" w:cs="Times New Roman"/>
-          <w:color w:val="000000"/>
-          <w:sz w:val="24"/>
+          <w:rFonts w:cs="Times New Roman"/>
+          <w:color w:val="000000"/>
           <w:szCs w:val="24"/>
         </w:rPr>
         <w:t>acord</w:t>
@@ -3266,9 +3114,8 @@
       <w:proofErr w:type="spellEnd"/>
       <w:r>
         <w:rPr>
-          <w:rFonts w:ascii="Times New Roman" w:hAnsi="Times New Roman" w:cs="Times New Roman"/>
-          <w:color w:val="000000"/>
-          <w:sz w:val="24"/>
+          <w:rFonts w:cs="Times New Roman"/>
+          <w:color w:val="000000"/>
           <w:szCs w:val="24"/>
         </w:rPr>
         <w:t xml:space="preserve"> ca </w:t>
@@ -3276,9 +3123,8 @@
       <w:proofErr w:type="spellStart"/>
       <w:r>
         <w:rPr>
-          <w:rFonts w:ascii="Times New Roman" w:hAnsi="Times New Roman" w:cs="Times New Roman"/>
-          <w:color w:val="000000"/>
-          <w:sz w:val="24"/>
+          <w:rFonts w:cs="Times New Roman"/>
+          <w:color w:val="000000"/>
           <w:szCs w:val="24"/>
         </w:rPr>
         <w:t>Facultatea</w:t>
@@ -3286,9 +3132,8 @@
       <w:proofErr w:type="spellEnd"/>
       <w:r>
         <w:rPr>
-          <w:rFonts w:ascii="Times New Roman" w:hAnsi="Times New Roman" w:cs="Times New Roman"/>
-          <w:color w:val="000000"/>
-          <w:sz w:val="24"/>
+          <w:rFonts w:cs="Times New Roman"/>
+          <w:color w:val="000000"/>
           <w:szCs w:val="24"/>
         </w:rPr>
         <w:t xml:space="preserve"> de </w:t>
@@ -3296,9 +3141,8 @@
       <w:proofErr w:type="spellStart"/>
       <w:r>
         <w:rPr>
-          <w:rFonts w:ascii="Times New Roman" w:hAnsi="Times New Roman" w:cs="Times New Roman"/>
-          <w:color w:val="000000"/>
-          <w:sz w:val="24"/>
+          <w:rFonts w:cs="Times New Roman"/>
+          <w:color w:val="000000"/>
           <w:szCs w:val="24"/>
         </w:rPr>
         <w:t>Informatică</w:t>
@@ -3306,9 +3150,8 @@
       <w:proofErr w:type="spellEnd"/>
       <w:r>
         <w:rPr>
-          <w:rFonts w:ascii="Times New Roman" w:hAnsi="Times New Roman" w:cs="Times New Roman"/>
-          <w:color w:val="000000"/>
-          <w:sz w:val="24"/>
+          <w:rFonts w:cs="Times New Roman"/>
+          <w:color w:val="000000"/>
           <w:szCs w:val="24"/>
         </w:rPr>
         <w:t xml:space="preserve"> de la </w:t>
@@ -3316,9 +3159,8 @@
       <w:proofErr w:type="spellStart"/>
       <w:r>
         <w:rPr>
-          <w:rFonts w:ascii="Times New Roman" w:hAnsi="Times New Roman" w:cs="Times New Roman"/>
-          <w:color w:val="000000"/>
-          <w:sz w:val="24"/>
+          <w:rFonts w:cs="Times New Roman"/>
+          <w:color w:val="000000"/>
           <w:szCs w:val="24"/>
         </w:rPr>
         <w:t>Universitatea</w:t>
@@ -3326,9 +3168,8 @@
       <w:proofErr w:type="spellEnd"/>
       <w:r>
         <w:rPr>
-          <w:rFonts w:ascii="Times New Roman" w:hAnsi="Times New Roman" w:cs="Times New Roman"/>
-          <w:color w:val="000000"/>
-          <w:sz w:val="24"/>
+          <w:rFonts w:cs="Times New Roman"/>
+          <w:color w:val="000000"/>
           <w:szCs w:val="24"/>
         </w:rPr>
         <w:t xml:space="preserve"> „</w:t>
@@ -3336,9 +3177,8 @@
       <w:proofErr w:type="spellStart"/>
       <w:r>
         <w:rPr>
-          <w:rFonts w:ascii="Times New Roman" w:hAnsi="Times New Roman" w:cs="Times New Roman"/>
-          <w:color w:val="000000"/>
-          <w:sz w:val="24"/>
+          <w:rFonts w:cs="Times New Roman"/>
+          <w:color w:val="000000"/>
           <w:szCs w:val="24"/>
         </w:rPr>
         <w:t>Alexandru</w:t>
@@ -3346,19 +3186,17 @@
       <w:proofErr w:type="spellEnd"/>
       <w:r>
         <w:rPr>
-          <w:rFonts w:ascii="Times New Roman" w:hAnsi="Times New Roman" w:cs="Times New Roman"/>
-          <w:color w:val="000000"/>
-          <w:sz w:val="24"/>
-          <w:szCs w:val="24"/>
-        </w:rPr>
-        <w:t xml:space="preserve"> </w:t>
-      </w:r>
-      <w:proofErr w:type="spellStart"/>
-      <w:r>
-        <w:rPr>
-          <w:rFonts w:ascii="Times New Roman" w:hAnsi="Times New Roman" w:cs="Times New Roman"/>
-          <w:color w:val="000000"/>
-          <w:sz w:val="24"/>
+          <w:rFonts w:cs="Times New Roman"/>
+          <w:color w:val="000000"/>
+          <w:szCs w:val="24"/>
+        </w:rPr>
+        <w:t xml:space="preserve"> </w:t>
+      </w:r>
+      <w:proofErr w:type="spellStart"/>
+      <w:r>
+        <w:rPr>
+          <w:rFonts w:cs="Times New Roman"/>
+          <w:color w:val="000000"/>
           <w:szCs w:val="24"/>
         </w:rPr>
         <w:t>Ioan</w:t>
@@ -3366,19 +3204,17 @@
       <w:proofErr w:type="spellEnd"/>
       <w:r>
         <w:rPr>
-          <w:rFonts w:ascii="Times New Roman" w:hAnsi="Times New Roman" w:cs="Times New Roman"/>
-          <w:color w:val="000000"/>
-          <w:sz w:val="24"/>
-          <w:szCs w:val="24"/>
-        </w:rPr>
-        <w:t xml:space="preserve"> </w:t>
-      </w:r>
-      <w:proofErr w:type="spellStart"/>
-      <w:r>
-        <w:rPr>
-          <w:rFonts w:ascii="Times New Roman" w:hAnsi="Times New Roman" w:cs="Times New Roman"/>
-          <w:color w:val="000000"/>
-          <w:sz w:val="24"/>
+          <w:rFonts w:cs="Times New Roman"/>
+          <w:color w:val="000000"/>
+          <w:szCs w:val="24"/>
+        </w:rPr>
+        <w:t xml:space="preserve"> </w:t>
+      </w:r>
+      <w:proofErr w:type="spellStart"/>
+      <w:r>
+        <w:rPr>
+          <w:rFonts w:cs="Times New Roman"/>
+          <w:color w:val="000000"/>
           <w:szCs w:val="24"/>
         </w:rPr>
         <w:t>Cuza</w:t>
@@ -3386,9 +3222,8 @@
       <w:proofErr w:type="spellEnd"/>
       <w:r>
         <w:rPr>
-          <w:rFonts w:ascii="Times New Roman" w:hAnsi="Times New Roman" w:cs="Times New Roman"/>
-          <w:color w:val="000000"/>
-          <w:sz w:val="24"/>
+          <w:rFonts w:cs="Times New Roman"/>
+          <w:color w:val="000000"/>
           <w:szCs w:val="24"/>
         </w:rPr>
         <w:t xml:space="preserve">” din </w:t>
@@ -3396,9 +3231,8 @@
       <w:proofErr w:type="spellStart"/>
       <w:r>
         <w:rPr>
-          <w:rFonts w:ascii="Times New Roman" w:hAnsi="Times New Roman" w:cs="Times New Roman"/>
-          <w:color w:val="000000"/>
-          <w:sz w:val="24"/>
+          <w:rFonts w:cs="Times New Roman"/>
+          <w:color w:val="000000"/>
           <w:szCs w:val="24"/>
         </w:rPr>
         <w:t>Iași</w:t>
@@ -3406,9 +3240,8 @@
       <w:proofErr w:type="spellEnd"/>
       <w:r>
         <w:rPr>
-          <w:rFonts w:ascii="Times New Roman" w:hAnsi="Times New Roman" w:cs="Times New Roman"/>
-          <w:color w:val="000000"/>
-          <w:sz w:val="24"/>
+          <w:rFonts w:cs="Times New Roman"/>
+          <w:color w:val="000000"/>
           <w:szCs w:val="24"/>
         </w:rPr>
         <w:t xml:space="preserve">, </w:t>
@@ -3416,9 +3249,8 @@
       <w:proofErr w:type="spellStart"/>
       <w:r>
         <w:rPr>
-          <w:rFonts w:ascii="Times New Roman" w:hAnsi="Times New Roman" w:cs="Times New Roman"/>
-          <w:color w:val="000000"/>
-          <w:sz w:val="24"/>
+          <w:rFonts w:cs="Times New Roman"/>
+          <w:color w:val="000000"/>
           <w:szCs w:val="24"/>
         </w:rPr>
         <w:t>să</w:t>
@@ -3426,19 +3258,17 @@
       <w:proofErr w:type="spellEnd"/>
       <w:r>
         <w:rPr>
-          <w:rFonts w:ascii="Times New Roman" w:hAnsi="Times New Roman" w:cs="Times New Roman"/>
-          <w:color w:val="000000"/>
-          <w:sz w:val="24"/>
-          <w:szCs w:val="24"/>
-        </w:rPr>
-        <w:t xml:space="preserve"> </w:t>
-      </w:r>
-      <w:proofErr w:type="spellStart"/>
-      <w:r>
-        <w:rPr>
-          <w:rFonts w:ascii="Times New Roman" w:hAnsi="Times New Roman" w:cs="Times New Roman"/>
-          <w:color w:val="000000"/>
-          <w:sz w:val="24"/>
+          <w:rFonts w:cs="Times New Roman"/>
+          <w:color w:val="000000"/>
+          <w:szCs w:val="24"/>
+        </w:rPr>
+        <w:t xml:space="preserve"> </w:t>
+      </w:r>
+      <w:proofErr w:type="spellStart"/>
+      <w:r>
+        <w:rPr>
+          <w:rFonts w:cs="Times New Roman"/>
+          <w:color w:val="000000"/>
           <w:szCs w:val="24"/>
         </w:rPr>
         <w:t>utilizeze</w:t>
@@ -3446,9 +3276,8 @@
       <w:proofErr w:type="spellEnd"/>
       <w:r>
         <w:rPr>
-          <w:rFonts w:ascii="Times New Roman" w:hAnsi="Times New Roman" w:cs="Times New Roman"/>
-          <w:color w:val="000000"/>
-          <w:sz w:val="24"/>
+          <w:rFonts w:cs="Times New Roman"/>
+          <w:color w:val="000000"/>
           <w:szCs w:val="24"/>
         </w:rPr>
         <w:t xml:space="preserve">, </w:t>
@@ -3456,9 +3285,8 @@
       <w:proofErr w:type="spellStart"/>
       <w:r>
         <w:rPr>
-          <w:rFonts w:ascii="Times New Roman" w:hAnsi="Times New Roman" w:cs="Times New Roman"/>
-          <w:color w:val="000000"/>
-          <w:sz w:val="24"/>
+          <w:rFonts w:cs="Times New Roman"/>
+          <w:color w:val="000000"/>
           <w:szCs w:val="24"/>
         </w:rPr>
         <w:t>modifice</w:t>
@@ -3466,9 +3294,8 @@
       <w:proofErr w:type="spellEnd"/>
       <w:r>
         <w:rPr>
-          <w:rFonts w:ascii="Times New Roman" w:hAnsi="Times New Roman" w:cs="Times New Roman"/>
-          <w:color w:val="000000"/>
-          <w:sz w:val="24"/>
+          <w:rFonts w:cs="Times New Roman"/>
+          <w:color w:val="000000"/>
           <w:szCs w:val="24"/>
         </w:rPr>
         <w:t xml:space="preserve">, </w:t>
@@ -3476,9 +3303,8 @@
       <w:proofErr w:type="spellStart"/>
       <w:r>
         <w:rPr>
-          <w:rFonts w:ascii="Times New Roman" w:hAnsi="Times New Roman" w:cs="Times New Roman"/>
-          <w:color w:val="000000"/>
-          <w:sz w:val="24"/>
+          <w:rFonts w:cs="Times New Roman"/>
+          <w:color w:val="000000"/>
           <w:szCs w:val="24"/>
         </w:rPr>
         <w:t>reproducă</w:t>
@@ -3486,19 +3312,17 @@
       <w:proofErr w:type="spellEnd"/>
       <w:r>
         <w:rPr>
-          <w:rFonts w:ascii="Times New Roman" w:hAnsi="Times New Roman" w:cs="Times New Roman"/>
-          <w:color w:val="000000"/>
-          <w:sz w:val="24"/>
-          <w:szCs w:val="24"/>
-        </w:rPr>
-        <w:t xml:space="preserve"> </w:t>
-      </w:r>
-      <w:proofErr w:type="spellStart"/>
-      <w:r>
-        <w:rPr>
-          <w:rFonts w:ascii="Times New Roman" w:hAnsi="Times New Roman" w:cs="Times New Roman"/>
-          <w:color w:val="000000"/>
-          <w:sz w:val="24"/>
+          <w:rFonts w:cs="Times New Roman"/>
+          <w:color w:val="000000"/>
+          <w:szCs w:val="24"/>
+        </w:rPr>
+        <w:t xml:space="preserve"> </w:t>
+      </w:r>
+      <w:proofErr w:type="spellStart"/>
+      <w:r>
+        <w:rPr>
+          <w:rFonts w:cs="Times New Roman"/>
+          <w:color w:val="000000"/>
           <w:szCs w:val="24"/>
         </w:rPr>
         <w:t>şi</w:t>
@@ -3506,19 +3330,17 @@
       <w:proofErr w:type="spellEnd"/>
       <w:r>
         <w:rPr>
-          <w:rFonts w:ascii="Times New Roman" w:hAnsi="Times New Roman" w:cs="Times New Roman"/>
-          <w:color w:val="000000"/>
-          <w:sz w:val="24"/>
-          <w:szCs w:val="24"/>
-        </w:rPr>
-        <w:t xml:space="preserve"> </w:t>
-      </w:r>
-      <w:proofErr w:type="spellStart"/>
-      <w:r>
-        <w:rPr>
-          <w:rFonts w:ascii="Times New Roman" w:hAnsi="Times New Roman" w:cs="Times New Roman"/>
-          <w:color w:val="000000"/>
-          <w:sz w:val="24"/>
+          <w:rFonts w:cs="Times New Roman"/>
+          <w:color w:val="000000"/>
+          <w:szCs w:val="24"/>
+        </w:rPr>
+        <w:t xml:space="preserve"> </w:t>
+      </w:r>
+      <w:proofErr w:type="spellStart"/>
+      <w:r>
+        <w:rPr>
+          <w:rFonts w:cs="Times New Roman"/>
+          <w:color w:val="000000"/>
           <w:szCs w:val="24"/>
         </w:rPr>
         <w:t>să</w:t>
@@ -3526,19 +3348,17 @@
       <w:proofErr w:type="spellEnd"/>
       <w:r>
         <w:rPr>
-          <w:rFonts w:ascii="Times New Roman" w:hAnsi="Times New Roman" w:cs="Times New Roman"/>
-          <w:color w:val="000000"/>
-          <w:sz w:val="24"/>
-          <w:szCs w:val="24"/>
-        </w:rPr>
-        <w:t xml:space="preserve"> </w:t>
-      </w:r>
-      <w:proofErr w:type="spellStart"/>
-      <w:r>
-        <w:rPr>
-          <w:rFonts w:ascii="Times New Roman" w:hAnsi="Times New Roman" w:cs="Times New Roman"/>
-          <w:color w:val="000000"/>
-          <w:sz w:val="24"/>
+          <w:rFonts w:cs="Times New Roman"/>
+          <w:color w:val="000000"/>
+          <w:szCs w:val="24"/>
+        </w:rPr>
+        <w:t xml:space="preserve"> </w:t>
+      </w:r>
+      <w:proofErr w:type="spellStart"/>
+      <w:r>
+        <w:rPr>
+          <w:rFonts w:cs="Times New Roman"/>
+          <w:color w:val="000000"/>
           <w:szCs w:val="24"/>
         </w:rPr>
         <w:t>distribuie</w:t>
@@ -3546,19 +3366,17 @@
       <w:proofErr w:type="spellEnd"/>
       <w:r>
         <w:rPr>
-          <w:rFonts w:ascii="Times New Roman" w:hAnsi="Times New Roman" w:cs="Times New Roman"/>
-          <w:color w:val="000000"/>
-          <w:sz w:val="24"/>
-          <w:szCs w:val="24"/>
-        </w:rPr>
-        <w:t xml:space="preserve"> </w:t>
-      </w:r>
-      <w:proofErr w:type="spellStart"/>
-      <w:r>
-        <w:rPr>
-          <w:rFonts w:ascii="Times New Roman" w:hAnsi="Times New Roman" w:cs="Times New Roman"/>
-          <w:color w:val="000000"/>
-          <w:sz w:val="24"/>
+          <w:rFonts w:cs="Times New Roman"/>
+          <w:color w:val="000000"/>
+          <w:szCs w:val="24"/>
+        </w:rPr>
+        <w:t xml:space="preserve"> </w:t>
+      </w:r>
+      <w:proofErr w:type="spellStart"/>
+      <w:r>
+        <w:rPr>
+          <w:rFonts w:cs="Times New Roman"/>
+          <w:color w:val="000000"/>
           <w:szCs w:val="24"/>
         </w:rPr>
         <w:t>în</w:t>
@@ -3566,19 +3384,17 @@
       <w:proofErr w:type="spellEnd"/>
       <w:r>
         <w:rPr>
-          <w:rFonts w:ascii="Times New Roman" w:hAnsi="Times New Roman" w:cs="Times New Roman"/>
-          <w:color w:val="000000"/>
-          <w:sz w:val="24"/>
-          <w:szCs w:val="24"/>
-        </w:rPr>
-        <w:t xml:space="preserve"> </w:t>
-      </w:r>
-      <w:proofErr w:type="spellStart"/>
-      <w:r>
-        <w:rPr>
-          <w:rFonts w:ascii="Times New Roman" w:hAnsi="Times New Roman" w:cs="Times New Roman"/>
-          <w:color w:val="000000"/>
-          <w:sz w:val="24"/>
+          <w:rFonts w:cs="Times New Roman"/>
+          <w:color w:val="000000"/>
+          <w:szCs w:val="24"/>
+        </w:rPr>
+        <w:t xml:space="preserve"> </w:t>
+      </w:r>
+      <w:proofErr w:type="spellStart"/>
+      <w:r>
+        <w:rPr>
+          <w:rFonts w:cs="Times New Roman"/>
+          <w:color w:val="000000"/>
           <w:szCs w:val="24"/>
         </w:rPr>
         <w:t>scopuri</w:t>
@@ -3586,19 +3402,17 @@
       <w:proofErr w:type="spellEnd"/>
       <w:r>
         <w:rPr>
-          <w:rFonts w:ascii="Times New Roman" w:hAnsi="Times New Roman" w:cs="Times New Roman"/>
-          <w:color w:val="000000"/>
-          <w:sz w:val="24"/>
-          <w:szCs w:val="24"/>
-        </w:rPr>
-        <w:t xml:space="preserve"> </w:t>
-      </w:r>
-      <w:proofErr w:type="spellStart"/>
-      <w:r>
-        <w:rPr>
-          <w:rFonts w:ascii="Times New Roman" w:hAnsi="Times New Roman" w:cs="Times New Roman"/>
-          <w:color w:val="000000"/>
-          <w:sz w:val="24"/>
+          <w:rFonts w:cs="Times New Roman"/>
+          <w:color w:val="000000"/>
+          <w:szCs w:val="24"/>
+        </w:rPr>
+        <w:t xml:space="preserve"> </w:t>
+      </w:r>
+      <w:proofErr w:type="spellStart"/>
+      <w:r>
+        <w:rPr>
+          <w:rFonts w:cs="Times New Roman"/>
+          <w:color w:val="000000"/>
           <w:szCs w:val="24"/>
         </w:rPr>
         <w:t>necomerciale</w:t>
@@ -3606,19 +3420,17 @@
       <w:proofErr w:type="spellEnd"/>
       <w:r>
         <w:rPr>
-          <w:rFonts w:ascii="Times New Roman" w:hAnsi="Times New Roman" w:cs="Times New Roman"/>
-          <w:color w:val="000000"/>
-          <w:sz w:val="24"/>
-          <w:szCs w:val="24"/>
-        </w:rPr>
-        <w:t xml:space="preserve"> </w:t>
-      </w:r>
-      <w:proofErr w:type="spellStart"/>
-      <w:r>
-        <w:rPr>
-          <w:rFonts w:ascii="Times New Roman" w:hAnsi="Times New Roman" w:cs="Times New Roman"/>
-          <w:color w:val="000000"/>
-          <w:sz w:val="24"/>
+          <w:rFonts w:cs="Times New Roman"/>
+          <w:color w:val="000000"/>
+          <w:szCs w:val="24"/>
+        </w:rPr>
+        <w:t xml:space="preserve"> </w:t>
+      </w:r>
+      <w:proofErr w:type="spellStart"/>
+      <w:r>
+        <w:rPr>
+          <w:rFonts w:cs="Times New Roman"/>
+          <w:color w:val="000000"/>
           <w:szCs w:val="24"/>
         </w:rPr>
         <w:t>programele</w:t>
@@ -3626,9 +3438,8 @@
       <w:proofErr w:type="spellEnd"/>
       <w:r>
         <w:rPr>
-          <w:rFonts w:ascii="Times New Roman" w:hAnsi="Times New Roman" w:cs="Times New Roman"/>
-          <w:color w:val="000000"/>
-          <w:sz w:val="24"/>
+          <w:rFonts w:cs="Times New Roman"/>
+          <w:color w:val="000000"/>
           <w:szCs w:val="24"/>
         </w:rPr>
         <w:t xml:space="preserve">-calculator, format </w:t>
@@ -3636,9 +3447,8 @@
       <w:proofErr w:type="spellStart"/>
       <w:r>
         <w:rPr>
-          <w:rFonts w:ascii="Times New Roman" w:hAnsi="Times New Roman" w:cs="Times New Roman"/>
-          <w:color w:val="000000"/>
-          <w:sz w:val="24"/>
+          <w:rFonts w:cs="Times New Roman"/>
+          <w:color w:val="000000"/>
           <w:szCs w:val="24"/>
         </w:rPr>
         <w:t>executabil</w:t>
@@ -3646,19 +3456,17 @@
       <w:proofErr w:type="spellEnd"/>
       <w:r>
         <w:rPr>
-          <w:rFonts w:ascii="Times New Roman" w:hAnsi="Times New Roman" w:cs="Times New Roman"/>
-          <w:color w:val="000000"/>
-          <w:sz w:val="24"/>
-          <w:szCs w:val="24"/>
-        </w:rPr>
-        <w:t xml:space="preserve"> </w:t>
-      </w:r>
-      <w:proofErr w:type="spellStart"/>
-      <w:r>
-        <w:rPr>
-          <w:rFonts w:ascii="Times New Roman" w:hAnsi="Times New Roman" w:cs="Times New Roman"/>
-          <w:color w:val="000000"/>
-          <w:sz w:val="24"/>
+          <w:rFonts w:cs="Times New Roman"/>
+          <w:color w:val="000000"/>
+          <w:szCs w:val="24"/>
+        </w:rPr>
+        <w:t xml:space="preserve"> </w:t>
+      </w:r>
+      <w:proofErr w:type="spellStart"/>
+      <w:r>
+        <w:rPr>
+          <w:rFonts w:cs="Times New Roman"/>
+          <w:color w:val="000000"/>
           <w:szCs w:val="24"/>
         </w:rPr>
         <w:t>şi</w:t>
@@ -3666,19 +3474,17 @@
       <w:proofErr w:type="spellEnd"/>
       <w:r>
         <w:rPr>
-          <w:rFonts w:ascii="Times New Roman" w:hAnsi="Times New Roman" w:cs="Times New Roman"/>
-          <w:color w:val="000000"/>
-          <w:sz w:val="24"/>
-          <w:szCs w:val="24"/>
-        </w:rPr>
-        <w:t xml:space="preserve"> </w:t>
-      </w:r>
-      <w:proofErr w:type="spellStart"/>
-      <w:r>
-        <w:rPr>
-          <w:rFonts w:ascii="Times New Roman" w:hAnsi="Times New Roman" w:cs="Times New Roman"/>
-          <w:color w:val="000000"/>
-          <w:sz w:val="24"/>
+          <w:rFonts w:cs="Times New Roman"/>
+          <w:color w:val="000000"/>
+          <w:szCs w:val="24"/>
+        </w:rPr>
+        <w:t xml:space="preserve"> </w:t>
+      </w:r>
+      <w:proofErr w:type="spellStart"/>
+      <w:r>
+        <w:rPr>
+          <w:rFonts w:cs="Times New Roman"/>
+          <w:color w:val="000000"/>
           <w:szCs w:val="24"/>
         </w:rPr>
         <w:t>sursă</w:t>
@@ -3686,9 +3492,8 @@
       <w:proofErr w:type="spellEnd"/>
       <w:r>
         <w:rPr>
-          <w:rFonts w:ascii="Times New Roman" w:hAnsi="Times New Roman" w:cs="Times New Roman"/>
-          <w:color w:val="000000"/>
-          <w:sz w:val="24"/>
+          <w:rFonts w:cs="Times New Roman"/>
+          <w:color w:val="000000"/>
           <w:szCs w:val="24"/>
         </w:rPr>
         <w:t xml:space="preserve">, </w:t>
@@ -3696,9 +3501,8 @@
       <w:proofErr w:type="spellStart"/>
       <w:r>
         <w:rPr>
-          <w:rFonts w:ascii="Times New Roman" w:hAnsi="Times New Roman" w:cs="Times New Roman"/>
-          <w:color w:val="000000"/>
-          <w:sz w:val="24"/>
+          <w:rFonts w:cs="Times New Roman"/>
+          <w:color w:val="000000"/>
           <w:szCs w:val="24"/>
         </w:rPr>
         <w:t>realizate</w:t>
@@ -3706,9 +3510,8 @@
       <w:proofErr w:type="spellEnd"/>
       <w:r>
         <w:rPr>
-          <w:rFonts w:ascii="Times New Roman" w:hAnsi="Times New Roman" w:cs="Times New Roman"/>
-          <w:color w:val="000000"/>
-          <w:sz w:val="24"/>
+          <w:rFonts w:cs="Times New Roman"/>
+          <w:color w:val="000000"/>
           <w:szCs w:val="24"/>
         </w:rPr>
         <w:t xml:space="preserve"> de mine </w:t>
@@ -3716,9 +3519,8 @@
       <w:proofErr w:type="spellStart"/>
       <w:r>
         <w:rPr>
-          <w:rFonts w:ascii="Times New Roman" w:hAnsi="Times New Roman" w:cs="Times New Roman"/>
-          <w:color w:val="000000"/>
-          <w:sz w:val="24"/>
+          <w:rFonts w:cs="Times New Roman"/>
+          <w:color w:val="000000"/>
           <w:szCs w:val="24"/>
         </w:rPr>
         <w:t>în</w:t>
@@ -3726,19 +3528,17 @@
       <w:proofErr w:type="spellEnd"/>
       <w:r>
         <w:rPr>
-          <w:rFonts w:ascii="Times New Roman" w:hAnsi="Times New Roman" w:cs="Times New Roman"/>
-          <w:color w:val="000000"/>
-          <w:sz w:val="24"/>
-          <w:szCs w:val="24"/>
-        </w:rPr>
-        <w:t xml:space="preserve"> </w:t>
-      </w:r>
-      <w:proofErr w:type="spellStart"/>
-      <w:r>
-        <w:rPr>
-          <w:rFonts w:ascii="Times New Roman" w:hAnsi="Times New Roman" w:cs="Times New Roman"/>
-          <w:color w:val="000000"/>
-          <w:sz w:val="24"/>
+          <w:rFonts w:cs="Times New Roman"/>
+          <w:color w:val="000000"/>
+          <w:szCs w:val="24"/>
+        </w:rPr>
+        <w:t xml:space="preserve"> </w:t>
+      </w:r>
+      <w:proofErr w:type="spellStart"/>
+      <w:r>
+        <w:rPr>
+          <w:rFonts w:cs="Times New Roman"/>
+          <w:color w:val="000000"/>
           <w:szCs w:val="24"/>
         </w:rPr>
         <w:t>cadrul</w:t>
@@ -3746,19 +3546,17 @@
       <w:proofErr w:type="spellEnd"/>
       <w:r>
         <w:rPr>
-          <w:rFonts w:ascii="Times New Roman" w:hAnsi="Times New Roman" w:cs="Times New Roman"/>
-          <w:color w:val="000000"/>
-          <w:sz w:val="24"/>
-          <w:szCs w:val="24"/>
-        </w:rPr>
-        <w:t xml:space="preserve"> </w:t>
-      </w:r>
-      <w:proofErr w:type="spellStart"/>
-      <w:r>
-        <w:rPr>
-          <w:rFonts w:ascii="Times New Roman" w:hAnsi="Times New Roman" w:cs="Times New Roman"/>
-          <w:color w:val="000000"/>
-          <w:sz w:val="24"/>
+          <w:rFonts w:cs="Times New Roman"/>
+          <w:color w:val="000000"/>
+          <w:szCs w:val="24"/>
+        </w:rPr>
+        <w:t xml:space="preserve"> </w:t>
+      </w:r>
+      <w:proofErr w:type="spellStart"/>
+      <w:r>
+        <w:rPr>
+          <w:rFonts w:cs="Times New Roman"/>
+          <w:color w:val="000000"/>
           <w:szCs w:val="24"/>
         </w:rPr>
         <w:t>prezentei</w:t>
@@ -3766,19 +3564,17 @@
       <w:proofErr w:type="spellEnd"/>
       <w:r>
         <w:rPr>
-          <w:rFonts w:ascii="Times New Roman" w:hAnsi="Times New Roman" w:cs="Times New Roman"/>
-          <w:color w:val="000000"/>
-          <w:sz w:val="24"/>
-          <w:szCs w:val="24"/>
-        </w:rPr>
-        <w:t xml:space="preserve"> </w:t>
-      </w:r>
-      <w:proofErr w:type="spellStart"/>
-      <w:r>
-        <w:rPr>
-          <w:rFonts w:ascii="Times New Roman" w:hAnsi="Times New Roman" w:cs="Times New Roman"/>
-          <w:color w:val="000000"/>
-          <w:sz w:val="24"/>
+          <w:rFonts w:cs="Times New Roman"/>
+          <w:color w:val="000000"/>
+          <w:szCs w:val="24"/>
+        </w:rPr>
+        <w:t xml:space="preserve"> </w:t>
+      </w:r>
+      <w:proofErr w:type="spellStart"/>
+      <w:r>
+        <w:rPr>
+          <w:rFonts w:cs="Times New Roman"/>
+          <w:color w:val="000000"/>
           <w:szCs w:val="24"/>
         </w:rPr>
         <w:t>lucrări</w:t>
@@ -3786,9 +3582,8 @@
       <w:proofErr w:type="spellEnd"/>
       <w:r>
         <w:rPr>
-          <w:rFonts w:ascii="Times New Roman" w:hAnsi="Times New Roman" w:cs="Times New Roman"/>
-          <w:color w:val="000000"/>
-          <w:sz w:val="24"/>
+          <w:rFonts w:cs="Times New Roman"/>
+          <w:color w:val="000000"/>
           <w:szCs w:val="24"/>
         </w:rPr>
         <w:t xml:space="preserve"> de </w:t>
@@ -3796,9 +3591,8 @@
       <w:proofErr w:type="spellStart"/>
       <w:r>
         <w:rPr>
-          <w:rFonts w:ascii="Times New Roman" w:hAnsi="Times New Roman" w:cs="Times New Roman"/>
-          <w:color w:val="000000"/>
-          <w:sz w:val="24"/>
+          <w:rFonts w:cs="Times New Roman"/>
+          <w:color w:val="000000"/>
           <w:szCs w:val="24"/>
         </w:rPr>
         <w:t>licenţă</w:t>
@@ -3806,9 +3600,8 @@
       <w:proofErr w:type="spellEnd"/>
       <w:r>
         <w:rPr>
-          <w:rFonts w:ascii="Times New Roman" w:hAnsi="Times New Roman" w:cs="Times New Roman"/>
-          <w:color w:val="000000"/>
-          <w:sz w:val="24"/>
+          <w:rFonts w:cs="Times New Roman"/>
+          <w:color w:val="000000"/>
           <w:szCs w:val="24"/>
         </w:rPr>
         <w:t>.</w:t>
@@ -3819,9 +3612,8 @@
         <w:spacing w:line="360" w:lineRule="auto"/>
         <w:jc w:val="both"/>
         <w:rPr>
-          <w:rFonts w:ascii="Times New Roman" w:hAnsi="Times New Roman" w:cs="Times New Roman"/>
-          <w:color w:val="000000"/>
-          <w:sz w:val="24"/>
+          <w:rFonts w:cs="Times New Roman"/>
+          <w:color w:val="000000"/>
           <w:szCs w:val="24"/>
         </w:rPr>
       </w:pPr>
@@ -3831,9 +3623,8 @@
         <w:spacing w:line="360" w:lineRule="auto"/>
         <w:jc w:val="both"/>
         <w:rPr>
-          <w:rFonts w:ascii="Times New Roman" w:hAnsi="Times New Roman" w:cs="Times New Roman"/>
-          <w:color w:val="000000"/>
-          <w:sz w:val="24"/>
+          <w:rFonts w:cs="Times New Roman"/>
+          <w:color w:val="000000"/>
           <w:szCs w:val="24"/>
         </w:rPr>
       </w:pPr>
@@ -3843,9 +3634,8 @@
         <w:spacing w:line="360" w:lineRule="auto"/>
         <w:jc w:val="both"/>
         <w:rPr>
-          <w:rFonts w:ascii="Times New Roman" w:hAnsi="Times New Roman" w:cs="Times New Roman"/>
-          <w:color w:val="000000"/>
-          <w:sz w:val="24"/>
+          <w:rFonts w:cs="Times New Roman"/>
+          <w:color w:val="000000"/>
           <w:szCs w:val="24"/>
         </w:rPr>
       </w:pPr>
@@ -3855,19 +3645,17 @@
         <w:spacing w:line="360" w:lineRule="auto"/>
         <w:jc w:val="both"/>
         <w:rPr>
-          <w:rFonts w:ascii="Times New Roman" w:hAnsi="Times New Roman" w:cs="Times New Roman"/>
+          <w:rFonts w:cs="Times New Roman"/>
           <w:i/>
           <w:color w:val="000000"/>
-          <w:sz w:val="24"/>
-          <w:szCs w:val="24"/>
-        </w:rPr>
-      </w:pPr>
-      <w:proofErr w:type="spellStart"/>
-      <w:r>
-        <w:rPr>
-          <w:rFonts w:ascii="Times New Roman" w:hAnsi="Times New Roman" w:cs="Times New Roman"/>
-          <w:color w:val="000000"/>
-          <w:sz w:val="24"/>
+          <w:szCs w:val="24"/>
+        </w:rPr>
+      </w:pPr>
+      <w:proofErr w:type="spellStart"/>
+      <w:r>
+        <w:rPr>
+          <w:rFonts w:cs="Times New Roman"/>
+          <w:color w:val="000000"/>
           <w:szCs w:val="24"/>
         </w:rPr>
         <w:t>Iași</w:t>
@@ -3875,19 +3663,17 @@
       <w:proofErr w:type="spellEnd"/>
       <w:r>
         <w:rPr>
-          <w:rFonts w:ascii="Times New Roman" w:hAnsi="Times New Roman" w:cs="Times New Roman"/>
-          <w:color w:val="000000"/>
-          <w:sz w:val="24"/>
+          <w:rFonts w:cs="Times New Roman"/>
+          <w:color w:val="000000"/>
           <w:szCs w:val="24"/>
         </w:rPr>
         <w:t xml:space="preserve">, </w:t>
       </w:r>
       <w:r>
         <w:rPr>
-          <w:rFonts w:ascii="Times New Roman" w:hAnsi="Times New Roman" w:cs="Times New Roman"/>
+          <w:rFonts w:cs="Times New Roman"/>
           <w:i/>
           <w:color w:val="000000"/>
-          <w:sz w:val="24"/>
           <w:szCs w:val="24"/>
         </w:rPr>
         <w:t xml:space="preserve">3 </w:t>
@@ -3895,10 +3681,9 @@
       <w:proofErr w:type="spellStart"/>
       <w:r>
         <w:rPr>
-          <w:rFonts w:ascii="Times New Roman" w:hAnsi="Times New Roman" w:cs="Times New Roman"/>
+          <w:rFonts w:cs="Times New Roman"/>
           <w:i/>
           <w:color w:val="000000"/>
-          <w:sz w:val="24"/>
           <w:szCs w:val="24"/>
         </w:rPr>
         <w:t>iulie</w:t>
@@ -3906,10 +3691,9 @@
       <w:proofErr w:type="spellEnd"/>
       <w:r>
         <w:rPr>
-          <w:rFonts w:ascii="Times New Roman" w:hAnsi="Times New Roman" w:cs="Times New Roman"/>
+          <w:rFonts w:cs="Times New Roman"/>
           <w:i/>
           <w:color w:val="000000"/>
-          <w:sz w:val="24"/>
           <w:szCs w:val="24"/>
         </w:rPr>
         <w:t xml:space="preserve"> 2018</w:t>
@@ -3920,9 +3704,8 @@
         <w:spacing w:line="360" w:lineRule="auto"/>
         <w:jc w:val="both"/>
         <w:rPr>
-          <w:rFonts w:ascii="Times New Roman" w:hAnsi="Times New Roman" w:cs="Times New Roman"/>
-          <w:color w:val="000000"/>
-          <w:sz w:val="24"/>
+          <w:rFonts w:cs="Times New Roman"/>
+          <w:color w:val="000000"/>
           <w:szCs w:val="24"/>
         </w:rPr>
       </w:pPr>
@@ -3932,9 +3715,8 @@
         <w:spacing w:line="360" w:lineRule="auto"/>
         <w:jc w:val="both"/>
         <w:rPr>
-          <w:rFonts w:ascii="Times New Roman" w:hAnsi="Times New Roman" w:cs="Times New Roman"/>
-          <w:color w:val="000000"/>
-          <w:sz w:val="24"/>
+          <w:rFonts w:cs="Times New Roman"/>
+          <w:color w:val="000000"/>
           <w:szCs w:val="24"/>
         </w:rPr>
       </w:pPr>
@@ -3944,9 +3726,8 @@
         <w:spacing w:line="360" w:lineRule="auto"/>
         <w:jc w:val="both"/>
         <w:rPr>
-          <w:rFonts w:ascii="Times New Roman" w:hAnsi="Times New Roman" w:cs="Times New Roman"/>
-          <w:color w:val="000000"/>
-          <w:sz w:val="24"/>
+          <w:rFonts w:cs="Times New Roman"/>
+          <w:color w:val="000000"/>
           <w:szCs w:val="24"/>
         </w:rPr>
       </w:pPr>
@@ -3956,17 +3737,15 @@
         <w:spacing w:line="360" w:lineRule="auto"/>
         <w:jc w:val="right"/>
         <w:rPr>
-          <w:rFonts w:ascii="Times New Roman" w:hAnsi="Times New Roman" w:cs="Times New Roman"/>
-          <w:color w:val="000000"/>
-          <w:sz w:val="24"/>
-          <w:szCs w:val="24"/>
-        </w:rPr>
-      </w:pPr>
-      <w:r>
-        <w:rPr>
-          <w:rFonts w:ascii="Times New Roman" w:hAnsi="Times New Roman" w:cs="Times New Roman"/>
-          <w:color w:val="000000"/>
-          <w:sz w:val="24"/>
+          <w:rFonts w:cs="Times New Roman"/>
+          <w:color w:val="000000"/>
+          <w:szCs w:val="24"/>
+        </w:rPr>
+      </w:pPr>
+      <w:r>
+        <w:rPr>
+          <w:rFonts w:cs="Times New Roman"/>
+          <w:color w:val="000000"/>
           <w:szCs w:val="24"/>
         </w:rPr>
         <w:t xml:space="preserve">Absolvent </w:t>
@@ -3974,10 +3753,9 @@
       <w:proofErr w:type="spellStart"/>
       <w:r>
         <w:rPr>
-          <w:rFonts w:ascii="Times New Roman" w:hAnsi="Times New Roman" w:cs="Times New Roman"/>
+          <w:rFonts w:cs="Times New Roman"/>
           <w:i/>
           <w:color w:val="000000"/>
-          <w:sz w:val="24"/>
           <w:szCs w:val="24"/>
         </w:rPr>
         <w:t>Alexandru</w:t>
@@ -3985,21 +3763,19 @@
       <w:proofErr w:type="spellEnd"/>
       <w:r>
         <w:rPr>
-          <w:rFonts w:ascii="Times New Roman" w:hAnsi="Times New Roman" w:cs="Times New Roman"/>
+          <w:rFonts w:cs="Times New Roman"/>
           <w:i/>
           <w:color w:val="000000"/>
-          <w:sz w:val="24"/>
-          <w:szCs w:val="24"/>
-        </w:rPr>
-        <w:t xml:space="preserve"> </w:t>
-      </w:r>
-      <w:proofErr w:type="spellStart"/>
-      <w:r>
-        <w:rPr>
-          <w:rFonts w:ascii="Times New Roman" w:hAnsi="Times New Roman" w:cs="Times New Roman"/>
+          <w:szCs w:val="24"/>
+        </w:rPr>
+        <w:t xml:space="preserve"> </w:t>
+      </w:r>
+      <w:proofErr w:type="spellStart"/>
+      <w:r>
+        <w:rPr>
+          <w:rFonts w:cs="Times New Roman"/>
           <w:i/>
           <w:color w:val="000000"/>
-          <w:sz w:val="24"/>
           <w:szCs w:val="24"/>
         </w:rPr>
         <w:t>Voaideș</w:t>
@@ -4011,17 +3787,15 @@
         <w:spacing w:line="360" w:lineRule="auto"/>
         <w:jc w:val="right"/>
         <w:rPr>
-          <w:rFonts w:ascii="Times New Roman" w:hAnsi="Times New Roman" w:cs="Times New Roman"/>
-          <w:color w:val="000000"/>
-          <w:sz w:val="24"/>
-          <w:szCs w:val="24"/>
-        </w:rPr>
-      </w:pPr>
-      <w:r>
-        <w:rPr>
-          <w:rFonts w:ascii="Times New Roman" w:hAnsi="Times New Roman" w:cs="Times New Roman"/>
-          <w:color w:val="000000"/>
-          <w:sz w:val="24"/>
+          <w:rFonts w:cs="Times New Roman"/>
+          <w:color w:val="000000"/>
+          <w:szCs w:val="24"/>
+        </w:rPr>
+      </w:pPr>
+      <w:r>
+        <w:rPr>
+          <w:rFonts w:cs="Times New Roman"/>
+          <w:color w:val="000000"/>
           <w:szCs w:val="24"/>
         </w:rPr>
         <w:t>________________________</w:t>
@@ -4032,17 +3806,15 @@
         <w:spacing w:line="360" w:lineRule="auto"/>
         <w:jc w:val="right"/>
         <w:rPr>
-          <w:rFonts w:ascii="Times New Roman" w:hAnsi="Times New Roman" w:cs="Times New Roman"/>
-          <w:color w:val="000000"/>
-          <w:sz w:val="24"/>
-          <w:szCs w:val="24"/>
-        </w:rPr>
-      </w:pPr>
-      <w:r>
-        <w:rPr>
-          <w:rFonts w:ascii="Times New Roman" w:hAnsi="Times New Roman" w:cs="Times New Roman"/>
-          <w:color w:val="000000"/>
-          <w:sz w:val="24"/>
+          <w:rFonts w:cs="Times New Roman"/>
+          <w:color w:val="000000"/>
+          <w:szCs w:val="24"/>
+        </w:rPr>
+      </w:pPr>
+      <w:r>
+        <w:rPr>
+          <w:rFonts w:cs="Times New Roman"/>
+          <w:color w:val="000000"/>
           <w:szCs w:val="24"/>
         </w:rPr>
         <w:t>(</w:t>
@@ -4050,9 +3822,8 @@
       <w:proofErr w:type="spellStart"/>
       <w:r>
         <w:rPr>
-          <w:rFonts w:ascii="Times New Roman" w:hAnsi="Times New Roman" w:cs="Times New Roman"/>
-          <w:color w:val="000000"/>
-          <w:sz w:val="24"/>
+          <w:rFonts w:cs="Times New Roman"/>
+          <w:color w:val="000000"/>
           <w:szCs w:val="24"/>
         </w:rPr>
         <w:t>semnătura</w:t>
@@ -4060,19 +3831,17 @@
       <w:proofErr w:type="spellEnd"/>
       <w:r>
         <w:rPr>
-          <w:rFonts w:ascii="Times New Roman" w:hAnsi="Times New Roman" w:cs="Times New Roman"/>
-          <w:color w:val="000000"/>
-          <w:sz w:val="24"/>
-          <w:szCs w:val="24"/>
-        </w:rPr>
-        <w:t xml:space="preserve"> </w:t>
-      </w:r>
-      <w:proofErr w:type="spellStart"/>
-      <w:r>
-        <w:rPr>
-          <w:rFonts w:ascii="Times New Roman" w:hAnsi="Times New Roman" w:cs="Times New Roman"/>
-          <w:color w:val="000000"/>
-          <w:sz w:val="24"/>
+          <w:rFonts w:cs="Times New Roman"/>
+          <w:color w:val="000000"/>
+          <w:szCs w:val="24"/>
+        </w:rPr>
+        <w:t xml:space="preserve"> </w:t>
+      </w:r>
+      <w:proofErr w:type="spellStart"/>
+      <w:r>
+        <w:rPr>
+          <w:rFonts w:cs="Times New Roman"/>
+          <w:color w:val="000000"/>
           <w:szCs w:val="24"/>
         </w:rPr>
         <w:t>în</w:t>
@@ -4080,9 +3849,8 @@
       <w:proofErr w:type="spellEnd"/>
       <w:r>
         <w:rPr>
-          <w:rFonts w:ascii="Times New Roman" w:hAnsi="Times New Roman" w:cs="Times New Roman"/>
-          <w:color w:val="000000"/>
-          <w:sz w:val="24"/>
+          <w:rFonts w:cs="Times New Roman"/>
+          <w:color w:val="000000"/>
           <w:szCs w:val="24"/>
         </w:rPr>
         <w:t xml:space="preserve"> original)</w:t>
@@ -4091,66 +3859,653 @@
     <w:p>
       <w:pPr>
         <w:rPr>
-          <w:rFonts w:ascii="Times New Roman" w:hAnsi="Times New Roman" w:cs="Times New Roman"/>
-          <w:color w:val="000000"/>
-          <w:sz w:val="24"/>
-          <w:szCs w:val="24"/>
-        </w:rPr>
-      </w:pPr>
-      <w:r>
-        <w:rPr>
-          <w:rFonts w:ascii="Times New Roman" w:hAnsi="Times New Roman" w:cs="Times New Roman"/>
-          <w:color w:val="000000"/>
-          <w:sz w:val="24"/>
-          <w:szCs w:val="24"/>
-        </w:rPr>
+          <w:rFonts w:cs="Times New Roman"/>
+          <w:color w:val="000000"/>
+          <w:szCs w:val="24"/>
+        </w:rPr>
+        <w:sectPr>
+          <w:pgSz w:w="11906" w:h="16838" w:code="9"/>
+          <w:pgMar w:top="1134" w:right="1134" w:bottom="1134" w:left="1701" w:header="720" w:footer="720" w:gutter="0"/>
+          <w:pgNumType w:start="3"/>
+          <w:cols w:space="720"/>
+          <w:docGrid w:linePitch="360"/>
+        </w:sectPr>
+      </w:pPr>
+    </w:p>
+    <w:sdt>
+      <w:sdtPr>
+        <w:rPr>
+          <w:sz w:val="28"/>
+          <w:szCs w:val="26"/>
+        </w:rPr>
+        <w:id w:val="-878550967"/>
+        <w:docPartObj>
+          <w:docPartGallery w:val="Table of Contents"/>
+          <w:docPartUnique/>
+        </w:docPartObj>
+      </w:sdtPr>
+      <w:sdtEndPr>
+        <w:rPr>
+          <w:bCs/>
+          <w:noProof/>
+        </w:rPr>
+      </w:sdtEndPr>
+      <w:sdtContent>
+        <w:p>
+          <w:pPr>
+            <w:pStyle w:val="TOCHeading"/>
+            <w:rPr>
+              <w:rStyle w:val="Heading1Char"/>
+              <w:b/>
+            </w:rPr>
+          </w:pPr>
+          <w:proofErr w:type="spellStart"/>
+          <w:r>
+            <w:rPr>
+              <w:rStyle w:val="Heading1Char"/>
+              <w:b/>
+            </w:rPr>
+            <w:t>C</w:t>
+          </w:r>
+          <w:r>
+            <w:rPr>
+              <w:rStyle w:val="Heading1Char"/>
+              <w:b/>
+            </w:rPr>
+            <w:t>uprins</w:t>
+          </w:r>
+          <w:proofErr w:type="spellEnd"/>
+        </w:p>
+        <w:p/>
+        <w:p>
+          <w:pPr>
+            <w:pStyle w:val="TOC1"/>
+            <w:tabs>
+              <w:tab w:val="right" w:leader="dot" w:pos="9061"/>
+            </w:tabs>
+            <w:rPr>
+              <w:rFonts w:asciiTheme="minorHAnsi" w:eastAsiaTheme="minorEastAsia" w:hAnsiTheme="minorHAnsi"/>
+              <w:noProof/>
+              <w:sz w:val="22"/>
+            </w:rPr>
+          </w:pPr>
+          <w:r>
+            <w:fldChar w:fldCharType="begin"/>
+          </w:r>
+          <w:r>
+            <w:instrText xml:space="preserve"> TOC \o "1-3" \h \z \u </w:instrText>
+          </w:r>
+          <w:r>
+            <w:fldChar w:fldCharType="separate"/>
+          </w:r>
+          <w:hyperlink w:anchor="_Toc494275714" w:history="1">
+            <w:r>
+              <w:rPr>
+                <w:rStyle w:val="Hyperlink"/>
+                <w:noProof/>
+              </w:rPr>
+              <w:t>Introducere</w:t>
+            </w:r>
+            <w:r>
+              <w:rPr>
+                <w:noProof/>
+                <w:webHidden/>
+              </w:rPr>
+              <w:tab/>
+            </w:r>
+            <w:r>
+              <w:rPr>
+                <w:noProof/>
+                <w:webHidden/>
+              </w:rPr>
+              <w:fldChar w:fldCharType="begin"/>
+            </w:r>
+            <w:r>
+              <w:rPr>
+                <w:noProof/>
+                <w:webHidden/>
+              </w:rPr>
+              <w:instrText xml:space="preserve"> PAGEREF _Toc494275714 \h </w:instrText>
+            </w:r>
+            <w:r>
+              <w:rPr>
+                <w:noProof/>
+                <w:webHidden/>
+              </w:rPr>
+            </w:r>
+            <w:r>
+              <w:rPr>
+                <w:noProof/>
+                <w:webHidden/>
+              </w:rPr>
+              <w:fldChar w:fldCharType="separate"/>
+            </w:r>
+            <w:r>
+              <w:rPr>
+                <w:noProof/>
+                <w:webHidden/>
+              </w:rPr>
+              <w:t>2</w:t>
+            </w:r>
+            <w:r>
+              <w:rPr>
+                <w:noProof/>
+                <w:webHidden/>
+              </w:rPr>
+              <w:fldChar w:fldCharType="end"/>
+            </w:r>
+          </w:hyperlink>
+        </w:p>
+        <w:p>
+          <w:pPr>
+            <w:pStyle w:val="Heading2"/>
+          </w:pPr>
+          <w:r>
+            <w:rPr>
+              <w:bCs/>
+              <w:noProof/>
+            </w:rPr>
+            <w:fldChar w:fldCharType="end"/>
+          </w:r>
+        </w:p>
+      </w:sdtContent>
+    </w:sdt>
+    <w:p>
+      <w:pPr>
+        <w:pStyle w:val="Heading1"/>
+      </w:pPr>
+      <w:r>
         <w:br w:type="page"/>
       </w:r>
     </w:p>
+    <w:p>
+      <w:pPr>
+        <w:pStyle w:val="Heading1"/>
+      </w:pPr>
+      <w:bookmarkStart w:id="0" w:name="_Toc494275714"/>
+      <w:proofErr w:type="spellStart"/>
+      <w:r>
+        <w:lastRenderedPageBreak/>
+        <w:t>Introducere</w:t>
+      </w:r>
+      <w:bookmarkEnd w:id="0"/>
+      <w:proofErr w:type="spellEnd"/>
+    </w:p>
+    <w:p/>
     <w:p>
       <w:pPr>
         <w:spacing w:line="360" w:lineRule="auto"/>
         <w:jc w:val="both"/>
         <w:rPr>
-          <w:rFonts w:ascii="Times New Roman" w:hAnsi="Times New Roman" w:cs="Times New Roman"/>
-          <w:color w:val="000000"/>
-          <w:sz w:val="24"/>
-          <w:szCs w:val="24"/>
-        </w:rPr>
-      </w:pPr>
-      <w:bookmarkStart w:id="0" w:name="_GoBack"/>
-      <w:bookmarkEnd w:id="0"/>
-      <w:r>
-        <w:rPr>
-          <w:rFonts w:ascii="Times New Roman" w:hAnsi="Times New Roman" w:cs="Times New Roman"/>
-          <w:color w:val="000000"/>
-          <w:sz w:val="24"/>
-          <w:szCs w:val="24"/>
-        </w:rPr>
-        <w:lastRenderedPageBreak/>
-        <w:tab/>
-      </w:r>
-    </w:p>
-    <w:p>
-      <w:pPr>
-        <w:spacing w:line="360" w:lineRule="auto"/>
-        <w:jc w:val="both"/>
-        <w:rPr>
-          <w:rFonts w:ascii="Times New Roman" w:hAnsi="Times New Roman" w:cs="Times New Roman"/>
-          <w:sz w:val="24"/>
-          <w:szCs w:val="24"/>
+          <w:lang w:val="ro-RO"/>
+        </w:rPr>
+      </w:pPr>
+      <w:r>
+        <w:rPr>
+          <w:lang w:val="ro-RO"/>
+        </w:rPr>
+        <w:t>Lucrarea de față constituie documentația completă asupra unei aplicații native pentru Android. După cum titlul sugerează, aplicația se concentrează mai mult pe mintea mașinii și capacitatea acesteia de a oferi asistență în diverse situați</w:t>
+      </w:r>
+      <w:r>
+        <w:rPr>
+          <w:lang w:val="ro-RO"/>
+        </w:rPr>
+        <w:t>i</w:t>
+      </w:r>
+      <w:r>
+        <w:rPr>
+          <w:lang w:val="ro-RO"/>
+        </w:rPr>
+        <w:t xml:space="preserve"> și mai puțin pe mediul software în care mașina lucrează</w:t>
+      </w:r>
+      <w:r>
+        <w:rPr>
+          <w:lang w:val="ro-RO"/>
+        </w:rPr>
+        <w:t>.</w:t>
+      </w:r>
+      <w:r>
+        <w:rPr>
+          <w:lang w:val="ro-RO"/>
+        </w:rPr>
+        <w:t xml:space="preserve"> </w:t>
+      </w:r>
+      <w:r>
+        <w:rPr>
+          <w:lang w:val="ro-RO"/>
+        </w:rPr>
+        <w:t xml:space="preserve">Spre deosebire de alți asistenți personali ca </w:t>
+      </w:r>
+      <w:proofErr w:type="spellStart"/>
+      <w:r>
+        <w:rPr>
+          <w:lang w:val="ro-RO"/>
+        </w:rPr>
+        <w:t>Siri</w:t>
+      </w:r>
+      <w:proofErr w:type="spellEnd"/>
+      <w:r>
+        <w:rPr>
+          <w:lang w:val="ro-RO"/>
+        </w:rPr>
+        <w:t xml:space="preserve"> (</w:t>
+      </w:r>
+      <w:proofErr w:type="spellStart"/>
+      <w:r>
+        <w:rPr>
+          <w:lang w:val="ro-RO"/>
+        </w:rPr>
+        <w:t>iOS</w:t>
+      </w:r>
+      <w:proofErr w:type="spellEnd"/>
+      <w:r>
+        <w:rPr>
+          <w:lang w:val="ro-RO"/>
+        </w:rPr>
+        <w:t xml:space="preserve">), </w:t>
+      </w:r>
+      <w:proofErr w:type="spellStart"/>
+      <w:r>
+        <w:rPr>
+          <w:lang w:val="ro-RO"/>
+        </w:rPr>
+        <w:t>Cortana</w:t>
+      </w:r>
+      <w:proofErr w:type="spellEnd"/>
+      <w:r>
+        <w:rPr>
+          <w:lang w:val="ro-RO"/>
+        </w:rPr>
+        <w:t xml:space="preserve"> (Windows 10), Google </w:t>
+      </w:r>
+      <w:proofErr w:type="spellStart"/>
+      <w:r>
+        <w:rPr>
+          <w:lang w:val="ro-RO"/>
+        </w:rPr>
+        <w:t>Now</w:t>
+      </w:r>
+      <w:proofErr w:type="spellEnd"/>
+      <w:r>
+        <w:rPr>
+          <w:lang w:val="ro-RO"/>
+        </w:rPr>
+        <w:t xml:space="preserve"> (</w:t>
+      </w:r>
+      <w:proofErr w:type="spellStart"/>
+      <w:r>
+        <w:rPr>
+          <w:lang w:val="ro-RO"/>
+        </w:rPr>
+        <w:t>iOS</w:t>
+      </w:r>
+      <w:proofErr w:type="spellEnd"/>
+      <w:r>
+        <w:rPr>
+          <w:lang w:val="ro-RO"/>
+        </w:rPr>
+        <w:t xml:space="preserve"> și Android), </w:t>
+      </w:r>
+      <w:proofErr w:type="spellStart"/>
+      <w:r>
+        <w:rPr>
+          <w:lang w:val="ro-RO"/>
+        </w:rPr>
+        <w:t>Bixby</w:t>
+      </w:r>
+      <w:proofErr w:type="spellEnd"/>
+      <w:r>
+        <w:rPr>
+          <w:lang w:val="ro-RO"/>
+        </w:rPr>
+        <w:t xml:space="preserve"> (Android), cel de față este capabil să proceseze și să vorbească doar limba română. </w:t>
+      </w:r>
+      <w:r>
+        <w:rPr>
+          <w:lang w:val="ro-RO"/>
+        </w:rPr>
+        <w:t>Acesta furnizează servicii precum: sună un contact, scrie unui contact, setează alarma, face poze, deschide o altă aplicație</w:t>
+      </w:r>
+      <w:r>
+        <w:rPr>
+          <w:lang w:val="ro-RO"/>
+        </w:rPr>
+        <w:t xml:space="preserve">, face o căutare pe Google, pornește o melodie, spune o glumă, răspunde la câteva întrebări personale, dă locații pe Google </w:t>
+      </w:r>
+      <w:proofErr w:type="spellStart"/>
+      <w:r>
+        <w:rPr>
+          <w:lang w:val="ro-RO"/>
+        </w:rPr>
+        <w:t>Maps</w:t>
+      </w:r>
+      <w:proofErr w:type="spellEnd"/>
+      <w:r>
+        <w:rPr>
+          <w:lang w:val="ro-RO"/>
+        </w:rPr>
+        <w:t>, face calcule simple și alte funcții elementare</w:t>
+      </w:r>
+      <w:r>
+        <w:rPr>
+          <w:lang w:val="ro-RO"/>
+        </w:rPr>
+        <w:t xml:space="preserve">. </w:t>
+      </w:r>
+      <w:r>
+        <w:rPr>
+          <w:lang w:val="ro-RO"/>
+        </w:rPr>
+        <w:t>Pe deasupra, răspunsurile oferite sunt organizate în versuri cu monorimă (</w:t>
+      </w:r>
+      <w:proofErr w:type="spellStart"/>
+      <w:r>
+        <w:rPr>
+          <w:lang w:val="ro-RO"/>
+        </w:rPr>
+        <w:t>aaaa</w:t>
+      </w:r>
+      <w:proofErr w:type="spellEnd"/>
+      <w:r>
+        <w:rPr>
+          <w:lang w:val="ro-RO"/>
+        </w:rPr>
+        <w:t>), dând un plus de amuzament asistentului.</w:t>
+      </w:r>
+      <w:r>
+        <w:rPr>
+          <w:lang w:val="ro-RO"/>
+        </w:rPr>
+        <w:t xml:space="preserve"> </w:t>
+      </w:r>
+      <w:r>
+        <w:rPr>
+          <w:lang w:val="ro-RO"/>
+        </w:rPr>
+        <w:t xml:space="preserve">De asemenea, aplicația permite </w:t>
+      </w:r>
+      <w:r>
+        <w:rPr>
+          <w:lang w:val="ro-RO"/>
+        </w:rPr>
+        <w:t>salvarea perechilor de tipul întrebare-răspuns</w:t>
+      </w:r>
+      <w:r>
+        <w:rPr>
+          <w:lang w:val="ro-RO"/>
+        </w:rPr>
+        <w:t xml:space="preserve"> și </w:t>
+      </w:r>
+      <w:r>
+        <w:rPr>
+          <w:lang w:val="ro-RO"/>
+        </w:rPr>
+        <w:t>personalizarea</w:t>
+      </w:r>
+      <w:r>
+        <w:rPr>
+          <w:lang w:val="ro-RO"/>
+        </w:rPr>
+        <w:t xml:space="preserve"> background-ului și textului. </w:t>
+      </w:r>
+    </w:p>
+    <w:p>
+      <w:pPr>
+        <w:rPr>
+          <w:lang w:val="ro-RO"/>
+        </w:rPr>
+      </w:pPr>
+      <w:bookmarkStart w:id="1" w:name="_GoBack"/>
+      <w:bookmarkEnd w:id="1"/>
+    </w:p>
+    <w:p>
+      <w:pPr>
+        <w:rPr>
+          <w:lang w:val="ro-RO"/>
+        </w:rPr>
+      </w:pPr>
+    </w:p>
+    <w:p>
+      <w:pPr>
+        <w:rPr>
+          <w:lang w:val="ro-RO"/>
+        </w:rPr>
+      </w:pPr>
+    </w:p>
+    <w:p>
+      <w:pPr>
+        <w:rPr>
+          <w:lang w:val="ro-RO"/>
+        </w:rPr>
+      </w:pPr>
+    </w:p>
+    <w:p>
+      <w:pPr>
+        <w:rPr>
+          <w:lang w:val="ro-RO"/>
+        </w:rPr>
+      </w:pPr>
+    </w:p>
+    <w:p>
+      <w:pPr>
+        <w:rPr>
+          <w:lang w:val="ro-RO"/>
+        </w:rPr>
+      </w:pPr>
+    </w:p>
+    <w:p>
+      <w:pPr>
+        <w:rPr>
+          <w:lang w:val="ro-RO"/>
+        </w:rPr>
+      </w:pPr>
+    </w:p>
+    <w:p>
+      <w:pPr>
+        <w:rPr>
+          <w:lang w:val="ro-RO"/>
+        </w:rPr>
+      </w:pPr>
+    </w:p>
+    <w:p>
+      <w:pPr>
+        <w:rPr>
+          <w:lang w:val="ro-RO"/>
+        </w:rPr>
+      </w:pPr>
+    </w:p>
+    <w:p>
+      <w:pPr>
+        <w:rPr>
+          <w:lang w:val="ro-RO"/>
+        </w:rPr>
+      </w:pPr>
+    </w:p>
+    <w:p>
+      <w:pPr>
+        <w:rPr>
+          <w:lang w:val="ro-RO"/>
+        </w:rPr>
+      </w:pPr>
+    </w:p>
+    <w:p>
+      <w:pPr>
+        <w:rPr>
+          <w:lang w:val="ro-RO"/>
+        </w:rPr>
+      </w:pPr>
+    </w:p>
+    <w:p>
+      <w:pPr>
+        <w:rPr>
+          <w:lang w:val="ro-RO"/>
+        </w:rPr>
+      </w:pPr>
+    </w:p>
+    <w:p>
+      <w:pPr>
+        <w:rPr>
+          <w:lang w:val="ro-RO"/>
+        </w:rPr>
+      </w:pPr>
+    </w:p>
+    <w:p>
+      <w:pPr>
+        <w:rPr>
+          <w:lang w:val="ro-RO"/>
+        </w:rPr>
+      </w:pPr>
+    </w:p>
+    <w:p>
+      <w:pPr>
+        <w:rPr>
+          <w:lang w:val="ro-RO"/>
+        </w:rPr>
+      </w:pPr>
+    </w:p>
+    <w:p>
+      <w:pPr>
+        <w:rPr>
+          <w:lang w:val="ro-RO"/>
+        </w:rPr>
+      </w:pPr>
+    </w:p>
+    <w:p>
+      <w:pPr>
+        <w:rPr>
+          <w:lang w:val="ro-RO"/>
+        </w:rPr>
+      </w:pPr>
+    </w:p>
+    <w:p>
+      <w:pPr>
+        <w:rPr>
+          <w:lang w:val="ro-RO"/>
+        </w:rPr>
+      </w:pPr>
+    </w:p>
+    <w:p>
+      <w:pPr>
+        <w:jc w:val="center"/>
+        <w:rPr>
           <w:lang w:val="ro-RO"/>
         </w:rPr>
       </w:pPr>
     </w:p>
     <w:sectPr>
+      <w:footerReference w:type="default" r:id="rId8"/>
       <w:pgSz w:w="11906" w:h="16838" w:code="9"/>
       <w:pgMar w:top="1134" w:right="1134" w:bottom="1134" w:left="1701" w:header="720" w:footer="720" w:gutter="0"/>
+      <w:pgNumType w:start="1"/>
       <w:cols w:space="720"/>
+      <w:titlePg/>
       <w:docGrid w:linePitch="360"/>
     </w:sectPr>
   </w:body>
 </w:document>
+</file>
+
+<file path=word/endnotes.xml><?xml version="1.0" encoding="utf-8"?>
+<w:endnotes xmlns:wpc="http://schemas.microsoft.com/office/word/2010/wordprocessingCanvas" xmlns:cx="http://schemas.microsoft.com/office/drawing/2014/chartex" xmlns:cx1="http://schemas.microsoft.com/office/drawing/2015/9/8/chartex" xmlns:cx2="http://schemas.microsoft.com/office/drawing/2015/10/21/chartex" xmlns:cx3="http://schemas.microsoft.com/office/drawing/2016/5/9/chartex" xmlns:cx4="http://schemas.microsoft.com/office/drawing/2016/5/10/chartex" xmlns:cx5="http://schemas.microsoft.com/office/drawing/2016/5/11/chartex" xmlns:cx6="http://schemas.microsoft.com/office/drawing/2016/5/12/chartex" xmlns:cx7="http://schemas.microsoft.com/office/drawing/2016/5/13/chartex" xmlns:cx8="http://schemas.microsoft.com/office/drawing/2016/5/14/chartex" xmlns:mc="http://schemas.openxmlformats.org/markup-compatibility/2006" xmlns:aink="http://schemas.microsoft.com/office/drawing/2016/ink" xmlns:am3d="http://schemas.microsoft.com/office/drawing/2017/model3d" xmlns:o="urn:schemas-microsoft-com:office:office" xmlns:r="http://schemas.openxmlformats.org/officeDocument/2006/relationships" xmlns:m="http://schemas.openxmlformats.org/officeDocument/2006/math" xmlns:v="urn:schemas-microsoft-com:vml" xmlns:wp14="http://schemas.microsoft.com/office/word/2010/wordprocessingDrawing" xmlns:wp="http://schemas.openxmlformats.org/drawingml/2006/wordprocessingDrawing" xmlns:w10="urn:schemas-microsoft-com:office:word" xmlns:w="http://schemas.openxmlformats.org/wordprocessingml/2006/main" xmlns:w14="http://schemas.microsoft.com/office/word/2010/wordml" xmlns:w15="http://schemas.microsoft.com/office/word/2012/wordml" xmlns:w16cid="http://schemas.microsoft.com/office/word/2016/wordml/cid" xmlns:w16se="http://schemas.microsoft.com/office/word/2015/wordml/symex" xmlns:wpg="http://schemas.microsoft.com/office/word/2010/wordprocessingGroup" xmlns:wpi="http://schemas.microsoft.com/office/word/2010/wordprocessingInk" xmlns:wne="http://schemas.microsoft.com/office/word/2006/wordml" xmlns:wps="http://schemas.microsoft.com/office/word/2010/wordprocessingShape" mc:Ignorable="w14 w15 w16se w16cid wp14">
+  <w:endnote w:type="separator" w:id="-1">
+    <w:p>
+      <w:pPr>
+        <w:spacing w:after="0" w:line="240" w:lineRule="auto"/>
+      </w:pPr>
+      <w:r>
+        <w:separator/>
+      </w:r>
+    </w:p>
+  </w:endnote>
+  <w:endnote w:type="continuationSeparator" w:id="0">
+    <w:p>
+      <w:pPr>
+        <w:spacing w:after="0" w:line="240" w:lineRule="auto"/>
+      </w:pPr>
+      <w:r>
+        <w:continuationSeparator/>
+      </w:r>
+    </w:p>
+  </w:endnote>
+</w:endnotes>
+</file>
+
+<file path=word/footer1.xml><?xml version="1.0" encoding="utf-8"?>
+<w:ftr xmlns:wpc="http://schemas.microsoft.com/office/word/2010/wordprocessingCanvas" xmlns:cx="http://schemas.microsoft.com/office/drawing/2014/chartex" xmlns:cx1="http://schemas.microsoft.com/office/drawing/2015/9/8/chartex" xmlns:cx2="http://schemas.microsoft.com/office/drawing/2015/10/21/chartex" xmlns:cx3="http://schemas.microsoft.com/office/drawing/2016/5/9/chartex" xmlns:cx4="http://schemas.microsoft.com/office/drawing/2016/5/10/chartex" xmlns:cx5="http://schemas.microsoft.com/office/drawing/2016/5/11/chartex" xmlns:cx6="http://schemas.microsoft.com/office/drawing/2016/5/12/chartex" xmlns:cx7="http://schemas.microsoft.com/office/drawing/2016/5/13/chartex" xmlns:cx8="http://schemas.microsoft.com/office/drawing/2016/5/14/chartex" xmlns:mc="http://schemas.openxmlformats.org/markup-compatibility/2006" xmlns:aink="http://schemas.microsoft.com/office/drawing/2016/ink" xmlns:am3d="http://schemas.microsoft.com/office/drawing/2017/model3d" xmlns:o="urn:schemas-microsoft-com:office:office" xmlns:r="http://schemas.openxmlformats.org/officeDocument/2006/relationships" xmlns:m="http://schemas.openxmlformats.org/officeDocument/2006/math" xmlns:v="urn:schemas-microsoft-com:vml" xmlns:wp14="http://schemas.microsoft.com/office/word/2010/wordprocessingDrawing" xmlns:wp="http://schemas.openxmlformats.org/drawingml/2006/wordprocessingDrawing" xmlns:w10="urn:schemas-microsoft-com:office:word" xmlns:w="http://schemas.openxmlformats.org/wordprocessingml/2006/main" xmlns:w14="http://schemas.microsoft.com/office/word/2010/wordml" xmlns:w15="http://schemas.microsoft.com/office/word/2012/wordml" xmlns:w16cid="http://schemas.microsoft.com/office/word/2016/wordml/cid" xmlns:w16se="http://schemas.microsoft.com/office/word/2015/wordml/symex" xmlns:wpg="http://schemas.microsoft.com/office/word/2010/wordprocessingGroup" xmlns:wpi="http://schemas.microsoft.com/office/word/2010/wordprocessingInk" xmlns:wne="http://schemas.microsoft.com/office/word/2006/wordml" xmlns:wps="http://schemas.microsoft.com/office/word/2010/wordprocessingShape" mc:Ignorable="w14 w15 w16se w16cid wp14">
+  <w:sdt>
+    <w:sdtPr>
+      <w:id w:val="698280674"/>
+      <w:docPartObj>
+        <w:docPartGallery w:val="Page Numbers (Bottom of Page)"/>
+        <w:docPartUnique/>
+      </w:docPartObj>
+    </w:sdtPr>
+    <w:sdtEndPr>
+      <w:rPr>
+        <w:noProof/>
+      </w:rPr>
+    </w:sdtEndPr>
+    <w:sdtContent>
+      <w:p>
+        <w:pPr>
+          <w:pStyle w:val="Footer"/>
+          <w:jc w:val="center"/>
+        </w:pPr>
+        <w:r>
+          <w:fldChar w:fldCharType="begin"/>
+        </w:r>
+        <w:r>
+          <w:instrText xml:space="preserve"> PAGE   \* MERGEFORMAT </w:instrText>
+        </w:r>
+        <w:r>
+          <w:fldChar w:fldCharType="separate"/>
+        </w:r>
+        <w:r>
+          <w:rPr>
+            <w:noProof/>
+          </w:rPr>
+          <w:t>3</w:t>
+        </w:r>
+        <w:r>
+          <w:rPr>
+            <w:noProof/>
+          </w:rPr>
+          <w:fldChar w:fldCharType="end"/>
+        </w:r>
+      </w:p>
+    </w:sdtContent>
+  </w:sdt>
+  <w:p>
+    <w:pPr>
+      <w:pStyle w:val="Footer"/>
+    </w:pPr>
+  </w:p>
+</w:ftr>
+</file>
+
+<file path=word/footnotes.xml><?xml version="1.0" encoding="utf-8"?>
+<w:footnotes xmlns:wpc="http://schemas.microsoft.com/office/word/2010/wordprocessingCanvas" xmlns:cx="http://schemas.microsoft.com/office/drawing/2014/chartex" xmlns:cx1="http://schemas.microsoft.com/office/drawing/2015/9/8/chartex" xmlns:cx2="http://schemas.microsoft.com/office/drawing/2015/10/21/chartex" xmlns:cx3="http://schemas.microsoft.com/office/drawing/2016/5/9/chartex" xmlns:cx4="http://schemas.microsoft.com/office/drawing/2016/5/10/chartex" xmlns:cx5="http://schemas.microsoft.com/office/drawing/2016/5/11/chartex" xmlns:cx6="http://schemas.microsoft.com/office/drawing/2016/5/12/chartex" xmlns:cx7="http://schemas.microsoft.com/office/drawing/2016/5/13/chartex" xmlns:cx8="http://schemas.microsoft.com/office/drawing/2016/5/14/chartex" xmlns:mc="http://schemas.openxmlformats.org/markup-compatibility/2006" xmlns:aink="http://schemas.microsoft.com/office/drawing/2016/ink" xmlns:am3d="http://schemas.microsoft.com/office/drawing/2017/model3d" xmlns:o="urn:schemas-microsoft-com:office:office" xmlns:r="http://schemas.openxmlformats.org/officeDocument/2006/relationships" xmlns:m="http://schemas.openxmlformats.org/officeDocument/2006/math" xmlns:v="urn:schemas-microsoft-com:vml" xmlns:wp14="http://schemas.microsoft.com/office/word/2010/wordprocessingDrawing" xmlns:wp="http://schemas.openxmlformats.org/drawingml/2006/wordprocessingDrawing" xmlns:w10="urn:schemas-microsoft-com:office:word" xmlns:w="http://schemas.openxmlformats.org/wordprocessingml/2006/main" xmlns:w14="http://schemas.microsoft.com/office/word/2010/wordml" xmlns:w15="http://schemas.microsoft.com/office/word/2012/wordml" xmlns:w16cid="http://schemas.microsoft.com/office/word/2016/wordml/cid" xmlns:w16se="http://schemas.microsoft.com/office/word/2015/wordml/symex" xmlns:wpg="http://schemas.microsoft.com/office/word/2010/wordprocessingGroup" xmlns:wpi="http://schemas.microsoft.com/office/word/2010/wordprocessingInk" xmlns:wne="http://schemas.microsoft.com/office/word/2006/wordml" xmlns:wps="http://schemas.microsoft.com/office/word/2010/wordprocessingShape" mc:Ignorable="w14 w15 w16se w16cid wp14">
+  <w:footnote w:type="separator" w:id="-1">
+    <w:p>
+      <w:pPr>
+        <w:spacing w:after="0" w:line="240" w:lineRule="auto"/>
+      </w:pPr>
+      <w:r>
+        <w:separator/>
+      </w:r>
+    </w:p>
+  </w:footnote>
+  <w:footnote w:type="continuationSeparator" w:id="0">
+    <w:p>
+      <w:pPr>
+        <w:spacing w:after="0" w:line="240" w:lineRule="auto"/>
+      </w:pPr>
+      <w:r>
+        <w:continuationSeparator/>
+      </w:r>
+    </w:p>
+  </w:footnote>
+</w:footnotes>
 </file>
 
 <file path=word/styles.xml><?xml version="1.0" encoding="utf-8"?>
@@ -4550,6 +4905,56 @@
   <w:style w:type="paragraph" w:default="1" w:styleId="Normal">
     <w:name w:val="Normal"/>
     <w:qFormat/>
+    <w:rsid w:val="00AA5341"/>
+    <w:rPr>
+      <w:rFonts w:ascii="Times New Roman" w:hAnsi="Times New Roman"/>
+      <w:sz w:val="24"/>
+    </w:rPr>
+  </w:style>
+  <w:style w:type="paragraph" w:styleId="Heading1">
+    <w:name w:val="heading 1"/>
+    <w:basedOn w:val="Normal"/>
+    <w:next w:val="Normal"/>
+    <w:link w:val="Heading1Char"/>
+    <w:uiPriority w:val="9"/>
+    <w:qFormat/>
+    <w:rsid w:val="00AA5341"/>
+    <w:pPr>
+      <w:keepNext/>
+      <w:keepLines/>
+      <w:spacing w:before="240" w:after="0"/>
+      <w:outlineLvl w:val="0"/>
+    </w:pPr>
+    <w:rPr>
+      <w:rFonts w:eastAsiaTheme="majorEastAsia" w:cstheme="majorBidi"/>
+      <w:b/>
+      <w:color w:val="000000" w:themeColor="text1"/>
+      <w:sz w:val="32"/>
+      <w:szCs w:val="32"/>
+    </w:rPr>
+  </w:style>
+  <w:style w:type="paragraph" w:styleId="Heading2">
+    <w:name w:val="heading 2"/>
+    <w:basedOn w:val="Normal"/>
+    <w:next w:val="Normal"/>
+    <w:link w:val="Heading2Char"/>
+    <w:uiPriority w:val="9"/>
+    <w:unhideWhenUsed/>
+    <w:qFormat/>
+    <w:rsid w:val="009243A2"/>
+    <w:pPr>
+      <w:keepNext/>
+      <w:keepLines/>
+      <w:spacing w:before="40" w:after="0"/>
+      <w:outlineLvl w:val="1"/>
+    </w:pPr>
+    <w:rPr>
+      <w:rFonts w:eastAsiaTheme="majorEastAsia" w:cstheme="majorBidi"/>
+      <w:b/>
+      <w:color w:val="000000" w:themeColor="text1"/>
+      <w:sz w:val="28"/>
+      <w:szCs w:val="26"/>
+    </w:rPr>
   </w:style>
   <w:style w:type="character" w:default="1" w:styleId="DefaultParagraphFont">
     <w:name w:val="Default Paragraph Font"/>
@@ -4592,6 +4997,114 @@
       <w:color w:val="000000"/>
       <w:sz w:val="24"/>
       <w:szCs w:val="24"/>
+    </w:rPr>
+  </w:style>
+  <w:style w:type="paragraph" w:styleId="Header">
+    <w:name w:val="header"/>
+    <w:basedOn w:val="Normal"/>
+    <w:link w:val="HeaderChar"/>
+    <w:uiPriority w:val="99"/>
+    <w:unhideWhenUsed/>
+    <w:rsid w:val="00447B1C"/>
+    <w:pPr>
+      <w:tabs>
+        <w:tab w:val="center" w:pos="4680"/>
+        <w:tab w:val="right" w:pos="9360"/>
+      </w:tabs>
+      <w:spacing w:after="0" w:line="240" w:lineRule="auto"/>
+    </w:pPr>
+  </w:style>
+  <w:style w:type="character" w:customStyle="1" w:styleId="HeaderChar">
+    <w:name w:val="Header Char"/>
+    <w:basedOn w:val="DefaultParagraphFont"/>
+    <w:link w:val="Header"/>
+    <w:uiPriority w:val="99"/>
+    <w:rsid w:val="00447B1C"/>
+  </w:style>
+  <w:style w:type="paragraph" w:styleId="Footer">
+    <w:name w:val="footer"/>
+    <w:basedOn w:val="Normal"/>
+    <w:link w:val="FooterChar"/>
+    <w:uiPriority w:val="99"/>
+    <w:unhideWhenUsed/>
+    <w:rsid w:val="00447B1C"/>
+    <w:pPr>
+      <w:tabs>
+        <w:tab w:val="center" w:pos="4680"/>
+        <w:tab w:val="right" w:pos="9360"/>
+      </w:tabs>
+      <w:spacing w:after="0" w:line="240" w:lineRule="auto"/>
+    </w:pPr>
+  </w:style>
+  <w:style w:type="character" w:customStyle="1" w:styleId="FooterChar">
+    <w:name w:val="Footer Char"/>
+    <w:basedOn w:val="DefaultParagraphFont"/>
+    <w:link w:val="Footer"/>
+    <w:uiPriority w:val="99"/>
+    <w:rsid w:val="00447B1C"/>
+  </w:style>
+  <w:style w:type="character" w:customStyle="1" w:styleId="Heading2Char">
+    <w:name w:val="Heading 2 Char"/>
+    <w:basedOn w:val="DefaultParagraphFont"/>
+    <w:link w:val="Heading2"/>
+    <w:uiPriority w:val="9"/>
+    <w:rsid w:val="009243A2"/>
+    <w:rPr>
+      <w:rFonts w:ascii="Times New Roman" w:eastAsiaTheme="majorEastAsia" w:hAnsi="Times New Roman" w:cstheme="majorBidi"/>
+      <w:b/>
+      <w:color w:val="000000" w:themeColor="text1"/>
+      <w:sz w:val="28"/>
+      <w:szCs w:val="26"/>
+    </w:rPr>
+  </w:style>
+  <w:style w:type="character" w:customStyle="1" w:styleId="Heading1Char">
+    <w:name w:val="Heading 1 Char"/>
+    <w:basedOn w:val="DefaultParagraphFont"/>
+    <w:link w:val="Heading1"/>
+    <w:uiPriority w:val="9"/>
+    <w:rsid w:val="00AA5341"/>
+    <w:rPr>
+      <w:rFonts w:ascii="Times New Roman" w:eastAsiaTheme="majorEastAsia" w:hAnsi="Times New Roman" w:cstheme="majorBidi"/>
+      <w:b/>
+      <w:color w:val="000000" w:themeColor="text1"/>
+      <w:sz w:val="32"/>
+      <w:szCs w:val="32"/>
+    </w:rPr>
+  </w:style>
+  <w:style w:type="paragraph" w:styleId="TOCHeading">
+    <w:name w:val="TOC Heading"/>
+    <w:basedOn w:val="Heading1"/>
+    <w:next w:val="Normal"/>
+    <w:uiPriority w:val="39"/>
+    <w:unhideWhenUsed/>
+    <w:qFormat/>
+    <w:rsid w:val="00AA5341"/>
+    <w:pPr>
+      <w:spacing w:line="259" w:lineRule="auto"/>
+      <w:outlineLvl w:val="9"/>
+    </w:pPr>
+  </w:style>
+  <w:style w:type="paragraph" w:styleId="TOC1">
+    <w:name w:val="toc 1"/>
+    <w:basedOn w:val="Normal"/>
+    <w:next w:val="Normal"/>
+    <w:autoRedefine/>
+    <w:uiPriority w:val="39"/>
+    <w:unhideWhenUsed/>
+    <w:rsid w:val="00AA5341"/>
+    <w:pPr>
+      <w:spacing w:after="100"/>
+    </w:pPr>
+  </w:style>
+  <w:style w:type="character" w:styleId="Hyperlink">
+    <w:name w:val="Hyperlink"/>
+    <w:basedOn w:val="DefaultParagraphFont"/>
+    <w:uiPriority w:val="99"/>
+    <w:unhideWhenUsed/>
+    <w:rsid w:val="00AA5341"/>
+    <w:rPr>
+      <w:color w:val="0000FF" w:themeColor="hyperlink"/>
+      <w:u w:val="single"/>
     </w:rPr>
   </w:style>
 </w:styles>
@@ -4887,7 +5400,7 @@
 </file>
 
 <file path=customXml/itemProps1.xml><?xml version="1.0" encoding="utf-8"?>
-<ds:datastoreItem xmlns:ds="http://schemas.openxmlformats.org/officeDocument/2006/customXml" ds:itemID="{63A6E5BC-65D0-48F5-9D2B-24CD7BF00BC8}">
+<ds:datastoreItem xmlns:ds="http://schemas.openxmlformats.org/officeDocument/2006/customXml" ds:itemID="{B056BE52-F523-41D8-B06F-A266000069E5}">
   <ds:schemaRefs>
     <ds:schemaRef ds:uri="http://schemas.openxmlformats.org/officeDocument/2006/bibliography"/>
   </ds:schemaRefs>

</xml_diff>

<commit_message>
Added to documentation and graphical interface.
</commit_message>
<xml_diff>
--- a/Documentation/Licenta.docx
+++ b/Documentation/Licenta.docx
@@ -1794,7 +1794,6 @@
               <w:rFonts w:asciiTheme="minorHAnsi" w:eastAsiaTheme="minorEastAsia" w:hAnsiTheme="minorHAnsi"/>
               <w:noProof/>
               <w:sz w:val="22"/>
-              <w:lang w:val="ro-RO"/>
             </w:rPr>
           </w:pPr>
           <w:r>
@@ -1818,7 +1817,7 @@
             </w:rPr>
             <w:fldChar w:fldCharType="separate"/>
           </w:r>
-          <w:hyperlink w:anchor="_Toc494275714" w:history="1">
+          <w:hyperlink w:anchor="_Toc517614347" w:history="1">
             <w:r>
               <w:rPr>
                 <w:rStyle w:val="Hyperlink"/>
@@ -1831,7 +1830,6 @@
               <w:rPr>
                 <w:noProof/>
                 <w:webHidden/>
-                <w:lang w:val="ro-RO"/>
               </w:rPr>
               <w:tab/>
             </w:r>
@@ -1839,7 +1837,6 @@
               <w:rPr>
                 <w:noProof/>
                 <w:webHidden/>
-                <w:lang w:val="ro-RO"/>
               </w:rPr>
               <w:fldChar w:fldCharType="begin"/>
             </w:r>
@@ -1847,22 +1844,19 @@
               <w:rPr>
                 <w:noProof/>
                 <w:webHidden/>
-                <w:lang w:val="ro-RO"/>
               </w:rPr>
-              <w:instrText xml:space="preserve"> PAGEREF _Toc494275714 \h </w:instrText>
+              <w:instrText xml:space="preserve"> PAGEREF _Toc517614347 \h </w:instrText>
             </w:r>
             <w:r>
               <w:rPr>
                 <w:noProof/>
                 <w:webHidden/>
-                <w:lang w:val="ro-RO"/>
               </w:rPr>
             </w:r>
             <w:r>
               <w:rPr>
                 <w:noProof/>
                 <w:webHidden/>
-                <w:lang w:val="ro-RO"/>
               </w:rPr>
               <w:fldChar w:fldCharType="separate"/>
             </w:r>
@@ -1870,7 +1864,6 @@
               <w:rPr>
                 <w:noProof/>
                 <w:webHidden/>
-                <w:lang w:val="ro-RO"/>
               </w:rPr>
               <w:t>2</w:t>
             </w:r>
@@ -1878,7 +1871,445 @@
               <w:rPr>
                 <w:noProof/>
                 <w:webHidden/>
+              </w:rPr>
+              <w:fldChar w:fldCharType="end"/>
+            </w:r>
+          </w:hyperlink>
+        </w:p>
+        <w:p>
+          <w:pPr>
+            <w:pStyle w:val="TOC1"/>
+            <w:tabs>
+              <w:tab w:val="right" w:leader="dot" w:pos="9061"/>
+            </w:tabs>
+            <w:rPr>
+              <w:rFonts w:asciiTheme="minorHAnsi" w:eastAsiaTheme="minorEastAsia" w:hAnsiTheme="minorHAnsi"/>
+              <w:noProof/>
+              <w:sz w:val="22"/>
+            </w:rPr>
+          </w:pPr>
+          <w:hyperlink w:anchor="_Toc517614348" w:history="1">
+            <w:r>
+              <w:rPr>
+                <w:rStyle w:val="Hyperlink"/>
+                <w:b/>
+                <w:noProof/>
                 <w:lang w:val="ro-RO"/>
+              </w:rPr>
+              <w:t>Capitolul 1</w:t>
+            </w:r>
+            <w:r>
+              <w:rPr>
+                <w:rStyle w:val="Hyperlink"/>
+                <w:b/>
+                <w:noProof/>
+                <w:lang w:val="ro-RO"/>
+              </w:rPr>
+              <w:t xml:space="preserve">. </w:t>
+            </w:r>
+            <w:r>
+              <w:rPr>
+                <w:rStyle w:val="Hyperlink"/>
+                <w:noProof/>
+                <w:lang w:val="ro-RO"/>
+              </w:rPr>
+              <w:t>Platforma de dezvoltare Android</w:t>
+            </w:r>
+            <w:r>
+              <w:rPr>
+                <w:noProof/>
+                <w:webHidden/>
+              </w:rPr>
+              <w:tab/>
+            </w:r>
+            <w:r>
+              <w:rPr>
+                <w:noProof/>
+                <w:webHidden/>
+              </w:rPr>
+              <w:fldChar w:fldCharType="begin"/>
+            </w:r>
+            <w:r>
+              <w:rPr>
+                <w:noProof/>
+                <w:webHidden/>
+              </w:rPr>
+              <w:instrText xml:space="preserve"> PAGEREF _Toc517614348 \h </w:instrText>
+            </w:r>
+            <w:r>
+              <w:rPr>
+                <w:noProof/>
+                <w:webHidden/>
+              </w:rPr>
+            </w:r>
+            <w:r>
+              <w:rPr>
+                <w:noProof/>
+                <w:webHidden/>
+              </w:rPr>
+              <w:fldChar w:fldCharType="separate"/>
+            </w:r>
+            <w:r>
+              <w:rPr>
+                <w:noProof/>
+                <w:webHidden/>
+              </w:rPr>
+              <w:t>3</w:t>
+            </w:r>
+            <w:r>
+              <w:rPr>
+                <w:noProof/>
+                <w:webHidden/>
+              </w:rPr>
+              <w:fldChar w:fldCharType="end"/>
+            </w:r>
+          </w:hyperlink>
+        </w:p>
+        <w:p>
+          <w:pPr>
+            <w:pStyle w:val="TOC1"/>
+            <w:tabs>
+              <w:tab w:val="right" w:leader="dot" w:pos="9061"/>
+            </w:tabs>
+            <w:rPr>
+              <w:rFonts w:asciiTheme="minorHAnsi" w:eastAsiaTheme="minorEastAsia" w:hAnsiTheme="minorHAnsi"/>
+              <w:noProof/>
+              <w:sz w:val="22"/>
+            </w:rPr>
+          </w:pPr>
+          <w:hyperlink w:anchor="_Toc517614350" w:history="1">
+            <w:r>
+              <w:rPr>
+                <w:rStyle w:val="Hyperlink"/>
+                <w:b/>
+                <w:noProof/>
+                <w:lang w:val="ro-RO"/>
+              </w:rPr>
+              <w:t>Capitolul 2</w:t>
+            </w:r>
+            <w:r>
+              <w:rPr>
+                <w:rStyle w:val="Hyperlink"/>
+                <w:b/>
+                <w:noProof/>
+                <w:lang w:val="ro-RO"/>
+              </w:rPr>
+              <w:t xml:space="preserve">. </w:t>
+            </w:r>
+            <w:r>
+              <w:rPr>
+                <w:rStyle w:val="Hyperlink"/>
+                <w:noProof/>
+                <w:u w:val="none"/>
+                <w:lang w:val="ro-RO"/>
+              </w:rPr>
+              <w:t>Tehnologii folosite</w:t>
+            </w:r>
+            <w:r>
+              <w:rPr>
+                <w:noProof/>
+                <w:webHidden/>
+              </w:rPr>
+              <w:tab/>
+            </w:r>
+            <w:r>
+              <w:rPr>
+                <w:noProof/>
+                <w:webHidden/>
+              </w:rPr>
+              <w:fldChar w:fldCharType="begin"/>
+            </w:r>
+            <w:r>
+              <w:rPr>
+                <w:noProof/>
+                <w:webHidden/>
+              </w:rPr>
+              <w:instrText xml:space="preserve"> PAGEREF _Toc517614350 \h </w:instrText>
+            </w:r>
+            <w:r>
+              <w:rPr>
+                <w:noProof/>
+                <w:webHidden/>
+              </w:rPr>
+            </w:r>
+            <w:r>
+              <w:rPr>
+                <w:noProof/>
+                <w:webHidden/>
+              </w:rPr>
+              <w:fldChar w:fldCharType="separate"/>
+            </w:r>
+            <w:r>
+              <w:rPr>
+                <w:noProof/>
+                <w:webHidden/>
+              </w:rPr>
+              <w:t>3</w:t>
+            </w:r>
+            <w:r>
+              <w:rPr>
+                <w:noProof/>
+                <w:webHidden/>
+              </w:rPr>
+              <w:fldChar w:fldCharType="end"/>
+            </w:r>
+          </w:hyperlink>
+        </w:p>
+        <w:p>
+          <w:pPr>
+            <w:pStyle w:val="TOC1"/>
+            <w:tabs>
+              <w:tab w:val="right" w:leader="dot" w:pos="9061"/>
+            </w:tabs>
+            <w:rPr>
+              <w:rFonts w:asciiTheme="minorHAnsi" w:eastAsiaTheme="minorEastAsia" w:hAnsiTheme="minorHAnsi"/>
+              <w:noProof/>
+              <w:sz w:val="22"/>
+            </w:rPr>
+          </w:pPr>
+          <w:hyperlink w:anchor="_Toc517614352" w:history="1">
+            <w:r>
+              <w:rPr>
+                <w:rStyle w:val="Hyperlink"/>
+                <w:b/>
+                <w:noProof/>
+                <w:lang w:val="ro-RO"/>
+              </w:rPr>
+              <w:t>Capitolul 3</w:t>
+            </w:r>
+            <w:r>
+              <w:rPr>
+                <w:rStyle w:val="Hyperlink"/>
+                <w:b/>
+                <w:noProof/>
+                <w:lang w:val="ro-RO"/>
+              </w:rPr>
+              <w:t xml:space="preserve">. </w:t>
+            </w:r>
+            <w:r>
+              <w:rPr>
+                <w:rStyle w:val="Hyperlink"/>
+                <w:noProof/>
+                <w:u w:val="none"/>
+                <w:lang w:val="ro-RO"/>
+              </w:rPr>
+              <w:t>Aplicația</w:t>
+            </w:r>
+            <w:r>
+              <w:rPr>
+                <w:noProof/>
+                <w:webHidden/>
+              </w:rPr>
+              <w:tab/>
+            </w:r>
+            <w:r>
+              <w:rPr>
+                <w:noProof/>
+                <w:webHidden/>
+              </w:rPr>
+              <w:fldChar w:fldCharType="begin"/>
+            </w:r>
+            <w:r>
+              <w:rPr>
+                <w:noProof/>
+                <w:webHidden/>
+              </w:rPr>
+              <w:instrText xml:space="preserve"> PAGEREF _Toc517614352 \h </w:instrText>
+            </w:r>
+            <w:r>
+              <w:rPr>
+                <w:noProof/>
+                <w:webHidden/>
+              </w:rPr>
+            </w:r>
+            <w:r>
+              <w:rPr>
+                <w:noProof/>
+                <w:webHidden/>
+              </w:rPr>
+              <w:fldChar w:fldCharType="separate"/>
+            </w:r>
+            <w:r>
+              <w:rPr>
+                <w:noProof/>
+                <w:webHidden/>
+              </w:rPr>
+              <w:t>3</w:t>
+            </w:r>
+            <w:r>
+              <w:rPr>
+                <w:noProof/>
+                <w:webHidden/>
+              </w:rPr>
+              <w:fldChar w:fldCharType="end"/>
+            </w:r>
+          </w:hyperlink>
+        </w:p>
+        <w:p>
+          <w:pPr>
+            <w:pStyle w:val="TOC1"/>
+            <w:tabs>
+              <w:tab w:val="right" w:leader="dot" w:pos="9061"/>
+            </w:tabs>
+            <w:rPr>
+              <w:rFonts w:asciiTheme="minorHAnsi" w:eastAsiaTheme="minorEastAsia" w:hAnsiTheme="minorHAnsi"/>
+              <w:noProof/>
+              <w:sz w:val="22"/>
+            </w:rPr>
+          </w:pPr>
+          <w:hyperlink w:anchor="_Toc517614354" w:history="1">
+            <w:r>
+              <w:rPr>
+                <w:rStyle w:val="Hyperlink"/>
+                <w:b/>
+                <w:noProof/>
+                <w:lang w:val="ro-RO"/>
+              </w:rPr>
+              <w:t>Capitolul 4</w:t>
+            </w:r>
+            <w:r>
+              <w:rPr>
+                <w:rStyle w:val="Hyperlink"/>
+                <w:b/>
+                <w:noProof/>
+                <w:lang w:val="ro-RO"/>
+              </w:rPr>
+              <w:t>.</w:t>
+            </w:r>
+            <w:r>
+              <w:rPr>
+                <w:rStyle w:val="Hyperlink"/>
+                <w:noProof/>
+                <w:u w:val="none"/>
+                <w:lang w:val="ro-RO"/>
+              </w:rPr>
+              <w:t xml:space="preserve"> </w:t>
+            </w:r>
+            <w:r>
+              <w:rPr>
+                <w:rStyle w:val="Hyperlink"/>
+                <w:noProof/>
+                <w:u w:val="none"/>
+                <w:lang w:val="ro-RO"/>
+              </w:rPr>
+              <w:t>Componenta de inteligență artificială</w:t>
+            </w:r>
+            <w:r>
+              <w:rPr>
+                <w:noProof/>
+                <w:webHidden/>
+              </w:rPr>
+              <w:tab/>
+            </w:r>
+            <w:r>
+              <w:rPr>
+                <w:noProof/>
+                <w:webHidden/>
+              </w:rPr>
+              <w:fldChar w:fldCharType="begin"/>
+            </w:r>
+            <w:r>
+              <w:rPr>
+                <w:noProof/>
+                <w:webHidden/>
+              </w:rPr>
+              <w:instrText xml:space="preserve"> PAGEREF _Toc517614354 \h </w:instrText>
+            </w:r>
+            <w:r>
+              <w:rPr>
+                <w:noProof/>
+                <w:webHidden/>
+              </w:rPr>
+            </w:r>
+            <w:r>
+              <w:rPr>
+                <w:noProof/>
+                <w:webHidden/>
+              </w:rPr>
+              <w:fldChar w:fldCharType="separate"/>
+            </w:r>
+            <w:r>
+              <w:rPr>
+                <w:noProof/>
+                <w:webHidden/>
+              </w:rPr>
+              <w:t>3</w:t>
+            </w:r>
+            <w:r>
+              <w:rPr>
+                <w:noProof/>
+                <w:webHidden/>
+              </w:rPr>
+              <w:fldChar w:fldCharType="end"/>
+            </w:r>
+          </w:hyperlink>
+        </w:p>
+        <w:p>
+          <w:pPr>
+            <w:pStyle w:val="TOC1"/>
+            <w:tabs>
+              <w:tab w:val="right" w:leader="dot" w:pos="9061"/>
+            </w:tabs>
+            <w:rPr>
+              <w:rFonts w:asciiTheme="minorHAnsi" w:eastAsiaTheme="minorEastAsia" w:hAnsiTheme="minorHAnsi"/>
+              <w:noProof/>
+              <w:sz w:val="22"/>
+            </w:rPr>
+          </w:pPr>
+          <w:hyperlink w:anchor="_Toc517614356" w:history="1">
+            <w:r>
+              <w:rPr>
+                <w:rStyle w:val="Hyperlink"/>
+                <w:noProof/>
+                <w:lang w:val="ro-RO"/>
+              </w:rPr>
+              <w:t>Bibliografie</w:t>
+            </w:r>
+            <w:r>
+              <w:rPr>
+                <w:noProof/>
+                <w:webHidden/>
+              </w:rPr>
+              <w:tab/>
+            </w:r>
+            <w:r>
+              <w:rPr>
+                <w:noProof/>
+                <w:webHidden/>
+              </w:rPr>
+              <w:fldChar w:fldCharType="begin"/>
+            </w:r>
+            <w:r>
+              <w:rPr>
+                <w:noProof/>
+                <w:webHidden/>
+              </w:rPr>
+              <w:instrText xml:space="preserve"> PAGEREF _Toc517614356 \h </w:instrText>
+            </w:r>
+            <w:r>
+              <w:rPr>
+                <w:noProof/>
+                <w:webHidden/>
+              </w:rPr>
+            </w:r>
+            <w:r>
+              <w:rPr>
+                <w:noProof/>
+                <w:webHidden/>
+              </w:rPr>
+              <w:fldChar w:fldCharType="separate"/>
+            </w:r>
+            <w:r>
+              <w:rPr>
+                <w:noProof/>
+                <w:webHidden/>
+              </w:rPr>
+              <w:t>3</w:t>
+            </w:r>
+            <w:r>
+              <w:rPr>
+                <w:noProof/>
+                <w:webHidden/>
               </w:rPr>
               <w:fldChar w:fldCharType="end"/>
             </w:r>
@@ -1922,12 +2353,13 @@
     <w:p>
       <w:pPr>
         <w:pStyle w:val="Heading1"/>
-        <w:rPr>
-          <w:noProof/>
-          <w:lang w:val="ro-RO"/>
-        </w:rPr>
-      </w:pPr>
-      <w:bookmarkStart w:id="0" w:name="_Toc494275714"/>
+        <w:spacing w:line="360" w:lineRule="auto"/>
+        <w:rPr>
+          <w:noProof/>
+          <w:lang w:val="ro-RO"/>
+        </w:rPr>
+      </w:pPr>
+      <w:bookmarkStart w:id="0" w:name="_Toc517614347"/>
       <w:r>
         <w:rPr>
           <w:noProof/>
@@ -1940,15 +2372,16 @@
     </w:p>
     <w:p>
       <w:pPr>
-        <w:rPr>
-          <w:noProof/>
-          <w:lang w:val="ro-RO"/>
-        </w:rPr>
-      </w:pPr>
-    </w:p>
-    <w:p>
-      <w:pPr>
-        <w:spacing w:line="360" w:lineRule="auto"/>
+        <w:spacing w:line="360" w:lineRule="auto"/>
+        <w:rPr>
+          <w:lang w:val="ro-RO"/>
+        </w:rPr>
+      </w:pPr>
+    </w:p>
+    <w:p>
+      <w:pPr>
+        <w:spacing w:line="360" w:lineRule="auto"/>
+        <w:ind w:firstLine="360"/>
         <w:jc w:val="both"/>
         <w:rPr>
           <w:noProof/>
@@ -1960,35 +2393,35 @@
           <w:noProof/>
           <w:lang w:val="ro-RO"/>
         </w:rPr>
-        <w:t xml:space="preserve">La momentul actual, domeniul învățării automate se bucură de o mare popularitate și utilitate. Acesta </w:t>
-      </w:r>
-      <w:r>
-        <w:rPr>
-          <w:noProof/>
-          <w:lang w:val="ro-RO"/>
-        </w:rPr>
-        <w:t>a fost</w:t>
-      </w:r>
-      <w:r>
-        <w:rPr>
-          <w:noProof/>
-          <w:lang w:val="ro-RO"/>
-        </w:rPr>
-        <w:t xml:space="preserve"> principalul motiv al alegerii temei de față. Un alt motiv </w:t>
-      </w:r>
-      <w:r>
-        <w:rPr>
-          <w:noProof/>
-          <w:lang w:val="ro-RO"/>
-        </w:rPr>
-        <w:t>a fost</w:t>
-      </w:r>
-      <w:r>
-        <w:rPr>
-          <w:noProof/>
-          <w:lang w:val="ro-RO"/>
-        </w:rPr>
-        <w:t xml:space="preserve"> dorința de a retrezi interesul oamenilor pentru poezie, aflată astăzi într-un con de umbră.</w:t>
+        <w:t xml:space="preserve">La momentul actual, domeniul învățării automate se bucură de o mare popularitate și utilitate. Acesta a fost principalul motiv al alegerii temei de față. Un alt motiv a fost dorința de a retrezi interesul oamenilor pentru poezie, aflată astăzi într-un con de umbră. </w:t>
+      </w:r>
+      <w:r>
+        <w:rPr>
+          <w:noProof/>
+          <w:lang w:val="ro-RO"/>
+        </w:rPr>
+        <w:t>Pentru aplicație, am decis ca sistemul de operare să fie Android, având în vedere că oamenii se folosesc mai des de un smartphone pentru rezolvarea problemelor decât de un calculator personal. Ace</w:t>
+      </w:r>
+      <w:r>
+        <w:rPr>
+          <w:noProof/>
+          <w:lang w:val="ro-RO"/>
+        </w:rPr>
+        <w:t>a</w:t>
+      </w:r>
+      <w:r>
+        <w:rPr>
+          <w:noProof/>
+          <w:lang w:val="ro-RO"/>
+        </w:rPr>
+        <w:t>st</w:t>
+      </w:r>
+      <w:r>
+        <w:rPr>
+          <w:noProof/>
+          <w:lang w:val="ro-RO"/>
+        </w:rPr>
+        <w:t>ă</w:t>
       </w:r>
       <w:r>
         <w:rPr>
@@ -2002,41 +2435,6 @@
           <w:noProof/>
           <w:lang w:val="ro-RO"/>
         </w:rPr>
-        <w:t>Pentru aplicație, am decis ca sistemul de operare să fie Android, având în vedere că oamenii se folosesc mai des de un smartphone pentru rezolvarea problemelor decât de un calculator personal. Ace</w:t>
-      </w:r>
-      <w:r>
-        <w:rPr>
-          <w:noProof/>
-          <w:lang w:val="ro-RO"/>
-        </w:rPr>
-        <w:t>a</w:t>
-      </w:r>
-      <w:r>
-        <w:rPr>
-          <w:noProof/>
-          <w:lang w:val="ro-RO"/>
-        </w:rPr>
-        <w:t>st</w:t>
-      </w:r>
-      <w:r>
-        <w:rPr>
-          <w:noProof/>
-          <w:lang w:val="ro-RO"/>
-        </w:rPr>
-        <w:t>ă</w:t>
-      </w:r>
-      <w:r>
-        <w:rPr>
-          <w:noProof/>
-          <w:lang w:val="ro-RO"/>
-        </w:rPr>
-        <w:t xml:space="preserve"> </w:t>
-      </w:r>
-      <w:r>
-        <w:rPr>
-          <w:noProof/>
-          <w:lang w:val="ro-RO"/>
-        </w:rPr>
         <w:t>temă</w:t>
       </w:r>
       <w:r>
@@ -2064,6 +2462,7 @@
     <w:p>
       <w:pPr>
         <w:spacing w:line="360" w:lineRule="auto"/>
+        <w:ind w:firstLine="360"/>
         <w:jc w:val="both"/>
         <w:rPr>
           <w:noProof/>
@@ -2247,6 +2646,7 @@
           <w:id w:val="251022760"/>
           <w:citation/>
         </w:sdtPr>
+        <w:sdtEndPr/>
         <w:sdtContent>
           <w:r>
             <w:rPr>
@@ -2281,7 +2681,7 @@
               <w:noProof/>
               <w:lang w:val="ro-RO"/>
             </w:rPr>
-            <w:t>(van Lun, 2018)</w:t>
+            <w:t>(Chatbots.org, 2018)</w:t>
           </w:r>
           <w:r>
             <w:rPr>
@@ -2338,6 +2738,7 @@
     <w:p>
       <w:pPr>
         <w:spacing w:line="360" w:lineRule="auto"/>
+        <w:ind w:firstLine="360"/>
         <w:jc w:val="both"/>
         <w:rPr>
           <w:noProof/>
@@ -2428,6 +2829,7 @@
     <w:p>
       <w:pPr>
         <w:spacing w:line="360" w:lineRule="auto"/>
+        <w:ind w:firstLine="360"/>
         <w:jc w:val="both"/>
         <w:rPr>
           <w:noProof/>
@@ -2446,7 +2848,7 @@
           <w:noProof/>
           <w:lang w:val="ro-RO"/>
         </w:rPr>
-        <w:t>aplicației</w:t>
+        <w:t>chatbot-ului</w:t>
       </w:r>
       <w:r>
         <w:rPr>
@@ -2460,332 +2862,42 @@
           <w:noProof/>
           <w:lang w:val="ro-RO"/>
         </w:rPr>
-        <w:t xml:space="preserve">o </w:t>
-      </w:r>
-      <w:r>
-        <w:rPr>
-          <w:noProof/>
-          <w:lang w:val="ro-RO"/>
-        </w:rPr>
-        <w:t>model</w:t>
-      </w:r>
-      <w:r>
-        <w:rPr>
-          <w:noProof/>
-          <w:lang w:val="ro-RO"/>
-        </w:rPr>
-        <w:t>are</w:t>
-      </w:r>
-      <w:r>
-        <w:rPr>
-          <w:noProof/>
-          <w:lang w:val="ro-RO"/>
-        </w:rPr>
-        <w:t xml:space="preserve"> </w:t>
-      </w:r>
-      <w:r>
-        <w:rPr>
-          <w:noProof/>
-          <w:lang w:val="ro-RO"/>
-        </w:rPr>
-        <w:t>Skip-Gram</w:t>
-      </w:r>
-      <w:r>
-        <w:rPr>
-          <w:noProof/>
-          <w:lang w:val="ro-RO"/>
-        </w:rPr>
-        <w:t xml:space="preserve"> </w:t>
-      </w:r>
-      <w:r>
-        <w:rPr>
-          <w:noProof/>
-          <w:lang w:val="ro-RO"/>
-        </w:rPr>
-        <w:t>a limbajului natural</w:t>
-      </w:r>
-      <w:r>
-        <w:rPr>
-          <w:noProof/>
-          <w:lang w:val="ro-RO"/>
-        </w:rPr>
-        <w:t xml:space="preserve"> pentru a învăța chatbot-ul. Acest model</w:t>
-      </w:r>
-      <w:r>
-        <w:rPr>
-          <w:noProof/>
-          <w:lang w:val="ro-RO"/>
-        </w:rPr>
-        <w:t xml:space="preserve"> </w:t>
-      </w:r>
-      <w:r>
-        <w:rPr>
-          <w:noProof/>
-          <w:lang w:val="ro-RO"/>
-        </w:rPr>
-        <w:t xml:space="preserve">se folosește </w:t>
-      </w:r>
-      <w:r>
-        <w:rPr>
-          <w:noProof/>
-          <w:lang w:val="ro-RO"/>
-        </w:rPr>
-        <w:t>pentru</w:t>
-      </w:r>
-      <w:r>
-        <w:rPr>
-          <w:noProof/>
-          <w:lang w:val="ro-RO"/>
-        </w:rPr>
-        <w:t xml:space="preserve"> reprezent</w:t>
-      </w:r>
-      <w:r>
-        <w:rPr>
-          <w:noProof/>
-          <w:lang w:val="ro-RO"/>
-        </w:rPr>
-        <w:t>a</w:t>
-      </w:r>
-      <w:r>
-        <w:rPr>
-          <w:noProof/>
-          <w:lang w:val="ro-RO"/>
-        </w:rPr>
-        <w:t>r</w:t>
-      </w:r>
-      <w:r>
-        <w:rPr>
-          <w:noProof/>
-          <w:lang w:val="ro-RO"/>
-        </w:rPr>
-        <w:t>ea</w:t>
-      </w:r>
-      <w:r>
-        <w:rPr>
-          <w:noProof/>
-          <w:lang w:val="ro-RO"/>
-        </w:rPr>
-        <w:t xml:space="preserve"> cuvintelor prin vectori de probabilități</w:t>
-      </w:r>
-      <w:r>
-        <w:rPr>
-          <w:noProof/>
-          <w:lang w:val="ro-RO"/>
-        </w:rPr>
-        <w:t>.</w:t>
-      </w:r>
-      <w:r>
-        <w:rPr>
-          <w:noProof/>
-          <w:lang w:val="ro-RO"/>
-        </w:rPr>
-        <w:t xml:space="preserve"> </w:t>
-      </w:r>
-      <w:r>
-        <w:rPr>
-          <w:noProof/>
-          <w:lang w:val="ro-RO"/>
-        </w:rPr>
-        <w:t>P</w:t>
-      </w:r>
-      <w:r>
-        <w:rPr>
-          <w:noProof/>
-          <w:lang w:val="ro-RO"/>
-        </w:rPr>
-        <w:t>oate</w:t>
-      </w:r>
-      <w:r>
-        <w:rPr>
-          <w:noProof/>
-          <w:lang w:val="ro-RO"/>
-        </w:rPr>
-        <w:t xml:space="preserve"> fi </w:t>
-      </w:r>
-      <w:r>
-        <w:rPr>
-          <w:noProof/>
-          <w:lang w:val="ro-RO"/>
-        </w:rPr>
-        <w:t>utilizat</w:t>
-      </w:r>
-      <w:r>
-        <w:rPr>
-          <w:noProof/>
-          <w:lang w:val="ro-RO"/>
-        </w:rPr>
-        <w:t xml:space="preserve"> </w:t>
-      </w:r>
-      <w:r>
-        <w:rPr>
-          <w:noProof/>
-          <w:lang w:val="ro-RO"/>
-        </w:rPr>
-        <w:t>la</w:t>
-      </w:r>
-      <w:r>
-        <w:rPr>
-          <w:noProof/>
-          <w:lang w:val="ro-RO"/>
-        </w:rPr>
-        <w:t xml:space="preserve"> clasificarea documentelor sau e-mail-urilor</w:t>
-      </w:r>
-      <w:r>
-        <w:rPr>
-          <w:noProof/>
-          <w:lang w:val="ro-RO"/>
-        </w:rPr>
-        <w:t xml:space="preserve"> datorită capacității sale de a prezice contextul unui cuvânt</w:t>
-      </w:r>
-      <w:r>
-        <w:rPr>
-          <w:noProof/>
-          <w:lang w:val="ro-RO"/>
-        </w:rPr>
-        <w:t>.</w:t>
-      </w:r>
-      <w:r>
-        <w:rPr>
-          <w:noProof/>
-          <w:lang w:val="ro-RO"/>
-        </w:rPr>
-        <w:t xml:space="preserve"> </w:t>
-      </w:r>
-      <w:r>
-        <w:rPr>
-          <w:noProof/>
-          <w:lang w:val="ro-RO"/>
-        </w:rPr>
-        <w:t>O altă posibilă metodă de învățare</w:t>
-      </w:r>
-      <w:r>
-        <w:rPr>
-          <w:noProof/>
-          <w:lang w:val="ro-RO"/>
-        </w:rPr>
-        <w:t xml:space="preserve"> era</w:t>
-      </w:r>
-      <w:r>
-        <w:rPr>
-          <w:noProof/>
-          <w:lang w:val="ro-RO"/>
-        </w:rPr>
-        <w:t xml:space="preserve"> și modelul CBOW (Continous Bag of Words)</w:t>
-      </w:r>
-      <w:r>
-        <w:rPr>
-          <w:noProof/>
-          <w:lang w:val="ro-RO"/>
-        </w:rPr>
-        <w:t>,</w:t>
-      </w:r>
-      <w:r>
-        <w:rPr>
-          <w:noProof/>
-          <w:lang w:val="ro-RO"/>
-        </w:rPr>
-        <w:t xml:space="preserve"> </w:t>
-      </w:r>
-      <w:r>
-        <w:rPr>
-          <w:noProof/>
-          <w:lang w:val="ro-RO"/>
-        </w:rPr>
-        <w:t>dar</w:t>
-      </w:r>
-      <w:r>
-        <w:rPr>
-          <w:noProof/>
-          <w:lang w:val="ro-RO"/>
-        </w:rPr>
-        <w:t xml:space="preserve"> </w:t>
-      </w:r>
-      <w:r>
-        <w:rPr>
-          <w:noProof/>
-          <w:lang w:val="ro-RO"/>
-        </w:rPr>
-        <w:t xml:space="preserve">acesta </w:t>
-      </w:r>
-      <w:r>
-        <w:rPr>
-          <w:noProof/>
-          <w:lang w:val="ro-RO"/>
-        </w:rPr>
-        <w:t>este exact opusul</w:t>
-      </w:r>
-      <w:r>
-        <w:rPr>
-          <w:noProof/>
-          <w:lang w:val="ro-RO"/>
-        </w:rPr>
-        <w:t xml:space="preserve"> lui Skip-Gram</w:t>
-      </w:r>
-      <w:r>
-        <w:rPr>
-          <w:noProof/>
-          <w:lang w:val="ro-RO"/>
-        </w:rPr>
-        <w:t xml:space="preserve">. Prin urmare, alegerea </w:t>
-      </w:r>
-      <w:r>
-        <w:rPr>
-          <w:noProof/>
-          <w:lang w:val="ro-RO"/>
-        </w:rPr>
-        <w:t>nu avea o importanță deosebită</w:t>
-      </w:r>
-      <w:r>
-        <w:rPr>
-          <w:noProof/>
-          <w:lang w:val="ro-RO"/>
-        </w:rPr>
-        <w:t>.</w:t>
-      </w:r>
-      <w:r>
-        <w:rPr>
-          <w:noProof/>
-          <w:lang w:val="ro-RO"/>
-        </w:rPr>
-        <w:t xml:space="preserve"> Cele două modele nu </w:t>
-      </w:r>
-      <w:r>
-        <w:rPr>
-          <w:noProof/>
-          <w:lang w:val="ro-RO"/>
-        </w:rPr>
-        <w:t>sunt altceva decât rețele neuronale cu trei nivele: intrare, proiecție și ieșire.</w:t>
-      </w:r>
-    </w:p>
-    <w:p>
-      <w:pPr>
-        <w:spacing w:line="360" w:lineRule="auto"/>
-        <w:jc w:val="both"/>
-        <w:rPr>
-          <w:noProof/>
-          <w:lang w:val="ro-RO"/>
-        </w:rPr>
-      </w:pPr>
-      <w:r>
-        <w:rPr>
-          <w:noProof/>
-          <w:lang w:val="ro-RO"/>
-        </w:rPr>
-        <w:t xml:space="preserve">Chatbot-ul este definit ca </w:t>
-      </w:r>
-      <w:r>
-        <w:rPr>
-          <w:noProof/>
-          <w:lang w:val="ro-RO"/>
-        </w:rPr>
-        <w:t>„</w:t>
-      </w:r>
-      <w:r>
-        <w:rPr>
-          <w:noProof/>
-          <w:lang w:val="ro-RO"/>
-        </w:rPr>
-        <w:t>an artificial living entity designed to have conversations with real human beings. This could encompass a text conversation via computers, a spoken conversation or even a non-verbal conversation”</w:t>
+        <w:t xml:space="preserve">o serie de reprezentări a cuvintelor prin vectori de probabilități </w:t>
+      </w:r>
+      <w:r>
+        <w:rPr>
+          <w:noProof/>
+          <w:lang w:val="ro-RO"/>
+        </w:rPr>
+        <w:t>pre</w:t>
+      </w:r>
+      <w:r>
+        <w:rPr>
+          <w:noProof/>
+          <w:lang w:val="ro-RO"/>
+        </w:rPr>
+        <w:t xml:space="preserve">calculați cu un algoritm Word2Vec. </w:t>
+      </w:r>
+      <w:r>
+        <w:rPr>
+          <w:noProof/>
+          <w:lang w:val="ro-RO"/>
+        </w:rPr>
+        <w:t xml:space="preserve">Algoritmul a fost aplicat pe corpusul CoRoLa, o mulțime de texte dintre care unele datează din 1989, „scopul creării </w:t>
+      </w:r>
+      <w:r>
+        <w:rPr>
+          <w:noProof/>
+          <w:lang w:val="ro-RO"/>
+        </w:rPr>
+        <w:t>acestuia fiind să ofere o imagine obiectivă a limbii române actuale scrise și vorbite</w:t>
+      </w:r>
+      <w:r>
+        <w:rPr>
+          <w:noProof/>
+          <w:lang w:val="ro-RO"/>
+        </w:rPr>
+        <w:t>”</w:t>
       </w:r>
       <w:sdt>
         <w:sdtPr>
@@ -2793,7 +2905,7 @@
             <w:noProof/>
             <w:lang w:val="ro-RO"/>
           </w:rPr>
-          <w:id w:val="-1862120402"/>
+          <w:id w:val="1315222004"/>
           <w:citation/>
         </w:sdtPr>
         <w:sdtContent>
@@ -2809,7 +2921,7 @@
               <w:noProof/>
               <w:lang w:val="ro-RO"/>
             </w:rPr>
-            <w:instrText xml:space="preserve"> CITATION van18 \l 1048 </w:instrText>
+            <w:instrText xml:space="preserve"> CITATION Tuf17 \l 1048 </w:instrText>
           </w:r>
           <w:r>
             <w:rPr>
@@ -2830,7 +2942,7 @@
               <w:noProof/>
               <w:lang w:val="ro-RO"/>
             </w:rPr>
-            <w:t>(van Lun, 2018)</w:t>
+            <w:t>(Tufiș, et al., 2017)</w:t>
           </w:r>
           <w:r>
             <w:rPr>
@@ -2853,6 +2965,183 @@
           <w:noProof/>
           <w:lang w:val="ro-RO"/>
         </w:rPr>
+        <w:t xml:space="preserve"> Numărul vectorilor preluați este de 250258, fiecare având dimensiunea 300. </w:t>
+      </w:r>
+      <w:r>
+        <w:rPr>
+          <w:noProof/>
+          <w:lang w:val="ro-RO"/>
+        </w:rPr>
+        <w:t>Am calculat cu datele din vectori utilizând similaritatea cosinus, pentru fiecare cuvânt, cele mai similare 10 cuvinte</w:t>
+      </w:r>
+      <w:r>
+        <w:rPr>
+          <w:noProof/>
+          <w:lang w:val="ro-RO"/>
+        </w:rPr>
+        <w:t xml:space="preserve"> cu acesta,</w:t>
+      </w:r>
+      <w:r>
+        <w:rPr>
+          <w:noProof/>
+          <w:lang w:val="ro-RO"/>
+        </w:rPr>
+        <w:t xml:space="preserve"> care</w:t>
+      </w:r>
+      <w:r>
+        <w:rPr>
+          <w:noProof/>
+          <w:lang w:val="ro-RO"/>
+        </w:rPr>
+        <w:t xml:space="preserve"> </w:t>
+      </w:r>
+      <w:r>
+        <w:rPr>
+          <w:noProof/>
+          <w:lang w:val="ro-RO"/>
+        </w:rPr>
+        <w:t>au fost</w:t>
+      </w:r>
+      <w:r>
+        <w:rPr>
+          <w:noProof/>
+          <w:lang w:val="ro-RO"/>
+        </w:rPr>
+        <w:t xml:space="preserve"> folosit</w:t>
+      </w:r>
+      <w:r>
+        <w:rPr>
+          <w:noProof/>
+          <w:lang w:val="ro-RO"/>
+        </w:rPr>
+        <w:t>e</w:t>
+      </w:r>
+      <w:r>
+        <w:rPr>
+          <w:noProof/>
+          <w:lang w:val="ro-RO"/>
+        </w:rPr>
+        <w:t xml:space="preserve"> ulterior</w:t>
+      </w:r>
+      <w:r>
+        <w:rPr>
+          <w:noProof/>
+          <w:lang w:val="ro-RO"/>
+        </w:rPr>
+        <w:t xml:space="preserve"> la algoritmul de </w:t>
+      </w:r>
+      <w:r>
+        <w:rPr>
+          <w:lang w:val="ro-RO"/>
+        </w:rPr>
+        <w:t>generare</w:t>
+      </w:r>
+      <w:r>
+        <w:rPr>
+          <w:noProof/>
+          <w:lang w:val="ro-RO"/>
+        </w:rPr>
+        <w:t xml:space="preserve"> a versurilor.</w:t>
+      </w:r>
+    </w:p>
+    <w:p>
+      <w:pPr>
+        <w:spacing w:line="360" w:lineRule="auto"/>
+        <w:ind w:firstLine="360"/>
+        <w:jc w:val="both"/>
+        <w:rPr>
+          <w:noProof/>
+          <w:lang w:val="ro-RO"/>
+        </w:rPr>
+      </w:pPr>
+      <w:r>
+        <w:rPr>
+          <w:noProof/>
+          <w:lang w:val="ro-RO"/>
+        </w:rPr>
+        <w:t xml:space="preserve">Chatbot-ul este definit ca </w:t>
+      </w:r>
+      <w:r>
+        <w:rPr>
+          <w:noProof/>
+          <w:lang w:val="ro-RO"/>
+        </w:rPr>
+        <w:t>„</w:t>
+      </w:r>
+      <w:r>
+        <w:rPr>
+          <w:noProof/>
+          <w:lang w:val="ro-RO"/>
+        </w:rPr>
+        <w:t>an artificial living entity designed to have conversations with real human beings. This could encompass a text conversation via computers, a spoken conversation or even a non-verbal conversation”</w:t>
+      </w:r>
+      <w:sdt>
+        <w:sdtPr>
+          <w:rPr>
+            <w:noProof/>
+            <w:lang w:val="ro-RO"/>
+          </w:rPr>
+          <w:id w:val="-1862120402"/>
+          <w:citation/>
+        </w:sdtPr>
+        <w:sdtEndPr/>
+        <w:sdtContent>
+          <w:r>
+            <w:rPr>
+              <w:noProof/>
+              <w:lang w:val="ro-RO"/>
+            </w:rPr>
+            <w:fldChar w:fldCharType="begin"/>
+          </w:r>
+          <w:r>
+            <w:rPr>
+              <w:noProof/>
+              <w:lang w:val="ro-RO"/>
+            </w:rPr>
+            <w:instrText xml:space="preserve">CITATION van18 \l 1048 </w:instrText>
+          </w:r>
+          <w:r>
+            <w:rPr>
+              <w:noProof/>
+              <w:lang w:val="ro-RO"/>
+            </w:rPr>
+            <w:fldChar w:fldCharType="separate"/>
+          </w:r>
+          <w:r>
+            <w:rPr>
+              <w:noProof/>
+              <w:lang w:val="ro-RO"/>
+            </w:rPr>
+            <w:t xml:space="preserve"> </w:t>
+          </w:r>
+          <w:r>
+            <w:rPr>
+              <w:noProof/>
+              <w:lang w:val="ro-RO"/>
+            </w:rPr>
+            <w:t>(Chatbots.org, 2018)</w:t>
+          </w:r>
+          <w:r>
+            <w:rPr>
+              <w:noProof/>
+              <w:lang w:val="ro-RO"/>
+            </w:rPr>
+            <w:fldChar w:fldCharType="end"/>
+          </w:r>
+        </w:sdtContent>
+      </w:sdt>
+      <w:r>
+        <w:rPr>
+          <w:noProof/>
+          <w:lang w:val="ro-RO"/>
+        </w:rPr>
+        <w:t>.</w:t>
+      </w:r>
+      <w:r>
+        <w:rPr>
+          <w:noProof/>
+          <w:lang w:val="ro-RO"/>
+        </w:rPr>
         <w:t xml:space="preserve"> Numele Euterpe</w:t>
       </w:r>
       <w:r>
@@ -2867,225 +3156,1617 @@
           <w:noProof/>
           <w:lang w:val="ro-RO"/>
         </w:rPr>
-        <w:t xml:space="preserve"> a fost preluat din mitologia greacă, fiind una dintre cele nouă fiice ale lui Zeus și muza muzicii și a poeziei lirice.</w:t>
-      </w:r>
-    </w:p>
-    <w:p>
-      <w:pPr>
-        <w:spacing w:line="360" w:lineRule="auto"/>
+        <w:t xml:space="preserve"> a fost preluat din mitologia greacă, fiind una dintre cele nouă fiice ale lui Zeus și </w:t>
+      </w:r>
+      <w:r>
+        <w:rPr>
+          <w:noProof/>
+          <w:lang w:val="ro-RO"/>
+        </w:rPr>
+        <w:t xml:space="preserve">considerată </w:t>
+      </w:r>
+      <w:r>
+        <w:rPr>
+          <w:noProof/>
+          <w:lang w:val="ro-RO"/>
+        </w:rPr>
+        <w:t>muza muzicii și a poeziei lirice.</w:t>
+      </w:r>
+    </w:p>
+    <w:p>
+      <w:pPr>
+        <w:spacing w:line="360" w:lineRule="auto"/>
+        <w:ind w:firstLine="360"/>
         <w:jc w:val="both"/>
         <w:rPr>
           <w:noProof/>
           <w:lang w:val="ro-RO"/>
         </w:rPr>
       </w:pPr>
-      <w:bookmarkStart w:id="1" w:name="_GoBack"/>
+      <w:r>
+        <w:rPr>
+          <w:noProof/>
+          <w:lang w:val="ro-RO"/>
+        </w:rPr>
+        <w:lastRenderedPageBreak/>
+        <w:t xml:space="preserve">În primul capitol se face </w:t>
+      </w:r>
+      <w:r>
+        <w:rPr>
+          <w:noProof/>
+          <w:lang w:val="ro-RO"/>
+        </w:rPr>
+        <w:t xml:space="preserve">o statistică asupra numărului de aplicații și al veniturilor dezvoltatorilor din acestea, </w:t>
+      </w:r>
+      <w:r>
+        <w:rPr>
+          <w:noProof/>
+          <w:lang w:val="ro-RO"/>
+        </w:rPr>
+        <w:t>o scurtă descriere a mediului de dezvoltare folosit, Android Studio, precum și o prezentare succintă  a câtorva dintre cele mai populare chatbot-uri</w:t>
+      </w:r>
+      <w:r>
+        <w:rPr>
+          <w:noProof/>
+          <w:lang w:val="ro-RO"/>
+        </w:rPr>
+        <w:t xml:space="preserve"> pe Android</w:t>
+      </w:r>
+      <w:r>
+        <w:rPr>
+          <w:noProof/>
+          <w:lang w:val="ro-RO"/>
+        </w:rPr>
+        <w:t xml:space="preserve"> existent</w:t>
+      </w:r>
+      <w:r>
+        <w:rPr>
+          <w:noProof/>
+          <w:lang w:val="ro-RO"/>
+        </w:rPr>
+        <w:t>e</w:t>
+      </w:r>
+      <w:r>
+        <w:rPr>
+          <w:noProof/>
+          <w:lang w:val="ro-RO"/>
+        </w:rPr>
+        <w:t>.</w:t>
+      </w:r>
+    </w:p>
+    <w:p>
+      <w:pPr>
+        <w:spacing w:line="360" w:lineRule="auto"/>
+        <w:ind w:firstLine="360"/>
+        <w:jc w:val="both"/>
+        <w:rPr>
+          <w:noProof/>
+          <w:lang w:val="ro-RO"/>
+        </w:rPr>
+      </w:pPr>
+      <w:r>
+        <w:rPr>
+          <w:noProof/>
+          <w:lang w:val="ro-RO"/>
+        </w:rPr>
+        <w:t>Capitolul doi descrie modalitățile prin care se poate realiza un chatbot și surprinde tehnologiile folosite pentru atingerea obiectivelor acestei lucrări.</w:t>
+      </w:r>
+    </w:p>
+    <w:p>
+      <w:pPr>
+        <w:spacing w:line="360" w:lineRule="auto"/>
+        <w:ind w:firstLine="360"/>
+        <w:jc w:val="both"/>
+        <w:rPr>
+          <w:noProof/>
+          <w:lang w:val="ro-RO"/>
+        </w:rPr>
+      </w:pPr>
+      <w:r>
+        <w:rPr>
+          <w:noProof/>
+          <w:lang w:val="ro-RO"/>
+        </w:rPr>
+        <w:t xml:space="preserve">Capitolul trei </w:t>
+      </w:r>
+      <w:r>
+        <w:rPr>
+          <w:noProof/>
+          <w:lang w:val="ro-RO"/>
+        </w:rPr>
+        <w:t>cuprinde o descriere completă asupra interfeței grafice și a funcționalităților aplicației.</w:t>
+      </w:r>
+    </w:p>
+    <w:p>
+      <w:pPr>
+        <w:spacing w:line="360" w:lineRule="auto"/>
+        <w:ind w:firstLine="360"/>
+        <w:jc w:val="both"/>
+        <w:rPr>
+          <w:noProof/>
+          <w:lang w:val="ro-RO"/>
+        </w:rPr>
+      </w:pPr>
+      <w:r>
+        <w:rPr>
+          <w:noProof/>
+          <w:lang w:val="ro-RO"/>
+        </w:rPr>
+        <w:t>Capitolul patru vorbește despre „creierul” chatbot-ului</w:t>
+      </w:r>
+      <w:r>
+        <w:rPr>
+          <w:noProof/>
+          <w:lang w:val="ro-RO"/>
+        </w:rPr>
+        <w:t xml:space="preserve"> și algoritmul de generare a versurilor care se folosește de cunoștințele acestuia.</w:t>
+      </w:r>
+    </w:p>
+    <w:p>
+      <w:pPr>
+        <w:spacing w:line="360" w:lineRule="auto"/>
+        <w:rPr>
+          <w:noProof/>
+          <w:lang w:val="ro-RO"/>
+        </w:rPr>
+      </w:pPr>
+      <w:r>
+        <w:rPr>
+          <w:noProof/>
+          <w:lang w:val="ro-RO"/>
+        </w:rPr>
+        <w:br w:type="page"/>
+      </w:r>
+    </w:p>
+    <w:p>
+      <w:pPr>
+        <w:spacing w:line="360" w:lineRule="auto"/>
+        <w:ind w:firstLine="360"/>
+        <w:jc w:val="both"/>
+        <w:rPr>
+          <w:noProof/>
+          <w:lang w:val="ro-RO"/>
+        </w:rPr>
+      </w:pPr>
+    </w:p>
+    <w:p>
+      <w:pPr>
+        <w:pStyle w:val="Heading1"/>
+        <w:spacing w:line="360" w:lineRule="auto"/>
+        <w:rPr>
+          <w:lang w:val="ro-RO"/>
+        </w:rPr>
+      </w:pPr>
+      <w:bookmarkStart w:id="1" w:name="_Toc517614348"/>
+      <w:r>
+        <w:rPr>
+          <w:lang w:val="ro-RO"/>
+        </w:rPr>
+        <w:t>Capitolul 1</w:t>
+      </w:r>
       <w:bookmarkEnd w:id="1"/>
     </w:p>
     <w:p>
       <w:pPr>
         <w:spacing w:line="360" w:lineRule="auto"/>
+        <w:rPr>
+          <w:lang w:val="ro-RO"/>
+        </w:rPr>
+      </w:pPr>
+    </w:p>
+    <w:p>
+      <w:pPr>
+        <w:pStyle w:val="Heading2"/>
+        <w:spacing w:line="360" w:lineRule="auto"/>
+        <w:rPr>
+          <w:lang w:val="ro-RO"/>
+        </w:rPr>
+      </w:pPr>
+      <w:bookmarkStart w:id="2" w:name="_Toc517614349"/>
+      <w:r>
+        <w:rPr>
+          <w:lang w:val="ro-RO"/>
+        </w:rPr>
+        <w:t>Platforma de dezvoltare Android</w:t>
+      </w:r>
+      <w:bookmarkEnd w:id="2"/>
+    </w:p>
+    <w:p>
+      <w:pPr>
+        <w:spacing w:line="360" w:lineRule="auto"/>
+        <w:rPr>
+          <w:lang w:val="ro-RO"/>
+        </w:rPr>
+      </w:pPr>
+    </w:p>
+    <w:p>
+      <w:pPr>
+        <w:spacing w:line="360" w:lineRule="auto"/>
+        <w:ind w:firstLine="360"/>
         <w:jc w:val="both"/>
         <w:rPr>
-          <w:noProof/>
-          <w:lang w:val="ro-RO"/>
-        </w:rPr>
-      </w:pPr>
-    </w:p>
-    <w:p>
-      <w:pPr>
-        <w:spacing w:line="360" w:lineRule="auto"/>
+          <w:lang w:val="ro-RO"/>
+        </w:rPr>
+      </w:pPr>
+      <w:bookmarkStart w:id="3" w:name="_Hlk517629227"/>
+      <w:r>
+        <w:rPr>
+          <w:lang w:val="ro-RO"/>
+        </w:rPr>
+        <w:t xml:space="preserve">Aplicațiile se bucură </w:t>
+      </w:r>
+      <w:r>
+        <w:rPr>
+          <w:lang w:val="ro-RO"/>
+        </w:rPr>
+        <w:t>la momentul actual</w:t>
+      </w:r>
+      <w:r>
+        <w:rPr>
+          <w:lang w:val="ro-RO"/>
+        </w:rPr>
+        <w:t xml:space="preserve"> de o popularitate extraordinară în rândul oamenilor, iar </w:t>
+      </w:r>
+      <w:bookmarkEnd w:id="3"/>
+      <w:r>
+        <w:rPr>
+          <w:lang w:val="ro-RO"/>
+        </w:rPr>
+        <w:t xml:space="preserve">aceasta mulțumită facilităților și divertismentului pe care le oferă. Conform statisticilor, există 3.8 milioane de aplicații pe Google Play, 2 milioane pe Apple </w:t>
+      </w:r>
+      <w:proofErr w:type="spellStart"/>
+      <w:r>
+        <w:rPr>
+          <w:lang w:val="ro-RO"/>
+        </w:rPr>
+        <w:t>App</w:t>
+      </w:r>
+      <w:proofErr w:type="spellEnd"/>
+      <w:r>
+        <w:rPr>
+          <w:lang w:val="ro-RO"/>
+        </w:rPr>
+        <w:t xml:space="preserve"> </w:t>
+      </w:r>
+      <w:proofErr w:type="spellStart"/>
+      <w:r>
+        <w:rPr>
+          <w:lang w:val="ro-RO"/>
+        </w:rPr>
+        <w:t>Store</w:t>
+      </w:r>
+      <w:proofErr w:type="spellEnd"/>
+      <w:r>
+        <w:rPr>
+          <w:lang w:val="ro-RO"/>
+        </w:rPr>
+        <w:t xml:space="preserve">, 669 de mii pe </w:t>
+      </w:r>
+      <w:r>
+        <w:rPr>
+          <w:lang w:val="ro-RO"/>
+        </w:rPr>
+        <w:t xml:space="preserve">Windows </w:t>
+      </w:r>
+      <w:proofErr w:type="spellStart"/>
+      <w:r>
+        <w:rPr>
+          <w:lang w:val="ro-RO"/>
+        </w:rPr>
+        <w:t>Store</w:t>
+      </w:r>
+      <w:proofErr w:type="spellEnd"/>
+      <w:r>
+        <w:rPr>
+          <w:lang w:val="ro-RO"/>
+        </w:rPr>
+        <w:t xml:space="preserve">, 430 de mii pe Amazon </w:t>
+      </w:r>
+      <w:proofErr w:type="spellStart"/>
+      <w:r>
+        <w:rPr>
+          <w:lang w:val="ro-RO"/>
+        </w:rPr>
+        <w:t>Appstore</w:t>
+      </w:r>
+      <w:proofErr w:type="spellEnd"/>
+      <w:r>
+        <w:rPr>
+          <w:lang w:val="ro-RO"/>
+        </w:rPr>
+        <w:t xml:space="preserve"> și 234 500 pe </w:t>
+      </w:r>
+      <w:proofErr w:type="spellStart"/>
+      <w:r>
+        <w:rPr>
+          <w:lang w:val="ro-RO"/>
+        </w:rPr>
+        <w:t>BlackBerry</w:t>
+      </w:r>
+      <w:proofErr w:type="spellEnd"/>
+      <w:r>
+        <w:rPr>
+          <w:lang w:val="ro-RO"/>
+        </w:rPr>
+        <w:t xml:space="preserve"> World</w:t>
+      </w:r>
+      <w:r>
+        <w:rPr>
+          <w:lang w:val="ro-RO"/>
+        </w:rPr>
+        <w:t xml:space="preserve"> </w:t>
+      </w:r>
+      <w:sdt>
+        <w:sdtPr>
+          <w:rPr>
+            <w:lang w:val="ro-RO"/>
+          </w:rPr>
+          <w:id w:val="33008816"/>
+          <w:citation/>
+        </w:sdtPr>
+        <w:sdtContent>
+          <w:r>
+            <w:rPr>
+              <w:lang w:val="ro-RO"/>
+            </w:rPr>
+            <w:fldChar w:fldCharType="begin"/>
+          </w:r>
+          <w:r>
+            <w:rPr>
+              <w:lang w:val="ro-RO"/>
+            </w:rPr>
+            <w:instrText xml:space="preserve"> CITATION Sta18 \l 1048 </w:instrText>
+          </w:r>
+          <w:r>
+            <w:rPr>
+              <w:lang w:val="ro-RO"/>
+            </w:rPr>
+            <w:fldChar w:fldCharType="separate"/>
+          </w:r>
+          <w:r>
+            <w:rPr>
+              <w:noProof/>
+              <w:lang w:val="ro-RO"/>
+            </w:rPr>
+            <w:t>(Statista, 2018)</w:t>
+          </w:r>
+          <w:r>
+            <w:rPr>
+              <w:lang w:val="ro-RO"/>
+            </w:rPr>
+            <w:fldChar w:fldCharType="end"/>
+          </w:r>
+        </w:sdtContent>
+      </w:sdt>
+      <w:r>
+        <w:rPr>
+          <w:lang w:val="ro-RO"/>
+        </w:rPr>
+        <w:t>.</w:t>
+      </w:r>
+      <w:r>
+        <w:rPr>
+          <w:lang w:val="ro-RO"/>
+        </w:rPr>
+        <w:t xml:space="preserve"> </w:t>
+      </w:r>
+    </w:p>
+    <w:p>
+      <w:pPr>
+        <w:spacing w:line="360" w:lineRule="auto"/>
+        <w:ind w:firstLine="360"/>
         <w:jc w:val="both"/>
         <w:rPr>
-          <w:noProof/>
-          <w:lang w:val="ro-RO"/>
-        </w:rPr>
-      </w:pPr>
+          <w:lang w:val="ro-RO"/>
+        </w:rPr>
+      </w:pPr>
+      <w:r>
+        <w:rPr>
+          <w:lang w:val="ro-RO"/>
+        </w:rPr>
+        <w:t>Dezvoltatorii au profitat de nivelul de utilizare al aplicațiilor, care au devenit pentru ei o sursă de venit generoasă (</w:t>
+      </w:r>
+      <w:proofErr w:type="spellStart"/>
+      <w:r>
+        <w:rPr>
+          <w:lang w:val="ro-RO"/>
+        </w:rPr>
+        <w:t>YouTube</w:t>
+      </w:r>
+      <w:proofErr w:type="spellEnd"/>
+      <w:r>
+        <w:rPr>
+          <w:lang w:val="ro-RO"/>
+        </w:rPr>
+        <w:t xml:space="preserve">, Facebook Messenger, </w:t>
+      </w:r>
+      <w:proofErr w:type="spellStart"/>
+      <w:r>
+        <w:rPr>
+          <w:lang w:val="ro-RO"/>
+        </w:rPr>
+        <w:t>Instagram</w:t>
+      </w:r>
+      <w:proofErr w:type="spellEnd"/>
+      <w:r>
+        <w:rPr>
+          <w:lang w:val="ro-RO"/>
+        </w:rPr>
+        <w:t xml:space="preserve"> ș.a.). Un dezvoltator Android câștigă anual 97.6 de mii de dolari, iar un dezvoltator </w:t>
+      </w:r>
+      <w:proofErr w:type="spellStart"/>
+      <w:r>
+        <w:rPr>
+          <w:lang w:val="ro-RO"/>
+        </w:rPr>
+        <w:t>mid-level</w:t>
+      </w:r>
+      <w:proofErr w:type="spellEnd"/>
+      <w:r>
+        <w:rPr>
+          <w:lang w:val="ro-RO"/>
+        </w:rPr>
+        <w:t xml:space="preserve"> </w:t>
+      </w:r>
+      <w:proofErr w:type="spellStart"/>
+      <w:r>
+        <w:rPr>
+          <w:lang w:val="ro-RO"/>
+        </w:rPr>
+        <w:t>iOS</w:t>
+      </w:r>
+      <w:proofErr w:type="spellEnd"/>
+      <w:r>
+        <w:rPr>
+          <w:lang w:val="ro-RO"/>
+        </w:rPr>
+        <w:t>, nu cu o diferență prea mare, 96.6 mii de dolari</w:t>
+      </w:r>
+      <w:sdt>
+        <w:sdtPr>
+          <w:rPr>
+            <w:lang w:val="ro-RO"/>
+          </w:rPr>
+          <w:id w:val="1582403622"/>
+          <w:citation/>
+        </w:sdtPr>
+        <w:sdtContent>
+          <w:r>
+            <w:rPr>
+              <w:lang w:val="ro-RO"/>
+            </w:rPr>
+            <w:fldChar w:fldCharType="begin"/>
+          </w:r>
+          <w:r>
+            <w:rPr>
+              <w:lang w:val="ro-RO"/>
+            </w:rPr>
+            <w:instrText xml:space="preserve">CITATION Pat18 \l 1048 </w:instrText>
+          </w:r>
+          <w:r>
+            <w:rPr>
+              <w:lang w:val="ro-RO"/>
+            </w:rPr>
+            <w:fldChar w:fldCharType="separate"/>
+          </w:r>
+          <w:r>
+            <w:rPr>
+              <w:noProof/>
+              <w:lang w:val="ro-RO"/>
+            </w:rPr>
+            <w:t xml:space="preserve"> </w:t>
+          </w:r>
+          <w:r>
+            <w:rPr>
+              <w:noProof/>
+              <w:lang w:val="ro-RO"/>
+            </w:rPr>
+            <w:t>(Charuza, 2018)</w:t>
+          </w:r>
+          <w:r>
+            <w:rPr>
+              <w:lang w:val="ro-RO"/>
+            </w:rPr>
+            <w:fldChar w:fldCharType="end"/>
+          </w:r>
+        </w:sdtContent>
+      </w:sdt>
+      <w:r>
+        <w:rPr>
+          <w:lang w:val="ro-RO"/>
+        </w:rPr>
+        <w:t>.</w:t>
+      </w:r>
+    </w:p>
+    <w:p>
+      <w:pPr>
+        <w:spacing w:line="360" w:lineRule="auto"/>
+        <w:rPr>
+          <w:lang w:val="ro-RO"/>
+        </w:rPr>
+      </w:pPr>
+      <w:r>
+        <w:rPr>
+          <w:noProof/>
+          <w:lang w:val="ro-RO"/>
+        </w:rPr>
+        <w:drawing>
+          <wp:anchor distT="0" distB="0" distL="114300" distR="114300" simplePos="0" relativeHeight="251658752" behindDoc="0" locked="0" layoutInCell="1" allowOverlap="1" wp14:anchorId="6A2B66EF" wp14:editId="578D3EB7">
+            <wp:simplePos x="0" y="0"/>
+            <wp:positionH relativeFrom="margin">
+              <wp:align>center</wp:align>
+            </wp:positionH>
+            <wp:positionV relativeFrom="paragraph">
+              <wp:posOffset>331470</wp:posOffset>
+            </wp:positionV>
+            <wp:extent cx="4204800" cy="3124800"/>
+            <wp:effectExtent l="0" t="0" r="5715" b="0"/>
+            <wp:wrapTopAndBottom/>
+            <wp:docPr id="2" name="Picture 2"/>
+            <wp:cNvGraphicFramePr>
+              <a:graphicFrameLocks xmlns:a="http://schemas.openxmlformats.org/drawingml/2006/main" noChangeAspect="1"/>
+            </wp:cNvGraphicFramePr>
+            <a:graphic xmlns:a="http://schemas.openxmlformats.org/drawingml/2006/main">
+              <a:graphicData uri="http://schemas.openxmlformats.org/drawingml/2006/picture">
+                <pic:pic xmlns:pic="http://schemas.openxmlformats.org/drawingml/2006/picture">
+                  <pic:nvPicPr>
+                    <pic:cNvPr id="2" name="statistic_id273122_global-paid-for-mobile-app-revenues-2011-2017.png"/>
+                    <pic:cNvPicPr/>
+                  </pic:nvPicPr>
+                  <pic:blipFill>
+                    <a:blip r:embed="rId9">
+                      <a:extLst>
+                        <a:ext uri="{28A0092B-C50C-407E-A947-70E740481C1C}">
+                          <a14:useLocalDpi xmlns:a14="http://schemas.microsoft.com/office/drawing/2010/main" val="0"/>
+                        </a:ext>
+                      </a:extLst>
+                    </a:blip>
+                    <a:stretch>
+                      <a:fillRect/>
+                    </a:stretch>
+                  </pic:blipFill>
+                  <pic:spPr>
+                    <a:xfrm>
+                      <a:off x="0" y="0"/>
+                      <a:ext cx="4204800" cy="3124800"/>
+                    </a:xfrm>
+                    <a:prstGeom prst="rect">
+                      <a:avLst/>
+                    </a:prstGeom>
+                  </pic:spPr>
+                </pic:pic>
+              </a:graphicData>
+            </a:graphic>
+            <wp14:sizeRelH relativeFrom="margin">
+              <wp14:pctWidth>0</wp14:pctWidth>
+            </wp14:sizeRelH>
+            <wp14:sizeRelV relativeFrom="margin">
+              <wp14:pctHeight>0</wp14:pctHeight>
+            </wp14:sizeRelV>
+          </wp:anchor>
+        </w:drawing>
+      </w:r>
+    </w:p>
+    <w:p>
+      <w:pPr>
+        <w:spacing w:line="360" w:lineRule="auto"/>
+        <w:rPr>
+          <w:lang w:val="ro-RO"/>
+        </w:rPr>
+      </w:pPr>
+    </w:p>
+    <w:p>
+      <w:pPr>
+        <w:spacing w:line="360" w:lineRule="auto"/>
+        <w:jc w:val="center"/>
+        <w:rPr>
+          <w:szCs w:val="24"/>
+          <w:lang w:val="ro-RO"/>
+        </w:rPr>
+      </w:pPr>
+      <w:bookmarkStart w:id="4" w:name="_Toc517614350"/>
+      <w:r>
+        <w:rPr>
+          <w:szCs w:val="24"/>
+          <w:lang w:val="ro-RO"/>
+        </w:rPr>
+        <w:t>Fig.1 Creșterea veniturilor</w:t>
+      </w:r>
+      <w:r>
+        <w:rPr>
+          <w:szCs w:val="24"/>
+          <w:lang w:val="ro-RO"/>
+        </w:rPr>
+        <w:t xml:space="preserve"> </w:t>
+      </w:r>
+      <w:r>
+        <w:rPr>
+          <w:szCs w:val="24"/>
+          <w:lang w:val="ro-RO"/>
+        </w:rPr>
+        <w:t xml:space="preserve">din aplicații </w:t>
+      </w:r>
+      <w:r>
+        <w:rPr>
+          <w:szCs w:val="24"/>
+          <w:lang w:val="ro-RO"/>
+        </w:rPr>
+        <w:t>la nivel global din anul 2011 până în 2017</w:t>
+      </w:r>
+      <w:r>
+        <w:rPr>
+          <w:szCs w:val="24"/>
+          <w:lang w:val="ro-RO"/>
+        </w:rPr>
+        <w:br w:type="page"/>
+      </w:r>
     </w:p>
     <w:p>
       <w:pPr>
         <w:spacing w:line="360" w:lineRule="auto"/>
         <w:jc w:val="both"/>
         <w:rPr>
-          <w:noProof/>
-          <w:lang w:val="ro-RO"/>
-        </w:rPr>
-      </w:pPr>
-    </w:p>
-    <w:p>
-      <w:pPr>
+          <w:szCs w:val="24"/>
+          <w:lang w:val="ro-RO"/>
+        </w:rPr>
+      </w:pPr>
+      <w:r>
+        <w:rPr>
+          <w:szCs w:val="24"/>
+          <w:lang w:val="ro-RO"/>
+        </w:rPr>
+        <w:lastRenderedPageBreak/>
+        <w:tab/>
+      </w:r>
+      <w:r>
+        <w:rPr>
+          <w:szCs w:val="24"/>
+          <w:lang w:val="ro-RO"/>
+        </w:rPr>
+        <w:t>În iunie 2014, Google lansează Android Studio, un IDE gratuit pentru dezvoltarea de aplicații pe sistemul de operare Android. IDE-</w:t>
+      </w:r>
+      <w:proofErr w:type="spellStart"/>
+      <w:r>
+        <w:rPr>
+          <w:szCs w:val="24"/>
+          <w:lang w:val="ro-RO"/>
+        </w:rPr>
+        <w:t>ul</w:t>
+      </w:r>
+      <w:proofErr w:type="spellEnd"/>
+      <w:r>
+        <w:rPr>
+          <w:szCs w:val="24"/>
+          <w:lang w:val="ro-RO"/>
+        </w:rPr>
+        <w:t xml:space="preserve"> vine la pachet cu un SDK și un </w:t>
+      </w:r>
+      <w:proofErr w:type="spellStart"/>
+      <w:r>
+        <w:rPr>
+          <w:szCs w:val="24"/>
+          <w:lang w:val="ro-RO"/>
+        </w:rPr>
+        <w:t>debugger</w:t>
+      </w:r>
+      <w:proofErr w:type="spellEnd"/>
+      <w:r>
+        <w:rPr>
+          <w:szCs w:val="24"/>
+          <w:lang w:val="ro-RO"/>
+        </w:rPr>
+        <w:t xml:space="preserve"> și prezintă următoarele instrumente:</w:t>
+      </w:r>
+    </w:p>
+    <w:p>
+      <w:pPr>
+        <w:pStyle w:val="ListParagraph"/>
+        <w:numPr>
+          <w:ilvl w:val="0"/>
+          <w:numId w:val="4"/>
+        </w:numPr>
         <w:spacing w:line="360" w:lineRule="auto"/>
         <w:jc w:val="both"/>
         <w:rPr>
-          <w:noProof/>
-          <w:lang w:val="ro-RO"/>
-        </w:rPr>
-      </w:pPr>
-    </w:p>
-    <w:p>
-      <w:pPr>
+          <w:szCs w:val="24"/>
+          <w:lang w:val="ro-RO"/>
+        </w:rPr>
+      </w:pPr>
+      <w:r>
+        <w:rPr>
+          <w:szCs w:val="24"/>
+          <w:lang w:val="ro-RO"/>
+        </w:rPr>
+        <w:t xml:space="preserve">Un sistem de dezvoltare flexibil bazat pe </w:t>
+      </w:r>
+      <w:proofErr w:type="spellStart"/>
+      <w:r>
+        <w:rPr>
+          <w:szCs w:val="24"/>
+          <w:lang w:val="ro-RO"/>
+        </w:rPr>
+        <w:t>Gradle</w:t>
+      </w:r>
+      <w:proofErr w:type="spellEnd"/>
+      <w:r>
+        <w:rPr>
+          <w:szCs w:val="24"/>
+          <w:lang w:val="ro-RO"/>
+        </w:rPr>
+        <w:t>;</w:t>
+      </w:r>
+    </w:p>
+    <w:p>
+      <w:pPr>
+        <w:pStyle w:val="ListParagraph"/>
+        <w:numPr>
+          <w:ilvl w:val="0"/>
+          <w:numId w:val="4"/>
+        </w:numPr>
         <w:spacing w:line="360" w:lineRule="auto"/>
         <w:jc w:val="both"/>
         <w:rPr>
-          <w:noProof/>
-          <w:lang w:val="ro-RO"/>
-        </w:rPr>
-      </w:pPr>
-    </w:p>
-    <w:p>
-      <w:pPr>
+          <w:szCs w:val="24"/>
+          <w:lang w:val="ro-RO"/>
+        </w:rPr>
+      </w:pPr>
+      <w:r>
+        <w:rPr>
+          <w:szCs w:val="24"/>
+          <w:lang w:val="ro-RO"/>
+        </w:rPr>
+        <w:t>Un emulator rapid cu multe opțiuni</w:t>
+      </w:r>
+      <w:r>
+        <w:rPr>
+          <w:szCs w:val="24"/>
+          <w:lang w:val="ro-RO"/>
+        </w:rPr>
+        <w:t>;</w:t>
+      </w:r>
+    </w:p>
+    <w:p>
+      <w:pPr>
+        <w:pStyle w:val="ListParagraph"/>
+        <w:numPr>
+          <w:ilvl w:val="0"/>
+          <w:numId w:val="4"/>
+        </w:numPr>
         <w:spacing w:line="360" w:lineRule="auto"/>
         <w:jc w:val="both"/>
         <w:rPr>
-          <w:noProof/>
-          <w:lang w:val="ro-RO"/>
-        </w:rPr>
-      </w:pPr>
-    </w:p>
-    <w:p>
-      <w:pPr>
+          <w:szCs w:val="24"/>
+          <w:lang w:val="ro-RO"/>
+        </w:rPr>
+      </w:pPr>
+      <w:r>
+        <w:rPr>
+          <w:szCs w:val="24"/>
+          <w:lang w:val="ro-RO"/>
+        </w:rPr>
+        <w:t>Un mediu de dezvoltare unic pentru toate dispozitivele cu Android</w:t>
+      </w:r>
+      <w:r>
+        <w:rPr>
+          <w:szCs w:val="24"/>
+          <w:lang w:val="ro-RO"/>
+        </w:rPr>
+        <w:t>;</w:t>
+      </w:r>
+    </w:p>
+    <w:p>
+      <w:pPr>
+        <w:pStyle w:val="ListParagraph"/>
+        <w:numPr>
+          <w:ilvl w:val="0"/>
+          <w:numId w:val="4"/>
+        </w:numPr>
         <w:spacing w:line="360" w:lineRule="auto"/>
         <w:jc w:val="both"/>
         <w:rPr>
-          <w:noProof/>
-          <w:lang w:val="ro-RO"/>
-        </w:rPr>
-      </w:pPr>
-    </w:p>
-    <w:p>
-      <w:pPr>
+          <w:szCs w:val="24"/>
+          <w:lang w:val="ro-RO"/>
+        </w:rPr>
+      </w:pPr>
+      <w:r>
+        <w:rPr>
+          <w:szCs w:val="24"/>
+          <w:lang w:val="ro-RO"/>
+        </w:rPr>
+        <w:t xml:space="preserve">Instant </w:t>
+      </w:r>
+      <w:proofErr w:type="spellStart"/>
+      <w:r>
+        <w:rPr>
+          <w:szCs w:val="24"/>
+          <w:lang w:val="ro-RO"/>
+        </w:rPr>
+        <w:t>Run</w:t>
+      </w:r>
+      <w:proofErr w:type="spellEnd"/>
+      <w:r>
+        <w:rPr>
+          <w:szCs w:val="24"/>
+          <w:lang w:val="ro-RO"/>
+        </w:rPr>
+        <w:t xml:space="preserve"> ce permite adăugarea noilor modificări aduse aplicației fără necesitatea instalării unui nou APK</w:t>
+      </w:r>
+      <w:r>
+        <w:rPr>
+          <w:szCs w:val="24"/>
+          <w:lang w:val="ro-RO"/>
+        </w:rPr>
+        <w:t>;</w:t>
+      </w:r>
+    </w:p>
+    <w:p>
+      <w:pPr>
+        <w:pStyle w:val="ListParagraph"/>
+        <w:numPr>
+          <w:ilvl w:val="0"/>
+          <w:numId w:val="4"/>
+        </w:numPr>
         <w:spacing w:line="360" w:lineRule="auto"/>
         <w:jc w:val="both"/>
         <w:rPr>
-          <w:noProof/>
-          <w:lang w:val="ro-RO"/>
-        </w:rPr>
-      </w:pPr>
-    </w:p>
-    <w:p>
-      <w:pPr>
+          <w:szCs w:val="24"/>
+          <w:lang w:val="ro-RO"/>
+        </w:rPr>
+      </w:pPr>
+      <w:r>
+        <w:rPr>
+          <w:szCs w:val="24"/>
+          <w:lang w:val="ro-RO"/>
+        </w:rPr>
+        <w:t xml:space="preserve">Șabloane de cod și integrare cu </w:t>
+      </w:r>
+      <w:proofErr w:type="spellStart"/>
+      <w:r>
+        <w:rPr>
+          <w:szCs w:val="24"/>
+          <w:lang w:val="ro-RO"/>
+        </w:rPr>
+        <w:t>GitHub</w:t>
+      </w:r>
+      <w:proofErr w:type="spellEnd"/>
+      <w:r>
+        <w:rPr>
+          <w:szCs w:val="24"/>
+          <w:lang w:val="ro-RO"/>
+        </w:rPr>
+        <w:t xml:space="preserve"> pentru a facilita construirea de caracteristici comune ale aplicațiilor și importarea codului simplu</w:t>
+      </w:r>
+      <w:r>
+        <w:rPr>
+          <w:szCs w:val="24"/>
+          <w:lang w:val="ro-RO"/>
+        </w:rPr>
+        <w:t>;</w:t>
+      </w:r>
+    </w:p>
+    <w:p>
+      <w:pPr>
+        <w:pStyle w:val="ListParagraph"/>
+        <w:numPr>
+          <w:ilvl w:val="0"/>
+          <w:numId w:val="4"/>
+        </w:numPr>
         <w:spacing w:line="360" w:lineRule="auto"/>
         <w:jc w:val="both"/>
         <w:rPr>
-          <w:noProof/>
-          <w:lang w:val="ro-RO"/>
-        </w:rPr>
-      </w:pPr>
-    </w:p>
-    <w:p>
-      <w:pPr>
+          <w:szCs w:val="24"/>
+          <w:lang w:val="ro-RO"/>
+        </w:rPr>
+      </w:pPr>
+      <w:r>
+        <w:rPr>
+          <w:szCs w:val="24"/>
+          <w:lang w:val="ro-RO"/>
+        </w:rPr>
+        <w:t xml:space="preserve">Instrumente de testare extensive și </w:t>
+      </w:r>
+      <w:proofErr w:type="spellStart"/>
+      <w:r>
+        <w:rPr>
+          <w:szCs w:val="24"/>
+          <w:lang w:val="ro-RO"/>
+        </w:rPr>
+        <w:t>framework</w:t>
+      </w:r>
+      <w:proofErr w:type="spellEnd"/>
+      <w:r>
+        <w:rPr>
+          <w:szCs w:val="24"/>
+          <w:lang w:val="ro-RO"/>
+        </w:rPr>
+        <w:t>-uri</w:t>
+      </w:r>
+      <w:r>
+        <w:rPr>
+          <w:szCs w:val="24"/>
+          <w:lang w:val="ro-RO"/>
+        </w:rPr>
+        <w:t>;</w:t>
+      </w:r>
+    </w:p>
+    <w:p>
+      <w:pPr>
+        <w:pStyle w:val="ListParagraph"/>
+        <w:numPr>
+          <w:ilvl w:val="0"/>
+          <w:numId w:val="4"/>
+        </w:numPr>
         <w:spacing w:line="360" w:lineRule="auto"/>
         <w:jc w:val="both"/>
         <w:rPr>
-          <w:noProof/>
-          <w:lang w:val="ro-RO"/>
-        </w:rPr>
-      </w:pPr>
-    </w:p>
-    <w:p>
-      <w:pPr>
+          <w:szCs w:val="24"/>
+          <w:lang w:val="ro-RO"/>
+        </w:rPr>
+      </w:pPr>
+      <w:r>
+        <w:rPr>
+          <w:szCs w:val="24"/>
+          <w:lang w:val="ro-RO"/>
+        </w:rPr>
+        <w:t xml:space="preserve">Instrumente </w:t>
+      </w:r>
+      <w:proofErr w:type="spellStart"/>
+      <w:r>
+        <w:rPr>
+          <w:szCs w:val="24"/>
+          <w:lang w:val="ro-RO"/>
+        </w:rPr>
+        <w:t>Lint</w:t>
+      </w:r>
+      <w:proofErr w:type="spellEnd"/>
+      <w:r>
+        <w:rPr>
+          <w:szCs w:val="24"/>
+          <w:lang w:val="ro-RO"/>
+        </w:rPr>
+        <w:t xml:space="preserve"> pentru detecția performanței, </w:t>
+      </w:r>
+      <w:proofErr w:type="spellStart"/>
+      <w:r>
+        <w:rPr>
+          <w:szCs w:val="24"/>
+          <w:lang w:val="ro-RO"/>
+        </w:rPr>
+        <w:t>uzabilității</w:t>
+      </w:r>
+      <w:proofErr w:type="spellEnd"/>
+      <w:r>
+        <w:rPr>
+          <w:szCs w:val="24"/>
+          <w:lang w:val="ro-RO"/>
+        </w:rPr>
+        <w:t>, versiunii compatibile și a altor probleme</w:t>
+      </w:r>
+      <w:r>
+        <w:rPr>
+          <w:szCs w:val="24"/>
+          <w:lang w:val="ro-RO"/>
+        </w:rPr>
+        <w:t>;</w:t>
+      </w:r>
+    </w:p>
+    <w:p>
+      <w:pPr>
+        <w:pStyle w:val="ListParagraph"/>
+        <w:numPr>
+          <w:ilvl w:val="0"/>
+          <w:numId w:val="4"/>
+        </w:numPr>
         <w:spacing w:line="360" w:lineRule="auto"/>
         <w:jc w:val="both"/>
         <w:rPr>
-          <w:noProof/>
-          <w:lang w:val="ro-RO"/>
-        </w:rPr>
-      </w:pPr>
-    </w:p>
-    <w:p>
-      <w:pPr>
+          <w:szCs w:val="24"/>
+          <w:lang w:val="ro-RO"/>
+        </w:rPr>
+      </w:pPr>
+      <w:r>
+        <w:rPr>
+          <w:szCs w:val="24"/>
+          <w:lang w:val="ro-RO"/>
+        </w:rPr>
+        <w:t>Suport pentru C++ și NDK</w:t>
+      </w:r>
+      <w:r>
+        <w:rPr>
+          <w:szCs w:val="24"/>
+          <w:lang w:val="ro-RO"/>
+        </w:rPr>
+        <w:t>;</w:t>
+      </w:r>
+    </w:p>
+    <w:p>
+      <w:pPr>
+        <w:pStyle w:val="ListParagraph"/>
+        <w:numPr>
+          <w:ilvl w:val="0"/>
+          <w:numId w:val="4"/>
+        </w:numPr>
         <w:spacing w:line="360" w:lineRule="auto"/>
         <w:jc w:val="both"/>
         <w:rPr>
-          <w:noProof/>
-          <w:lang w:val="ro-RO"/>
-        </w:rPr>
-      </w:pPr>
-    </w:p>
-    <w:p>
-      <w:pPr>
+          <w:szCs w:val="24"/>
+          <w:lang w:val="ro-RO"/>
+        </w:rPr>
+      </w:pPr>
+      <w:r>
+        <w:rPr>
+          <w:szCs w:val="24"/>
+          <w:lang w:val="ro-RO"/>
+        </w:rPr>
+        <w:t xml:space="preserve">Suport încorporat pentru Google </w:t>
+      </w:r>
+      <w:proofErr w:type="spellStart"/>
+      <w:r>
+        <w:rPr>
+          <w:szCs w:val="24"/>
+          <w:lang w:val="ro-RO"/>
+        </w:rPr>
+        <w:t>Cloud</w:t>
+      </w:r>
+      <w:proofErr w:type="spellEnd"/>
+      <w:r>
+        <w:rPr>
+          <w:szCs w:val="24"/>
+          <w:lang w:val="ro-RO"/>
+        </w:rPr>
+        <w:t xml:space="preserve"> </w:t>
+      </w:r>
+      <w:proofErr w:type="spellStart"/>
+      <w:r>
+        <w:rPr>
+          <w:szCs w:val="24"/>
+          <w:lang w:val="ro-RO"/>
+        </w:rPr>
+        <w:t>Platform</w:t>
+      </w:r>
+      <w:proofErr w:type="spellEnd"/>
+      <w:r>
+        <w:rPr>
+          <w:szCs w:val="24"/>
+          <w:lang w:val="ro-RO"/>
+        </w:rPr>
+        <w:t xml:space="preserve">, făcând ușoară integrarea pentru Google </w:t>
+      </w:r>
+      <w:proofErr w:type="spellStart"/>
+      <w:r>
+        <w:rPr>
+          <w:szCs w:val="24"/>
+          <w:lang w:val="ro-RO"/>
+        </w:rPr>
+        <w:t>Cloud</w:t>
+      </w:r>
+      <w:proofErr w:type="spellEnd"/>
+      <w:r>
+        <w:rPr>
+          <w:szCs w:val="24"/>
+          <w:lang w:val="ro-RO"/>
+        </w:rPr>
+        <w:t xml:space="preserve"> </w:t>
+      </w:r>
+      <w:proofErr w:type="spellStart"/>
+      <w:r>
+        <w:rPr>
+          <w:szCs w:val="24"/>
+          <w:lang w:val="ro-RO"/>
+        </w:rPr>
+        <w:t>Messaging</w:t>
+      </w:r>
+      <w:proofErr w:type="spellEnd"/>
+      <w:r>
+        <w:rPr>
+          <w:szCs w:val="24"/>
+          <w:lang w:val="ro-RO"/>
+        </w:rPr>
+        <w:t xml:space="preserve"> și </w:t>
+      </w:r>
+      <w:proofErr w:type="spellStart"/>
+      <w:r>
+        <w:rPr>
+          <w:szCs w:val="24"/>
+          <w:lang w:val="ro-RO"/>
+        </w:rPr>
+        <w:t>App</w:t>
+      </w:r>
+      <w:proofErr w:type="spellEnd"/>
+      <w:r>
+        <w:rPr>
+          <w:szCs w:val="24"/>
+          <w:lang w:val="ro-RO"/>
+        </w:rPr>
+        <w:t xml:space="preserve"> </w:t>
+      </w:r>
+      <w:proofErr w:type="spellStart"/>
+      <w:r>
+        <w:rPr>
+          <w:szCs w:val="24"/>
+          <w:lang w:val="ro-RO"/>
+        </w:rPr>
+        <w:t>Engine</w:t>
+      </w:r>
+      <w:proofErr w:type="spellEnd"/>
+      <w:r>
+        <w:rPr>
+          <w:szCs w:val="24"/>
+          <w:lang w:val="ro-RO"/>
+        </w:rPr>
+        <w:t>;</w:t>
+      </w:r>
+    </w:p>
+    <w:p>
+      <w:pPr>
+        <w:pStyle w:val="ListParagraph"/>
         <w:spacing w:line="360" w:lineRule="auto"/>
         <w:jc w:val="both"/>
         <w:rPr>
-          <w:noProof/>
-          <w:lang w:val="ro-RO"/>
-        </w:rPr>
-      </w:pPr>
-    </w:p>
-    <w:p>
-      <w:pPr>
+          <w:szCs w:val="24"/>
+          <w:lang w:val="ro-RO"/>
+        </w:rPr>
+      </w:pPr>
+      <w:sdt>
+        <w:sdtPr>
+          <w:rPr>
+            <w:szCs w:val="24"/>
+            <w:lang w:val="ro-RO"/>
+          </w:rPr>
+          <w:id w:val="-1899658027"/>
+          <w:citation/>
+        </w:sdtPr>
+        <w:sdtContent>
+          <w:r>
+            <w:rPr>
+              <w:szCs w:val="24"/>
+              <w:lang w:val="ro-RO"/>
+            </w:rPr>
+            <w:fldChar w:fldCharType="begin"/>
+          </w:r>
+          <w:r>
+            <w:rPr>
+              <w:szCs w:val="24"/>
+              <w:lang w:val="ro-RO"/>
+            </w:rPr>
+            <w:instrText xml:space="preserve">CITATION And14 \l 1048 </w:instrText>
+          </w:r>
+          <w:r>
+            <w:rPr>
+              <w:szCs w:val="24"/>
+              <w:lang w:val="ro-RO"/>
+            </w:rPr>
+            <w:fldChar w:fldCharType="separate"/>
+          </w:r>
+          <w:r>
+            <w:rPr>
+              <w:noProof/>
+              <w:szCs w:val="24"/>
+              <w:lang w:val="ro-RO"/>
+            </w:rPr>
+            <w:t>(AndroidDevelopers, 2014)</w:t>
+          </w:r>
+          <w:r>
+            <w:rPr>
+              <w:szCs w:val="24"/>
+              <w:lang w:val="ro-RO"/>
+            </w:rPr>
+            <w:fldChar w:fldCharType="end"/>
+          </w:r>
+        </w:sdtContent>
+      </w:sdt>
+    </w:p>
+    <w:p>
+      <w:pPr>
+        <w:pStyle w:val="ListParagraph"/>
         <w:spacing w:line="360" w:lineRule="auto"/>
         <w:jc w:val="both"/>
         <w:rPr>
-          <w:noProof/>
-          <w:lang w:val="ro-RO"/>
-        </w:rPr>
-      </w:pPr>
-    </w:p>
-    <w:p>
-      <w:pPr>
+          <w:szCs w:val="24"/>
+          <w:lang w:val="ro-RO"/>
+        </w:rPr>
+      </w:pPr>
+    </w:p>
+    <w:p>
+      <w:pPr>
+        <w:pStyle w:val="Heading2"/>
+        <w:numPr>
+          <w:ilvl w:val="1"/>
+          <w:numId w:val="3"/>
+        </w:numPr>
         <w:spacing w:line="360" w:lineRule="auto"/>
         <w:jc w:val="both"/>
         <w:rPr>
-          <w:noProof/>
-          <w:lang w:val="ro-RO"/>
-        </w:rPr>
-      </w:pPr>
+          <w:lang w:val="ro-RO"/>
+        </w:rPr>
+      </w:pPr>
+      <w:proofErr w:type="spellStart"/>
+      <w:r>
+        <w:rPr>
+          <w:lang w:val="ro-RO"/>
+        </w:rPr>
+        <w:t>Chatbot</w:t>
+      </w:r>
+      <w:proofErr w:type="spellEnd"/>
+      <w:r>
+        <w:rPr>
+          <w:lang w:val="ro-RO"/>
+        </w:rPr>
+        <w:t>-uri pe Android</w:t>
+      </w:r>
     </w:p>
     <w:p>
       <w:pPr>
         <w:spacing w:line="360" w:lineRule="auto"/>
         <w:jc w:val="both"/>
         <w:rPr>
-          <w:noProof/>
-          <w:lang w:val="ro-RO"/>
-        </w:rPr>
-      </w:pPr>
-    </w:p>
-    <w:p>
-      <w:pPr>
+          <w:lang w:val="ro-RO"/>
+        </w:rPr>
+      </w:pPr>
+      <w:r>
+        <w:rPr>
+          <w:lang w:val="ro-RO"/>
+        </w:rPr>
+        <w:tab/>
+      </w:r>
+      <w:r>
+        <w:rPr>
+          <w:lang w:val="ro-RO"/>
+        </w:rPr>
+        <w:t xml:space="preserve">Așa cum s-a menționat în introducere, </w:t>
+      </w:r>
+      <w:r>
+        <w:rPr>
+          <w:lang w:val="ro-RO"/>
+        </w:rPr>
+        <w:t xml:space="preserve">numărul </w:t>
+      </w:r>
+      <w:proofErr w:type="spellStart"/>
+      <w:r>
+        <w:rPr>
+          <w:lang w:val="ro-RO"/>
+        </w:rPr>
+        <w:t>chatbot</w:t>
+      </w:r>
+      <w:proofErr w:type="spellEnd"/>
+      <w:r>
+        <w:rPr>
+          <w:lang w:val="ro-RO"/>
+        </w:rPr>
+        <w:t>-urilor a crescut foarte mult</w:t>
+      </w:r>
+      <w:r>
+        <w:rPr>
+          <w:lang w:val="ro-RO"/>
+        </w:rPr>
+        <w:t xml:space="preserve"> odată cu dezvoltarea domeniului inteligenței artificiale și al învățării automate</w:t>
+      </w:r>
+      <w:r>
+        <w:rPr>
+          <w:lang w:val="ro-RO"/>
+        </w:rPr>
+        <w:t>, având o aplicabilitate foarte diversă</w:t>
+      </w:r>
+      <w:r>
+        <w:rPr>
+          <w:lang w:val="ro-RO"/>
+        </w:rPr>
+        <w:t xml:space="preserve">: legislație, finanțe,  </w:t>
+      </w:r>
+      <w:r>
+        <w:rPr>
+          <w:lang w:val="ro-RO"/>
+        </w:rPr>
+        <w:t>sport, educație etc.</w:t>
+      </w:r>
+      <w:r>
+        <w:rPr>
+          <w:lang w:val="ro-RO"/>
+        </w:rPr>
+        <w:t xml:space="preserve"> Aceștia se specializează pe oferirea unei experie</w:t>
+      </w:r>
+      <w:bookmarkStart w:id="5" w:name="_GoBack"/>
+      <w:bookmarkEnd w:id="5"/>
+      <w:r>
+        <w:rPr>
+          <w:lang w:val="ro-RO"/>
+        </w:rPr>
+        <w:t xml:space="preserve">nțe conversaționale autentice, </w:t>
+      </w:r>
+      <w:r>
+        <w:rPr>
+          <w:lang w:val="ro-RO"/>
+        </w:rPr>
+        <w:t>în</w:t>
+      </w:r>
+      <w:r>
+        <w:rPr>
+          <w:lang w:val="ro-RO"/>
+        </w:rPr>
+        <w:t xml:space="preserve"> care interlocutorul uman nu ar trebui să poată afirma dacă </w:t>
+      </w:r>
+      <w:r>
+        <w:rPr>
+          <w:lang w:val="ro-RO"/>
+        </w:rPr>
+        <w:t>poartă o discuție</w:t>
+      </w:r>
+      <w:r>
+        <w:rPr>
+          <w:lang w:val="ro-RO"/>
+        </w:rPr>
+        <w:t xml:space="preserve"> cu un om sau cu o mașină. Despre un astfel de </w:t>
+      </w:r>
+      <w:proofErr w:type="spellStart"/>
+      <w:r>
+        <w:rPr>
+          <w:lang w:val="ro-RO"/>
+        </w:rPr>
+        <w:t>chatbot</w:t>
+      </w:r>
+      <w:proofErr w:type="spellEnd"/>
+      <w:r>
+        <w:rPr>
+          <w:lang w:val="ro-RO"/>
+        </w:rPr>
+        <w:t xml:space="preserve"> se spune că a trecut testul Turing.</w:t>
+      </w:r>
+      <w:r>
+        <w:rPr>
+          <w:lang w:val="ro-RO"/>
+        </w:rPr>
+        <w:t xml:space="preserve"> Există companii care folosesc </w:t>
+      </w:r>
+      <w:proofErr w:type="spellStart"/>
+      <w:r>
+        <w:rPr>
+          <w:lang w:val="ro-RO"/>
+        </w:rPr>
+        <w:t>chatbot</w:t>
+      </w:r>
+      <w:proofErr w:type="spellEnd"/>
+      <w:r>
+        <w:rPr>
+          <w:lang w:val="ro-RO"/>
+        </w:rPr>
+        <w:t xml:space="preserve">-uri pentru a furniza servicii mai bune clienților, dintre care </w:t>
+      </w:r>
+      <w:r>
+        <w:rPr>
+          <w:lang w:val="ro-RO"/>
+        </w:rPr>
+        <w:t>menționez 10.</w:t>
+      </w:r>
+    </w:p>
+    <w:p>
+      <w:pPr>
+        <w:pStyle w:val="Heading3"/>
         <w:spacing w:line="360" w:lineRule="auto"/>
         <w:jc w:val="both"/>
         <w:rPr>
-          <w:noProof/>
-          <w:lang w:val="ro-RO"/>
-        </w:rPr>
-      </w:pPr>
+          <w:lang w:val="ro-RO"/>
+        </w:rPr>
+      </w:pPr>
+      <w:proofErr w:type="spellStart"/>
+      <w:r>
+        <w:rPr>
+          <w:lang w:val="ro-RO"/>
+        </w:rPr>
+        <w:t>Endurance</w:t>
+      </w:r>
+      <w:proofErr w:type="spellEnd"/>
+      <w:r>
+        <w:rPr>
+          <w:lang w:val="ro-RO"/>
+        </w:rPr>
+        <w:t xml:space="preserve">: A Companion for </w:t>
+      </w:r>
+      <w:proofErr w:type="spellStart"/>
+      <w:r>
+        <w:rPr>
+          <w:lang w:val="ro-RO"/>
+        </w:rPr>
+        <w:t>Dementia</w:t>
+      </w:r>
+      <w:proofErr w:type="spellEnd"/>
+      <w:r>
+        <w:rPr>
+          <w:lang w:val="ro-RO"/>
+        </w:rPr>
+        <w:t xml:space="preserve"> </w:t>
+      </w:r>
+      <w:proofErr w:type="spellStart"/>
+      <w:r>
+        <w:rPr>
+          <w:lang w:val="ro-RO"/>
+        </w:rPr>
+        <w:t>Patients</w:t>
+      </w:r>
+      <w:proofErr w:type="spellEnd"/>
     </w:p>
     <w:p>
       <w:pPr>
         <w:spacing w:line="360" w:lineRule="auto"/>
         <w:jc w:val="both"/>
         <w:rPr>
-          <w:noProof/>
-          <w:lang w:val="ro-RO"/>
-        </w:rPr>
-      </w:pPr>
-    </w:p>
-    <w:p>
-      <w:pPr>
-        <w:spacing w:line="360" w:lineRule="auto"/>
-        <w:jc w:val="both"/>
-        <w:rPr>
-          <w:noProof/>
-          <w:lang w:val="ro-RO"/>
-        </w:rPr>
-      </w:pPr>
-    </w:p>
-    <w:p>
-      <w:pPr>
-        <w:spacing w:line="360" w:lineRule="auto"/>
-        <w:jc w:val="both"/>
-        <w:rPr>
-          <w:noProof/>
-          <w:lang w:val="ro-RO"/>
-        </w:rPr>
-      </w:pPr>
-    </w:p>
+          <w:lang w:val="ro-RO"/>
+        </w:rPr>
+      </w:pPr>
+    </w:p>
+    <w:p>
+      <w:pPr>
+        <w:pStyle w:val="Heading1"/>
+        <w:spacing w:line="360" w:lineRule="auto"/>
+        <w:rPr>
+          <w:lang w:val="ro-RO"/>
+        </w:rPr>
+      </w:pPr>
+      <w:r>
+        <w:rPr>
+          <w:lang w:val="ro-RO"/>
+        </w:rPr>
+        <w:t>Capitolul 2</w:t>
+      </w:r>
+      <w:bookmarkEnd w:id="4"/>
+    </w:p>
+    <w:p>
+      <w:pPr>
+        <w:spacing w:line="360" w:lineRule="auto"/>
+        <w:rPr>
+          <w:lang w:val="ro-RO"/>
+        </w:rPr>
+      </w:pPr>
+    </w:p>
+    <w:p>
+      <w:pPr>
+        <w:pStyle w:val="Heading2"/>
+        <w:spacing w:line="360" w:lineRule="auto"/>
+        <w:rPr>
+          <w:lang w:val="ro-RO"/>
+        </w:rPr>
+      </w:pPr>
+      <w:bookmarkStart w:id="6" w:name="_Toc517614351"/>
+      <w:r>
+        <w:rPr>
+          <w:lang w:val="ro-RO"/>
+        </w:rPr>
+        <w:lastRenderedPageBreak/>
+        <w:t>Tehnologii folosite</w:t>
+      </w:r>
+      <w:bookmarkEnd w:id="6"/>
+    </w:p>
+    <w:p>
+      <w:pPr>
+        <w:spacing w:line="360" w:lineRule="auto"/>
+        <w:rPr>
+          <w:lang w:val="ro-RO"/>
+        </w:rPr>
+      </w:pPr>
+    </w:p>
+    <w:p>
+      <w:pPr>
+        <w:pStyle w:val="Heading1"/>
+        <w:spacing w:line="360" w:lineRule="auto"/>
+        <w:rPr>
+          <w:lang w:val="ro-RO"/>
+        </w:rPr>
+      </w:pPr>
+      <w:bookmarkStart w:id="7" w:name="_Toc517614352"/>
+      <w:r>
+        <w:rPr>
+          <w:lang w:val="ro-RO"/>
+        </w:rPr>
+        <w:t>Capitolul 3</w:t>
+      </w:r>
+      <w:bookmarkEnd w:id="7"/>
+    </w:p>
+    <w:p>
+      <w:pPr>
+        <w:spacing w:line="360" w:lineRule="auto"/>
+        <w:rPr>
+          <w:lang w:val="ro-RO"/>
+        </w:rPr>
+      </w:pPr>
+    </w:p>
+    <w:p>
+      <w:pPr>
+        <w:pStyle w:val="Heading2"/>
+        <w:spacing w:line="360" w:lineRule="auto"/>
+        <w:rPr>
+          <w:lang w:val="ro-RO"/>
+        </w:rPr>
+      </w:pPr>
+      <w:bookmarkStart w:id="8" w:name="_Toc517614353"/>
+      <w:r>
+        <w:rPr>
+          <w:lang w:val="ro-RO"/>
+        </w:rPr>
+        <w:t>Aplicația</w:t>
+      </w:r>
+      <w:bookmarkEnd w:id="8"/>
+    </w:p>
+    <w:p>
+      <w:pPr>
+        <w:spacing w:line="360" w:lineRule="auto"/>
+        <w:rPr>
+          <w:lang w:val="ro-RO"/>
+        </w:rPr>
+      </w:pPr>
+    </w:p>
+    <w:p>
+      <w:pPr>
+        <w:pStyle w:val="Heading1"/>
+        <w:spacing w:line="360" w:lineRule="auto"/>
+        <w:rPr>
+          <w:lang w:val="ro-RO"/>
+        </w:rPr>
+      </w:pPr>
+      <w:bookmarkStart w:id="9" w:name="_Toc517614354"/>
+      <w:r>
+        <w:rPr>
+          <w:lang w:val="ro-RO"/>
+        </w:rPr>
+        <w:t>Capitolul 4</w:t>
+      </w:r>
+      <w:bookmarkEnd w:id="9"/>
+    </w:p>
+    <w:p>
+      <w:pPr>
+        <w:spacing w:line="360" w:lineRule="auto"/>
+        <w:rPr>
+          <w:lang w:val="ro-RO"/>
+        </w:rPr>
+      </w:pPr>
+    </w:p>
+    <w:p>
+      <w:pPr>
+        <w:pStyle w:val="Heading2"/>
+        <w:spacing w:line="360" w:lineRule="auto"/>
+        <w:rPr>
+          <w:lang w:val="ro-RO"/>
+        </w:rPr>
+      </w:pPr>
+      <w:bookmarkStart w:id="10" w:name="_Toc517614355"/>
+      <w:r>
+        <w:rPr>
+          <w:lang w:val="ro-RO"/>
+        </w:rPr>
+        <w:t>Componenta de inteligență artificială</w:t>
+      </w:r>
+      <w:bookmarkEnd w:id="10"/>
+    </w:p>
+    <w:p>
+      <w:pPr>
+        <w:rPr>
+          <w:lang w:val="ro-RO"/>
+        </w:rPr>
+      </w:pPr>
+    </w:p>
+    <w:p>
+      <w:pPr>
+        <w:rPr>
+          <w:lang w:val="ro-RO"/>
+        </w:rPr>
+      </w:pPr>
+    </w:p>
+    <w:p>
+      <w:pPr>
+        <w:spacing w:line="360" w:lineRule="auto"/>
+        <w:rPr>
+          <w:lang w:val="ro-RO"/>
+        </w:rPr>
+      </w:pPr>
+    </w:p>
+    <w:bookmarkStart w:id="11" w:name="_Toc517614356" w:displacedByCustomXml="next"/>
     <w:sdt>
       <w:sdtPr>
         <w:rPr>
-          <w:noProof/>
+          <w:rFonts w:eastAsiaTheme="minorHAnsi" w:cstheme="minorBidi"/>
+          <w:b w:val="0"/>
+          <w:noProof/>
+          <w:color w:val="auto"/>
+          <w:sz w:val="24"/>
+          <w:szCs w:val="22"/>
           <w:lang w:val="ro-RO"/>
         </w:rPr>
         <w:id w:val="657426145"/>
@@ -3094,15 +4775,7 @@
           <w:docPartUnique/>
         </w:docPartObj>
       </w:sdtPr>
-      <w:sdtEndPr>
-        <w:rPr>
-          <w:rFonts w:eastAsiaTheme="minorHAnsi" w:cstheme="minorBidi"/>
-          <w:b w:val="0"/>
-          <w:color w:val="auto"/>
-          <w:sz w:val="24"/>
-          <w:szCs w:val="22"/>
-        </w:rPr>
-      </w:sdtEndPr>
+      <w:sdtEndPr/>
       <w:sdtContent>
         <w:p>
           <w:pPr>
@@ -3126,6 +4799,7 @@
             </w:rPr>
             <w:t>fie</w:t>
           </w:r>
+          <w:bookmarkEnd w:id="11"/>
         </w:p>
         <w:sdt>
           <w:sdtPr>
@@ -3136,6 +4810,7 @@
             <w:id w:val="111145805"/>
             <w:bibliography/>
           </w:sdtPr>
+          <w:sdtEndPr/>
           <w:sdtContent>
             <w:p>
               <w:pPr>
@@ -3143,6 +4818,7 @@
                 <w:rPr>
                   <w:noProof/>
                   <w:szCs w:val="24"/>
+                  <w:lang w:val="ro-RO"/>
                 </w:rPr>
               </w:pPr>
               <w:r>
@@ -3169,8 +4845,133 @@
               <w:r>
                 <w:rPr>
                   <w:noProof/>
+                  <w:lang w:val="ro-RO"/>
                 </w:rPr>
-                <w:t xml:space="preserve">van Lun, E., 2018. [Online] </w:t>
+                <w:t xml:space="preserve">Charuza, P., 2018. </w:t>
+              </w:r>
+              <w:r>
+                <w:rPr>
+                  <w:i/>
+                  <w:iCs/>
+                  <w:noProof/>
+                  <w:lang w:val="ro-RO"/>
+                </w:rPr>
+                <w:t xml:space="preserve">Much money can earn app. </w:t>
+              </w:r>
+              <w:r>
+                <w:rPr>
+                  <w:noProof/>
+                  <w:lang w:val="ro-RO"/>
+                </w:rPr>
+                <w:t xml:space="preserve">[Interactiv] </w:t>
+              </w:r>
+              <w:r>
+                <w:rPr>
+                  <w:noProof/>
+                  <w:lang w:val="ro-RO"/>
+                </w:rPr>
+                <w:br/>
+                <w:t xml:space="preserve">Available at: </w:t>
+              </w:r>
+              <w:r>
+                <w:rPr>
+                  <w:noProof/>
+                  <w:u w:val="single"/>
+                  <w:lang w:val="ro-RO"/>
+                </w:rPr>
+                <w:t>https://fueled.com/blog/much-money-can-earn-app/</w:t>
+              </w:r>
+              <w:r>
+                <w:rPr>
+                  <w:noProof/>
+                  <w:lang w:val="ro-RO"/>
+                </w:rPr>
+                <w:br/>
+                <w:t>[Accesat 29 May 2018].</w:t>
+              </w:r>
+            </w:p>
+            <w:p>
+              <w:pPr>
+                <w:pStyle w:val="Bibliography"/>
+                <w:rPr>
+                  <w:noProof/>
+                  <w:lang w:val="ro-RO"/>
+                </w:rPr>
+              </w:pPr>
+              <w:r>
+                <w:rPr>
+                  <w:noProof/>
+                  <w:lang w:val="ro-RO"/>
+                </w:rPr>
+                <w:t xml:space="preserve">Chatbots.org, 2018. </w:t>
+              </w:r>
+              <w:r>
+                <w:rPr>
+                  <w:i/>
+                  <w:iCs/>
+                  <w:noProof/>
+                  <w:lang w:val="ro-RO"/>
+                </w:rPr>
+                <w:t xml:space="preserve">About Us: Chatbots.org - Virtual assistants, virtual agents, chat bots. </w:t>
+              </w:r>
+              <w:r>
+                <w:rPr>
+                  <w:noProof/>
+                  <w:lang w:val="ro-RO"/>
+                </w:rPr>
+                <w:t xml:space="preserve">[Interactiv] </w:t>
+              </w:r>
+              <w:r>
+                <w:rPr>
+                  <w:noProof/>
+                  <w:lang w:val="ro-RO"/>
+                </w:rPr>
+                <w:br/>
+                <w:t xml:space="preserve">Available at: </w:t>
+              </w:r>
+              <w:r>
+                <w:rPr>
+                  <w:noProof/>
+                  <w:u w:val="single"/>
+                  <w:lang w:val="ro-RO"/>
+                </w:rPr>
+                <w:t>https://www.chatbots.org/community/static/about_us</w:t>
+              </w:r>
+              <w:r>
+                <w:rPr>
+                  <w:noProof/>
+                  <w:lang w:val="ro-RO"/>
+                </w:rPr>
+                <w:br/>
+                <w:t>[Accesat 1 5 2018].</w:t>
+              </w:r>
+            </w:p>
+            <w:p>
+              <w:pPr>
+                <w:pStyle w:val="Bibliography"/>
+                <w:rPr>
+                  <w:noProof/>
+                </w:rPr>
+              </w:pPr>
+              <w:r>
+                <w:rPr>
+                  <w:noProof/>
+                </w:rPr>
+                <w:t xml:space="preserve">Chatbots.org, 2018. </w:t>
+              </w:r>
+              <w:r>
+                <w:rPr>
+                  <w:i/>
+                  <w:iCs/>
+                  <w:noProof/>
+                </w:rPr>
+                <w:t xml:space="preserve">Chatbots.org - Virtual assistants, virtual agents, chat bots. </w:t>
+              </w:r>
+              <w:r>
+                <w:rPr>
+                  <w:noProof/>
+                </w:rPr>
+                <w:t xml:space="preserve">[Online] </w:t>
               </w:r>
               <w:r>
                 <w:rPr>
@@ -3207,7 +5008,23 @@
                   <w:noProof/>
                   <w:lang w:val="ro-RO"/>
                 </w:rPr>
-                <w:t xml:space="preserve">van Lun, E., 2018. [Interactiv] </w:t>
+                <w:t xml:space="preserve">Developers, A., 2014. </w:t>
+              </w:r>
+              <w:r>
+                <w:rPr>
+                  <w:i/>
+                  <w:iCs/>
+                  <w:noProof/>
+                  <w:lang w:val="ro-RO"/>
+                </w:rPr>
+                <w:t xml:space="preserve">Android Developers: Intro. </w:t>
+              </w:r>
+              <w:r>
+                <w:rPr>
+                  <w:noProof/>
+                  <w:lang w:val="ro-RO"/>
+                </w:rPr>
+                <w:t xml:space="preserve">[Interactiv] </w:t>
               </w:r>
               <w:r>
                 <w:rPr>
@@ -3223,7 +5040,7 @@
                   <w:u w:val="single"/>
                   <w:lang w:val="ro-RO"/>
                 </w:rPr>
-                <w:t>https://www.chatbots.org/community/static/about_us</w:t>
+                <w:t>https://developer.android.com/studio/intro/</w:t>
               </w:r>
               <w:r>
                 <w:rPr>
@@ -3231,7 +5048,184 @@
                   <w:lang w:val="ro-RO"/>
                 </w:rPr>
                 <w:br/>
-                <w:t>[Accesat 1 5 2018].</w:t>
+                <w:t>[Accesat 30 May 2018].</w:t>
+              </w:r>
+            </w:p>
+            <w:p>
+              <w:pPr>
+                <w:pStyle w:val="Bibliography"/>
+                <w:rPr>
+                  <w:noProof/>
+                  <w:lang w:val="ro-RO"/>
+                </w:rPr>
+              </w:pPr>
+              <w:r>
+                <w:rPr>
+                  <w:noProof/>
+                  <w:lang w:val="ro-RO"/>
+                </w:rPr>
+                <w:t xml:space="preserve">Gibson, A., Nicholson, C. &amp; Patterson, J., 2017. </w:t>
+              </w:r>
+              <w:r>
+                <w:rPr>
+                  <w:i/>
+                  <w:iCs/>
+                  <w:noProof/>
+                  <w:lang w:val="ro-RO"/>
+                </w:rPr>
+                <w:t xml:space="preserve">Deeplearning4j: Open-source, Distributed Deep Learning for the JVM. </w:t>
+              </w:r>
+              <w:r>
+                <w:rPr>
+                  <w:noProof/>
+                  <w:lang w:val="ro-RO"/>
+                </w:rPr>
+                <w:t xml:space="preserve">[Interactiv] </w:t>
+              </w:r>
+              <w:r>
+                <w:rPr>
+                  <w:noProof/>
+                  <w:lang w:val="ro-RO"/>
+                </w:rPr>
+                <w:br/>
+                <w:t xml:space="preserve">Available at: </w:t>
+              </w:r>
+              <w:r>
+                <w:rPr>
+                  <w:noProof/>
+                  <w:u w:val="single"/>
+                  <w:lang w:val="ro-RO"/>
+                </w:rPr>
+                <w:t>https://deeplearning4j.org/overview</w:t>
+              </w:r>
+              <w:r>
+                <w:rPr>
+                  <w:noProof/>
+                  <w:lang w:val="ro-RO"/>
+                </w:rPr>
+                <w:br/>
+                <w:t>[Accesat 20 5 2018].</w:t>
+              </w:r>
+            </w:p>
+            <w:p>
+              <w:pPr>
+                <w:pStyle w:val="Bibliography"/>
+                <w:rPr>
+                  <w:noProof/>
+                  <w:lang w:val="ro-RO"/>
+                </w:rPr>
+              </w:pPr>
+              <w:r>
+                <w:rPr>
+                  <w:noProof/>
+                  <w:lang w:val="ro-RO"/>
+                </w:rPr>
+                <w:t xml:space="preserve">Statista, 2018. </w:t>
+              </w:r>
+              <w:r>
+                <w:rPr>
+                  <w:i/>
+                  <w:iCs/>
+                  <w:noProof/>
+                  <w:lang w:val="ro-RO"/>
+                </w:rPr>
+                <w:t xml:space="preserve">Number of apps available in leading app stores: Statista. </w:t>
+              </w:r>
+              <w:r>
+                <w:rPr>
+                  <w:noProof/>
+                  <w:lang w:val="ro-RO"/>
+                </w:rPr>
+                <w:t xml:space="preserve">[Interactiv] </w:t>
+              </w:r>
+              <w:r>
+                <w:rPr>
+                  <w:noProof/>
+                  <w:lang w:val="ro-RO"/>
+                </w:rPr>
+                <w:br/>
+                <w:t xml:space="preserve">Available at: </w:t>
+              </w:r>
+              <w:r>
+                <w:rPr>
+                  <w:noProof/>
+                  <w:u w:val="single"/>
+                  <w:lang w:val="ro-RO"/>
+                </w:rPr>
+                <w:t>https://www.statista.com/statistics/276623/number-of-apps-available-in-leading-</w:t>
+              </w:r>
+              <w:r>
+                <w:rPr>
+                  <w:noProof/>
+                  <w:u w:val="single"/>
+                  <w:lang w:val="ro-RO"/>
+                </w:rPr>
+                <w:lastRenderedPageBreak/>
+                <w:t>app-stores/</w:t>
+              </w:r>
+              <w:r>
+                <w:rPr>
+                  <w:noProof/>
+                  <w:lang w:val="ro-RO"/>
+                </w:rPr>
+                <w:br/>
+                <w:t>[Accesat 29 May 2018].</w:t>
+              </w:r>
+            </w:p>
+            <w:p>
+              <w:pPr>
+                <w:pStyle w:val="Bibliography"/>
+                <w:rPr>
+                  <w:noProof/>
+                  <w:lang w:val="ro-RO"/>
+                </w:rPr>
+              </w:pPr>
+              <w:r>
+                <w:rPr>
+                  <w:noProof/>
+                  <w:lang w:val="ro-RO"/>
+                </w:rPr>
+                <w:t xml:space="preserve">Tufiș, D. și alții, 2017. </w:t>
+              </w:r>
+              <w:r>
+                <w:rPr>
+                  <w:i/>
+                  <w:iCs/>
+                  <w:noProof/>
+                  <w:lang w:val="ro-RO"/>
+                </w:rPr>
+                <w:t xml:space="preserve">CoRoLa. </w:t>
+              </w:r>
+              <w:r>
+                <w:rPr>
+                  <w:noProof/>
+                  <w:lang w:val="ro-RO"/>
+                </w:rPr>
+                <w:t xml:space="preserve">[Interactiv] </w:t>
+              </w:r>
+              <w:r>
+                <w:rPr>
+                  <w:noProof/>
+                  <w:lang w:val="ro-RO"/>
+                </w:rPr>
+                <w:br/>
+                <w:t xml:space="preserve">Available at: </w:t>
+              </w:r>
+              <w:r>
+                <w:rPr>
+                  <w:noProof/>
+                  <w:u w:val="single"/>
+                  <w:lang w:val="ro-RO"/>
+                </w:rPr>
+                <w:t>http://corola.racai.ro/</w:t>
+              </w:r>
+              <w:r>
+                <w:rPr>
+                  <w:noProof/>
+                  <w:lang w:val="ro-RO"/>
+                </w:rPr>
+                <w:br/>
+                <w:t>[Accesat 29 May 2018].</w:t>
               </w:r>
             </w:p>
             <w:p>
@@ -3255,23 +5249,12 @@
         </w:sdt>
       </w:sdtContent>
     </w:sdt>
-    <w:p>
-      <w:pPr>
-        <w:spacing w:line="360" w:lineRule="auto"/>
-        <w:jc w:val="both"/>
-        <w:rPr>
-          <w:noProof/>
-          <w:lang w:val="ro-RO"/>
-        </w:rPr>
-      </w:pPr>
-    </w:p>
     <w:sectPr>
-      <w:footerReference w:type="default" r:id="rId9"/>
+      <w:footerReference w:type="default" r:id="rId10"/>
       <w:pgSz w:w="11906" w:h="16838" w:code="9"/>
       <w:pgMar w:top="1134" w:right="1134" w:bottom="1134" w:left="1701" w:header="720" w:footer="720" w:gutter="0"/>
-      <w:pgNumType w:start="1"/>
+      <w:pgNumType w:start="5"/>
       <w:cols w:space="720"/>
-      <w:titlePg/>
       <w:docGrid w:linePitch="360"/>
     </w:sectPr>
   </w:body>
@@ -3307,7 +5290,7 @@
 <w:ftr xmlns:wpc="http://schemas.microsoft.com/office/word/2010/wordprocessingCanvas" xmlns:cx="http://schemas.microsoft.com/office/drawing/2014/chartex" xmlns:cx1="http://schemas.microsoft.com/office/drawing/2015/9/8/chartex" xmlns:cx2="http://schemas.microsoft.com/office/drawing/2015/10/21/chartex" xmlns:cx3="http://schemas.microsoft.com/office/drawing/2016/5/9/chartex" xmlns:cx4="http://schemas.microsoft.com/office/drawing/2016/5/10/chartex" xmlns:cx5="http://schemas.microsoft.com/office/drawing/2016/5/11/chartex" xmlns:cx6="http://schemas.microsoft.com/office/drawing/2016/5/12/chartex" xmlns:cx7="http://schemas.microsoft.com/office/drawing/2016/5/13/chartex" xmlns:cx8="http://schemas.microsoft.com/office/drawing/2016/5/14/chartex" xmlns:mc="http://schemas.openxmlformats.org/markup-compatibility/2006" xmlns:aink="http://schemas.microsoft.com/office/drawing/2016/ink" xmlns:am3d="http://schemas.microsoft.com/office/drawing/2017/model3d" xmlns:o="urn:schemas-microsoft-com:office:office" xmlns:r="http://schemas.openxmlformats.org/officeDocument/2006/relationships" xmlns:m="http://schemas.openxmlformats.org/officeDocument/2006/math" xmlns:v="urn:schemas-microsoft-com:vml" xmlns:wp14="http://schemas.microsoft.com/office/word/2010/wordprocessingDrawing" xmlns:wp="http://schemas.openxmlformats.org/drawingml/2006/wordprocessingDrawing" xmlns:w10="urn:schemas-microsoft-com:office:word" xmlns:w="http://schemas.openxmlformats.org/wordprocessingml/2006/main" xmlns:w14="http://schemas.microsoft.com/office/word/2010/wordml" xmlns:w15="http://schemas.microsoft.com/office/word/2012/wordml" xmlns:w16cid="http://schemas.microsoft.com/office/word/2016/wordml/cid" xmlns:w16se="http://schemas.microsoft.com/office/word/2015/wordml/symex" xmlns:wpg="http://schemas.microsoft.com/office/word/2010/wordprocessingGroup" xmlns:wpi="http://schemas.microsoft.com/office/word/2010/wordprocessingInk" xmlns:wne="http://schemas.microsoft.com/office/word/2006/wordml" xmlns:wps="http://schemas.microsoft.com/office/word/2010/wordprocessingShape" mc:Ignorable="w14 w15 w16se w16cid wp14">
   <w:sdt>
     <w:sdtPr>
-      <w:id w:val="698280674"/>
+      <w:id w:val="-1219128261"/>
       <w:docPartObj>
         <w:docPartGallery w:val="Page Numbers (Bottom of Page)"/>
         <w:docPartUnique/>
@@ -3319,12 +5302,6 @@
       </w:rPr>
     </w:sdtEndPr>
     <w:sdtContent>
-      <w:p>
-        <w:pPr>
-          <w:pStyle w:val="Footer"/>
-          <w:jc w:val="center"/>
-        </w:pPr>
-      </w:p>
       <w:p>
         <w:pPr>
           <w:pStyle w:val="Footer"/>
@@ -3343,7 +5320,7 @@
           <w:rPr>
             <w:noProof/>
           </w:rPr>
-          <w:t>3</w:t>
+          <w:t>2</w:t>
         </w:r>
         <w:r>
           <w:rPr>
@@ -3390,9 +5367,9 @@
 <file path=word/numbering.xml><?xml version="1.0" encoding="utf-8"?>
 <w:numbering xmlns:wpc="http://schemas.microsoft.com/office/word/2010/wordprocessingCanvas" xmlns:cx="http://schemas.microsoft.com/office/drawing/2014/chartex" xmlns:cx1="http://schemas.microsoft.com/office/drawing/2015/9/8/chartex" xmlns:cx2="http://schemas.microsoft.com/office/drawing/2015/10/21/chartex" xmlns:cx3="http://schemas.microsoft.com/office/drawing/2016/5/9/chartex" xmlns:cx4="http://schemas.microsoft.com/office/drawing/2016/5/10/chartex" xmlns:cx5="http://schemas.microsoft.com/office/drawing/2016/5/11/chartex" xmlns:cx6="http://schemas.microsoft.com/office/drawing/2016/5/12/chartex" xmlns:cx7="http://schemas.microsoft.com/office/drawing/2016/5/13/chartex" xmlns:cx8="http://schemas.microsoft.com/office/drawing/2016/5/14/chartex" xmlns:mc="http://schemas.openxmlformats.org/markup-compatibility/2006" xmlns:aink="http://schemas.microsoft.com/office/drawing/2016/ink" xmlns:am3d="http://schemas.microsoft.com/office/drawing/2017/model3d" xmlns:o="urn:schemas-microsoft-com:office:office" xmlns:r="http://schemas.openxmlformats.org/officeDocument/2006/relationships" xmlns:m="http://schemas.openxmlformats.org/officeDocument/2006/math" xmlns:v="urn:schemas-microsoft-com:vml" xmlns:wp14="http://schemas.microsoft.com/office/word/2010/wordprocessingDrawing" xmlns:wp="http://schemas.openxmlformats.org/drawingml/2006/wordprocessingDrawing" xmlns:w10="urn:schemas-microsoft-com:office:word" xmlns:w="http://schemas.openxmlformats.org/wordprocessingml/2006/main" xmlns:w14="http://schemas.microsoft.com/office/word/2010/wordml" xmlns:w15="http://schemas.microsoft.com/office/word/2012/wordml" xmlns:w16cid="http://schemas.microsoft.com/office/word/2016/wordml/cid" xmlns:w16se="http://schemas.microsoft.com/office/word/2015/wordml/symex" xmlns:wpg="http://schemas.microsoft.com/office/word/2010/wordprocessingGroup" xmlns:wpi="http://schemas.microsoft.com/office/word/2010/wordprocessingInk" xmlns:wne="http://schemas.microsoft.com/office/word/2006/wordml" xmlns:wps="http://schemas.microsoft.com/office/word/2010/wordprocessingShape" mc:Ignorable="w14 w15 w16se w16cid wp14">
   <w:abstractNum w:abstractNumId="0" w15:restartNumberingAfterBreak="0">
-    <w:nsid w:val="6205251A"/>
+    <w:nsid w:val="0524579A"/>
     <w:multiLevelType w:val="hybridMultilevel"/>
-    <w:tmpl w:val="0FBC0696"/>
+    <w:tmpl w:val="F67A366A"/>
     <w:lvl w:ilvl="0" w:tplc="04090001">
       <w:start w:val="1"/>
       <w:numFmt w:val="bullet"/>
@@ -3502,8 +5479,356 @@
       </w:rPr>
     </w:lvl>
   </w:abstractNum>
+  <w:abstractNum w:abstractNumId="1" w15:restartNumberingAfterBreak="0">
+    <w:nsid w:val="332F43FD"/>
+    <w:multiLevelType w:val="hybridMultilevel"/>
+    <w:tmpl w:val="0D7A4F68"/>
+    <w:lvl w:ilvl="0" w:tplc="04090001">
+      <w:start w:val="1"/>
+      <w:numFmt w:val="bullet"/>
+      <w:lvlText w:val=""/>
+      <w:lvlJc w:val="left"/>
+      <w:pPr>
+        <w:ind w:left="720" w:hanging="360"/>
+      </w:pPr>
+      <w:rPr>
+        <w:rFonts w:ascii="Symbol" w:hAnsi="Symbol" w:hint="default"/>
+      </w:rPr>
+    </w:lvl>
+    <w:lvl w:ilvl="1" w:tplc="04090003" w:tentative="1">
+      <w:start w:val="1"/>
+      <w:numFmt w:val="bullet"/>
+      <w:lvlText w:val="o"/>
+      <w:lvlJc w:val="left"/>
+      <w:pPr>
+        <w:ind w:left="1440" w:hanging="360"/>
+      </w:pPr>
+      <w:rPr>
+        <w:rFonts w:ascii="Courier New" w:hAnsi="Courier New" w:cs="Courier New" w:hint="default"/>
+      </w:rPr>
+    </w:lvl>
+    <w:lvl w:ilvl="2" w:tplc="04090005" w:tentative="1">
+      <w:start w:val="1"/>
+      <w:numFmt w:val="bullet"/>
+      <w:lvlText w:val=""/>
+      <w:lvlJc w:val="left"/>
+      <w:pPr>
+        <w:ind w:left="2160" w:hanging="360"/>
+      </w:pPr>
+      <w:rPr>
+        <w:rFonts w:ascii="Wingdings" w:hAnsi="Wingdings" w:hint="default"/>
+      </w:rPr>
+    </w:lvl>
+    <w:lvl w:ilvl="3" w:tplc="04090001" w:tentative="1">
+      <w:start w:val="1"/>
+      <w:numFmt w:val="bullet"/>
+      <w:lvlText w:val=""/>
+      <w:lvlJc w:val="left"/>
+      <w:pPr>
+        <w:ind w:left="2880" w:hanging="360"/>
+      </w:pPr>
+      <w:rPr>
+        <w:rFonts w:ascii="Symbol" w:hAnsi="Symbol" w:hint="default"/>
+      </w:rPr>
+    </w:lvl>
+    <w:lvl w:ilvl="4" w:tplc="04090003" w:tentative="1">
+      <w:start w:val="1"/>
+      <w:numFmt w:val="bullet"/>
+      <w:lvlText w:val="o"/>
+      <w:lvlJc w:val="left"/>
+      <w:pPr>
+        <w:ind w:left="3600" w:hanging="360"/>
+      </w:pPr>
+      <w:rPr>
+        <w:rFonts w:ascii="Courier New" w:hAnsi="Courier New" w:cs="Courier New" w:hint="default"/>
+      </w:rPr>
+    </w:lvl>
+    <w:lvl w:ilvl="5" w:tplc="04090005" w:tentative="1">
+      <w:start w:val="1"/>
+      <w:numFmt w:val="bullet"/>
+      <w:lvlText w:val=""/>
+      <w:lvlJc w:val="left"/>
+      <w:pPr>
+        <w:ind w:left="4320" w:hanging="360"/>
+      </w:pPr>
+      <w:rPr>
+        <w:rFonts w:ascii="Wingdings" w:hAnsi="Wingdings" w:hint="default"/>
+      </w:rPr>
+    </w:lvl>
+    <w:lvl w:ilvl="6" w:tplc="04090001" w:tentative="1">
+      <w:start w:val="1"/>
+      <w:numFmt w:val="bullet"/>
+      <w:lvlText w:val=""/>
+      <w:lvlJc w:val="left"/>
+      <w:pPr>
+        <w:ind w:left="5040" w:hanging="360"/>
+      </w:pPr>
+      <w:rPr>
+        <w:rFonts w:ascii="Symbol" w:hAnsi="Symbol" w:hint="default"/>
+      </w:rPr>
+    </w:lvl>
+    <w:lvl w:ilvl="7" w:tplc="04090003" w:tentative="1">
+      <w:start w:val="1"/>
+      <w:numFmt w:val="bullet"/>
+      <w:lvlText w:val="o"/>
+      <w:lvlJc w:val="left"/>
+      <w:pPr>
+        <w:ind w:left="5760" w:hanging="360"/>
+      </w:pPr>
+      <w:rPr>
+        <w:rFonts w:ascii="Courier New" w:hAnsi="Courier New" w:cs="Courier New" w:hint="default"/>
+      </w:rPr>
+    </w:lvl>
+    <w:lvl w:ilvl="8" w:tplc="04090005" w:tentative="1">
+      <w:start w:val="1"/>
+      <w:numFmt w:val="bullet"/>
+      <w:lvlText w:val=""/>
+      <w:lvlJc w:val="left"/>
+      <w:pPr>
+        <w:ind w:left="6480" w:hanging="360"/>
+      </w:pPr>
+      <w:rPr>
+        <w:rFonts w:ascii="Wingdings" w:hAnsi="Wingdings" w:hint="default"/>
+      </w:rPr>
+    </w:lvl>
+  </w:abstractNum>
+  <w:abstractNum w:abstractNumId="2" w15:restartNumberingAfterBreak="0">
+    <w:nsid w:val="391A510B"/>
+    <w:multiLevelType w:val="multilevel"/>
+    <w:tmpl w:val="C768753A"/>
+    <w:lvl w:ilvl="0">
+      <w:start w:val="1"/>
+      <w:numFmt w:val="decimal"/>
+      <w:lvlText w:val="%1"/>
+      <w:lvlJc w:val="left"/>
+      <w:pPr>
+        <w:ind w:left="420" w:hanging="420"/>
+      </w:pPr>
+      <w:rPr>
+        <w:rFonts w:hint="default"/>
+      </w:rPr>
+    </w:lvl>
+    <w:lvl w:ilvl="1">
+      <w:start w:val="1"/>
+      <w:numFmt w:val="decimal"/>
+      <w:lvlText w:val="%1.%2"/>
+      <w:lvlJc w:val="left"/>
+      <w:pPr>
+        <w:ind w:left="420" w:hanging="420"/>
+      </w:pPr>
+      <w:rPr>
+        <w:rFonts w:hint="default"/>
+      </w:rPr>
+    </w:lvl>
+    <w:lvl w:ilvl="2">
+      <w:start w:val="1"/>
+      <w:numFmt w:val="decimal"/>
+      <w:lvlText w:val="%1.%2.%3"/>
+      <w:lvlJc w:val="left"/>
+      <w:pPr>
+        <w:ind w:left="720" w:hanging="720"/>
+      </w:pPr>
+      <w:rPr>
+        <w:rFonts w:hint="default"/>
+      </w:rPr>
+    </w:lvl>
+    <w:lvl w:ilvl="3">
+      <w:start w:val="1"/>
+      <w:numFmt w:val="decimal"/>
+      <w:lvlText w:val="%1.%2.%3.%4"/>
+      <w:lvlJc w:val="left"/>
+      <w:pPr>
+        <w:ind w:left="720" w:hanging="720"/>
+      </w:pPr>
+      <w:rPr>
+        <w:rFonts w:hint="default"/>
+      </w:rPr>
+    </w:lvl>
+    <w:lvl w:ilvl="4">
+      <w:start w:val="1"/>
+      <w:numFmt w:val="decimal"/>
+      <w:lvlText w:val="%1.%2.%3.%4.%5"/>
+      <w:lvlJc w:val="left"/>
+      <w:pPr>
+        <w:ind w:left="1080" w:hanging="1080"/>
+      </w:pPr>
+      <w:rPr>
+        <w:rFonts w:hint="default"/>
+      </w:rPr>
+    </w:lvl>
+    <w:lvl w:ilvl="5">
+      <w:start w:val="1"/>
+      <w:numFmt w:val="decimal"/>
+      <w:lvlText w:val="%1.%2.%3.%4.%5.%6"/>
+      <w:lvlJc w:val="left"/>
+      <w:pPr>
+        <w:ind w:left="1080" w:hanging="1080"/>
+      </w:pPr>
+      <w:rPr>
+        <w:rFonts w:hint="default"/>
+      </w:rPr>
+    </w:lvl>
+    <w:lvl w:ilvl="6">
+      <w:start w:val="1"/>
+      <w:numFmt w:val="decimal"/>
+      <w:lvlText w:val="%1.%2.%3.%4.%5.%6.%7"/>
+      <w:lvlJc w:val="left"/>
+      <w:pPr>
+        <w:ind w:left="1440" w:hanging="1440"/>
+      </w:pPr>
+      <w:rPr>
+        <w:rFonts w:hint="default"/>
+      </w:rPr>
+    </w:lvl>
+    <w:lvl w:ilvl="7">
+      <w:start w:val="1"/>
+      <w:numFmt w:val="decimal"/>
+      <w:lvlText w:val="%1.%2.%3.%4.%5.%6.%7.%8"/>
+      <w:lvlJc w:val="left"/>
+      <w:pPr>
+        <w:ind w:left="1440" w:hanging="1440"/>
+      </w:pPr>
+      <w:rPr>
+        <w:rFonts w:hint="default"/>
+      </w:rPr>
+    </w:lvl>
+    <w:lvl w:ilvl="8">
+      <w:start w:val="1"/>
+      <w:numFmt w:val="decimal"/>
+      <w:lvlText w:val="%1.%2.%3.%4.%5.%6.%7.%8.%9"/>
+      <w:lvlJc w:val="left"/>
+      <w:pPr>
+        <w:ind w:left="1800" w:hanging="1800"/>
+      </w:pPr>
+      <w:rPr>
+        <w:rFonts w:hint="default"/>
+      </w:rPr>
+    </w:lvl>
+  </w:abstractNum>
+  <w:abstractNum w:abstractNumId="3" w15:restartNumberingAfterBreak="0">
+    <w:nsid w:val="6205251A"/>
+    <w:multiLevelType w:val="hybridMultilevel"/>
+    <w:tmpl w:val="0FBC0696"/>
+    <w:lvl w:ilvl="0" w:tplc="04090001">
+      <w:start w:val="1"/>
+      <w:numFmt w:val="bullet"/>
+      <w:lvlText w:val=""/>
+      <w:lvlJc w:val="left"/>
+      <w:pPr>
+        <w:ind w:left="720" w:hanging="360"/>
+      </w:pPr>
+      <w:rPr>
+        <w:rFonts w:ascii="Symbol" w:hAnsi="Symbol" w:hint="default"/>
+      </w:rPr>
+    </w:lvl>
+    <w:lvl w:ilvl="1" w:tplc="04090003" w:tentative="1">
+      <w:start w:val="1"/>
+      <w:numFmt w:val="bullet"/>
+      <w:lvlText w:val="o"/>
+      <w:lvlJc w:val="left"/>
+      <w:pPr>
+        <w:ind w:left="1440" w:hanging="360"/>
+      </w:pPr>
+      <w:rPr>
+        <w:rFonts w:ascii="Courier New" w:hAnsi="Courier New" w:cs="Courier New" w:hint="default"/>
+      </w:rPr>
+    </w:lvl>
+    <w:lvl w:ilvl="2" w:tplc="04090005" w:tentative="1">
+      <w:start w:val="1"/>
+      <w:numFmt w:val="bullet"/>
+      <w:lvlText w:val=""/>
+      <w:lvlJc w:val="left"/>
+      <w:pPr>
+        <w:ind w:left="2160" w:hanging="360"/>
+      </w:pPr>
+      <w:rPr>
+        <w:rFonts w:ascii="Wingdings" w:hAnsi="Wingdings" w:hint="default"/>
+      </w:rPr>
+    </w:lvl>
+    <w:lvl w:ilvl="3" w:tplc="04090001" w:tentative="1">
+      <w:start w:val="1"/>
+      <w:numFmt w:val="bullet"/>
+      <w:lvlText w:val=""/>
+      <w:lvlJc w:val="left"/>
+      <w:pPr>
+        <w:ind w:left="2880" w:hanging="360"/>
+      </w:pPr>
+      <w:rPr>
+        <w:rFonts w:ascii="Symbol" w:hAnsi="Symbol" w:hint="default"/>
+      </w:rPr>
+    </w:lvl>
+    <w:lvl w:ilvl="4" w:tplc="04090003" w:tentative="1">
+      <w:start w:val="1"/>
+      <w:numFmt w:val="bullet"/>
+      <w:lvlText w:val="o"/>
+      <w:lvlJc w:val="left"/>
+      <w:pPr>
+        <w:ind w:left="3600" w:hanging="360"/>
+      </w:pPr>
+      <w:rPr>
+        <w:rFonts w:ascii="Courier New" w:hAnsi="Courier New" w:cs="Courier New" w:hint="default"/>
+      </w:rPr>
+    </w:lvl>
+    <w:lvl w:ilvl="5" w:tplc="04090005" w:tentative="1">
+      <w:start w:val="1"/>
+      <w:numFmt w:val="bullet"/>
+      <w:lvlText w:val=""/>
+      <w:lvlJc w:val="left"/>
+      <w:pPr>
+        <w:ind w:left="4320" w:hanging="360"/>
+      </w:pPr>
+      <w:rPr>
+        <w:rFonts w:ascii="Wingdings" w:hAnsi="Wingdings" w:hint="default"/>
+      </w:rPr>
+    </w:lvl>
+    <w:lvl w:ilvl="6" w:tplc="04090001" w:tentative="1">
+      <w:start w:val="1"/>
+      <w:numFmt w:val="bullet"/>
+      <w:lvlText w:val=""/>
+      <w:lvlJc w:val="left"/>
+      <w:pPr>
+        <w:ind w:left="5040" w:hanging="360"/>
+      </w:pPr>
+      <w:rPr>
+        <w:rFonts w:ascii="Symbol" w:hAnsi="Symbol" w:hint="default"/>
+      </w:rPr>
+    </w:lvl>
+    <w:lvl w:ilvl="7" w:tplc="04090003" w:tentative="1">
+      <w:start w:val="1"/>
+      <w:numFmt w:val="bullet"/>
+      <w:lvlText w:val="o"/>
+      <w:lvlJc w:val="left"/>
+      <w:pPr>
+        <w:ind w:left="5760" w:hanging="360"/>
+      </w:pPr>
+      <w:rPr>
+        <w:rFonts w:ascii="Courier New" w:hAnsi="Courier New" w:cs="Courier New" w:hint="default"/>
+      </w:rPr>
+    </w:lvl>
+    <w:lvl w:ilvl="8" w:tplc="04090005" w:tentative="1">
+      <w:start w:val="1"/>
+      <w:numFmt w:val="bullet"/>
+      <w:lvlText w:val=""/>
+      <w:lvlJc w:val="left"/>
+      <w:pPr>
+        <w:ind w:left="6480" w:hanging="360"/>
+      </w:pPr>
+      <w:rPr>
+        <w:rFonts w:ascii="Wingdings" w:hAnsi="Wingdings" w:hint="default"/>
+      </w:rPr>
+    </w:lvl>
+  </w:abstractNum>
   <w:num w:numId="1">
+    <w:abstractNumId w:val="3"/>
+  </w:num>
+  <w:num w:numId="2">
     <w:abstractNumId w:val="0"/>
+  </w:num>
+  <w:num w:numId="3">
+    <w:abstractNumId w:val="2"/>
+  </w:num>
+  <w:num w:numId="4">
+    <w:abstractNumId w:val="1"/>
   </w:num>
 </w:numbering>
 </file>
@@ -3956,10 +6281,54 @@
       <w:szCs w:val="26"/>
     </w:rPr>
   </w:style>
+  <w:style w:type="paragraph" w:styleId="Heading3">
+    <w:name w:val="heading 3"/>
+    <w:basedOn w:val="Normal"/>
+    <w:next w:val="Normal"/>
+    <w:link w:val="Heading3Char"/>
+    <w:uiPriority w:val="9"/>
+    <w:unhideWhenUsed/>
+    <w:qFormat/>
+    <w:rsid w:val="008E34A6"/>
+    <w:pPr>
+      <w:keepNext/>
+      <w:keepLines/>
+      <w:spacing w:before="40" w:after="0"/>
+      <w:outlineLvl w:val="2"/>
+    </w:pPr>
+    <w:rPr>
+      <w:rFonts w:eastAsiaTheme="majorEastAsia" w:cstheme="majorBidi"/>
+      <w:b/>
+      <w:color w:val="000000" w:themeColor="text1"/>
+      <w:szCs w:val="24"/>
+    </w:rPr>
+  </w:style>
+  <w:style w:type="paragraph" w:styleId="Heading4">
+    <w:name w:val="heading 4"/>
+    <w:basedOn w:val="Normal"/>
+    <w:next w:val="Normal"/>
+    <w:link w:val="Heading4Char"/>
+    <w:uiPriority w:val="9"/>
+    <w:semiHidden/>
+    <w:unhideWhenUsed/>
+    <w:qFormat/>
+    <w:rsid w:val="001C66CB"/>
+    <w:pPr>
+      <w:keepNext/>
+      <w:keepLines/>
+      <w:spacing w:before="40" w:after="0"/>
+      <w:outlineLvl w:val="3"/>
+    </w:pPr>
+    <w:rPr>
+      <w:rFonts w:asciiTheme="majorHAnsi" w:eastAsiaTheme="majorEastAsia" w:hAnsiTheme="majorHAnsi" w:cstheme="majorBidi"/>
+      <w:i/>
+      <w:iCs/>
+      <w:color w:val="365F91" w:themeColor="accent1" w:themeShade="BF"/>
+    </w:rPr>
+  </w:style>
   <w:style w:type="character" w:default="1" w:styleId="DefaultParagraphFont">
     <w:name w:val="Default Paragraph Font"/>
     <w:uiPriority w:val="1"/>
-    <w:semiHidden/>
     <w:unhideWhenUsed/>
   </w:style>
   <w:style w:type="table" w:default="1" w:styleId="TableNormal">
@@ -4177,6 +6546,84 @@
     <w:uiPriority w:val="37"/>
     <w:unhideWhenUsed/>
     <w:rsid w:val="006D054F"/>
+  </w:style>
+  <w:style w:type="paragraph" w:styleId="TOC2">
+    <w:name w:val="toc 2"/>
+    <w:basedOn w:val="Normal"/>
+    <w:next w:val="Normal"/>
+    <w:autoRedefine/>
+    <w:uiPriority w:val="39"/>
+    <w:unhideWhenUsed/>
+    <w:rsid w:val="00EC6A17"/>
+    <w:pPr>
+      <w:spacing w:after="100"/>
+      <w:ind w:left="240"/>
+    </w:pPr>
+  </w:style>
+  <w:style w:type="paragraph" w:styleId="TOC3">
+    <w:name w:val="toc 3"/>
+    <w:basedOn w:val="Normal"/>
+    <w:next w:val="Normal"/>
+    <w:autoRedefine/>
+    <w:uiPriority w:val="39"/>
+    <w:unhideWhenUsed/>
+    <w:rsid w:val="00EC6A17"/>
+    <w:pPr>
+      <w:spacing w:after="100" w:line="259" w:lineRule="auto"/>
+      <w:ind w:left="440"/>
+    </w:pPr>
+    <w:rPr>
+      <w:rFonts w:asciiTheme="minorHAnsi" w:eastAsiaTheme="minorEastAsia" w:hAnsiTheme="minorHAnsi" w:cs="Times New Roman"/>
+      <w:sz w:val="22"/>
+    </w:rPr>
+  </w:style>
+  <w:style w:type="character" w:customStyle="1" w:styleId="Heading4Char">
+    <w:name w:val="Heading 4 Char"/>
+    <w:basedOn w:val="DefaultParagraphFont"/>
+    <w:link w:val="Heading4"/>
+    <w:uiPriority w:val="9"/>
+    <w:semiHidden/>
+    <w:rsid w:val="001C66CB"/>
+    <w:rPr>
+      <w:rFonts w:asciiTheme="majorHAnsi" w:eastAsiaTheme="majorEastAsia" w:hAnsiTheme="majorHAnsi" w:cstheme="majorBidi"/>
+      <w:i/>
+      <w:iCs/>
+      <w:color w:val="365F91" w:themeColor="accent1" w:themeShade="BF"/>
+      <w:sz w:val="24"/>
+    </w:rPr>
+  </w:style>
+  <w:style w:type="paragraph" w:styleId="Caption">
+    <w:name w:val="caption"/>
+    <w:basedOn w:val="Normal"/>
+    <w:next w:val="Normal"/>
+    <w:uiPriority w:val="35"/>
+    <w:unhideWhenUsed/>
+    <w:qFormat/>
+    <w:rsid w:val="00021DBE"/>
+    <w:pPr>
+      <w:spacing w:line="240" w:lineRule="auto"/>
+    </w:pPr>
+    <w:rPr>
+      <w:i/>
+      <w:iCs/>
+      <w:color w:val="1F497D" w:themeColor="text2"/>
+      <w:sz w:val="18"/>
+      <w:szCs w:val="18"/>
+    </w:rPr>
+  </w:style>
+  <w:style w:type="character" w:customStyle="1" w:styleId="Heading3Char">
+    <w:name w:val="Heading 3 Char"/>
+    <w:basedOn w:val="DefaultParagraphFont"/>
+    <w:link w:val="Heading3"/>
+    <w:uiPriority w:val="9"/>
+    <w:rsid w:val="008E34A6"/>
+    <w:rPr>
+      <w:rFonts w:ascii="Times New Roman" w:eastAsiaTheme="majorEastAsia" w:hAnsi="Times New Roman" w:cstheme="majorBidi"/>
+      <w:b/>
+      <w:color w:val="000000" w:themeColor="text1"/>
+      <w:sz w:val="24"/>
+      <w:szCs w:val="24"/>
+    </w:rPr>
   </w:style>
 </w:styles>
 </file>
@@ -4466,19 +6913,179 @@
 </a:theme>
 </file>
 
+<file path=word/webextensions/taskpanes.xml><?xml version="1.0" encoding="utf-8"?>
+<wetp:taskpanes xmlns:wetp="http://schemas.microsoft.com/office/webextensions/taskpanes/2010/11">
+  <wetp:taskpane dockstate="right" visibility="0" width="350" row="0">
+    <wetp:webextensionref xmlns:r="http://schemas.openxmlformats.org/officeDocument/2006/relationships" r:id="rId1"/>
+  </wetp:taskpane>
+</wetp:taskpanes>
+</file>
+
+<file path=word/webextensions/webextension1.xml><?xml version="1.0" encoding="utf-8"?>
+<we:webextension xmlns:we="http://schemas.microsoft.com/office/webextensions/webextension/2010/11" id="{73982C5B-3D63-47A0-A641-8C8B9A83D7B1}">
+  <we:reference id="wa104099688" version="1.3.0.0" store="en-US" storeType="OMEX"/>
+  <we:alternateReferences/>
+  <we:properties/>
+  <we:bindings/>
+  <we:snapshot xmlns:r="http://schemas.openxmlformats.org/officeDocument/2006/relationships"/>
+</we:webextension>
+</file>
+
 <file path=customXml/item1.xml><?xml version="1.0" encoding="utf-8"?>
 <b:Sources xmlns:b="http://schemas.openxmlformats.org/officeDocument/2006/bibliography" xmlns="http://schemas.openxmlformats.org/officeDocument/2006/bibliography" SelectedStyle="\HarvardAnglia2008OfficeOnline.xsl" StyleName="Harvard - Anglia" Version="2008">
   <b:Source>
+    <b:Tag>Gib17</b:Tag>
+    <b:SourceType>InternetSite</b:SourceType>
+    <b:Guid>{E83690E3-6EE5-4083-81F2-2731139498F0}</b:Guid>
+    <b:Author>
+      <b:Author>
+        <b:NameList>
+          <b:Person>
+            <b:Last>Gibson</b:Last>
+            <b:First>Adam</b:First>
+          </b:Person>
+          <b:Person>
+            <b:Last>Nicholson</b:Last>
+            <b:First>Chris</b:First>
+          </b:Person>
+          <b:Person>
+            <b:Last>Patterson</b:Last>
+            <b:First>Josh</b:First>
+          </b:Person>
+        </b:NameList>
+      </b:Author>
+    </b:Author>
+    <b:Title>Deeplearning4j: Open-source, Distributed Deep Learning for the JVM</b:Title>
+    <b:Year>2017</b:Year>
+    <b:YearAccessed>2018</b:YearAccessed>
+    <b:MonthAccessed>5</b:MonthAccessed>
+    <b:DayAccessed>20</b:DayAccessed>
+    <b:URL>https://deeplearning4j.org/overview</b:URL>
+    <b:RefOrder>7</b:RefOrder>
+  </b:Source>
+  <b:Source>
+    <b:Tag>Tuf17</b:Tag>
+    <b:SourceType>InternetSite</b:SourceType>
+    <b:Guid>{48E5751D-F12D-45B9-BC32-687AAC371239}</b:Guid>
+    <b:Author>
+      <b:Author>
+        <b:NameList>
+          <b:Person>
+            <b:Last>Tufiș</b:Last>
+            <b:First>Dan</b:First>
+          </b:Person>
+          <b:Person>
+            <b:Last>Cristea</b:Last>
+            <b:First>Dan</b:First>
+          </b:Person>
+          <b:Person>
+            <b:Last>Boroș</b:Last>
+            <b:First>Tiberiu</b:First>
+          </b:Person>
+          <b:Person>
+            <b:Last>Curea</b:Last>
+            <b:First>Eric</b:First>
+          </b:Person>
+          <b:Person>
+            <b:Last>Dumitrescu</b:Last>
+            <b:First>Ștefan</b:First>
+          </b:Person>
+          <b:Person>
+            <b:Last>Radu</b:Last>
+            <b:First>Ion</b:First>
+          </b:Person>
+          <b:Person>
+            <b:Last>Irimia</b:Last>
+            <b:First>Elena</b:First>
+          </b:Person>
+          <b:Person>
+            <b:Last>Mitrofan</b:Last>
+            <b:First>Maria</b:First>
+          </b:Person>
+          <b:Person>
+            <b:Last>Păiș</b:Last>
+            <b:First>Vasile</b:First>
+          </b:Person>
+          <b:Person>
+            <b:Last>Mihăilă</b:Last>
+            <b:First>Cătălin</b:First>
+          </b:Person>
+          <b:Person>
+            <b:Last>Bolea</b:Last>
+            <b:First>Cecilia</b:First>
+          </b:Person>
+          <b:Person>
+            <b:Last>Moruz</b:Last>
+            <b:First>Alex</b:First>
+          </b:Person>
+          <b:Person>
+            <b:Last>Pistol</b:Last>
+            <b:First>Laura</b:First>
+          </b:Person>
+          <b:Person>
+            <b:Last>Onofrei</b:Last>
+            <b:Middle>Plămadă</b:Middle>
+            <b:First>Mihaela</b:First>
+          </b:Person>
+          <b:Person>
+            <b:Last>Mititelu</b:Last>
+            <b:Middle>Barbu</b:Middle>
+            <b:First>Verginica</b:First>
+          </b:Person>
+          <b:Person>
+            <b:Last>Scutelnicu</b:Last>
+            <b:First>Andrei</b:First>
+          </b:Person>
+          <b:Person>
+            <b:Last>Gîfu</b:Last>
+            <b:First>Daniela</b:First>
+          </b:Person>
+          <b:Person>
+            <b:Last>Cosma</b:Last>
+            <b:First>Ruxandra</b:First>
+          </b:Person>
+        </b:NameList>
+      </b:Author>
+    </b:Author>
+    <b:Title>CoRoLa</b:Title>
+    <b:Year>2017</b:Year>
+    <b:YearAccessed>2018</b:YearAccessed>
+    <b:MonthAccessed>May</b:MonthAccessed>
+    <b:DayAccessed>29</b:DayAccessed>
+    <b:URL>http://corola.racai.ro/</b:URL>
+    <b:RefOrder>2</b:RefOrder>
+  </b:Source>
+  <b:Source>
+    <b:Tag>Sta18</b:Tag>
+    <b:SourceType>InternetSite</b:SourceType>
+    <b:Guid>{2FD5C467-3D0E-4843-B1CB-41F696B5ABA2}</b:Guid>
+    <b:Author>
+      <b:Author>
+        <b:NameList>
+          <b:Person>
+            <b:Last>Statista</b:Last>
+          </b:Person>
+        </b:NameList>
+      </b:Author>
+    </b:Author>
+    <b:Title>Number of apps available in leading app stores: Statista</b:Title>
+    <b:Year>2018</b:Year>
+    <b:YearAccessed>2018</b:YearAccessed>
+    <b:MonthAccessed>May</b:MonthAccessed>
+    <b:DayAccessed>29</b:DayAccessed>
+    <b:URL>https://www.statista.com/statistics/276623/number-of-apps-available-in-leading-app-stores/</b:URL>
+    <b:RefOrder>4</b:RefOrder>
+  </b:Source>
+  <b:Source>
     <b:Tag>van</b:Tag>
     <b:SourceType>InternetSite</b:SourceType>
-    <b:Guid>{CD9A143C-BE7E-4575-966D-AEBD7E52CBD6}</b:Guid>
+    <b:Guid>{16A82840-0F0A-448F-9A83-FE54A8D2F758}</b:Guid>
     <b:LCID>en-US</b:LCID>
     <b:Author>
       <b:Author>
         <b:NameList>
           <b:Person>
-            <b:Last>van Lun</b:Last>
-            <b:First>Erwin</b:First>
+            <b:Last>Chatbots.org</b:Last>
           </b:Person>
         </b:NameList>
       </b:Author>
@@ -4491,19 +7098,19 @@
     <b:MonthAccessed>5</b:MonthAccessed>
     <b:DayAccessed>1</b:DayAccessed>
     <b:Year>2018</b:Year>
+    <b:Title>Chatbots.org - Virtual assistants, virtual agents, chat bots</b:Title>
     <b:RefOrder>1</b:RefOrder>
   </b:Source>
   <b:Source>
     <b:Tag>van18</b:Tag>
     <b:SourceType>InternetSite</b:SourceType>
-    <b:Guid>{0409C09B-B8EE-44B7-AEF0-3B4D74D6CA5B}</b:Guid>
+    <b:Guid>{C7BF9ED6-5912-42FD-9330-B88C9764F93D}</b:Guid>
     <b:LCID>ro-RO</b:LCID>
     <b:Author>
       <b:Author>
         <b:NameList>
           <b:Person>
-            <b:Last>van Lun</b:Last>
-            <b:First>Erwin</b:First>
+            <b:Last>Chatbots.org</b:Last>
           </b:Person>
         </b:NameList>
       </b:Author>
@@ -4513,13 +7120,57 @@
     <b:MonthAccessed>5</b:MonthAccessed>
     <b:DayAccessed>1</b:DayAccessed>
     <b:URL>https://www.chatbots.org/community/static/about_us</b:URL>
-    <b:RefOrder>2</b:RefOrder>
+    <b:Title>About Us: Chatbots.org - Virtual assistants, virtual agents, chat bots</b:Title>
+    <b:RefOrder>3</b:RefOrder>
+  </b:Source>
+  <b:Source>
+    <b:Tag>Pat18</b:Tag>
+    <b:SourceType>InternetSite</b:SourceType>
+    <b:Guid>{E1B1FCD1-67A0-456E-8216-20AD42CDAFA2}</b:Guid>
+    <b:Author>
+      <b:Author>
+        <b:NameList>
+          <b:Person>
+            <b:Last>Charuza</b:Last>
+            <b:First>Patrick</b:First>
+          </b:Person>
+        </b:NameList>
+      </b:Author>
+    </b:Author>
+    <b:Title>Much money can earn app</b:Title>
+    <b:Year>2018</b:Year>
+    <b:YearAccessed>2018</b:YearAccessed>
+    <b:MonthAccessed>May</b:MonthAccessed>
+    <b:DayAccessed>29</b:DayAccessed>
+    <b:URL>https://fueled.com/blog/much-money-can-earn-app/</b:URL>
+    <b:RefOrder>5</b:RefOrder>
+  </b:Source>
+  <b:Source>
+    <b:Tag>And14</b:Tag>
+    <b:SourceType>InternetSite</b:SourceType>
+    <b:Guid>{B8F74676-B98D-4C84-9F35-2EA2A608C068}</b:Guid>
+    <b:Author>
+      <b:Author>
+        <b:NameList>
+          <b:Person>
+            <b:Last>AndroidDevelopers</b:Last>
+          </b:Person>
+        </b:NameList>
+      </b:Author>
+    </b:Author>
+    <b:Title>Android Developers: Intro</b:Title>
+    <b:Year>2014</b:Year>
+    <b:YearAccessed>2018</b:YearAccessed>
+    <b:MonthAccessed>May</b:MonthAccessed>
+    <b:DayAccessed>30</b:DayAccessed>
+    <b:URL>https://developer.android.com/studio/intro/</b:URL>
+    <b:RefOrder>6</b:RefOrder>
   </b:Source>
 </b:Sources>
 </file>
 
 <file path=customXml/itemProps1.xml><?xml version="1.0" encoding="utf-8"?>
-<ds:datastoreItem xmlns:ds="http://schemas.openxmlformats.org/officeDocument/2006/customXml" ds:itemID="{5D83FB42-5B30-4D57-A71E-60FF0145BA4C}">
+<ds:datastoreItem xmlns:ds="http://schemas.openxmlformats.org/officeDocument/2006/customXml" ds:itemID="{B696BB2C-4EB1-4EF9-9663-D7BF38D745AF}">
   <ds:schemaRefs>
     <ds:schemaRef ds:uri="http://schemas.openxmlformats.org/officeDocument/2006/bibliography"/>
   </ds:schemaRefs>

</xml_diff>